<commit_message>
Added code to doc
</commit_message>
<xml_diff>
--- a/אותות ומערכות - תרגיל מסכם.docx
+++ b/אותות ומערכות - תרגיל מסכם.docx
@@ -4,7 +4,7 @@
   <w:body>
     <w:p>
       <w:pPr>
-        <w:pStyle w:val="1"/>
+        <w:pStyle w:val="Heading1"/>
         <w:jc w:val="center"/>
         <w:rPr>
           <w:rtl/>
@@ -33,7 +33,7 @@
     </w:p>
     <w:p>
       <w:pPr>
-        <w:pStyle w:val="2"/>
+        <w:pStyle w:val="Heading2"/>
         <w:jc w:val="center"/>
         <w:rPr>
           <w:rtl/>
@@ -44,7 +44,23 @@
           <w:rFonts w:hint="cs"/>
           <w:rtl/>
         </w:rPr>
-        <w:t>רון פדרמן 2093392</w:t>
+        <w:t xml:space="preserve">רון </w:t>
+      </w:r>
+      <w:proofErr w:type="spellStart"/>
+      <w:r>
+        <w:rPr>
+          <w:rFonts w:hint="cs"/>
+          <w:rtl/>
+        </w:rPr>
+        <w:t>פדרמן</w:t>
+      </w:r>
+      <w:proofErr w:type="spellEnd"/>
+      <w:r>
+        <w:rPr>
+          <w:rFonts w:hint="cs"/>
+          <w:rtl/>
+        </w:rPr>
+        <w:t xml:space="preserve"> 2093392</w:t>
       </w:r>
       <w:r>
         <w:rPr>
@@ -78,7 +94,8 @@
     </w:p>
     <w:p>
       <w:pPr>
-        <w:pStyle w:val="2"/>
+        <w:pStyle w:val="Heading2"/>
+        <w:jc w:val="both"/>
         <w:rPr>
           <w:rtl/>
         </w:rPr>
@@ -93,6 +110,7 @@
     </w:p>
     <w:p>
       <w:pPr>
+        <w:jc w:val="both"/>
         <w:rPr>
           <w:rtl/>
         </w:rPr>
@@ -324,7 +342,8 @@
     </w:p>
     <w:p>
       <w:pPr>
-        <w:pStyle w:val="3"/>
+        <w:pStyle w:val="Heading3"/>
+        <w:jc w:val="both"/>
         <w:rPr>
           <w:rtl/>
         </w:rPr>
@@ -1552,7 +1571,8 @@
     </w:p>
     <w:p>
       <w:pPr>
-        <w:pStyle w:val="3"/>
+        <w:pStyle w:val="Heading3"/>
+        <w:jc w:val="both"/>
         <w:rPr>
           <w:rtl/>
         </w:rPr>
@@ -1567,6 +1587,7 @@
     </w:p>
     <w:p>
       <w:pPr>
+        <w:jc w:val="both"/>
         <w:rPr>
           <w:rFonts w:ascii="David" w:eastAsiaTheme="minorEastAsia" w:hAnsi="David" w:cs="David"/>
           <w:sz w:val="24"/>
@@ -1605,6 +1626,7 @@
     </w:p>
     <w:p>
       <w:pPr>
+        <w:jc w:val="both"/>
         <w:rPr>
           <w:rFonts w:eastAsiaTheme="minorEastAsia"/>
           <w:i/>
@@ -3435,6 +3457,7 @@
     </w:p>
     <w:p>
       <w:pPr>
+        <w:jc w:val="both"/>
         <w:rPr>
           <w:b/>
           <w:bCs/>
@@ -3753,6 +3776,7 @@
     </w:p>
     <w:p>
       <w:pPr>
+        <w:jc w:val="both"/>
         <w:rPr>
           <w:i/>
           <w:rtl/>
@@ -3763,6 +3787,7 @@
     <w:p>
       <w:pPr>
         <w:bidi w:val="0"/>
+        <w:jc w:val="both"/>
         <w:rPr>
           <w:rFonts w:asciiTheme="majorHAnsi" w:eastAsiaTheme="majorEastAsia" w:hAnsiTheme="majorHAnsi" w:cstheme="majorBidi"/>
           <w:color w:val="1F3763" w:themeColor="accent1" w:themeShade="7F"/>
@@ -3782,7 +3807,8 @@
     </w:p>
     <w:p>
       <w:pPr>
-        <w:pStyle w:val="3"/>
+        <w:pStyle w:val="Heading3"/>
+        <w:jc w:val="both"/>
         <w:rPr>
           <w:rtl/>
           <w:lang w:val="en-CA"/>
@@ -3800,6 +3826,7 @@
     </w:p>
     <w:p>
       <w:pPr>
+        <w:jc w:val="both"/>
         <w:rPr>
           <w:rFonts w:ascii="David" w:hAnsi="David" w:cs="David"/>
           <w:sz w:val="24"/>
@@ -3828,6 +3855,7 @@
     </w:p>
     <w:p>
       <w:pPr>
+        <w:jc w:val="both"/>
         <w:rPr>
           <w:rFonts w:ascii="David" w:eastAsiaTheme="minorEastAsia" w:hAnsi="David" w:cs="David"/>
         </w:rPr>
@@ -4569,6 +4597,7 @@
     </w:p>
     <w:p>
       <w:pPr>
+        <w:jc w:val="both"/>
         <w:rPr>
           <w:rFonts w:ascii="David" w:eastAsiaTheme="minorEastAsia" w:hAnsi="David" w:cs="David"/>
         </w:rPr>
@@ -4902,6 +4931,7 @@
     </w:p>
     <w:p>
       <w:pPr>
+        <w:jc w:val="both"/>
         <w:rPr>
           <w:rFonts w:ascii="David" w:eastAsiaTheme="minorEastAsia" w:hAnsi="David" w:cs="David"/>
         </w:rPr>
@@ -5255,6 +5285,7 @@
     </w:p>
     <w:p>
       <w:pPr>
+        <w:jc w:val="both"/>
         <w:rPr>
           <w:rFonts w:ascii="David" w:eastAsiaTheme="minorEastAsia" w:hAnsi="David" w:cs="David"/>
           <w:b/>
@@ -5697,6 +5728,7 @@
     </w:p>
     <w:p>
       <w:pPr>
+        <w:jc w:val="both"/>
         <w:rPr>
           <w:rFonts w:ascii="David" w:eastAsiaTheme="minorEastAsia" w:hAnsi="David" w:cs="David"/>
           <w:i/>
@@ -5705,7 +5737,8 @@
     </w:p>
     <w:p>
       <w:pPr>
-        <w:pStyle w:val="3"/>
+        <w:pStyle w:val="Heading3"/>
+        <w:jc w:val="both"/>
         <w:rPr>
           <w:rtl/>
           <w:lang w:val="en-CA"/>
@@ -5775,7 +5808,8 @@
     </w:p>
     <w:p>
       <w:pPr>
-        <w:pStyle w:val="3"/>
+        <w:pStyle w:val="Heading3"/>
+        <w:jc w:val="center"/>
         <w:rPr>
           <w:rFonts w:eastAsiaTheme="minorEastAsia"/>
           <w:rtl/>
@@ -5783,22 +5817,99 @@
       </w:pPr>
       <w:r>
         <w:rPr>
+          <w:rFonts w:eastAsiaTheme="minorEastAsia" w:cs="Times New Roman"/>
+          <w:rtl/>
+        </w:rPr>
+        <w:drawing>
+          <wp:inline distT="0" distB="0" distL="0" distR="0" wp14:anchorId="43FDD45B" wp14:editId="3E17FEB9">
+            <wp:extent cx="4602917" cy="2474366"/>
+            <wp:effectExtent l="0" t="0" r="7620" b="2540"/>
+            <wp:docPr id="14" name="Picture 14" descr="Text&#10;&#10;Description automatically generated"/>
+            <wp:cNvGraphicFramePr>
+              <a:graphicFrameLocks xmlns:a="http://schemas.openxmlformats.org/drawingml/2006/main" noChangeAspect="1"/>
+            </wp:cNvGraphicFramePr>
+            <a:graphic xmlns:a="http://schemas.openxmlformats.org/drawingml/2006/main">
+              <a:graphicData uri="http://schemas.openxmlformats.org/drawingml/2006/picture">
+                <pic:pic xmlns:pic="http://schemas.openxmlformats.org/drawingml/2006/picture">
+                  <pic:nvPicPr>
+                    <pic:cNvPr id="14" name="Picture 14" descr="Text&#10;&#10;Description automatically generated"/>
+                    <pic:cNvPicPr/>
+                  </pic:nvPicPr>
+                  <pic:blipFill>
+                    <a:blip r:embed="rId8"/>
+                    <a:stretch>
+                      <a:fillRect/>
+                    </a:stretch>
+                  </pic:blipFill>
+                  <pic:spPr>
+                    <a:xfrm>
+                      <a:off x="0" y="0"/>
+                      <a:ext cx="4618116" cy="2482536"/>
+                    </a:xfrm>
+                    <a:prstGeom prst="rect">
+                      <a:avLst/>
+                    </a:prstGeom>
+                  </pic:spPr>
+                </pic:pic>
+              </a:graphicData>
+            </a:graphic>
+          </wp:inline>
+        </w:drawing>
+      </w:r>
+    </w:p>
+    <w:p>
+      <w:pPr>
+        <w:bidi w:val="0"/>
+        <w:jc w:val="both"/>
+        <w:rPr>
+          <w:rFonts w:asciiTheme="majorHAnsi" w:eastAsiaTheme="minorEastAsia" w:hAnsiTheme="majorHAnsi" w:cstheme="majorBidi"/>
+          <w:color w:val="1F3763" w:themeColor="accent1" w:themeShade="7F"/>
+          <w:sz w:val="24"/>
+          <w:szCs w:val="24"/>
+          <w:rtl/>
+        </w:rPr>
+      </w:pPr>
+      <w:r>
+        <w:rPr>
+          <w:rFonts w:eastAsiaTheme="minorEastAsia"/>
+          <w:rtl/>
+        </w:rPr>
+        <w:br w:type="page"/>
+      </w:r>
+    </w:p>
+    <w:p>
+      <w:pPr>
+        <w:pStyle w:val="Heading3"/>
+        <w:jc w:val="both"/>
+        <w:rPr>
+          <w:rFonts w:eastAsiaTheme="minorEastAsia"/>
+          <w:rtl/>
+        </w:rPr>
+      </w:pPr>
+      <w:r>
+        <w:rPr>
           <w:rFonts w:eastAsiaTheme="minorEastAsia" w:hint="cs"/>
           <w:rtl/>
         </w:rPr>
+        <w:lastRenderedPageBreak/>
         <w:t>סעיף ה'</w:t>
       </w:r>
     </w:p>
     <w:p>
       <w:pPr>
-        <w:rPr>
-          <w:rFonts w:hint="cs"/>
+        <w:jc w:val="both"/>
+        <w:rPr>
+          <w:rFonts w:ascii="David" w:hAnsi="David" w:cs="David"/>
+          <w:sz w:val="24"/>
+          <w:szCs w:val="24"/>
           <w:rtl/>
         </w:rPr>
       </w:pPr>
       <w:r>
         <w:rPr>
-          <w:rFonts w:hint="cs"/>
+          <w:rFonts w:ascii="David" w:hAnsi="David" w:cs="David"/>
+          <w:sz w:val="24"/>
+          <w:szCs w:val="24"/>
           <w:rtl/>
         </w:rPr>
         <w:t xml:space="preserve">נשתמש בפונקציה </w:t>
@@ -5806,14 +5917,18 @@
       <m:oMath>
         <m:r>
           <w:rPr>
-            <w:rFonts w:ascii="Cambria Math" w:hAnsi="Cambria Math"/>
+            <w:rFonts w:ascii="Cambria Math" w:hAnsi="Cambria Math" w:cs="David"/>
+            <w:sz w:val="24"/>
+            <w:szCs w:val="24"/>
           </w:rPr>
           <m:t>TransferFunction</m:t>
         </m:r>
       </m:oMath>
       <w:r>
         <w:rPr>
-          <w:rFonts w:eastAsiaTheme="minorEastAsia" w:hint="cs"/>
+          <w:rFonts w:ascii="David" w:eastAsiaTheme="minorEastAsia" w:hAnsi="David" w:cs="David"/>
+          <w:sz w:val="24"/>
+          <w:szCs w:val="24"/>
           <w:rtl/>
         </w:rPr>
         <w:t xml:space="preserve"> של החבילה </w:t>
@@ -5821,21 +5936,44 @@
       <m:oMath>
         <m:r>
           <w:rPr>
-            <w:rFonts w:ascii="Cambria Math" w:eastAsiaTheme="minorEastAsia" w:hAnsi="Cambria Math"/>
+            <w:rFonts w:ascii="Cambria Math" w:eastAsiaTheme="minorEastAsia" w:hAnsi="Cambria Math" w:cs="David"/>
+            <w:sz w:val="24"/>
+            <w:szCs w:val="24"/>
           </w:rPr>
           <m:t>control</m:t>
         </m:r>
       </m:oMath>
       <w:r>
         <w:rPr>
-          <w:rFonts w:hint="cs"/>
-          <w:rtl/>
-        </w:rPr>
-        <w:t xml:space="preserve"> בפייתון על מנת לחשב את ערכי האפסים והקטבים של המערכת.</w:t>
+          <w:rFonts w:ascii="David" w:hAnsi="David" w:cs="David"/>
+          <w:sz w:val="24"/>
+          <w:szCs w:val="24"/>
+          <w:rtl/>
+        </w:rPr>
+        <w:t xml:space="preserve"> בפייתון על מנת לחשב את ערכי האפסים והקטבים של המערכת</w:t>
+      </w:r>
+      <w:r>
+        <w:rPr>
+          <w:rFonts w:ascii="David" w:hAnsi="David" w:cs="David"/>
+          <w:sz w:val="24"/>
+          <w:szCs w:val="24"/>
+          <w:rtl/>
+        </w:rPr>
+        <w:t xml:space="preserve"> מפונקציית התמסורת שלה</w:t>
+      </w:r>
+      <w:r>
+        <w:rPr>
+          <w:rFonts w:ascii="David" w:hAnsi="David" w:cs="David"/>
+          <w:sz w:val="24"/>
+          <w:szCs w:val="24"/>
+          <w:rtl/>
+        </w:rPr>
+        <w:t>.</w:t>
       </w:r>
     </w:p>
     <w:p>
       <w:pPr>
+        <w:jc w:val="both"/>
         <w:rPr>
           <w:i/>
           <w:rtl/>
@@ -6240,13 +6378,7 @@
                 <w:rPr>
                   <w:rFonts w:ascii="Cambria Math" w:hAnsi="Cambria Math"/>
                 </w:rPr>
-                <m:t>z</m:t>
-              </m:r>
-              <m:r>
-                <w:rPr>
-                  <w:rFonts w:ascii="Cambria Math" w:hAnsi="Cambria Math"/>
-                </w:rPr>
-                <m:t>-</m:t>
+                <m:t>z-</m:t>
               </m:r>
               <m:f>
                 <m:fPr>
@@ -6430,13 +6562,7 @@
                     <w:rPr>
                       <w:rFonts w:ascii="Cambria Math" w:hAnsi="Cambria Math"/>
                     </w:rPr>
-                    <m:t>z-0.</m:t>
-                  </m:r>
-                  <m:r>
-                    <w:rPr>
-                      <w:rFonts w:ascii="Cambria Math" w:hAnsi="Cambria Math"/>
-                    </w:rPr>
-                    <m:t>59</m:t>
+                    <m:t>z-0.59</m:t>
                   </m:r>
                 </m:e>
               </m:d>
@@ -6444,67 +6570,7 @@
                 <w:rPr>
                   <w:rFonts w:ascii="Cambria Math" w:hAnsi="Cambria Math"/>
                 </w:rPr>
-                <m:t>(z-0.07</m:t>
-              </m:r>
-              <m:r>
-                <w:rPr>
-                  <w:rFonts w:ascii="Cambria Math" w:hAnsi="Cambria Math"/>
-                </w:rPr>
-                <m:t>6</m:t>
-              </m:r>
-              <m:r>
-                <w:rPr>
-                  <w:rFonts w:ascii="Cambria Math" w:hAnsi="Cambria Math"/>
-                </w:rPr>
-                <m:t>-j0.</m:t>
-              </m:r>
-              <m:r>
-                <w:rPr>
-                  <w:rFonts w:ascii="Cambria Math" w:hAnsi="Cambria Math"/>
-                </w:rPr>
-                <m:t>68</m:t>
-              </m:r>
-              <m:r>
-                <w:rPr>
-                  <w:rFonts w:ascii="Cambria Math" w:hAnsi="Cambria Math"/>
-                </w:rPr>
-                <m:t>)</m:t>
-              </m:r>
-              <m:r>
-                <w:rPr>
-                  <w:rFonts w:ascii="Cambria Math" w:hAnsi="Cambria Math"/>
-                </w:rPr>
-                <m:t>(z-0.07</m:t>
-              </m:r>
-              <m:r>
-                <w:rPr>
-                  <w:rFonts w:ascii="Cambria Math" w:hAnsi="Cambria Math"/>
-                </w:rPr>
-                <m:t>6</m:t>
-              </m:r>
-              <m:r>
-                <w:rPr>
-                  <w:rFonts w:ascii="Cambria Math" w:hAnsi="Cambria Math"/>
-                </w:rPr>
-                <m:t>+</m:t>
-              </m:r>
-              <m:r>
-                <w:rPr>
-                  <w:rFonts w:ascii="Cambria Math" w:hAnsi="Cambria Math"/>
-                </w:rPr>
-                <m:t>j0.</m:t>
-              </m:r>
-              <m:r>
-                <w:rPr>
-                  <w:rFonts w:ascii="Cambria Math" w:hAnsi="Cambria Math"/>
-                </w:rPr>
-                <m:t>68</m:t>
-              </m:r>
-              <m:r>
-                <w:rPr>
-                  <w:rFonts w:ascii="Cambria Math" w:hAnsi="Cambria Math"/>
-                </w:rPr>
-                <m:t>)</m:t>
+                <m:t>(z-0.076-j0.68)(z-0.076+j0.68)</m:t>
               </m:r>
             </m:num>
             <m:den>
@@ -6557,23 +6623,69 @@
     </w:p>
     <w:p>
       <w:pPr>
-        <w:rPr>
-          <w:lang w:val="en-GB"/>
+        <w:jc w:val="center"/>
+        <w:rPr>
+          <w:rFonts w:hint="cs"/>
+          <w:i/>
+          <w:rtl/>
+        </w:rPr>
+      </w:pPr>
+      <w:r>
+        <w:rPr>
+          <w:rFonts w:cs="Arial"/>
+          <w:i/>
+          <w:rtl/>
+        </w:rPr>
+        <w:drawing>
+          <wp:inline distT="0" distB="0" distL="0" distR="0" wp14:anchorId="23B1FB2E" wp14:editId="73D3BEF0">
+            <wp:extent cx="5706932" cy="1574800"/>
+            <wp:effectExtent l="0" t="0" r="8255" b="6350"/>
+            <wp:docPr id="16" name="Picture 16" descr="Text&#10;&#10;Description automatically generated"/>
+            <wp:cNvGraphicFramePr>
+              <a:graphicFrameLocks xmlns:a="http://schemas.openxmlformats.org/drawingml/2006/main" noChangeAspect="1"/>
+            </wp:cNvGraphicFramePr>
+            <a:graphic xmlns:a="http://schemas.openxmlformats.org/drawingml/2006/main">
+              <a:graphicData uri="http://schemas.openxmlformats.org/drawingml/2006/picture">
+                <pic:pic xmlns:pic="http://schemas.openxmlformats.org/drawingml/2006/picture">
+                  <pic:nvPicPr>
+                    <pic:cNvPr id="16" name="Picture 16" descr="Text&#10;&#10;Description automatically generated"/>
+                    <pic:cNvPicPr/>
+                  </pic:nvPicPr>
+                  <pic:blipFill>
+                    <a:blip r:embed="rId9"/>
+                    <a:stretch>
+                      <a:fillRect/>
+                    </a:stretch>
+                  </pic:blipFill>
+                  <pic:spPr>
+                    <a:xfrm>
+                      <a:off x="0" y="0"/>
+                      <a:ext cx="5708121" cy="1575128"/>
+                    </a:xfrm>
+                    <a:prstGeom prst="rect">
+                      <a:avLst/>
+                    </a:prstGeom>
+                  </pic:spPr>
+                </pic:pic>
+              </a:graphicData>
+            </a:graphic>
+          </wp:inline>
+        </w:drawing>
+      </w:r>
+    </w:p>
+    <w:p>
+      <w:pPr>
+        <w:jc w:val="both"/>
+        <w:rPr>
+          <w:i/>
+          <w:rtl/>
         </w:rPr>
       </w:pPr>
     </w:p>
     <w:p>
       <w:pPr>
-        <w:rPr>
-          <w:rFonts w:hint="cs"/>
-          <w:i/>
-          <w:rtl/>
-        </w:rPr>
-      </w:pPr>
-    </w:p>
-    <w:p>
-      <w:pPr>
-        <w:pStyle w:val="3"/>
+        <w:pStyle w:val="Heading3"/>
+        <w:jc w:val="both"/>
         <w:rPr>
           <w:rtl/>
         </w:rPr>
@@ -6583,7 +6695,6 @@
           <w:rFonts w:hint="cs"/>
           <w:rtl/>
         </w:rPr>
-        <w:lastRenderedPageBreak/>
         <w:t>סעיף ו'</w:t>
       </w:r>
     </w:p>
@@ -6591,7 +6702,6 @@
       <w:pPr>
         <w:jc w:val="center"/>
         <w:rPr>
-          <w:rFonts w:hint="cs"/>
           <w:rtl/>
         </w:rPr>
       </w:pPr>
@@ -6600,9 +6710,9 @@
           <w:noProof/>
         </w:rPr>
         <w:drawing>
-          <wp:inline distT="0" distB="0" distL="0" distR="0" wp14:anchorId="76986E96" wp14:editId="23E24E62">
-            <wp:extent cx="4743852" cy="3558746"/>
-            <wp:effectExtent l="0" t="0" r="0" b="3810"/>
+          <wp:inline distT="0" distB="0" distL="0" distR="0" wp14:anchorId="76986E96" wp14:editId="67218886">
+            <wp:extent cx="4019088" cy="3015042"/>
+            <wp:effectExtent l="0" t="0" r="635" b="0"/>
             <wp:docPr id="4" name="תמונה 4"/>
             <wp:cNvGraphicFramePr>
               <a:graphicFrameLocks xmlns:a="http://schemas.openxmlformats.org/drawingml/2006/main" noChangeAspect="1"/>
@@ -6611,13 +6721,13 @@
               <a:graphicData uri="http://schemas.openxmlformats.org/drawingml/2006/picture">
                 <pic:pic xmlns:pic="http://schemas.openxmlformats.org/drawingml/2006/picture">
                   <pic:nvPicPr>
-                    <pic:cNvPr id="0" name="Picture 1"/>
+                    <pic:cNvPr id="4" name="תמונה 4"/>
                     <pic:cNvPicPr>
                       <a:picLocks noChangeAspect="1" noChangeArrowheads="1"/>
                     </pic:cNvPicPr>
                   </pic:nvPicPr>
                   <pic:blipFill>
-                    <a:blip r:embed="rId8">
+                    <a:blip r:embed="rId10">
                       <a:extLst>
                         <a:ext uri="{28A0092B-C50C-407E-A947-70E740481C1C}">
                           <a14:useLocalDpi xmlns:a14="http://schemas.microsoft.com/office/drawing/2010/main" val="0"/>
@@ -6632,7 +6742,7 @@
                   <pic:spPr bwMode="auto">
                     <a:xfrm>
                       <a:off x="0" y="0"/>
-                      <a:ext cx="4749287" cy="3562824"/>
+                      <a:ext cx="4032181" cy="3024864"/>
                     </a:xfrm>
                     <a:prstGeom prst="rect">
                       <a:avLst/>
@@ -6651,13 +6761,53 @@
     </w:p>
     <w:p>
       <w:pPr>
-        <w:rPr>
-          <w:rtl/>
-        </w:rPr>
+        <w:jc w:val="center"/>
       </w:pPr>
+      <w:r>
+        <w:rPr>
+          <w:rFonts w:cs="Arial"/>
+          <w:rtl/>
+        </w:rPr>
+        <w:drawing>
+          <wp:inline distT="0" distB="0" distL="0" distR="0" wp14:anchorId="0B738434" wp14:editId="70B01F50">
+            <wp:extent cx="6157134" cy="863600"/>
+            <wp:effectExtent l="0" t="0" r="0" b="0"/>
+            <wp:docPr id="17" name="Picture 17" descr="Graphical user interface, text&#10;&#10;Description automatically generated"/>
+            <wp:cNvGraphicFramePr>
+              <a:graphicFrameLocks xmlns:a="http://schemas.openxmlformats.org/drawingml/2006/main" noChangeAspect="1"/>
+            </wp:cNvGraphicFramePr>
+            <a:graphic xmlns:a="http://schemas.openxmlformats.org/drawingml/2006/main">
+              <a:graphicData uri="http://schemas.openxmlformats.org/drawingml/2006/picture">
+                <pic:pic xmlns:pic="http://schemas.openxmlformats.org/drawingml/2006/picture">
+                  <pic:nvPicPr>
+                    <pic:cNvPr id="17" name="Picture 17" descr="Graphical user interface, text&#10;&#10;Description automatically generated"/>
+                    <pic:cNvPicPr/>
+                  </pic:nvPicPr>
+                  <pic:blipFill>
+                    <a:blip r:embed="rId11"/>
+                    <a:stretch>
+                      <a:fillRect/>
+                    </a:stretch>
+                  </pic:blipFill>
+                  <pic:spPr>
+                    <a:xfrm>
+                      <a:off x="0" y="0"/>
+                      <a:ext cx="6162166" cy="864306"/>
+                    </a:xfrm>
+                    <a:prstGeom prst="rect">
+                      <a:avLst/>
+                    </a:prstGeom>
+                  </pic:spPr>
+                </pic:pic>
+              </a:graphicData>
+            </a:graphic>
+          </wp:inline>
+        </w:drawing>
+      </w:r>
     </w:p>
     <w:p>
       <w:pPr>
+        <w:jc w:val="both"/>
         <w:rPr>
           <w:rtl/>
         </w:rPr>
@@ -6666,7 +6816,9 @@
     <w:p>
       <w:pPr>
         <w:bidi w:val="0"/>
-        <w:rPr>
+        <w:jc w:val="both"/>
+        <w:rPr>
+          <w:rFonts w:hint="cs"/>
           <w:rtl/>
         </w:rPr>
       </w:pPr>
@@ -6679,7 +6831,218 @@
     </w:p>
     <w:p>
       <w:pPr>
-        <w:pStyle w:val="2"/>
+        <w:jc w:val="both"/>
+        <w:rPr>
+          <w:rFonts w:asciiTheme="majorHAnsi" w:eastAsiaTheme="majorEastAsia" w:hAnsiTheme="majorHAnsi" w:cstheme="majorBidi"/>
+          <w:color w:val="2F5496" w:themeColor="accent1" w:themeShade="BF"/>
+          <w:sz w:val="26"/>
+          <w:szCs w:val="26"/>
+          <w:rtl/>
+        </w:rPr>
+      </w:pPr>
+      <w:r>
+        <w:rPr>
+          <w:rFonts w:asciiTheme="majorHAnsi" w:eastAsiaTheme="majorEastAsia" w:hAnsiTheme="majorHAnsi" w:cstheme="majorBidi" w:hint="cs"/>
+          <w:color w:val="2F5496" w:themeColor="accent1" w:themeShade="BF"/>
+          <w:sz w:val="26"/>
+          <w:szCs w:val="26"/>
+          <w:rtl/>
+        </w:rPr>
+        <w:lastRenderedPageBreak/>
+        <w:t>חלק ב'</w:t>
+      </w:r>
+    </w:p>
+    <w:p>
+      <w:pPr>
+        <w:pStyle w:val="Heading3"/>
+        <w:jc w:val="both"/>
+        <w:rPr>
+          <w:rtl/>
+        </w:rPr>
+      </w:pPr>
+      <w:r>
+        <w:rPr>
+          <w:rFonts w:hint="cs"/>
+          <w:rtl/>
+        </w:rPr>
+        <w:t xml:space="preserve">סעיף </w:t>
+      </w:r>
+      <w:r>
+        <w:rPr>
+          <w:rFonts w:hint="cs"/>
+          <w:rtl/>
+        </w:rPr>
+        <w:t>א</w:t>
+      </w:r>
+      <w:r>
+        <w:rPr>
+          <w:rFonts w:hint="cs"/>
+          <w:rtl/>
+        </w:rPr>
+        <w:t>'</w:t>
+      </w:r>
+    </w:p>
+    <w:p>
+      <w:pPr>
+        <w:jc w:val="center"/>
+        <w:rPr>
+          <w:rFonts w:hint="cs"/>
+          <w:rtl/>
+        </w:rPr>
+      </w:pPr>
+      <w:r>
+        <w:rPr>
+          <w:rFonts w:cs="Arial"/>
+          <w:rtl/>
+        </w:rPr>
+        <w:drawing>
+          <wp:inline distT="0" distB="0" distL="0" distR="0" wp14:anchorId="57611BFA" wp14:editId="28B4F865">
+            <wp:extent cx="4559534" cy="3549832"/>
+            <wp:effectExtent l="0" t="0" r="0" b="0"/>
+            <wp:docPr id="18" name="Picture 18" descr="Chart, diagram, box and whisker chart&#10;&#10;Description automatically generated"/>
+            <wp:cNvGraphicFramePr>
+              <a:graphicFrameLocks xmlns:a="http://schemas.openxmlformats.org/drawingml/2006/main" noChangeAspect="1"/>
+            </wp:cNvGraphicFramePr>
+            <a:graphic xmlns:a="http://schemas.openxmlformats.org/drawingml/2006/main">
+              <a:graphicData uri="http://schemas.openxmlformats.org/drawingml/2006/picture">
+                <pic:pic xmlns:pic="http://schemas.openxmlformats.org/drawingml/2006/picture">
+                  <pic:nvPicPr>
+                    <pic:cNvPr id="18" name="Picture 18" descr="Chart, diagram, box and whisker chart&#10;&#10;Description automatically generated"/>
+                    <pic:cNvPicPr/>
+                  </pic:nvPicPr>
+                  <pic:blipFill>
+                    <a:blip r:embed="rId12"/>
+                    <a:stretch>
+                      <a:fillRect/>
+                    </a:stretch>
+                  </pic:blipFill>
+                  <pic:spPr>
+                    <a:xfrm>
+                      <a:off x="0" y="0"/>
+                      <a:ext cx="4559534" cy="3549832"/>
+                    </a:xfrm>
+                    <a:prstGeom prst="rect">
+                      <a:avLst/>
+                    </a:prstGeom>
+                  </pic:spPr>
+                </pic:pic>
+              </a:graphicData>
+            </a:graphic>
+          </wp:inline>
+        </w:drawing>
+      </w:r>
+    </w:p>
+    <w:p>
+      <w:pPr>
+        <w:pStyle w:val="Heading3"/>
+        <w:jc w:val="center"/>
+        <w:rPr>
+          <w:rtl/>
+        </w:rPr>
+      </w:pPr>
+      <w:r>
+        <w:rPr>
+          <w:noProof/>
+        </w:rPr>
+        <w:drawing>
+          <wp:inline distT="0" distB="0" distL="0" distR="0" wp14:anchorId="4E1D0488" wp14:editId="1ED3298A">
+            <wp:extent cx="5646923" cy="3416300"/>
+            <wp:effectExtent l="0" t="0" r="0" b="0"/>
+            <wp:docPr id="10" name="Picture 10" descr="A picture containing text&#10;&#10;Description automatically generated"/>
+            <wp:cNvGraphicFramePr>
+              <a:graphicFrameLocks xmlns:a="http://schemas.openxmlformats.org/drawingml/2006/main" noChangeAspect="1"/>
+            </wp:cNvGraphicFramePr>
+            <a:graphic xmlns:a="http://schemas.openxmlformats.org/drawingml/2006/main">
+              <a:graphicData uri="http://schemas.openxmlformats.org/drawingml/2006/picture">
+                <pic:pic xmlns:pic="http://schemas.openxmlformats.org/drawingml/2006/picture">
+                  <pic:nvPicPr>
+                    <pic:cNvPr id="10" name="Picture 10" descr="A picture containing text&#10;&#10;Description automatically generated"/>
+                    <pic:cNvPicPr>
+                      <a:picLocks noChangeAspect="1" noChangeArrowheads="1"/>
+                    </pic:cNvPicPr>
+                  </pic:nvPicPr>
+                  <pic:blipFill>
+                    <a:blip r:embed="rId13" cstate="print">
+                      <a:extLst>
+                        <a:ext uri="{28A0092B-C50C-407E-A947-70E740481C1C}">
+                          <a14:useLocalDpi xmlns:a14="http://schemas.microsoft.com/office/drawing/2010/main" val="0"/>
+                        </a:ext>
+                      </a:extLst>
+                    </a:blip>
+                    <a:srcRect/>
+                    <a:stretch>
+                      <a:fillRect/>
+                    </a:stretch>
+                  </pic:blipFill>
+                  <pic:spPr bwMode="auto">
+                    <a:xfrm>
+                      <a:off x="0" y="0"/>
+                      <a:ext cx="5648301" cy="3417134"/>
+                    </a:xfrm>
+                    <a:prstGeom prst="rect">
+                      <a:avLst/>
+                    </a:prstGeom>
+                    <a:noFill/>
+                    <a:ln>
+                      <a:noFill/>
+                    </a:ln>
+                  </pic:spPr>
+                </pic:pic>
+              </a:graphicData>
+            </a:graphic>
+          </wp:inline>
+        </w:drawing>
+      </w:r>
+    </w:p>
+    <w:p>
+      <w:pPr>
+        <w:bidi w:val="0"/>
+        <w:jc w:val="both"/>
+        <w:rPr>
+          <w:rFonts w:asciiTheme="majorHAnsi" w:eastAsiaTheme="majorEastAsia" w:hAnsiTheme="majorHAnsi" w:cstheme="majorBidi"/>
+          <w:color w:val="1F3763" w:themeColor="accent1" w:themeShade="7F"/>
+          <w:sz w:val="24"/>
+          <w:szCs w:val="24"/>
+          <w:rtl/>
+        </w:rPr>
+      </w:pPr>
+      <w:r>
+        <w:rPr>
+          <w:rtl/>
+        </w:rPr>
+        <w:br w:type="page"/>
+      </w:r>
+    </w:p>
+    <w:p>
+      <w:pPr>
+        <w:pStyle w:val="Heading3"/>
+        <w:jc w:val="both"/>
+        <w:rPr>
+          <w:color w:val="2F5496" w:themeColor="accent1" w:themeShade="BF"/>
+          <w:sz w:val="26"/>
+          <w:szCs w:val="26"/>
+          <w:rtl/>
+        </w:rPr>
+      </w:pPr>
+      <w:r>
+        <w:rPr>
+          <w:rFonts w:hint="cs"/>
+          <w:rtl/>
+        </w:rPr>
+        <w:lastRenderedPageBreak/>
+        <w:t>סעיף ב'</w:t>
+      </w:r>
+      <w:r>
+        <w:rPr>
+          <w:rtl/>
+        </w:rPr>
+        <w:br w:type="page"/>
+      </w:r>
+    </w:p>
+    <w:p>
+      <w:pPr>
+        <w:pStyle w:val="Heading2"/>
+        <w:jc w:val="both"/>
         <w:rPr>
           <w:rtl/>
         </w:rPr>
@@ -6695,7 +7058,8 @@
     </w:p>
     <w:p>
       <w:pPr>
-        <w:pStyle w:val="3"/>
+        <w:pStyle w:val="Heading3"/>
+        <w:jc w:val="both"/>
         <w:rPr>
           <w:rtl/>
         </w:rPr>
@@ -6710,6 +7074,7 @@
     </w:p>
     <w:p>
       <w:pPr>
+        <w:jc w:val="both"/>
         <w:rPr>
           <w:i/>
           <w:rtl/>
@@ -6923,16 +7288,22 @@
     </w:p>
     <w:p>
       <w:pPr>
-        <w:rPr>
+        <w:jc w:val="both"/>
+        <w:rPr>
+          <w:rFonts w:ascii="David" w:hAnsi="David" w:cs="David"/>
           <w:i/>
+          <w:sz w:val="24"/>
+          <w:szCs w:val="24"/>
           <w:rtl/>
           <w:lang w:val="en-GB"/>
         </w:rPr>
       </w:pPr>
       <w:r>
         <w:rPr>
-          <w:rFonts w:hint="cs"/>
+          <w:rFonts w:ascii="David" w:hAnsi="David" w:cs="David"/>
           <w:i/>
+          <w:sz w:val="24"/>
+          <w:szCs w:val="24"/>
           <w:rtl/>
           <w:lang w:val="en-GB"/>
         </w:rPr>
@@ -6941,6 +7312,7 @@
     </w:p>
     <w:p>
       <w:pPr>
+        <w:jc w:val="both"/>
         <w:rPr>
           <w:rFonts w:eastAsiaTheme="minorEastAsia"/>
           <w:i/>
@@ -7275,7 +7647,7 @@
                     <pic:cNvPicPr/>
                   </pic:nvPicPr>
                   <pic:blipFill>
-                    <a:blip r:embed="rId9"/>
+                    <a:blip r:embed="rId14"/>
                     <a:stretch>
                       <a:fillRect/>
                     </a:stretch>
@@ -7298,6 +7670,7 @@
     </w:p>
     <w:p>
       <w:pPr>
+        <w:jc w:val="both"/>
         <w:rPr>
           <w:i/>
           <w:rtl/>
@@ -7874,6 +8247,7 @@
     </w:p>
     <w:p>
       <w:pPr>
+        <w:jc w:val="both"/>
         <w:rPr>
           <w:rFonts w:eastAsiaTheme="minorEastAsia"/>
           <w:b/>
@@ -8420,7 +8794,7 @@
                     <pic:cNvPicPr/>
                   </pic:nvPicPr>
                   <pic:blipFill>
-                    <a:blip r:embed="rId10"/>
+                    <a:blip r:embed="rId15"/>
                     <a:stretch>
                       <a:fillRect/>
                     </a:stretch>
@@ -8443,31 +8817,103 @@
     </w:p>
     <w:p>
       <w:pPr>
-        <w:pStyle w:val="3"/>
-        <w:rPr>
-          <w:rtl/>
-        </w:rPr>
+        <w:jc w:val="center"/>
       </w:pPr>
       <w:r>
         <w:rPr>
+          <w:rtl/>
+        </w:rPr>
+        <w:br w:type="page"/>
+      </w:r>
+      <w:r>
+        <w:rPr>
+          <w:rFonts w:asciiTheme="majorHAnsi" w:eastAsiaTheme="majorEastAsia" w:hAnsiTheme="majorHAnsi" w:cstheme="majorBidi"/>
+          <w:color w:val="1F3763" w:themeColor="accent1" w:themeShade="7F"/>
+          <w:sz w:val="24"/>
+          <w:szCs w:val="24"/>
+        </w:rPr>
+        <w:lastRenderedPageBreak/>
+        <w:drawing>
+          <wp:inline distT="0" distB="0" distL="0" distR="0" wp14:anchorId="0DC66A0F" wp14:editId="50A70596">
+            <wp:extent cx="5274310" cy="2077085"/>
+            <wp:effectExtent l="0" t="0" r="2540" b="0"/>
+            <wp:docPr id="19" name="Picture 19" descr="Text&#10;&#10;Description automatically generated"/>
+            <wp:cNvGraphicFramePr>
+              <a:graphicFrameLocks xmlns:a="http://schemas.openxmlformats.org/drawingml/2006/main" noChangeAspect="1"/>
+            </wp:cNvGraphicFramePr>
+            <a:graphic xmlns:a="http://schemas.openxmlformats.org/drawingml/2006/main">
+              <a:graphicData uri="http://schemas.openxmlformats.org/drawingml/2006/picture">
+                <pic:pic xmlns:pic="http://schemas.openxmlformats.org/drawingml/2006/picture">
+                  <pic:nvPicPr>
+                    <pic:cNvPr id="19" name="Picture 19" descr="Text&#10;&#10;Description automatically generated"/>
+                    <pic:cNvPicPr/>
+                  </pic:nvPicPr>
+                  <pic:blipFill>
+                    <a:blip r:embed="rId16"/>
+                    <a:stretch>
+                      <a:fillRect/>
+                    </a:stretch>
+                  </pic:blipFill>
+                  <pic:spPr>
+                    <a:xfrm>
+                      <a:off x="0" y="0"/>
+                      <a:ext cx="5274310" cy="2077085"/>
+                    </a:xfrm>
+                    <a:prstGeom prst="rect">
+                      <a:avLst/>
+                    </a:prstGeom>
+                  </pic:spPr>
+                </pic:pic>
+              </a:graphicData>
+            </a:graphic>
+          </wp:inline>
+        </w:drawing>
+      </w:r>
+    </w:p>
+    <w:p>
+      <w:pPr>
+        <w:jc w:val="center"/>
+        <w:rPr>
+          <w:rFonts w:asciiTheme="majorHAnsi" w:eastAsiaTheme="majorEastAsia" w:hAnsiTheme="majorHAnsi" w:cstheme="majorBidi"/>
+          <w:color w:val="1F3763" w:themeColor="accent1" w:themeShade="7F"/>
+          <w:sz w:val="24"/>
+          <w:szCs w:val="24"/>
+        </w:rPr>
+      </w:pPr>
+    </w:p>
+    <w:p>
+      <w:pPr>
+        <w:pStyle w:val="Heading3"/>
+        <w:jc w:val="both"/>
+        <w:rPr>
+          <w:rtl/>
+        </w:rPr>
+      </w:pPr>
+      <w:r>
+        <w:rPr>
           <w:rFonts w:hint="cs"/>
           <w:rtl/>
         </w:rPr>
-        <w:lastRenderedPageBreak/>
         <w:t>סעיף ב'</w:t>
       </w:r>
     </w:p>
     <w:p>
       <w:pPr>
-        <w:rPr>
+        <w:jc w:val="both"/>
+        <w:rPr>
+          <w:rFonts w:ascii="David" w:hAnsi="David" w:cs="David"/>
           <w:i/>
+          <w:sz w:val="24"/>
+          <w:szCs w:val="24"/>
           <w:rtl/>
           <w:lang w:val="en-GB"/>
         </w:rPr>
       </w:pPr>
       <w:r>
         <w:rPr>
-          <w:rFonts w:hint="cs"/>
+          <w:rFonts w:ascii="David" w:hAnsi="David" w:cs="David"/>
+          <w:sz w:val="24"/>
+          <w:szCs w:val="24"/>
           <w:rtl/>
         </w:rPr>
         <w:t xml:space="preserve">על מנת למצוא את זמן הדגימה המקסימלי נעזר בקשר </w:t>
@@ -8477,15 +8923,19 @@
           <m:sSubPr>
             <m:ctrlPr>
               <w:rPr>
-                <w:rFonts w:ascii="Cambria Math" w:hAnsi="Cambria Math"/>
+                <w:rFonts w:ascii="Cambria Math" w:hAnsi="Cambria Math" w:cs="David"/>
                 <w:i/>
+                <w:sz w:val="24"/>
+                <w:szCs w:val="24"/>
               </w:rPr>
             </m:ctrlPr>
           </m:sSubPr>
           <m:e>
             <m:r>
               <w:rPr>
-                <w:rFonts w:ascii="Cambria Math" w:hAnsi="Cambria Math"/>
+                <w:rFonts w:ascii="Cambria Math" w:hAnsi="Cambria Math" w:cs="David"/>
+                <w:sz w:val="24"/>
+                <w:szCs w:val="24"/>
               </w:rPr>
               <m:t>T</m:t>
             </m:r>
@@ -8493,7 +8943,9 @@
           <m:sub>
             <m:r>
               <w:rPr>
-                <w:rFonts w:ascii="Cambria Math" w:hAnsi="Cambria Math"/>
+                <w:rFonts w:ascii="Cambria Math" w:hAnsi="Cambria Math" w:cs="David"/>
+                <w:sz w:val="24"/>
+                <w:szCs w:val="24"/>
                 <w:lang w:val="en-GB"/>
               </w:rPr>
               <m:t>max</m:t>
@@ -8502,7 +8954,9 @@
         </m:sSub>
         <m:r>
           <w:rPr>
-            <w:rFonts w:ascii="Cambria Math" w:hAnsi="Cambria Math"/>
+            <w:rFonts w:ascii="Cambria Math" w:hAnsi="Cambria Math" w:cs="David"/>
+            <w:sz w:val="24"/>
+            <w:szCs w:val="24"/>
           </w:rPr>
           <m:t>=</m:t>
         </m:r>
@@ -8510,8 +8964,10 @@
           <m:fPr>
             <m:ctrlPr>
               <w:rPr>
-                <w:rFonts w:ascii="Cambria Math" w:hAnsi="Cambria Math"/>
+                <w:rFonts w:ascii="Cambria Math" w:hAnsi="Cambria Math" w:cs="David"/>
                 <w:i/>
+                <w:sz w:val="24"/>
+                <w:szCs w:val="24"/>
                 <w:lang w:val="en-GB"/>
               </w:rPr>
             </m:ctrlPr>
@@ -8519,14 +8975,18 @@
           <m:num>
             <m:r>
               <w:rPr>
-                <w:rFonts w:ascii="Cambria Math" w:hAnsi="Cambria Math"/>
+                <w:rFonts w:ascii="Cambria Math" w:hAnsi="Cambria Math" w:cs="David"/>
+                <w:sz w:val="24"/>
+                <w:szCs w:val="24"/>
               </w:rPr>
               <m:t>π</m:t>
             </m:r>
             <m:ctrlPr>
               <w:rPr>
-                <w:rFonts w:ascii="Cambria Math" w:hAnsi="Cambria Math"/>
+                <w:rFonts w:ascii="Cambria Math" w:hAnsi="Cambria Math" w:cs="David"/>
                 <w:i/>
+                <w:sz w:val="24"/>
+                <w:szCs w:val="24"/>
               </w:rPr>
             </m:ctrlPr>
           </m:num>
@@ -8535,8 +8995,10 @@
               <m:sSubPr>
                 <m:ctrlPr>
                   <w:rPr>
-                    <w:rFonts w:ascii="Cambria Math" w:hAnsi="Cambria Math"/>
+                    <w:rFonts w:ascii="Cambria Math" w:hAnsi="Cambria Math" w:cs="David"/>
                     <w:i/>
+                    <w:sz w:val="24"/>
+                    <w:szCs w:val="24"/>
                     <w:lang w:val="en-GB"/>
                   </w:rPr>
                 </m:ctrlPr>
@@ -8547,7 +9009,9 @@
                     <m:sty m:val="p"/>
                   </m:rPr>
                   <w:rPr>
-                    <w:rFonts w:ascii="Cambria Math" w:hAnsi="Cambria Math"/>
+                    <w:rFonts w:ascii="Cambria Math" w:hAnsi="Cambria Math" w:cs="David"/>
+                    <w:sz w:val="24"/>
+                    <w:szCs w:val="24"/>
                     <w:lang w:val="en-GB"/>
                   </w:rPr>
                   <m:t>Ω</m:t>
@@ -8556,7 +9020,9 @@
               <m:sub>
                 <m:r>
                   <w:rPr>
-                    <w:rFonts w:ascii="Cambria Math" w:hAnsi="Cambria Math"/>
+                    <w:rFonts w:ascii="Cambria Math" w:hAnsi="Cambria Math" w:cs="David"/>
+                    <w:sz w:val="24"/>
+                    <w:szCs w:val="24"/>
                     <w:lang w:val="en-GB"/>
                   </w:rPr>
                   <m:t xml:space="preserve">max </m:t>
@@ -8569,20 +9035,26 @@
     </w:p>
     <w:p>
       <w:pPr>
-        <w:pStyle w:val="a8"/>
+        <w:pStyle w:val="ListParagraph"/>
         <w:numPr>
           <w:ilvl w:val="0"/>
           <w:numId w:val="1"/>
         </w:numPr>
-        <w:rPr>
+        <w:jc w:val="both"/>
+        <w:rPr>
+          <w:rFonts w:ascii="David" w:hAnsi="David" w:cs="David"/>
           <w:i/>
+          <w:sz w:val="24"/>
+          <w:szCs w:val="24"/>
           <w:lang w:val="en-GB"/>
         </w:rPr>
       </w:pPr>
       <w:r>
         <w:rPr>
-          <w:rFonts w:hint="cs"/>
+          <w:rFonts w:ascii="David" w:hAnsi="David" w:cs="David"/>
           <w:i/>
+          <w:sz w:val="24"/>
+          <w:szCs w:val="24"/>
           <w:rtl/>
           <w:lang w:val="en-GB"/>
         </w:rPr>
@@ -8593,8 +9065,10 @@
           <m:sSubPr>
             <m:ctrlPr>
               <w:rPr>
-                <w:rFonts w:ascii="Cambria Math" w:hAnsi="Cambria Math"/>
+                <w:rFonts w:ascii="Cambria Math" w:hAnsi="Cambria Math" w:cs="David"/>
                 <w:i/>
+                <w:sz w:val="24"/>
+                <w:szCs w:val="24"/>
                 <w:lang w:val="en-GB"/>
               </w:rPr>
             </m:ctrlPr>
@@ -8605,14 +9079,18 @@
                 <m:sty m:val="p"/>
               </m:rPr>
               <w:rPr>
-                <w:rFonts w:ascii="Cambria Math" w:hAnsi="Cambria Math"/>
+                <w:rFonts w:ascii="Cambria Math" w:hAnsi="Cambria Math" w:cs="David"/>
+                <w:sz w:val="24"/>
+                <w:szCs w:val="24"/>
                 <w:lang w:val="en-GB"/>
               </w:rPr>
               <m:t>Ω</m:t>
             </m:r>
             <m:ctrlPr>
               <w:rPr>
-                <w:rFonts w:ascii="Cambria Math" w:hAnsi="Cambria Math"/>
+                <w:rFonts w:ascii="Cambria Math" w:hAnsi="Cambria Math" w:cs="David"/>
+                <w:sz w:val="24"/>
+                <w:szCs w:val="24"/>
                 <w:lang w:val="en-GB"/>
               </w:rPr>
             </m:ctrlPr>
@@ -8620,7 +9098,9 @@
           <m:sub>
             <m:r>
               <w:rPr>
-                <w:rFonts w:ascii="Cambria Math" w:hAnsi="Cambria Math"/>
+                <w:rFonts w:ascii="Cambria Math" w:hAnsi="Cambria Math" w:cs="David"/>
+                <w:sz w:val="24"/>
+                <w:szCs w:val="24"/>
                 <w:lang w:val="en-GB"/>
               </w:rPr>
               <m:t>max</m:t>
@@ -8629,7 +9109,9 @@
         </m:sSub>
         <m:r>
           <w:rPr>
-            <w:rFonts w:ascii="Cambria Math" w:hAnsi="Cambria Math"/>
+            <w:rFonts w:ascii="Cambria Math" w:hAnsi="Cambria Math" w:cs="David"/>
+            <w:sz w:val="24"/>
+            <w:szCs w:val="24"/>
             <w:lang w:val="en-GB"/>
           </w:rPr>
           <m:t>=</m:t>
@@ -8638,8 +9120,10 @@
           <m:fPr>
             <m:ctrlPr>
               <w:rPr>
-                <w:rFonts w:ascii="Cambria Math" w:hAnsi="Cambria Math"/>
+                <w:rFonts w:ascii="Cambria Math" w:hAnsi="Cambria Math" w:cs="David"/>
                 <w:i/>
+                <w:sz w:val="24"/>
+                <w:szCs w:val="24"/>
                 <w:lang w:val="en-GB"/>
               </w:rPr>
             </m:ctrlPr>
@@ -8647,7 +9131,9 @@
           <m:num>
             <m:r>
               <w:rPr>
-                <w:rFonts w:ascii="Cambria Math" w:hAnsi="Cambria Math"/>
+                <w:rFonts w:ascii="Cambria Math" w:hAnsi="Cambria Math" w:cs="David"/>
+                <w:sz w:val="24"/>
+                <w:szCs w:val="24"/>
                 <w:lang w:val="en-GB"/>
               </w:rPr>
               <m:t>π</m:t>
@@ -8656,7 +9142,9 @@
           <m:den>
             <m:r>
               <w:rPr>
-                <w:rFonts w:ascii="Cambria Math" w:hAnsi="Cambria Math"/>
+                <w:rFonts w:ascii="Cambria Math" w:hAnsi="Cambria Math" w:cs="David"/>
+                <w:sz w:val="24"/>
+                <w:szCs w:val="24"/>
                 <w:lang w:val="en-GB"/>
               </w:rPr>
               <m:t>6</m:t>
@@ -8666,8 +9154,10 @@
       </m:oMath>
       <w:r>
         <w:rPr>
-          <w:rFonts w:hint="cs"/>
+          <w:rFonts w:ascii="David" w:hAnsi="David" w:cs="David"/>
           <w:i/>
+          <w:sz w:val="24"/>
+          <w:szCs w:val="24"/>
           <w:rtl/>
           <w:lang w:val="en-GB"/>
         </w:rPr>
@@ -8678,15 +9168,19 @@
           <m:sSubPr>
             <m:ctrlPr>
               <w:rPr>
-                <w:rFonts w:ascii="Cambria Math" w:hAnsi="Cambria Math"/>
+                <w:rFonts w:ascii="Cambria Math" w:hAnsi="Cambria Math" w:cs="David"/>
                 <w:i/>
+                <w:sz w:val="24"/>
+                <w:szCs w:val="24"/>
               </w:rPr>
             </m:ctrlPr>
           </m:sSubPr>
           <m:e>
             <m:r>
               <w:rPr>
-                <w:rFonts w:ascii="Cambria Math" w:hAnsi="Cambria Math"/>
+                <w:rFonts w:ascii="Cambria Math" w:hAnsi="Cambria Math" w:cs="David"/>
+                <w:sz w:val="24"/>
+                <w:szCs w:val="24"/>
               </w:rPr>
               <m:t>T</m:t>
             </m:r>
@@ -8694,7 +9188,9 @@
           <m:sub>
             <m:r>
               <w:rPr>
-                <w:rFonts w:ascii="Cambria Math" w:hAnsi="Cambria Math"/>
+                <w:rFonts w:ascii="Cambria Math" w:hAnsi="Cambria Math" w:cs="David"/>
+                <w:sz w:val="24"/>
+                <w:szCs w:val="24"/>
                 <w:lang w:val="en-GB"/>
               </w:rPr>
               <m:t>max</m:t>
@@ -8703,13 +9199,17 @@
         </m:sSub>
         <m:r>
           <w:rPr>
-            <w:rFonts w:ascii="Cambria Math" w:hAnsi="Cambria Math"/>
+            <w:rFonts w:ascii="Cambria Math" w:hAnsi="Cambria Math" w:cs="David"/>
+            <w:sz w:val="24"/>
+            <w:szCs w:val="24"/>
           </w:rPr>
           <m:t>=</m:t>
         </m:r>
         <m:r>
           <w:rPr>
-            <w:rFonts w:ascii="Cambria Math" w:hAnsi="Cambria Math"/>
+            <w:rFonts w:ascii="Cambria Math" w:hAnsi="Cambria Math" w:cs="David"/>
+            <w:sz w:val="24"/>
+            <w:szCs w:val="24"/>
             <w:lang w:val="en-GB"/>
           </w:rPr>
           <m:t>6 sec</m:t>
@@ -8718,20 +9218,26 @@
     </w:p>
     <w:p>
       <w:pPr>
-        <w:pStyle w:val="a8"/>
+        <w:pStyle w:val="ListParagraph"/>
         <w:numPr>
           <w:ilvl w:val="0"/>
           <w:numId w:val="1"/>
         </w:numPr>
-        <w:rPr>
+        <w:jc w:val="both"/>
+        <w:rPr>
+          <w:rFonts w:ascii="David" w:hAnsi="David" w:cs="David"/>
           <w:i/>
+          <w:sz w:val="24"/>
+          <w:szCs w:val="24"/>
           <w:lang w:val="en-GB"/>
         </w:rPr>
       </w:pPr>
       <w:r>
         <w:rPr>
-          <w:rFonts w:hint="cs"/>
+          <w:rFonts w:ascii="David" w:hAnsi="David" w:cs="David"/>
           <w:i/>
+          <w:sz w:val="24"/>
+          <w:szCs w:val="24"/>
           <w:rtl/>
           <w:lang w:val="en-GB"/>
         </w:rPr>
@@ -8742,8 +9248,10 @@
           <m:sSubPr>
             <m:ctrlPr>
               <w:rPr>
-                <w:rFonts w:ascii="Cambria Math" w:hAnsi="Cambria Math"/>
+                <w:rFonts w:ascii="Cambria Math" w:hAnsi="Cambria Math" w:cs="David"/>
                 <w:i/>
+                <w:sz w:val="24"/>
+                <w:szCs w:val="24"/>
                 <w:lang w:val="en-GB"/>
               </w:rPr>
             </m:ctrlPr>
@@ -8754,14 +9262,18 @@
                 <m:sty m:val="p"/>
               </m:rPr>
               <w:rPr>
-                <w:rFonts w:ascii="Cambria Math" w:hAnsi="Cambria Math"/>
+                <w:rFonts w:ascii="Cambria Math" w:hAnsi="Cambria Math" w:cs="David"/>
+                <w:sz w:val="24"/>
+                <w:szCs w:val="24"/>
                 <w:lang w:val="en-GB"/>
               </w:rPr>
               <m:t>Ω</m:t>
             </m:r>
             <m:ctrlPr>
               <w:rPr>
-                <w:rFonts w:ascii="Cambria Math" w:hAnsi="Cambria Math"/>
+                <w:rFonts w:ascii="Cambria Math" w:hAnsi="Cambria Math" w:cs="David"/>
+                <w:sz w:val="24"/>
+                <w:szCs w:val="24"/>
                 <w:lang w:val="en-GB"/>
               </w:rPr>
             </m:ctrlPr>
@@ -8769,7 +9281,9 @@
           <m:sub>
             <m:r>
               <w:rPr>
-                <w:rFonts w:ascii="Cambria Math" w:hAnsi="Cambria Math"/>
+                <w:rFonts w:ascii="Cambria Math" w:hAnsi="Cambria Math" w:cs="David"/>
+                <w:sz w:val="24"/>
+                <w:szCs w:val="24"/>
                 <w:lang w:val="en-GB"/>
               </w:rPr>
               <m:t>max</m:t>
@@ -8778,7 +9292,9 @@
         </m:sSub>
         <m:r>
           <w:rPr>
-            <w:rFonts w:ascii="Cambria Math" w:hAnsi="Cambria Math"/>
+            <w:rFonts w:ascii="Cambria Math" w:hAnsi="Cambria Math" w:cs="David"/>
+            <w:sz w:val="24"/>
+            <w:szCs w:val="24"/>
             <w:lang w:val="en-GB"/>
           </w:rPr>
           <m:t>=</m:t>
@@ -8787,8 +9303,10 @@
           <m:fPr>
             <m:ctrlPr>
               <w:rPr>
-                <w:rFonts w:ascii="Cambria Math" w:hAnsi="Cambria Math"/>
+                <w:rFonts w:ascii="Cambria Math" w:hAnsi="Cambria Math" w:cs="David"/>
                 <w:i/>
+                <w:sz w:val="24"/>
+                <w:szCs w:val="24"/>
                 <w:lang w:val="en-GB"/>
               </w:rPr>
             </m:ctrlPr>
@@ -8796,7 +9314,9 @@
           <m:num>
             <m:r>
               <w:rPr>
-                <w:rFonts w:ascii="Cambria Math" w:hAnsi="Cambria Math"/>
+                <w:rFonts w:ascii="Cambria Math" w:hAnsi="Cambria Math" w:cs="David"/>
+                <w:sz w:val="24"/>
+                <w:szCs w:val="24"/>
                 <w:lang w:val="en-GB"/>
               </w:rPr>
               <m:t>π</m:t>
@@ -8805,7 +9325,9 @@
           <m:den>
             <m:r>
               <w:rPr>
-                <w:rFonts w:ascii="Cambria Math" w:hAnsi="Cambria Math"/>
+                <w:rFonts w:ascii="Cambria Math" w:hAnsi="Cambria Math" w:cs="David"/>
+                <w:sz w:val="24"/>
+                <w:szCs w:val="24"/>
                 <w:lang w:val="en-GB"/>
               </w:rPr>
               <m:t>6</m:t>
@@ -8815,8 +9337,10 @@
       </m:oMath>
       <w:r>
         <w:rPr>
-          <w:rFonts w:hint="cs"/>
+          <w:rFonts w:ascii="David" w:hAnsi="David" w:cs="David"/>
           <w:i/>
+          <w:sz w:val="24"/>
+          <w:szCs w:val="24"/>
           <w:rtl/>
           <w:lang w:val="en-GB"/>
         </w:rPr>
@@ -8827,15 +9351,19 @@
           <m:sSubPr>
             <m:ctrlPr>
               <w:rPr>
-                <w:rFonts w:ascii="Cambria Math" w:hAnsi="Cambria Math"/>
+                <w:rFonts w:ascii="Cambria Math" w:hAnsi="Cambria Math" w:cs="David"/>
                 <w:i/>
+                <w:sz w:val="24"/>
+                <w:szCs w:val="24"/>
               </w:rPr>
             </m:ctrlPr>
           </m:sSubPr>
           <m:e>
             <m:r>
               <w:rPr>
-                <w:rFonts w:ascii="Cambria Math" w:hAnsi="Cambria Math"/>
+                <w:rFonts w:ascii="Cambria Math" w:hAnsi="Cambria Math" w:cs="David"/>
+                <w:sz w:val="24"/>
+                <w:szCs w:val="24"/>
               </w:rPr>
               <m:t>T</m:t>
             </m:r>
@@ -8843,7 +9371,9 @@
           <m:sub>
             <m:r>
               <w:rPr>
-                <w:rFonts w:ascii="Cambria Math" w:hAnsi="Cambria Math"/>
+                <w:rFonts w:ascii="Cambria Math" w:hAnsi="Cambria Math" w:cs="David"/>
+                <w:sz w:val="24"/>
+                <w:szCs w:val="24"/>
                 <w:lang w:val="en-GB"/>
               </w:rPr>
               <m:t>max</m:t>
@@ -8852,13 +9382,17 @@
         </m:sSub>
         <m:r>
           <w:rPr>
-            <w:rFonts w:ascii="Cambria Math" w:hAnsi="Cambria Math"/>
+            <w:rFonts w:ascii="Cambria Math" w:hAnsi="Cambria Math" w:cs="David"/>
+            <w:sz w:val="24"/>
+            <w:szCs w:val="24"/>
           </w:rPr>
           <m:t>=</m:t>
         </m:r>
         <m:r>
           <w:rPr>
-            <w:rFonts w:ascii="Cambria Math" w:hAnsi="Cambria Math"/>
+            <w:rFonts w:ascii="Cambria Math" w:hAnsi="Cambria Math" w:cs="David"/>
+            <w:sz w:val="24"/>
+            <w:szCs w:val="24"/>
             <w:lang w:val="en-GB"/>
           </w:rPr>
           <m:t>6 sec</m:t>
@@ -8867,17 +9401,22 @@
     </w:p>
     <w:p>
       <w:pPr>
-        <w:rPr>
-          <w:rFonts w:eastAsiaTheme="minorEastAsia"/>
+        <w:jc w:val="both"/>
+        <w:rPr>
+          <w:rFonts w:ascii="David" w:eastAsiaTheme="minorEastAsia" w:hAnsi="David" w:cs="David"/>
           <w:i/>
+          <w:sz w:val="24"/>
+          <w:szCs w:val="24"/>
           <w:rtl/>
           <w:lang w:val="en-GB"/>
         </w:rPr>
       </w:pPr>
       <w:r>
         <w:rPr>
-          <w:rFonts w:hint="cs"/>
+          <w:rFonts w:ascii="David" w:hAnsi="David" w:cs="David"/>
           <w:i/>
+          <w:sz w:val="24"/>
+          <w:szCs w:val="24"/>
           <w:rtl/>
           <w:lang w:val="en-GB"/>
         </w:rPr>
@@ -8888,8 +9427,10 @@
           <m:sSubPr>
             <m:ctrlPr>
               <w:rPr>
-                <w:rFonts w:ascii="Cambria Math" w:hAnsi="Cambria Math"/>
+                <w:rFonts w:ascii="Cambria Math" w:hAnsi="Cambria Math" w:cs="David"/>
                 <w:i/>
+                <w:sz w:val="24"/>
+                <w:szCs w:val="24"/>
                 <w:lang w:val="en-GB"/>
               </w:rPr>
             </m:ctrlPr>
@@ -8897,7 +9438,9 @@
           <m:e>
             <m:r>
               <w:rPr>
-                <w:rFonts w:ascii="Cambria Math" w:hAnsi="Cambria Math"/>
+                <w:rFonts w:ascii="Cambria Math" w:hAnsi="Cambria Math" w:cs="David"/>
+                <w:sz w:val="24"/>
+                <w:szCs w:val="24"/>
                 <w:lang w:val="en-GB"/>
               </w:rPr>
               <m:t>T</m:t>
@@ -8906,7 +9449,9 @@
           <m:sub>
             <m:r>
               <w:rPr>
-                <w:rFonts w:ascii="Cambria Math" w:hAnsi="Cambria Math"/>
+                <w:rFonts w:ascii="Cambria Math" w:hAnsi="Cambria Math" w:cs="David"/>
+                <w:sz w:val="24"/>
+                <w:szCs w:val="24"/>
                 <w:lang w:val="en-GB"/>
               </w:rPr>
               <m:t>s</m:t>
@@ -8915,7 +9460,9 @@
         </m:sSub>
         <m:r>
           <w:rPr>
-            <w:rFonts w:ascii="Cambria Math" w:hAnsi="Cambria Math"/>
+            <w:rFonts w:ascii="Cambria Math" w:hAnsi="Cambria Math" w:cs="David"/>
+            <w:sz w:val="24"/>
+            <w:szCs w:val="24"/>
             <w:lang w:val="en-GB"/>
           </w:rPr>
           <m:t>=1 sec</m:t>
@@ -8923,8 +9470,10 @@
       </m:oMath>
       <w:r>
         <w:rPr>
-          <w:rFonts w:hint="cs"/>
+          <w:rFonts w:ascii="David" w:hAnsi="David" w:cs="David"/>
           <w:i/>
+          <w:sz w:val="24"/>
+          <w:szCs w:val="24"/>
           <w:rtl/>
           <w:lang w:val="en-GB"/>
         </w:rPr>
@@ -8933,7 +9482,9 @@
       <m:oMath>
         <m:r>
           <w:rPr>
-            <w:rFonts w:ascii="Cambria Math" w:hAnsi="Cambria Math"/>
+            <w:rFonts w:ascii="Cambria Math" w:hAnsi="Cambria Math" w:cs="David"/>
+            <w:sz w:val="24"/>
+            <w:szCs w:val="24"/>
             <w:lang w:val="en-GB"/>
           </w:rPr>
           <m:t>aliasing</m:t>
@@ -8941,8 +9492,10 @@
       </m:oMath>
       <w:r>
         <w:rPr>
-          <w:rFonts w:eastAsiaTheme="minorEastAsia" w:hint="cs"/>
+          <w:rFonts w:ascii="David" w:eastAsiaTheme="minorEastAsia" w:hAnsi="David" w:cs="David"/>
           <w:i/>
+          <w:sz w:val="24"/>
+          <w:szCs w:val="24"/>
           <w:rtl/>
           <w:lang w:val="en-GB"/>
         </w:rPr>
@@ -8951,7 +9504,21 @@
     </w:p>
     <w:p>
       <w:pPr>
-        <w:pStyle w:val="3"/>
+        <w:jc w:val="both"/>
+        <w:rPr>
+          <w:rFonts w:ascii="David" w:eastAsiaTheme="minorEastAsia" w:hAnsi="David" w:cs="David"/>
+          <w:i/>
+          <w:sz w:val="24"/>
+          <w:szCs w:val="24"/>
+          <w:rtl/>
+          <w:lang w:val="en-GB"/>
+        </w:rPr>
+      </w:pPr>
+    </w:p>
+    <w:p>
+      <w:pPr>
+        <w:pStyle w:val="Heading3"/>
+        <w:jc w:val="both"/>
         <w:rPr>
           <w:rtl/>
           <w:lang w:val="en-GB"/>
@@ -8968,24 +9535,56 @@
     </w:p>
     <w:p>
       <w:pPr>
-        <w:rPr>
+        <w:jc w:val="both"/>
+        <w:rPr>
+          <w:rFonts w:ascii="David" w:hAnsi="David" w:cs="David"/>
+          <w:sz w:val="24"/>
+          <w:szCs w:val="24"/>
           <w:rtl/>
           <w:lang w:val="en-GB"/>
         </w:rPr>
       </w:pPr>
       <w:r>
         <w:rPr>
-          <w:rFonts w:hint="cs"/>
+          <w:rFonts w:ascii="David" w:hAnsi="David" w:cs="David"/>
+          <w:sz w:val="24"/>
+          <w:szCs w:val="24"/>
           <w:rtl/>
           <w:lang w:val="en-GB"/>
         </w:rPr>
-        <w:t xml:space="preserve">ראשית נמצא את האות הדגום </w:t>
+        <w:t xml:space="preserve">ראשית נמצא את האות </w:t>
+      </w:r>
+      <w:proofErr w:type="spellStart"/>
+      <w:r>
+        <w:rPr>
+          <w:rFonts w:ascii="David" w:hAnsi="David" w:cs="David"/>
+          <w:sz w:val="24"/>
+          <w:szCs w:val="24"/>
+          <w:rtl/>
+          <w:lang w:val="en-GB"/>
+        </w:rPr>
+        <w:t>הדגום</w:t>
+      </w:r>
+      <w:proofErr w:type="spellEnd"/>
+      <w:r>
+        <w:rPr>
+          <w:rFonts w:ascii="David" w:hAnsi="David" w:cs="David"/>
+          <w:sz w:val="24"/>
+          <w:szCs w:val="24"/>
+          <w:rtl/>
+          <w:lang w:val="en-GB"/>
+        </w:rPr>
+        <w:t xml:space="preserve"> </w:t>
       </w:r>
     </w:p>
     <w:p>
       <w:pPr>
-        <w:rPr>
+        <w:jc w:val="both"/>
+        <w:rPr>
+          <w:rFonts w:ascii="David" w:hAnsi="David" w:cs="David"/>
           <w:i/>
+          <w:sz w:val="24"/>
+          <w:szCs w:val="24"/>
           <w:rtl/>
           <w:lang w:val="en-GB"/>
         </w:rPr>
@@ -8996,15 +9595,19 @@
             <m:sSubPr>
               <m:ctrlPr>
                 <w:rPr>
-                  <w:rFonts w:ascii="Cambria Math" w:hAnsi="Cambria Math"/>
+                  <w:rFonts w:ascii="Cambria Math" w:hAnsi="Cambria Math" w:cs="David"/>
                   <w:i/>
+                  <w:sz w:val="24"/>
+                  <w:szCs w:val="24"/>
                 </w:rPr>
               </m:ctrlPr>
             </m:sSubPr>
             <m:e>
               <m:r>
                 <w:rPr>
-                  <w:rFonts w:ascii="Cambria Math" w:hAnsi="Cambria Math"/>
+                  <w:rFonts w:ascii="Cambria Math" w:hAnsi="Cambria Math" w:cs="David"/>
+                  <w:sz w:val="24"/>
+                  <w:szCs w:val="24"/>
                 </w:rPr>
                 <m:t>x</m:t>
               </m:r>
@@ -9012,7 +9615,9 @@
             <m:sub>
               <m:r>
                 <w:rPr>
-                  <w:rFonts w:ascii="Cambria Math" w:hAnsi="Cambria Math"/>
+                  <w:rFonts w:ascii="Cambria Math" w:hAnsi="Cambria Math" w:cs="David"/>
+                  <w:sz w:val="24"/>
+                  <w:szCs w:val="24"/>
                 </w:rPr>
                 <m:t>1</m:t>
               </m:r>
@@ -9022,15 +9627,19 @@
             <m:dPr>
               <m:ctrlPr>
                 <w:rPr>
-                  <w:rFonts w:ascii="Cambria Math" w:hAnsi="Cambria Math"/>
+                  <w:rFonts w:ascii="Cambria Math" w:hAnsi="Cambria Math" w:cs="David"/>
                   <w:i/>
+                  <w:sz w:val="24"/>
+                  <w:szCs w:val="24"/>
                 </w:rPr>
               </m:ctrlPr>
             </m:dPr>
             <m:e>
               <m:r>
                 <w:rPr>
-                  <w:rFonts w:ascii="Cambria Math" w:hAnsi="Cambria Math"/>
+                  <w:rFonts w:ascii="Cambria Math" w:hAnsi="Cambria Math" w:cs="David"/>
+                  <w:sz w:val="24"/>
+                  <w:szCs w:val="24"/>
                 </w:rPr>
                 <m:t>t</m:t>
               </m:r>
@@ -9038,7 +9647,9 @@
           </m:d>
           <m:r>
             <w:rPr>
-              <w:rFonts w:ascii="Cambria Math" w:hAnsi="Cambria Math"/>
+              <w:rFonts w:ascii="Cambria Math" w:hAnsi="Cambria Math" w:cs="David"/>
+              <w:sz w:val="24"/>
+              <w:szCs w:val="24"/>
             </w:rPr>
             <m:t>=sinc</m:t>
           </m:r>
@@ -9046,8 +9657,10 @@
             <m:dPr>
               <m:ctrlPr>
                 <w:rPr>
-                  <w:rFonts w:ascii="Cambria Math" w:hAnsi="Cambria Math"/>
+                  <w:rFonts w:ascii="Cambria Math" w:hAnsi="Cambria Math" w:cs="David"/>
                   <w:i/>
+                  <w:sz w:val="24"/>
+                  <w:szCs w:val="24"/>
                 </w:rPr>
               </m:ctrlPr>
             </m:dPr>
@@ -9056,15 +9669,19 @@
                 <m:fPr>
                   <m:ctrlPr>
                     <w:rPr>
-                      <w:rFonts w:ascii="Cambria Math" w:hAnsi="Cambria Math"/>
+                      <w:rFonts w:ascii="Cambria Math" w:hAnsi="Cambria Math" w:cs="David"/>
                       <w:i/>
+                      <w:sz w:val="24"/>
+                      <w:szCs w:val="24"/>
                     </w:rPr>
                   </m:ctrlPr>
                 </m:fPr>
                 <m:num>
                   <m:r>
                     <w:rPr>
-                      <w:rFonts w:ascii="Cambria Math" w:hAnsi="Cambria Math"/>
+                      <w:rFonts w:ascii="Cambria Math" w:hAnsi="Cambria Math" w:cs="David"/>
+                      <w:sz w:val="24"/>
+                      <w:szCs w:val="24"/>
                     </w:rPr>
                     <m:t>t</m:t>
                   </m:r>
@@ -9072,7 +9689,9 @@
                 <m:den>
                   <m:r>
                     <w:rPr>
-                      <w:rFonts w:ascii="Cambria Math" w:hAnsi="Cambria Math"/>
+                      <w:rFonts w:ascii="Cambria Math" w:hAnsi="Cambria Math" w:cs="David"/>
+                      <w:sz w:val="24"/>
+                      <w:szCs w:val="24"/>
                     </w:rPr>
                     <m:t>6</m:t>
                   </m:r>
@@ -9082,7 +9701,9 @@
           </m:d>
           <m:r>
             <w:rPr>
-              <w:rFonts w:ascii="Cambria Math" w:hAnsi="Cambria Math"/>
+              <w:rFonts w:ascii="Cambria Math" w:hAnsi="Cambria Math" w:cs="David"/>
+              <w:sz w:val="24"/>
+              <w:szCs w:val="24"/>
               <w:lang w:val="en-GB"/>
             </w:rPr>
             <m:t>⇒</m:t>
@@ -9091,8 +9712,10 @@
             <m:sSubPr>
               <m:ctrlPr>
                 <w:rPr>
-                  <w:rFonts w:ascii="Cambria Math" w:hAnsi="Cambria Math"/>
+                  <w:rFonts w:ascii="Cambria Math" w:hAnsi="Cambria Math" w:cs="David"/>
                   <w:i/>
+                  <w:sz w:val="24"/>
+                  <w:szCs w:val="24"/>
                   <w:lang w:val="en-GB"/>
                 </w:rPr>
               </m:ctrlPr>
@@ -9100,7 +9723,9 @@
             <m:e>
               <m:r>
                 <w:rPr>
-                  <w:rFonts w:ascii="Cambria Math" w:hAnsi="Cambria Math"/>
+                  <w:rFonts w:ascii="Cambria Math" w:hAnsi="Cambria Math" w:cs="David"/>
+                  <w:sz w:val="24"/>
+                  <w:szCs w:val="24"/>
                   <w:lang w:val="en-GB"/>
                 </w:rPr>
                 <m:t>x</m:t>
@@ -9109,7 +9734,9 @@
             <m:sub>
               <m:r>
                 <w:rPr>
-                  <w:rFonts w:ascii="Cambria Math" w:hAnsi="Cambria Math"/>
+                  <w:rFonts w:ascii="Cambria Math" w:hAnsi="Cambria Math" w:cs="David"/>
+                  <w:sz w:val="24"/>
+                  <w:szCs w:val="24"/>
                   <w:lang w:val="en-GB"/>
                 </w:rPr>
                 <m:t>1</m:t>
@@ -9122,8 +9749,10 @@
               <m:endChr m:val="]"/>
               <m:ctrlPr>
                 <w:rPr>
-                  <w:rFonts w:ascii="Cambria Math" w:hAnsi="Cambria Math"/>
+                  <w:rFonts w:ascii="Cambria Math" w:hAnsi="Cambria Math" w:cs="David"/>
                   <w:i/>
+                  <w:sz w:val="24"/>
+                  <w:szCs w:val="24"/>
                   <w:lang w:val="en-GB"/>
                 </w:rPr>
               </m:ctrlPr>
@@ -9131,7 +9760,9 @@
             <m:e>
               <m:r>
                 <w:rPr>
-                  <w:rFonts w:ascii="Cambria Math" w:hAnsi="Cambria Math"/>
+                  <w:rFonts w:ascii="Cambria Math" w:hAnsi="Cambria Math" w:cs="David"/>
+                  <w:sz w:val="24"/>
+                  <w:szCs w:val="24"/>
                   <w:lang w:val="en-GB"/>
                 </w:rPr>
                 <m:t>n</m:t>
@@ -9140,7 +9771,9 @@
           </m:d>
           <m:r>
             <w:rPr>
-              <w:rFonts w:ascii="Cambria Math" w:hAnsi="Cambria Math"/>
+              <w:rFonts w:ascii="Cambria Math" w:hAnsi="Cambria Math" w:cs="David"/>
+              <w:sz w:val="24"/>
+              <w:szCs w:val="24"/>
               <w:lang w:val="en-GB"/>
             </w:rPr>
             <m:t>=</m:t>
@@ -9149,8 +9782,10 @@
             <m:sSubPr>
               <m:ctrlPr>
                 <w:rPr>
-                  <w:rFonts w:ascii="Cambria Math" w:hAnsi="Cambria Math"/>
+                  <w:rFonts w:ascii="Cambria Math" w:hAnsi="Cambria Math" w:cs="David"/>
                   <w:i/>
+                  <w:sz w:val="24"/>
+                  <w:szCs w:val="24"/>
                   <w:lang w:val="en-GB"/>
                 </w:rPr>
               </m:ctrlPr>
@@ -9158,7 +9793,9 @@
             <m:e>
               <m:r>
                 <w:rPr>
-                  <w:rFonts w:ascii="Cambria Math" w:hAnsi="Cambria Math"/>
+                  <w:rFonts w:ascii="Cambria Math" w:hAnsi="Cambria Math" w:cs="David"/>
+                  <w:sz w:val="24"/>
+                  <w:szCs w:val="24"/>
                   <w:lang w:val="en-GB"/>
                 </w:rPr>
                 <m:t>x</m:t>
@@ -9167,7 +9804,9 @@
             <m:sub>
               <m:r>
                 <w:rPr>
-                  <w:rFonts w:ascii="Cambria Math" w:hAnsi="Cambria Math"/>
+                  <w:rFonts w:ascii="Cambria Math" w:hAnsi="Cambria Math" w:cs="David"/>
+                  <w:sz w:val="24"/>
+                  <w:szCs w:val="24"/>
                   <w:lang w:val="en-GB"/>
                 </w:rPr>
                 <m:t>1</m:t>
@@ -9176,7 +9815,9 @@
           </m:sSub>
           <m:r>
             <w:rPr>
-              <w:rFonts w:ascii="Cambria Math" w:hAnsi="Cambria Math"/>
+              <w:rFonts w:ascii="Cambria Math" w:hAnsi="Cambria Math" w:cs="David"/>
+              <w:sz w:val="24"/>
+              <w:szCs w:val="24"/>
               <w:lang w:val="en-GB"/>
             </w:rPr>
             <m:t>(n⋅</m:t>
@@ -9185,8 +9826,10 @@
             <m:sSubPr>
               <m:ctrlPr>
                 <w:rPr>
-                  <w:rFonts w:ascii="Cambria Math" w:hAnsi="Cambria Math"/>
+                  <w:rFonts w:ascii="Cambria Math" w:hAnsi="Cambria Math" w:cs="David"/>
                   <w:i/>
+                  <w:sz w:val="24"/>
+                  <w:szCs w:val="24"/>
                   <w:lang w:val="en-GB"/>
                 </w:rPr>
               </m:ctrlPr>
@@ -9194,7 +9837,9 @@
             <m:e>
               <m:r>
                 <w:rPr>
-                  <w:rFonts w:ascii="Cambria Math" w:hAnsi="Cambria Math"/>
+                  <w:rFonts w:ascii="Cambria Math" w:hAnsi="Cambria Math" w:cs="David"/>
+                  <w:sz w:val="24"/>
+                  <w:szCs w:val="24"/>
                   <w:lang w:val="en-GB"/>
                 </w:rPr>
                 <m:t>T</m:t>
@@ -9203,7 +9848,9 @@
             <m:sub>
               <m:r>
                 <w:rPr>
-                  <w:rFonts w:ascii="Cambria Math" w:hAnsi="Cambria Math"/>
+                  <w:rFonts w:ascii="Cambria Math" w:hAnsi="Cambria Math" w:cs="David"/>
+                  <w:sz w:val="24"/>
+                  <w:szCs w:val="24"/>
                   <w:lang w:val="en-GB"/>
                 </w:rPr>
                 <m:t>s</m:t>
@@ -9212,7 +9859,9 @@
           </m:sSub>
           <m:r>
             <w:rPr>
-              <w:rFonts w:ascii="Cambria Math" w:hAnsi="Cambria Math"/>
+              <w:rFonts w:ascii="Cambria Math" w:hAnsi="Cambria Math" w:cs="David"/>
+              <w:sz w:val="24"/>
+              <w:szCs w:val="24"/>
               <w:lang w:val="en-GB"/>
             </w:rPr>
             <m:t>)=</m:t>
@@ -9221,8 +9870,10 @@
             <m:sSubPr>
               <m:ctrlPr>
                 <w:rPr>
-                  <w:rFonts w:ascii="Cambria Math" w:hAnsi="Cambria Math"/>
+                  <w:rFonts w:ascii="Cambria Math" w:hAnsi="Cambria Math" w:cs="David"/>
                   <w:i/>
+                  <w:sz w:val="24"/>
+                  <w:szCs w:val="24"/>
                   <w:lang w:val="en-GB"/>
                 </w:rPr>
               </m:ctrlPr>
@@ -9230,7 +9881,9 @@
             <m:e>
               <m:r>
                 <w:rPr>
-                  <w:rFonts w:ascii="Cambria Math" w:hAnsi="Cambria Math"/>
+                  <w:rFonts w:ascii="Cambria Math" w:hAnsi="Cambria Math" w:cs="David"/>
+                  <w:sz w:val="24"/>
+                  <w:szCs w:val="24"/>
                   <w:lang w:val="en-GB"/>
                 </w:rPr>
                 <m:t>x</m:t>
@@ -9239,7 +9892,9 @@
             <m:sub>
               <m:r>
                 <w:rPr>
-                  <w:rFonts w:ascii="Cambria Math" w:hAnsi="Cambria Math"/>
+                  <w:rFonts w:ascii="Cambria Math" w:hAnsi="Cambria Math" w:cs="David"/>
+                  <w:sz w:val="24"/>
+                  <w:szCs w:val="24"/>
                   <w:lang w:val="en-GB"/>
                 </w:rPr>
                 <m:t>1</m:t>
@@ -9248,24 +9903,21 @@
           </m:sSub>
           <m:r>
             <w:rPr>
-              <w:rFonts w:ascii="Cambria Math" w:hAnsi="Cambria Math"/>
+              <w:rFonts w:ascii="Cambria Math" w:hAnsi="Cambria Math" w:cs="David"/>
+              <w:sz w:val="24"/>
+              <w:szCs w:val="24"/>
               <w:lang w:val="en-GB"/>
             </w:rPr>
-            <m:t>(n)</m:t>
-          </m:r>
-          <m:r>
-            <w:rPr>
-              <w:rFonts w:ascii="Cambria Math" w:hAnsi="Cambria Math"/>
-              <w:lang w:val="en-GB"/>
-            </w:rPr>
-            <m:t>=</m:t>
+            <m:t>(n)=</m:t>
           </m:r>
           <m:r>
             <m:rPr>
               <m:sty m:val="bi"/>
             </m:rPr>
             <w:rPr>
-              <w:rFonts w:ascii="Cambria Math" w:hAnsi="Cambria Math"/>
+              <w:rFonts w:ascii="Cambria Math" w:hAnsi="Cambria Math" w:cs="David"/>
+              <w:sz w:val="24"/>
+              <w:szCs w:val="24"/>
             </w:rPr>
             <m:t>sinc</m:t>
           </m:r>
@@ -9273,10 +9925,12 @@
             <m:dPr>
               <m:ctrlPr>
                 <w:rPr>
-                  <w:rFonts w:ascii="Cambria Math" w:hAnsi="Cambria Math"/>
+                  <w:rFonts w:ascii="Cambria Math" w:hAnsi="Cambria Math" w:cs="David"/>
                   <w:b/>
                   <w:bCs/>
                   <w:i/>
+                  <w:sz w:val="24"/>
+                  <w:szCs w:val="24"/>
                 </w:rPr>
               </m:ctrlPr>
             </m:dPr>
@@ -9285,10 +9939,12 @@
                 <m:fPr>
                   <m:ctrlPr>
                     <w:rPr>
-                      <w:rFonts w:ascii="Cambria Math" w:hAnsi="Cambria Math"/>
+                      <w:rFonts w:ascii="Cambria Math" w:hAnsi="Cambria Math" w:cs="David"/>
                       <w:b/>
                       <w:bCs/>
                       <w:i/>
+                      <w:sz w:val="24"/>
+                      <w:szCs w:val="24"/>
                     </w:rPr>
                   </m:ctrlPr>
                 </m:fPr>
@@ -9298,7 +9954,9 @@
                       <m:sty m:val="bi"/>
                     </m:rPr>
                     <w:rPr>
-                      <w:rFonts w:ascii="Cambria Math" w:hAnsi="Cambria Math"/>
+                      <w:rFonts w:ascii="Cambria Math" w:hAnsi="Cambria Math" w:cs="David"/>
+                      <w:sz w:val="24"/>
+                      <w:szCs w:val="24"/>
                       <w:lang w:val="en-GB"/>
                     </w:rPr>
                     <m:t>n</m:t>
@@ -9310,7 +9968,9 @@
                       <m:sty m:val="bi"/>
                     </m:rPr>
                     <w:rPr>
-                      <w:rFonts w:ascii="Cambria Math" w:hAnsi="Cambria Math"/>
+                      <w:rFonts w:ascii="Cambria Math" w:hAnsi="Cambria Math" w:cs="David"/>
+                      <w:sz w:val="24"/>
+                      <w:szCs w:val="24"/>
                     </w:rPr>
                     <m:t>6</m:t>
                   </m:r>
@@ -9323,27 +9983,60 @@
     </w:p>
     <w:p>
       <w:pPr>
-        <w:rPr>
+        <w:jc w:val="both"/>
+        <w:rPr>
+          <w:rFonts w:ascii="David" w:hAnsi="David" w:cs="David"/>
           <w:i/>
+          <w:sz w:val="24"/>
+          <w:szCs w:val="24"/>
           <w:rtl/>
           <w:lang w:val="en-GB"/>
         </w:rPr>
       </w:pPr>
       <w:r>
         <w:rPr>
-          <w:rFonts w:hint="cs"/>
+          <w:rFonts w:ascii="David" w:hAnsi="David" w:cs="David"/>
           <w:i/>
+          <w:sz w:val="24"/>
+          <w:szCs w:val="24"/>
           <w:rtl/>
           <w:lang w:val="en-GB"/>
         </w:rPr>
-        <w:t>לפי הנוסחה לספקטרום של האות הדגום נקבל :</w:t>
+        <w:t xml:space="preserve">לפי הנוסחה לספקטרום של האות </w:t>
+      </w:r>
+      <w:proofErr w:type="spellStart"/>
+      <w:r>
+        <w:rPr>
+          <w:rFonts w:ascii="David" w:hAnsi="David" w:cs="David"/>
+          <w:i/>
+          <w:sz w:val="24"/>
+          <w:szCs w:val="24"/>
+          <w:rtl/>
+          <w:lang w:val="en-GB"/>
+        </w:rPr>
+        <w:t>הדגום</w:t>
+      </w:r>
+      <w:proofErr w:type="spellEnd"/>
+      <w:r>
+        <w:rPr>
+          <w:rFonts w:ascii="David" w:hAnsi="David" w:cs="David"/>
+          <w:i/>
+          <w:sz w:val="24"/>
+          <w:szCs w:val="24"/>
+          <w:rtl/>
+          <w:lang w:val="en-GB"/>
+        </w:rPr>
+        <w:t xml:space="preserve"> נקבל :</w:t>
       </w:r>
     </w:p>
     <w:p>
       <w:pPr>
-        <w:rPr>
-          <w:rFonts w:hint="cs"/>
+        <w:jc w:val="both"/>
+        <w:rPr>
+          <w:rFonts w:ascii="David" w:hAnsi="David" w:cs="David"/>
           <w:i/>
+          <w:sz w:val="24"/>
+          <w:szCs w:val="24"/>
           <w:rtl/>
           <w:lang w:val="en-GB"/>
         </w:rPr>
@@ -9354,8 +10047,10 @@
             <m:sSubPr>
               <m:ctrlPr>
                 <w:rPr>
-                  <w:rFonts w:ascii="Cambria Math" w:hAnsi="Cambria Math"/>
+                  <w:rFonts w:ascii="Cambria Math" w:hAnsi="Cambria Math" w:cs="David"/>
                   <w:i/>
+                  <w:sz w:val="24"/>
+                  <w:szCs w:val="24"/>
                   <w:lang w:val="en-GB"/>
                 </w:rPr>
               </m:ctrlPr>
@@ -9363,7 +10058,9 @@
             <m:e>
               <m:r>
                 <w:rPr>
-                  <w:rFonts w:ascii="Cambria Math" w:hAnsi="Cambria Math"/>
+                  <w:rFonts w:ascii="Cambria Math" w:hAnsi="Cambria Math" w:cs="David"/>
+                  <w:sz w:val="24"/>
+                  <w:szCs w:val="24"/>
                   <w:lang w:val="en-GB"/>
                 </w:rPr>
                 <m:t>X</m:t>
@@ -9372,7 +10069,9 @@
             <m:sub>
               <m:r>
                 <w:rPr>
-                  <w:rFonts w:ascii="Cambria Math" w:hAnsi="Cambria Math"/>
+                  <w:rFonts w:ascii="Cambria Math" w:hAnsi="Cambria Math" w:cs="David"/>
+                  <w:sz w:val="24"/>
+                  <w:szCs w:val="24"/>
                   <w:lang w:val="en-GB"/>
                 </w:rPr>
                 <m:t>1</m:t>
@@ -9383,8 +10082,10 @@
             <m:dPr>
               <m:ctrlPr>
                 <w:rPr>
-                  <w:rFonts w:ascii="Cambria Math" w:hAnsi="Cambria Math"/>
+                  <w:rFonts w:ascii="Cambria Math" w:hAnsi="Cambria Math" w:cs="David"/>
                   <w:i/>
+                  <w:sz w:val="24"/>
+                  <w:szCs w:val="24"/>
                   <w:lang w:val="en-GB"/>
                 </w:rPr>
               </m:ctrlPr>
@@ -9394,8 +10095,10 @@
                 <m:sSupPr>
                   <m:ctrlPr>
                     <w:rPr>
-                      <w:rFonts w:ascii="Cambria Math" w:hAnsi="Cambria Math"/>
+                      <w:rFonts w:ascii="Cambria Math" w:hAnsi="Cambria Math" w:cs="David"/>
                       <w:i/>
+                      <w:sz w:val="24"/>
+                      <w:szCs w:val="24"/>
                       <w:lang w:val="en-GB"/>
                     </w:rPr>
                   </m:ctrlPr>
@@ -9403,7 +10106,9 @@
                 <m:e>
                   <m:r>
                     <w:rPr>
-                      <w:rFonts w:ascii="Cambria Math" w:hAnsi="Cambria Math"/>
+                      <w:rFonts w:ascii="Cambria Math" w:hAnsi="Cambria Math" w:cs="David"/>
+                      <w:sz w:val="24"/>
+                      <w:szCs w:val="24"/>
                       <w:lang w:val="en-GB"/>
                     </w:rPr>
                     <m:t>e</m:t>
@@ -9412,7 +10117,9 @@
                 <m:sup>
                   <m:r>
                     <w:rPr>
-                      <w:rFonts w:ascii="Cambria Math" w:hAnsi="Cambria Math"/>
+                      <w:rFonts w:ascii="Cambria Math" w:hAnsi="Cambria Math" w:cs="David"/>
+                      <w:sz w:val="24"/>
+                      <w:szCs w:val="24"/>
                       <w:lang w:val="en-GB"/>
                     </w:rPr>
                     <m:t>jω</m:t>
@@ -9423,7 +10130,9 @@
           </m:d>
           <m:r>
             <w:rPr>
-              <w:rFonts w:ascii="Cambria Math" w:hAnsi="Cambria Math"/>
+              <w:rFonts w:ascii="Cambria Math" w:hAnsi="Cambria Math" w:cs="David"/>
+              <w:sz w:val="24"/>
+              <w:szCs w:val="24"/>
               <w:lang w:val="en-GB"/>
             </w:rPr>
             <m:t>=</m:t>
@@ -9432,8 +10141,10 @@
             <m:fPr>
               <m:ctrlPr>
                 <w:rPr>
-                  <w:rFonts w:ascii="Cambria Math" w:hAnsi="Cambria Math"/>
+                  <w:rFonts w:ascii="Cambria Math" w:hAnsi="Cambria Math" w:cs="David"/>
                   <w:i/>
+                  <w:sz w:val="24"/>
+                  <w:szCs w:val="24"/>
                   <w:lang w:val="en-GB"/>
                 </w:rPr>
               </m:ctrlPr>
@@ -9441,7 +10152,9 @@
             <m:num>
               <m:r>
                 <w:rPr>
-                  <w:rFonts w:ascii="Cambria Math" w:hAnsi="Cambria Math"/>
+                  <w:rFonts w:ascii="Cambria Math" w:hAnsi="Cambria Math" w:cs="David"/>
+                  <w:sz w:val="24"/>
+                  <w:szCs w:val="24"/>
                   <w:lang w:val="en-GB"/>
                 </w:rPr>
                 <m:t>1</m:t>
@@ -9452,8 +10165,10 @@
                 <m:sSubPr>
                   <m:ctrlPr>
                     <w:rPr>
-                      <w:rFonts w:ascii="Cambria Math" w:hAnsi="Cambria Math"/>
+                      <w:rFonts w:ascii="Cambria Math" w:hAnsi="Cambria Math" w:cs="David"/>
                       <w:i/>
+                      <w:sz w:val="24"/>
+                      <w:szCs w:val="24"/>
                       <w:lang w:val="en-GB"/>
                     </w:rPr>
                   </m:ctrlPr>
@@ -9461,7 +10176,9 @@
                 <m:e>
                   <m:r>
                     <w:rPr>
-                      <w:rFonts w:ascii="Cambria Math" w:hAnsi="Cambria Math"/>
+                      <w:rFonts w:ascii="Cambria Math" w:hAnsi="Cambria Math" w:cs="David"/>
+                      <w:sz w:val="24"/>
+                      <w:szCs w:val="24"/>
                       <w:lang w:val="en-GB"/>
                     </w:rPr>
                     <m:t>T</m:t>
@@ -9470,7 +10187,9 @@
                 <m:sub>
                   <m:r>
                     <w:rPr>
-                      <w:rFonts w:ascii="Cambria Math" w:hAnsi="Cambria Math"/>
+                      <w:rFonts w:ascii="Cambria Math" w:hAnsi="Cambria Math" w:cs="David"/>
+                      <w:sz w:val="24"/>
+                      <w:szCs w:val="24"/>
                       <w:lang w:val="en-GB"/>
                     </w:rPr>
                     <m:t>s</m:t>
@@ -9485,8 +10204,10 @@
               <m:limLoc m:val="undOvr"/>
               <m:ctrlPr>
                 <w:rPr>
-                  <w:rFonts w:ascii="Cambria Math" w:hAnsi="Cambria Math"/>
+                  <w:rFonts w:ascii="Cambria Math" w:hAnsi="Cambria Math" w:cs="David"/>
                   <w:i/>
+                  <w:sz w:val="24"/>
+                  <w:szCs w:val="24"/>
                   <w:lang w:val="en-GB"/>
                 </w:rPr>
               </m:ctrlPr>
@@ -9494,7 +10215,9 @@
             <m:sub>
               <m:r>
                 <w:rPr>
-                  <w:rFonts w:ascii="Cambria Math" w:hAnsi="Cambria Math"/>
+                  <w:rFonts w:ascii="Cambria Math" w:hAnsi="Cambria Math" w:cs="David"/>
+                  <w:sz w:val="24"/>
+                  <w:szCs w:val="24"/>
                   <w:lang w:val="en-GB"/>
                 </w:rPr>
                 <m:t>k=-∞</m:t>
@@ -9503,7 +10226,9 @@
             <m:sup>
               <m:r>
                 <w:rPr>
-                  <w:rFonts w:ascii="Cambria Math" w:hAnsi="Cambria Math"/>
+                  <w:rFonts w:ascii="Cambria Math" w:hAnsi="Cambria Math" w:cs="David"/>
+                  <w:sz w:val="24"/>
+                  <w:szCs w:val="24"/>
                   <w:lang w:val="en-GB"/>
                 </w:rPr>
                 <m:t>∞</m:t>
@@ -9514,8 +10239,10 @@
                 <m:sSubPr>
                   <m:ctrlPr>
                     <w:rPr>
-                      <w:rFonts w:ascii="Cambria Math" w:hAnsi="Cambria Math"/>
+                      <w:rFonts w:ascii="Cambria Math" w:hAnsi="Cambria Math" w:cs="David"/>
                       <w:i/>
+                      <w:sz w:val="24"/>
+                      <w:szCs w:val="24"/>
                       <w:lang w:val="en-GB"/>
                     </w:rPr>
                   </m:ctrlPr>
@@ -9523,7 +10250,9 @@
                 <m:e>
                   <m:r>
                     <w:rPr>
-                      <w:rFonts w:ascii="Cambria Math" w:hAnsi="Cambria Math"/>
+                      <w:rFonts w:ascii="Cambria Math" w:hAnsi="Cambria Math" w:cs="David"/>
+                      <w:sz w:val="24"/>
+                      <w:szCs w:val="24"/>
                       <w:lang w:val="en-GB"/>
                     </w:rPr>
                     <m:t>X</m:t>
@@ -9532,7 +10261,9 @@
                 <m:sub>
                   <m:r>
                     <w:rPr>
-                      <w:rFonts w:ascii="Cambria Math" w:hAnsi="Cambria Math"/>
+                      <w:rFonts w:ascii="Cambria Math" w:hAnsi="Cambria Math" w:cs="David"/>
+                      <w:sz w:val="24"/>
+                      <w:szCs w:val="24"/>
                       <w:lang w:val="en-GB"/>
                     </w:rPr>
                     <m:t>1</m:t>
@@ -9543,8 +10274,10 @@
                 <m:dPr>
                   <m:ctrlPr>
                     <w:rPr>
-                      <w:rFonts w:ascii="Cambria Math" w:hAnsi="Cambria Math"/>
+                      <w:rFonts w:ascii="Cambria Math" w:hAnsi="Cambria Math" w:cs="David"/>
                       <w:i/>
+                      <w:sz w:val="24"/>
+                      <w:szCs w:val="24"/>
                       <w:lang w:val="en-GB"/>
                     </w:rPr>
                   </m:ctrlPr>
@@ -9552,7 +10285,9 @@
                 <m:e>
                   <m:r>
                     <w:rPr>
-                      <w:rFonts w:ascii="Cambria Math" w:hAnsi="Cambria Math"/>
+                      <w:rFonts w:ascii="Cambria Math" w:hAnsi="Cambria Math" w:cs="David"/>
+                      <w:sz w:val="24"/>
+                      <w:szCs w:val="24"/>
                       <w:lang w:val="en-GB"/>
                     </w:rPr>
                     <m:t>j</m:t>
@@ -9561,8 +10296,10 @@
                     <m:dPr>
                       <m:ctrlPr>
                         <w:rPr>
-                          <w:rFonts w:ascii="Cambria Math" w:hAnsi="Cambria Math"/>
+                          <w:rFonts w:ascii="Cambria Math" w:hAnsi="Cambria Math" w:cs="David"/>
                           <w:i/>
+                          <w:sz w:val="24"/>
+                          <w:szCs w:val="24"/>
                           <w:lang w:val="en-GB"/>
                         </w:rPr>
                       </m:ctrlPr>
@@ -9572,8 +10309,10 @@
                         <m:fPr>
                           <m:ctrlPr>
                             <w:rPr>
-                              <w:rFonts w:ascii="Cambria Math" w:hAnsi="Cambria Math"/>
+                              <w:rFonts w:ascii="Cambria Math" w:hAnsi="Cambria Math" w:cs="David"/>
                               <w:i/>
+                              <w:sz w:val="24"/>
+                              <w:szCs w:val="24"/>
                               <w:lang w:val="en-GB"/>
                             </w:rPr>
                           </m:ctrlPr>
@@ -9581,7 +10320,9 @@
                         <m:num>
                           <m:r>
                             <w:rPr>
-                              <w:rFonts w:ascii="Cambria Math" w:hAnsi="Cambria Math"/>
+                              <w:rFonts w:ascii="Cambria Math" w:hAnsi="Cambria Math" w:cs="David"/>
+                              <w:sz w:val="24"/>
+                              <w:szCs w:val="24"/>
                               <w:lang w:val="en-GB"/>
                             </w:rPr>
                             <m:t>ω-2πk</m:t>
@@ -9592,8 +10333,10 @@
                             <m:sSubPr>
                               <m:ctrlPr>
                                 <w:rPr>
-                                  <w:rFonts w:ascii="Cambria Math" w:hAnsi="Cambria Math"/>
+                                  <w:rFonts w:ascii="Cambria Math" w:hAnsi="Cambria Math" w:cs="David"/>
                                   <w:i/>
+                                  <w:sz w:val="24"/>
+                                  <w:szCs w:val="24"/>
                                   <w:lang w:val="en-GB"/>
                                 </w:rPr>
                               </m:ctrlPr>
@@ -9601,7 +10344,9 @@
                             <m:e>
                               <m:r>
                                 <w:rPr>
-                                  <w:rFonts w:ascii="Cambria Math" w:hAnsi="Cambria Math"/>
+                                  <w:rFonts w:ascii="Cambria Math" w:hAnsi="Cambria Math" w:cs="David"/>
+                                  <w:sz w:val="24"/>
+                                  <w:szCs w:val="24"/>
                                   <w:lang w:val="en-GB"/>
                                 </w:rPr>
                                 <m:t>T</m:t>
@@ -9610,7 +10355,9 @@
                             <m:sub>
                               <m:r>
                                 <w:rPr>
-                                  <w:rFonts w:ascii="Cambria Math" w:hAnsi="Cambria Math"/>
+                                  <w:rFonts w:ascii="Cambria Math" w:hAnsi="Cambria Math" w:cs="David"/>
+                                  <w:sz w:val="24"/>
+                                  <w:szCs w:val="24"/>
                                   <w:lang w:val="en-GB"/>
                                 </w:rPr>
                                 <m:t>s</m:t>
@@ -9627,7 +10374,9 @@
           </m:nary>
           <m:r>
             <w:rPr>
-              <w:rFonts w:ascii="Cambria Math" w:hAnsi="Cambria Math"/>
+              <w:rFonts w:ascii="Cambria Math" w:hAnsi="Cambria Math" w:cs="David"/>
+              <w:sz w:val="24"/>
+              <w:szCs w:val="24"/>
               <w:lang w:val="en-GB"/>
             </w:rPr>
             <m:t>=</m:t>
@@ -9638,8 +10387,10 @@
               <m:limLoc m:val="undOvr"/>
               <m:ctrlPr>
                 <w:rPr>
-                  <w:rFonts w:ascii="Cambria Math" w:hAnsi="Cambria Math"/>
+                  <w:rFonts w:ascii="Cambria Math" w:hAnsi="Cambria Math" w:cs="David"/>
                   <w:i/>
+                  <w:sz w:val="24"/>
+                  <w:szCs w:val="24"/>
                   <w:lang w:val="en-GB"/>
                 </w:rPr>
               </m:ctrlPr>
@@ -9647,7 +10398,9 @@
             <m:sub>
               <m:r>
                 <w:rPr>
-                  <w:rFonts w:ascii="Cambria Math" w:hAnsi="Cambria Math"/>
+                  <w:rFonts w:ascii="Cambria Math" w:hAnsi="Cambria Math" w:cs="David"/>
+                  <w:sz w:val="24"/>
+                  <w:szCs w:val="24"/>
                   <w:lang w:val="en-GB"/>
                 </w:rPr>
                 <m:t>k=-∞</m:t>
@@ -9656,7 +10409,9 @@
             <m:sup>
               <m:r>
                 <w:rPr>
-                  <w:rFonts w:ascii="Cambria Math" w:hAnsi="Cambria Math"/>
+                  <w:rFonts w:ascii="Cambria Math" w:hAnsi="Cambria Math" w:cs="David"/>
+                  <w:sz w:val="24"/>
+                  <w:szCs w:val="24"/>
                   <w:lang w:val="en-GB"/>
                 </w:rPr>
                 <m:t>∞</m:t>
@@ -9667,8 +10422,10 @@
                 <m:sSubPr>
                   <m:ctrlPr>
                     <w:rPr>
-                      <w:rFonts w:ascii="Cambria Math" w:hAnsi="Cambria Math"/>
+                      <w:rFonts w:ascii="Cambria Math" w:hAnsi="Cambria Math" w:cs="David"/>
                       <w:i/>
+                      <w:sz w:val="24"/>
+                      <w:szCs w:val="24"/>
                       <w:lang w:val="en-GB"/>
                     </w:rPr>
                   </m:ctrlPr>
@@ -9676,7 +10433,9 @@
                 <m:e>
                   <m:r>
                     <w:rPr>
-                      <w:rFonts w:ascii="Cambria Math" w:hAnsi="Cambria Math"/>
+                      <w:rFonts w:ascii="Cambria Math" w:hAnsi="Cambria Math" w:cs="David"/>
+                      <w:sz w:val="24"/>
+                      <w:szCs w:val="24"/>
                       <w:lang w:val="en-GB"/>
                     </w:rPr>
                     <m:t>X</m:t>
@@ -9685,7 +10444,9 @@
                 <m:sub>
                   <m:r>
                     <w:rPr>
-                      <w:rFonts w:ascii="Cambria Math" w:hAnsi="Cambria Math"/>
+                      <w:rFonts w:ascii="Cambria Math" w:hAnsi="Cambria Math" w:cs="David"/>
+                      <w:sz w:val="24"/>
+                      <w:szCs w:val="24"/>
                       <w:lang w:val="en-GB"/>
                     </w:rPr>
                     <m:t>1</m:t>
@@ -9696,8 +10457,10 @@
                 <m:dPr>
                   <m:ctrlPr>
                     <w:rPr>
-                      <w:rFonts w:ascii="Cambria Math" w:hAnsi="Cambria Math"/>
+                      <w:rFonts w:ascii="Cambria Math" w:hAnsi="Cambria Math" w:cs="David"/>
                       <w:i/>
+                      <w:sz w:val="24"/>
+                      <w:szCs w:val="24"/>
                       <w:lang w:val="en-GB"/>
                     </w:rPr>
                   </m:ctrlPr>
@@ -9705,7 +10468,9 @@
                 <m:e>
                   <m:r>
                     <w:rPr>
-                      <w:rFonts w:ascii="Cambria Math" w:hAnsi="Cambria Math"/>
+                      <w:rFonts w:ascii="Cambria Math" w:hAnsi="Cambria Math" w:cs="David"/>
+                      <w:sz w:val="24"/>
+                      <w:szCs w:val="24"/>
                       <w:lang w:val="en-GB"/>
                     </w:rPr>
                     <m:t>j</m:t>
@@ -9714,8 +10479,10 @@
                     <m:dPr>
                       <m:ctrlPr>
                         <w:rPr>
-                          <w:rFonts w:ascii="Cambria Math" w:hAnsi="Cambria Math"/>
+                          <w:rFonts w:ascii="Cambria Math" w:hAnsi="Cambria Math" w:cs="David"/>
                           <w:i/>
+                          <w:sz w:val="24"/>
+                          <w:szCs w:val="24"/>
                           <w:lang w:val="en-GB"/>
                         </w:rPr>
                       </m:ctrlPr>
@@ -9723,7 +10490,9 @@
                     <m:e>
                       <m:r>
                         <w:rPr>
-                          <w:rFonts w:ascii="Cambria Math" w:hAnsi="Cambria Math"/>
+                          <w:rFonts w:ascii="Cambria Math" w:hAnsi="Cambria Math" w:cs="David"/>
+                          <w:sz w:val="24"/>
+                          <w:szCs w:val="24"/>
                           <w:lang w:val="en-GB"/>
                         </w:rPr>
                         <m:t>ω-2πk</m:t>
@@ -9739,16 +10508,22 @@
     </w:p>
     <w:p>
       <w:pPr>
-        <w:rPr>
+        <w:jc w:val="both"/>
+        <w:rPr>
+          <w:rFonts w:ascii="David" w:hAnsi="David" w:cs="David"/>
           <w:i/>
+          <w:sz w:val="24"/>
+          <w:szCs w:val="24"/>
           <w:rtl/>
           <w:lang w:val="en-GB"/>
         </w:rPr>
       </w:pPr>
       <w:r>
         <w:rPr>
-          <w:rFonts w:hint="cs"/>
+          <w:rFonts w:ascii="David" w:hAnsi="David" w:cs="David"/>
           <w:i/>
+          <w:sz w:val="24"/>
+          <w:szCs w:val="24"/>
           <w:rtl/>
           <w:lang w:val="en-GB"/>
         </w:rPr>
@@ -9759,8 +10534,10 @@
           <m:sSubPr>
             <m:ctrlPr>
               <w:rPr>
-                <w:rFonts w:ascii="Cambria Math" w:hAnsi="Cambria Math"/>
+                <w:rFonts w:ascii="Cambria Math" w:hAnsi="Cambria Math" w:cs="David"/>
                 <w:i/>
+                <w:sz w:val="24"/>
+                <w:szCs w:val="24"/>
                 <w:lang w:val="en-GB"/>
               </w:rPr>
             </m:ctrlPr>
@@ -9768,7 +10545,9 @@
           <m:e>
             <m:r>
               <w:rPr>
-                <w:rFonts w:ascii="Cambria Math" w:hAnsi="Cambria Math"/>
+                <w:rFonts w:ascii="Cambria Math" w:hAnsi="Cambria Math" w:cs="David"/>
+                <w:sz w:val="24"/>
+                <w:szCs w:val="24"/>
                 <w:lang w:val="en-GB"/>
               </w:rPr>
               <m:t>X</m:t>
@@ -9777,7 +10556,9 @@
           <m:sub>
             <m:r>
               <w:rPr>
-                <w:rFonts w:ascii="Cambria Math" w:hAnsi="Cambria Math"/>
+                <w:rFonts w:ascii="Cambria Math" w:hAnsi="Cambria Math" w:cs="David"/>
+                <w:sz w:val="24"/>
+                <w:szCs w:val="24"/>
                 <w:lang w:val="en-GB"/>
               </w:rPr>
               <m:t>1</m:t>
@@ -9788,8 +10569,10 @@
           <m:dPr>
             <m:ctrlPr>
               <w:rPr>
-                <w:rFonts w:ascii="Cambria Math" w:hAnsi="Cambria Math"/>
+                <w:rFonts w:ascii="Cambria Math" w:hAnsi="Cambria Math" w:cs="David"/>
                 <w:i/>
+                <w:sz w:val="24"/>
+                <w:szCs w:val="24"/>
                 <w:lang w:val="en-GB"/>
               </w:rPr>
             </m:ctrlPr>
@@ -9797,7 +10580,9 @@
           <m:e>
             <m:r>
               <w:rPr>
-                <w:rFonts w:ascii="Cambria Math" w:hAnsi="Cambria Math"/>
+                <w:rFonts w:ascii="Cambria Math" w:hAnsi="Cambria Math" w:cs="David"/>
+                <w:sz w:val="24"/>
+                <w:szCs w:val="24"/>
                 <w:lang w:val="en-GB"/>
               </w:rPr>
               <m:t>j</m:t>
@@ -9807,7 +10592,9 @@
                 <m:sty m:val="p"/>
               </m:rPr>
               <w:rPr>
-                <w:rFonts w:ascii="Cambria Math" w:hAnsi="Cambria Math"/>
+                <w:rFonts w:ascii="Cambria Math" w:hAnsi="Cambria Math" w:cs="David"/>
+                <w:sz w:val="24"/>
+                <w:szCs w:val="24"/>
                 <w:lang w:val="en-GB"/>
               </w:rPr>
               <m:t>Ω</m:t>
@@ -9817,8 +10604,10 @@
       </m:oMath>
       <w:r>
         <w:rPr>
-          <w:rFonts w:hint="cs"/>
+          <w:rFonts w:ascii="David" w:hAnsi="David" w:cs="David"/>
           <w:i/>
+          <w:sz w:val="24"/>
+          <w:szCs w:val="24"/>
           <w:rtl/>
           <w:lang w:val="en-GB"/>
         </w:rPr>
@@ -9827,7 +10616,9 @@
       <m:oMath>
         <m:r>
           <w:rPr>
-            <w:rFonts w:ascii="Cambria Math" w:hAnsi="Cambria Math"/>
+            <w:rFonts w:ascii="Cambria Math" w:hAnsi="Cambria Math" w:cs="David"/>
+            <w:sz w:val="24"/>
+            <w:szCs w:val="24"/>
             <w:lang w:val="en-GB"/>
           </w:rPr>
           <m:t>2π</m:t>
@@ -9835,8 +10626,10 @@
       </m:oMath>
       <w:r>
         <w:rPr>
-          <w:rFonts w:eastAsiaTheme="minorEastAsia" w:hint="cs"/>
+          <w:rFonts w:ascii="David" w:eastAsiaTheme="minorEastAsia" w:hAnsi="David" w:cs="David"/>
           <w:i/>
+          <w:sz w:val="24"/>
+          <w:szCs w:val="24"/>
           <w:rtl/>
           <w:lang w:val="en-GB"/>
         </w:rPr>
@@ -9845,8 +10638,8 @@
     </w:p>
     <w:p>
       <w:pPr>
-        <w:rPr>
-          <w:rFonts w:hint="cs"/>
+        <w:jc w:val="both"/>
+        <w:rPr>
           <w:b/>
           <w:bCs/>
           <w:i/>
@@ -10095,17 +10888,7 @@
                       <w:rFonts w:ascii="Cambria Math" w:hAnsi="Cambria Math"/>
                       <w:lang w:val="en-GB"/>
                     </w:rPr>
-                    <m:t xml:space="preserve"> </m:t>
-                  </m:r>
-                  <m:r>
-                    <m:rPr>
-                      <m:sty m:val="bi"/>
-                    </m:rPr>
-                    <w:rPr>
-                      <w:rFonts w:ascii="Cambria Math" w:hAnsi="Cambria Math"/>
-                      <w:lang w:val="en-GB"/>
-                    </w:rPr>
-                    <m:t>k</m:t>
+                    <m:t xml:space="preserve"> k</m:t>
                   </m:r>
                   <m:r>
                     <m:rPr>
@@ -10116,27 +10899,7 @@
                       <w:rFonts w:ascii="Cambria Math" w:hAnsi="Cambria Math"/>
                       <w:lang w:val="en-GB"/>
                     </w:rPr>
-                    <m:t>∈Z</m:t>
-                  </m:r>
-                  <m:r>
-                    <m:rPr>
-                      <m:sty m:val="bi"/>
-                    </m:rPr>
-                    <w:rPr>
-                      <w:rFonts w:ascii="Cambria Math" w:hAnsi="Cambria Math"/>
-                      <w:lang w:val="en-GB"/>
-                    </w:rPr>
-                    <m:t xml:space="preserve"> </m:t>
-                  </m:r>
-                  <m:r>
-                    <m:rPr>
-                      <m:sty m:val="bi"/>
-                    </m:rPr>
-                    <w:rPr>
-                      <w:rFonts w:ascii="Cambria Math" w:hAnsi="Cambria Math"/>
-                      <w:lang w:val="en-GB"/>
-                    </w:rPr>
-                    <m:t>#</m:t>
+                    <m:t>∈Z #</m:t>
                   </m:r>
                 </m:e>
                 <m:e>
@@ -10159,6 +10922,7 @@
     </w:p>
     <w:p>
       <w:pPr>
+        <w:jc w:val="both"/>
         <w:rPr>
           <w:rFonts w:eastAsiaTheme="minorEastAsia"/>
           <w:i/>
@@ -10738,17 +11502,22 @@
     </w:p>
     <w:p>
       <w:pPr>
-        <w:rPr>
-          <w:rFonts w:eastAsiaTheme="minorEastAsia" w:hint="cs"/>
+        <w:jc w:val="both"/>
+        <w:rPr>
+          <w:rFonts w:ascii="David" w:eastAsiaTheme="minorEastAsia" w:hAnsi="David" w:cs="David"/>
           <w:i/>
+          <w:sz w:val="24"/>
+          <w:szCs w:val="24"/>
           <w:rtl/>
           <w:lang w:val="en-GB"/>
         </w:rPr>
       </w:pPr>
       <w:r>
         <w:rPr>
-          <w:rFonts w:eastAsiaTheme="minorEastAsia" w:hint="cs"/>
+          <w:rFonts w:ascii="David" w:eastAsiaTheme="minorEastAsia" w:hAnsi="David" w:cs="David"/>
           <w:i/>
+          <w:sz w:val="24"/>
+          <w:szCs w:val="24"/>
           <w:rtl/>
           <w:lang w:val="en-GB"/>
         </w:rPr>
@@ -10757,8 +11526,9 @@
     </w:p>
     <w:p>
       <w:pPr>
-        <w:rPr>
-          <w:rFonts w:eastAsiaTheme="minorEastAsia" w:hint="cs"/>
+        <w:jc w:val="both"/>
+        <w:rPr>
+          <w:rFonts w:eastAsiaTheme="minorEastAsia"/>
           <w:b/>
           <w:bCs/>
           <w:i/>
@@ -11047,7 +11817,19 @@
                           <w:szCs w:val="18"/>
                           <w:lang w:val="en-GB"/>
                         </w:rPr>
-                        <m:t>-2πk</m:t>
+                        <m:t>-2</m:t>
+                      </m:r>
+                      <m:r>
+                        <m:rPr>
+                          <m:sty m:val="bi"/>
+                        </m:rPr>
+                        <w:rPr>
+                          <w:rFonts w:ascii="Cambria Math" w:hAnsi="Cambria Math"/>
+                          <w:sz w:val="18"/>
+                          <w:szCs w:val="18"/>
+                          <w:lang w:val="en-GB"/>
+                        </w:rPr>
+                        <m:t>πk</m:t>
                       </m:r>
                     </m:e>
                   </m:d>
@@ -11155,7 +11937,19 @@
                           <w:szCs w:val="18"/>
                           <w:lang w:val="en-GB"/>
                         </w:rPr>
-                        <m:t>-2πk</m:t>
+                        <m:t>-2</m:t>
+                      </m:r>
+                      <m:r>
+                        <m:rPr>
+                          <m:sty m:val="bi"/>
+                        </m:rPr>
+                        <w:rPr>
+                          <w:rFonts w:ascii="Cambria Math" w:hAnsi="Cambria Math"/>
+                          <w:sz w:val="18"/>
+                          <w:szCs w:val="18"/>
+                          <w:lang w:val="en-GB"/>
+                        </w:rPr>
+                        <m:t>πk</m:t>
                       </m:r>
                     </m:e>
                   </m:d>
@@ -11171,31 +11965,7 @@
                   <w:szCs w:val="18"/>
                   <w:lang w:val="en-GB"/>
                 </w:rPr>
-                <m:t>-</m:t>
-              </m:r>
-              <m:r>
-                <m:rPr>
-                  <m:sty m:val="bi"/>
-                </m:rPr>
-                <w:rPr>
-                  <w:rFonts w:ascii="Cambria Math" w:hAnsi="Cambria Math"/>
-                  <w:sz w:val="18"/>
-                  <w:szCs w:val="18"/>
-                  <w:lang w:val="en-GB"/>
-                </w:rPr>
-                <m:t>j</m:t>
-              </m:r>
-              <m:r>
-                <m:rPr>
-                  <m:sty m:val="bi"/>
-                </m:rPr>
-                <w:rPr>
-                  <w:rFonts w:ascii="Cambria Math" w:hAnsi="Cambria Math"/>
-                  <w:sz w:val="18"/>
-                  <w:szCs w:val="18"/>
-                  <w:lang w:val="en-GB"/>
-                </w:rPr>
-                <m:t>⋅</m:t>
+                <m:t>-j⋅</m:t>
               </m:r>
               <m:d>
                 <m:dPr>
@@ -11316,7 +12086,19 @@
                           <w:szCs w:val="18"/>
                           <w:lang w:val="en-GB"/>
                         </w:rPr>
-                        <m:t>-2πk</m:t>
+                        <m:t>-2</m:t>
+                      </m:r>
+                      <m:r>
+                        <m:rPr>
+                          <m:sty m:val="bi"/>
+                        </m:rPr>
+                        <w:rPr>
+                          <w:rFonts w:ascii="Cambria Math" w:hAnsi="Cambria Math"/>
+                          <w:sz w:val="18"/>
+                          <w:szCs w:val="18"/>
+                          <w:lang w:val="en-GB"/>
+                        </w:rPr>
+                        <m:t>πk</m:t>
                       </m:r>
                     </m:e>
                   </m:d>
@@ -11424,7 +12206,19 @@
                           <w:szCs w:val="18"/>
                           <w:lang w:val="en-GB"/>
                         </w:rPr>
-                        <m:t>-2πk</m:t>
+                        <m:t>-2</m:t>
+                      </m:r>
+                      <m:r>
+                        <m:rPr>
+                          <m:sty m:val="bi"/>
+                        </m:rPr>
+                        <w:rPr>
+                          <w:rFonts w:ascii="Cambria Math" w:hAnsi="Cambria Math"/>
+                          <w:sz w:val="18"/>
+                          <w:szCs w:val="18"/>
+                          <w:lang w:val="en-GB"/>
+                        </w:rPr>
+                        <m:t>πk</m:t>
                       </m:r>
                     </m:e>
                   </m:d>
@@ -11437,7 +12231,8 @@
     </w:p>
     <w:p>
       <w:pPr>
-        <w:pStyle w:val="3"/>
+        <w:pStyle w:val="Heading3"/>
+        <w:jc w:val="both"/>
         <w:rPr>
           <w:rtl/>
           <w:lang w:val="en-GB"/>
@@ -11455,6 +12250,7 @@
     </w:p>
     <w:p>
       <w:pPr>
+        <w:jc w:val="center"/>
         <w:rPr>
           <w:rtl/>
           <w:lang w:val="en-GB"/>
@@ -11465,9 +12261,9 @@
           <w:noProof/>
         </w:rPr>
         <w:drawing>
-          <wp:inline distT="0" distB="0" distL="0" distR="0" wp14:anchorId="3B2E2A08" wp14:editId="35FB57A0">
-            <wp:extent cx="5274310" cy="3954145"/>
-            <wp:effectExtent l="0" t="0" r="2540" b="8255"/>
+          <wp:inline distT="0" distB="0" distL="0" distR="0" wp14:anchorId="3B2E2A08" wp14:editId="2F679DBE">
+            <wp:extent cx="4260443" cy="3194050"/>
+            <wp:effectExtent l="0" t="0" r="6985" b="6350"/>
             <wp:docPr id="5" name="תמונה 5"/>
             <wp:cNvGraphicFramePr>
               <a:graphicFrameLocks xmlns:a="http://schemas.openxmlformats.org/drawingml/2006/main" noChangeAspect="1"/>
@@ -11482,7 +12278,7 @@
                     </pic:cNvPicPr>
                   </pic:nvPicPr>
                   <pic:blipFill>
-                    <a:blip r:embed="rId11">
+                    <a:blip r:embed="rId17">
                       <a:extLst>
                         <a:ext uri="{28A0092B-C50C-407E-A947-70E740481C1C}">
                           <a14:useLocalDpi xmlns:a14="http://schemas.microsoft.com/office/drawing/2010/main" val="0"/>
@@ -11497,7 +12293,7 @@
                   <pic:spPr bwMode="auto">
                     <a:xfrm>
                       <a:off x="0" y="0"/>
-                      <a:ext cx="5274310" cy="3954145"/>
+                      <a:ext cx="4264901" cy="3197392"/>
                     </a:xfrm>
                     <a:prstGeom prst="rect">
                       <a:avLst/>
@@ -11516,6 +12312,8 @@
     </w:p>
     <w:p>
       <w:pPr>
+        <w:pStyle w:val="Heading3"/>
+        <w:jc w:val="center"/>
         <w:rPr>
           <w:rtl/>
           <w:lang w:val="en-GB"/>
@@ -11526,9 +12324,9 @@
           <w:noProof/>
         </w:rPr>
         <w:drawing>
-          <wp:inline distT="0" distB="0" distL="0" distR="0" wp14:anchorId="017BD69D" wp14:editId="120512E4">
-            <wp:extent cx="5274310" cy="3957320"/>
-            <wp:effectExtent l="0" t="0" r="2540" b="5080"/>
+          <wp:inline distT="0" distB="0" distL="0" distR="0" wp14:anchorId="017BD69D" wp14:editId="3B3C8C72">
+            <wp:extent cx="3858260" cy="2894856"/>
+            <wp:effectExtent l="0" t="0" r="0" b="1270"/>
             <wp:docPr id="6" name="תמונה 6"/>
             <wp:cNvGraphicFramePr>
               <a:graphicFrameLocks xmlns:a="http://schemas.openxmlformats.org/drawingml/2006/main" noChangeAspect="1"/>
@@ -11543,7 +12341,7 @@
                     </pic:cNvPicPr>
                   </pic:nvPicPr>
                   <pic:blipFill>
-                    <a:blip r:embed="rId12">
+                    <a:blip r:embed="rId18">
                       <a:extLst>
                         <a:ext uri="{28A0092B-C50C-407E-A947-70E740481C1C}">
                           <a14:useLocalDpi xmlns:a14="http://schemas.microsoft.com/office/drawing/2010/main" val="0"/>
@@ -11558,7 +12356,7 @@
                   <pic:spPr bwMode="auto">
                     <a:xfrm>
                       <a:off x="0" y="0"/>
-                      <a:ext cx="5274310" cy="3957320"/>
+                      <a:ext cx="3860558" cy="2896580"/>
                     </a:xfrm>
                     <a:prstGeom prst="rect">
                       <a:avLst/>
@@ -11575,8 +12373,228 @@
         </w:drawing>
       </w:r>
     </w:p>
+    <w:p>
+      <w:pPr>
+        <w:bidi w:val="0"/>
+        <w:jc w:val="both"/>
+        <w:rPr>
+          <w:rFonts w:asciiTheme="majorHAnsi" w:eastAsiaTheme="majorEastAsia" w:hAnsiTheme="majorHAnsi" w:cstheme="majorBidi"/>
+          <w:color w:val="1F3763" w:themeColor="accent1" w:themeShade="7F"/>
+          <w:sz w:val="24"/>
+          <w:szCs w:val="24"/>
+          <w:rtl/>
+          <w:lang w:val="en-GB"/>
+        </w:rPr>
+      </w:pPr>
+      <w:r>
+        <w:rPr>
+          <w:rtl/>
+          <w:lang w:val="en-GB"/>
+        </w:rPr>
+        <w:br w:type="page"/>
+      </w:r>
+    </w:p>
+    <w:p>
+      <w:pPr>
+        <w:pStyle w:val="Heading3"/>
+        <w:jc w:val="both"/>
+        <w:rPr>
+          <w:rtl/>
+          <w:lang w:val="en-GB"/>
+        </w:rPr>
+      </w:pPr>
+      <w:r>
+        <w:rPr>
+          <w:rFonts w:hint="cs"/>
+          <w:rtl/>
+          <w:lang w:val="en-GB"/>
+        </w:rPr>
+        <w:lastRenderedPageBreak/>
+        <w:t>סעיף ה'</w:t>
+      </w:r>
+    </w:p>
+    <w:p>
+      <w:pPr>
+        <w:jc w:val="center"/>
+        <w:rPr>
+          <w:rtl/>
+          <w:lang w:val="en-GB"/>
+        </w:rPr>
+      </w:pPr>
+      <w:r>
+        <w:rPr>
+          <w:rFonts w:cs="Arial"/>
+          <w:rtl/>
+          <w:lang w:val="en-GB"/>
+        </w:rPr>
+        <w:drawing>
+          <wp:inline distT="0" distB="0" distL="0" distR="0" wp14:anchorId="7FDFB816" wp14:editId="10B55063">
+            <wp:extent cx="3707922" cy="2622550"/>
+            <wp:effectExtent l="0" t="0" r="6985" b="6350"/>
+            <wp:docPr id="11" name="Picture 11" descr="Chart, histogram&#10;&#10;Description automatically generated"/>
+            <wp:cNvGraphicFramePr>
+              <a:graphicFrameLocks xmlns:a="http://schemas.openxmlformats.org/drawingml/2006/main" noChangeAspect="1"/>
+            </wp:cNvGraphicFramePr>
+            <a:graphic xmlns:a="http://schemas.openxmlformats.org/drawingml/2006/main">
+              <a:graphicData uri="http://schemas.openxmlformats.org/drawingml/2006/picture">
+                <pic:pic xmlns:pic="http://schemas.openxmlformats.org/drawingml/2006/picture">
+                  <pic:nvPicPr>
+                    <pic:cNvPr id="11" name="Picture 11" descr="Chart, histogram&#10;&#10;Description automatically generated"/>
+                    <pic:cNvPicPr/>
+                  </pic:nvPicPr>
+                  <pic:blipFill>
+                    <a:blip r:embed="rId19"/>
+                    <a:stretch>
+                      <a:fillRect/>
+                    </a:stretch>
+                  </pic:blipFill>
+                  <pic:spPr>
+                    <a:xfrm>
+                      <a:off x="0" y="0"/>
+                      <a:ext cx="3712442" cy="2625747"/>
+                    </a:xfrm>
+                    <a:prstGeom prst="rect">
+                      <a:avLst/>
+                    </a:prstGeom>
+                  </pic:spPr>
+                </pic:pic>
+              </a:graphicData>
+            </a:graphic>
+          </wp:inline>
+        </w:drawing>
+      </w:r>
+    </w:p>
+    <w:p>
+      <w:pPr>
+        <w:jc w:val="center"/>
+        <w:rPr>
+          <w:rtl/>
+          <w:lang w:val="en-GB"/>
+        </w:rPr>
+      </w:pPr>
+      <w:r>
+        <w:rPr>
+          <w:rFonts w:cs="Arial"/>
+          <w:rtl/>
+          <w:lang w:val="en-GB"/>
+        </w:rPr>
+        <w:drawing>
+          <wp:inline distT="0" distB="0" distL="0" distR="0" wp14:anchorId="002D6FA1" wp14:editId="765F1395">
+            <wp:extent cx="3705225" cy="2598804"/>
+            <wp:effectExtent l="0" t="0" r="0" b="0"/>
+            <wp:docPr id="12" name="Picture 12" descr="Chart, histogram&#10;&#10;Description automatically generated"/>
+            <wp:cNvGraphicFramePr>
+              <a:graphicFrameLocks xmlns:a="http://schemas.openxmlformats.org/drawingml/2006/main" noChangeAspect="1"/>
+            </wp:cNvGraphicFramePr>
+            <a:graphic xmlns:a="http://schemas.openxmlformats.org/drawingml/2006/main">
+              <a:graphicData uri="http://schemas.openxmlformats.org/drawingml/2006/picture">
+                <pic:pic xmlns:pic="http://schemas.openxmlformats.org/drawingml/2006/picture">
+                  <pic:nvPicPr>
+                    <pic:cNvPr id="12" name="Picture 12" descr="Chart, histogram&#10;&#10;Description automatically generated"/>
+                    <pic:cNvPicPr/>
+                  </pic:nvPicPr>
+                  <pic:blipFill>
+                    <a:blip r:embed="rId20"/>
+                    <a:stretch>
+                      <a:fillRect/>
+                    </a:stretch>
+                  </pic:blipFill>
+                  <pic:spPr>
+                    <a:xfrm>
+                      <a:off x="0" y="0"/>
+                      <a:ext cx="3712673" cy="2604028"/>
+                    </a:xfrm>
+                    <a:prstGeom prst="rect">
+                      <a:avLst/>
+                    </a:prstGeom>
+                  </pic:spPr>
+                </pic:pic>
+              </a:graphicData>
+            </a:graphic>
+          </wp:inline>
+        </w:drawing>
+      </w:r>
+    </w:p>
+    <w:p>
+      <w:pPr>
+        <w:bidi w:val="0"/>
+        <w:jc w:val="center"/>
+        <w:rPr>
+          <w:rFonts w:asciiTheme="majorHAnsi" w:eastAsiaTheme="majorEastAsia" w:hAnsiTheme="majorHAnsi" w:cstheme="majorBidi"/>
+          <w:color w:val="1F3763" w:themeColor="accent1" w:themeShade="7F"/>
+          <w:sz w:val="24"/>
+          <w:szCs w:val="24"/>
+        </w:rPr>
+      </w:pPr>
+      <w:r>
+        <w:rPr>
+          <w:lang w:val="en-GB"/>
+        </w:rPr>
+        <w:drawing>
+          <wp:inline distT="0" distB="0" distL="0" distR="0" wp14:anchorId="4920C5E8" wp14:editId="026D17E3">
+            <wp:extent cx="4602850" cy="2556893"/>
+            <wp:effectExtent l="0" t="0" r="7620" b="0"/>
+            <wp:docPr id="13" name="Picture 13" descr="Text&#10;&#10;Description automatically generated"/>
+            <wp:cNvGraphicFramePr>
+              <a:graphicFrameLocks xmlns:a="http://schemas.openxmlformats.org/drawingml/2006/main" noChangeAspect="1"/>
+            </wp:cNvGraphicFramePr>
+            <a:graphic xmlns:a="http://schemas.openxmlformats.org/drawingml/2006/main">
+              <a:graphicData uri="http://schemas.openxmlformats.org/drawingml/2006/picture">
+                <pic:pic xmlns:pic="http://schemas.openxmlformats.org/drawingml/2006/picture">
+                  <pic:nvPicPr>
+                    <pic:cNvPr id="13" name="Picture 13" descr="Text&#10;&#10;Description automatically generated"/>
+                    <pic:cNvPicPr/>
+                  </pic:nvPicPr>
+                  <pic:blipFill>
+                    <a:blip r:embed="rId21"/>
+                    <a:stretch>
+                      <a:fillRect/>
+                    </a:stretch>
+                  </pic:blipFill>
+                  <pic:spPr>
+                    <a:xfrm>
+                      <a:off x="0" y="0"/>
+                      <a:ext cx="4631569" cy="2572846"/>
+                    </a:xfrm>
+                    <a:prstGeom prst="rect">
+                      <a:avLst/>
+                    </a:prstGeom>
+                  </pic:spPr>
+                </pic:pic>
+              </a:graphicData>
+            </a:graphic>
+          </wp:inline>
+        </w:drawing>
+      </w:r>
+      <w:r>
+        <w:rPr>
+          <w:rtl/>
+          <w:lang w:val="en-GB"/>
+        </w:rPr>
+        <w:br w:type="page"/>
+      </w:r>
+    </w:p>
+    <w:p>
+      <w:pPr>
+        <w:pStyle w:val="Heading3"/>
+        <w:jc w:val="both"/>
+        <w:rPr>
+          <w:rtl/>
+          <w:lang w:val="en-GB"/>
+        </w:rPr>
+      </w:pPr>
+      <w:r>
+        <w:rPr>
+          <w:rFonts w:hint="cs"/>
+          <w:rtl/>
+          <w:lang w:val="en-GB"/>
+        </w:rPr>
+        <w:lastRenderedPageBreak/>
+        <w:t>סעיף ו'</w:t>
+      </w:r>
+    </w:p>
     <w:sectPr>
-      <w:footerReference w:type="default" r:id="rId13"/>
+      <w:footerReference w:type="default" r:id="rId22"/>
       <w:pgSz w:w="11906" w:h="16838"/>
       <w:pgMar w:top="1440" w:right="1800" w:bottom="1440" w:left="1800" w:header="708" w:footer="708" w:gutter="0"/>
       <w:cols w:space="708"/>
@@ -11626,10 +12644,11 @@
         <w:docPartUnique/>
       </w:docPartObj>
     </w:sdtPr>
+    <w:sdtEndPr/>
     <w:sdtContent>
       <w:p>
         <w:pPr>
-          <w:pStyle w:val="a6"/>
+          <w:pStyle w:val="Footer"/>
           <w:jc w:val="center"/>
         </w:pPr>
         <w:r>
@@ -11656,7 +12675,7 @@
   </w:sdt>
   <w:p>
     <w:pPr>
-      <w:pStyle w:val="a6"/>
+      <w:pStyle w:val="Footer"/>
     </w:pPr>
   </w:p>
 </w:ftr>
@@ -12202,18 +13221,18 @@
     <w:lsdException w:name="Unresolved Mention" w:semiHidden="1" w:unhideWhenUsed="1"/>
     <w:lsdException w:name="Smart Link" w:semiHidden="1" w:unhideWhenUsed="1"/>
   </w:latentStyles>
-  <w:style w:type="paragraph" w:default="1" w:styleId="a">
+  <w:style w:type="paragraph" w:default="1" w:styleId="Normal">
     <w:name w:val="Normal"/>
     <w:qFormat/>
     <w:pPr>
       <w:bidi/>
     </w:pPr>
   </w:style>
-  <w:style w:type="paragraph" w:styleId="1">
+  <w:style w:type="paragraph" w:styleId="Heading1">
     <w:name w:val="heading 1"/>
-    <w:basedOn w:val="a"/>
-    <w:next w:val="a"/>
-    <w:link w:val="10"/>
+    <w:basedOn w:val="Normal"/>
+    <w:next w:val="Normal"/>
+    <w:link w:val="Heading1Char"/>
     <w:uiPriority w:val="9"/>
     <w:qFormat/>
     <w:rsid w:val="00E72104"/>
@@ -12230,11 +13249,11 @@
       <w:szCs w:val="32"/>
     </w:rPr>
   </w:style>
-  <w:style w:type="paragraph" w:styleId="2">
+  <w:style w:type="paragraph" w:styleId="Heading2">
     <w:name w:val="heading 2"/>
-    <w:basedOn w:val="a"/>
-    <w:next w:val="a"/>
-    <w:link w:val="20"/>
+    <w:basedOn w:val="Normal"/>
+    <w:next w:val="Normal"/>
+    <w:link w:val="Heading2Char"/>
     <w:uiPriority w:val="9"/>
     <w:unhideWhenUsed/>
     <w:qFormat/>
@@ -12252,11 +13271,11 @@
       <w:szCs w:val="26"/>
     </w:rPr>
   </w:style>
-  <w:style w:type="paragraph" w:styleId="3">
+  <w:style w:type="paragraph" w:styleId="Heading3">
     <w:name w:val="heading 3"/>
-    <w:basedOn w:val="a"/>
-    <w:next w:val="a"/>
-    <w:link w:val="30"/>
+    <w:basedOn w:val="Normal"/>
+    <w:next w:val="Normal"/>
+    <w:link w:val="Heading3Char"/>
     <w:uiPriority w:val="9"/>
     <w:unhideWhenUsed/>
     <w:qFormat/>
@@ -12274,13 +13293,13 @@
       <w:szCs w:val="24"/>
     </w:rPr>
   </w:style>
-  <w:style w:type="character" w:default="1" w:styleId="a0">
+  <w:style w:type="character" w:default="1" w:styleId="DefaultParagraphFont">
     <w:name w:val="Default Paragraph Font"/>
     <w:uiPriority w:val="1"/>
     <w:semiHidden/>
     <w:unhideWhenUsed/>
   </w:style>
-  <w:style w:type="table" w:default="1" w:styleId="a1">
+  <w:style w:type="table" w:default="1" w:styleId="TableNormal">
     <w:name w:val="Normal Table"/>
     <w:uiPriority w:val="99"/>
     <w:semiHidden/>
@@ -12295,16 +13314,16 @@
       </w:tblCellMar>
     </w:tblPr>
   </w:style>
-  <w:style w:type="numbering" w:default="1" w:styleId="a2">
+  <w:style w:type="numbering" w:default="1" w:styleId="NoList">
     <w:name w:val="No List"/>
     <w:uiPriority w:val="99"/>
     <w:semiHidden/>
     <w:unhideWhenUsed/>
   </w:style>
-  <w:style w:type="character" w:customStyle="1" w:styleId="10">
-    <w:name w:val="כותרת 1 תו"/>
-    <w:basedOn w:val="a0"/>
-    <w:link w:val="1"/>
+  <w:style w:type="character" w:customStyle="1" w:styleId="Heading1Char">
+    <w:name w:val="Heading 1 Char"/>
+    <w:basedOn w:val="DefaultParagraphFont"/>
+    <w:link w:val="Heading1"/>
     <w:uiPriority w:val="9"/>
     <w:rsid w:val="00E72104"/>
     <w:rPr>
@@ -12314,10 +13333,10 @@
       <w:szCs w:val="32"/>
     </w:rPr>
   </w:style>
-  <w:style w:type="character" w:customStyle="1" w:styleId="20">
-    <w:name w:val="כותרת 2 תו"/>
-    <w:basedOn w:val="a0"/>
-    <w:link w:val="2"/>
+  <w:style w:type="character" w:customStyle="1" w:styleId="Heading2Char">
+    <w:name w:val="Heading 2 Char"/>
+    <w:basedOn w:val="DefaultParagraphFont"/>
+    <w:link w:val="Heading2"/>
     <w:uiPriority w:val="9"/>
     <w:rsid w:val="00E72104"/>
     <w:rPr>
@@ -12327,10 +13346,10 @@
       <w:szCs w:val="26"/>
     </w:rPr>
   </w:style>
-  <w:style w:type="character" w:customStyle="1" w:styleId="30">
-    <w:name w:val="כותרת 3 תו"/>
-    <w:basedOn w:val="a0"/>
-    <w:link w:val="3"/>
+  <w:style w:type="character" w:customStyle="1" w:styleId="Heading3Char">
+    <w:name w:val="Heading 3 Char"/>
+    <w:basedOn w:val="DefaultParagraphFont"/>
+    <w:link w:val="Heading3"/>
     <w:uiPriority w:val="9"/>
     <w:rsid w:val="00A3689A"/>
     <w:rPr>
@@ -12340,9 +13359,9 @@
       <w:szCs w:val="24"/>
     </w:rPr>
   </w:style>
-  <w:style w:type="character" w:styleId="a3">
+  <w:style w:type="character" w:styleId="PlaceholderText">
     <w:name w:val="Placeholder Text"/>
-    <w:basedOn w:val="a0"/>
+    <w:basedOn w:val="DefaultParagraphFont"/>
     <w:uiPriority w:val="99"/>
     <w:semiHidden/>
     <w:rsid w:val="006757AA"/>
@@ -12350,10 +13369,10 @@
       <w:color w:val="808080"/>
     </w:rPr>
   </w:style>
-  <w:style w:type="paragraph" w:styleId="a4">
+  <w:style w:type="paragraph" w:styleId="Header">
     <w:name w:val="header"/>
-    <w:basedOn w:val="a"/>
-    <w:link w:val="a5"/>
+    <w:basedOn w:val="Normal"/>
+    <w:link w:val="HeaderChar"/>
     <w:uiPriority w:val="99"/>
     <w:unhideWhenUsed/>
     <w:rsid w:val="00B85716"/>
@@ -12365,17 +13384,17 @@
       <w:spacing w:after="0" w:line="240" w:lineRule="auto"/>
     </w:pPr>
   </w:style>
-  <w:style w:type="character" w:customStyle="1" w:styleId="a5">
-    <w:name w:val="כותרת עליונה תו"/>
-    <w:basedOn w:val="a0"/>
-    <w:link w:val="a4"/>
+  <w:style w:type="character" w:customStyle="1" w:styleId="HeaderChar">
+    <w:name w:val="Header Char"/>
+    <w:basedOn w:val="DefaultParagraphFont"/>
+    <w:link w:val="Header"/>
     <w:uiPriority w:val="99"/>
     <w:rsid w:val="00B85716"/>
   </w:style>
-  <w:style w:type="paragraph" w:styleId="a6">
+  <w:style w:type="paragraph" w:styleId="Footer">
     <w:name w:val="footer"/>
-    <w:basedOn w:val="a"/>
-    <w:link w:val="a7"/>
+    <w:basedOn w:val="Normal"/>
+    <w:link w:val="FooterChar"/>
     <w:uiPriority w:val="99"/>
     <w:unhideWhenUsed/>
     <w:rsid w:val="00B85716"/>
@@ -12387,16 +13406,16 @@
       <w:spacing w:after="0" w:line="240" w:lineRule="auto"/>
     </w:pPr>
   </w:style>
-  <w:style w:type="character" w:customStyle="1" w:styleId="a7">
-    <w:name w:val="כותרת תחתונה תו"/>
-    <w:basedOn w:val="a0"/>
-    <w:link w:val="a6"/>
+  <w:style w:type="character" w:customStyle="1" w:styleId="FooterChar">
+    <w:name w:val="Footer Char"/>
+    <w:basedOn w:val="DefaultParagraphFont"/>
+    <w:link w:val="Footer"/>
     <w:uiPriority w:val="99"/>
     <w:rsid w:val="00B85716"/>
   </w:style>
-  <w:style w:type="paragraph" w:styleId="a8">
+  <w:style w:type="paragraph" w:styleId="ListParagraph">
     <w:name w:val="List Paragraph"/>
-    <w:basedOn w:val="a"/>
+    <w:basedOn w:val="Normal"/>
     <w:uiPriority w:val="34"/>
     <w:qFormat/>
     <w:rsid w:val="005573FD"/>

</xml_diff>

<commit_message>
not real progress :(
</commit_message>
<xml_diff>
--- a/אותות ומערכות - תרגיל מסכם.docx
+++ b/אותות ומערכות - תרגיל מסכם.docx
@@ -4,7 +4,7 @@
   <w:body>
     <w:p>
       <w:pPr>
-        <w:pStyle w:val="Heading1"/>
+        <w:pStyle w:val="1"/>
         <w:jc w:val="center"/>
         <w:rPr>
           <w:rtl/>
@@ -33,7 +33,7 @@
     </w:p>
     <w:p>
       <w:pPr>
-        <w:pStyle w:val="Heading2"/>
+        <w:pStyle w:val="2"/>
         <w:jc w:val="center"/>
         <w:rPr>
           <w:rtl/>
@@ -73,12 +73,34 @@
           <w:szCs w:val="26"/>
           <w:rtl/>
         </w:rPr>
-        <w:t>שקד לובין 208728139</w:t>
+        <w:t xml:space="preserve">שקד </w:t>
+      </w:r>
+      <w:proofErr w:type="spellStart"/>
+      <w:r>
+        <w:rPr>
+          <w:rFonts w:asciiTheme="majorHAnsi" w:eastAsiaTheme="majorEastAsia" w:hAnsiTheme="majorHAnsi" w:cstheme="majorBidi" w:hint="cs"/>
+          <w:color w:val="2F5496" w:themeColor="accent1" w:themeShade="BF"/>
+          <w:sz w:val="26"/>
+          <w:szCs w:val="26"/>
+          <w:rtl/>
+        </w:rPr>
+        <w:t>לובין</w:t>
+      </w:r>
+      <w:proofErr w:type="spellEnd"/>
+      <w:r>
+        <w:rPr>
+          <w:rFonts w:asciiTheme="majorHAnsi" w:eastAsiaTheme="majorEastAsia" w:hAnsiTheme="majorHAnsi" w:cstheme="majorBidi" w:hint="cs"/>
+          <w:color w:val="2F5496" w:themeColor="accent1" w:themeShade="BF"/>
+          <w:sz w:val="26"/>
+          <w:szCs w:val="26"/>
+          <w:rtl/>
+        </w:rPr>
+        <w:t xml:space="preserve"> 208728139</w:t>
       </w:r>
     </w:p>
     <w:p>
       <w:pPr>
-        <w:pStyle w:val="Heading2"/>
+        <w:pStyle w:val="2"/>
         <w:jc w:val="both"/>
         <w:rPr>
           <w:sz w:val="40"/>
@@ -330,7 +352,7 @@
     </w:p>
     <w:p>
       <w:pPr>
-        <w:pStyle w:val="Heading3"/>
+        <w:pStyle w:val="3"/>
         <w:jc w:val="both"/>
         <w:rPr>
           <w:rtl/>
@@ -1520,7 +1542,7 @@
       <w:commentRangeEnd w:id="0"/>
       <w:r>
         <w:rPr>
-          <w:rStyle w:val="CommentReference"/>
+          <w:rStyle w:val="a9"/>
           <w:rtl/>
         </w:rPr>
         <w:commentReference w:id="0"/>
@@ -1580,7 +1602,7 @@
     </w:p>
     <w:p>
       <w:pPr>
-        <w:pStyle w:val="Heading3"/>
+        <w:pStyle w:val="3"/>
         <w:jc w:val="both"/>
         <w:rPr>
           <w:rtl/>
@@ -1597,7 +1619,7 @@
       <w:commentRangeEnd w:id="1"/>
       <w:r>
         <w:rPr>
-          <w:rStyle w:val="CommentReference"/>
+          <w:rStyle w:val="a9"/>
           <w:rFonts w:asciiTheme="minorHAnsi" w:eastAsiaTheme="minorHAnsi" w:hAnsiTheme="minorHAnsi" w:cstheme="minorBidi"/>
           <w:color w:val="auto"/>
           <w:rtl/>
@@ -3507,13 +3529,7 @@
                 <w:rPr>
                   <w:rFonts w:ascii="Cambria Math" w:hAnsi="Cambria Math"/>
                 </w:rPr>
-                <m:t>z</m:t>
-              </m:r>
-              <m:r>
-                <w:rPr>
-                  <w:rFonts w:ascii="Cambria Math" w:hAnsi="Cambria Math"/>
-                </w:rPr>
-                <m:t>-</m:t>
+                <m:t>z-</m:t>
               </m:r>
               <m:f>
                 <m:fPr>
@@ -4408,7 +4424,7 @@
     </w:p>
     <w:p>
       <w:pPr>
-        <w:pStyle w:val="Heading3"/>
+        <w:pStyle w:val="3"/>
         <w:jc w:val="both"/>
         <w:rPr>
           <w:rtl/>
@@ -4429,7 +4445,7 @@
       <w:pPr>
         <w:jc w:val="both"/>
         <w:rPr>
-          <w:rFonts w:ascii="David" w:hAnsi="David" w:cs="David" w:hint="cs"/>
+          <w:rFonts w:ascii="David" w:hAnsi="David" w:cs="David"/>
           <w:sz w:val="24"/>
           <w:szCs w:val="24"/>
           <w:rtl/>
@@ -6338,14 +6354,14 @@
     </w:p>
     <w:p>
       <w:pPr>
-        <w:pStyle w:val="Heading3"/>
+        <w:pStyle w:val="3"/>
         <w:jc w:val="both"/>
         <w:rPr>
-          <w:rFonts w:hint="cs"/>
           <w:rtl/>
         </w:rPr>
       </w:pPr>
       <w:commentRangeStart w:id="2"/>
+      <w:commentRangeStart w:id="3"/>
       <w:r>
         <w:rPr>
           <w:rFonts w:hint="cs"/>
@@ -6357,27 +6373,38 @@
       <w:commentRangeEnd w:id="2"/>
       <w:r>
         <w:rPr>
-          <w:rStyle w:val="CommentReference"/>
+          <w:rStyle w:val="a9"/>
           <w:rFonts w:asciiTheme="minorHAnsi" w:eastAsiaTheme="minorHAnsi" w:hAnsiTheme="minorHAnsi" w:cstheme="minorBidi"/>
           <w:color w:val="auto"/>
           <w:rtl/>
         </w:rPr>
         <w:commentReference w:id="2"/>
+      </w:r>
+      <w:commentRangeEnd w:id="3"/>
+      <w:r>
+        <w:rPr>
+          <w:rStyle w:val="a9"/>
+          <w:rFonts w:asciiTheme="minorHAnsi" w:eastAsiaTheme="minorHAnsi" w:hAnsiTheme="minorHAnsi" w:cstheme="minorBidi"/>
+          <w:color w:val="auto"/>
+          <w:rtl/>
+        </w:rPr>
+        <w:commentReference w:id="3"/>
       </w:r>
     </w:p>
     <w:p>
       <w:pPr>
         <w:jc w:val="center"/>
         <w:rPr>
-          <w:rFonts w:ascii="David" w:eastAsiaTheme="minorEastAsia" w:hAnsi="David" w:cs="David" w:hint="cs"/>
-          <w:i/>
-          <w:rtl/>
-        </w:rPr>
-      </w:pPr>
-      <w:r>
-        <w:rPr>
           <w:rFonts w:ascii="David" w:eastAsiaTheme="minorEastAsia" w:hAnsi="David" w:cs="David"/>
           <w:i/>
+          <w:rtl/>
+        </w:rPr>
+      </w:pPr>
+      <w:r>
+        <w:rPr>
+          <w:rFonts w:ascii="David" w:eastAsiaTheme="minorEastAsia" w:hAnsi="David" w:cs="David"/>
+          <w:i/>
+          <w:noProof/>
           <w:rtl/>
         </w:rPr>
         <w:drawing>
@@ -6419,7 +6446,7 @@
     </w:p>
     <w:p>
       <w:pPr>
-        <w:pStyle w:val="Heading3"/>
+        <w:pStyle w:val="3"/>
         <w:jc w:val="center"/>
         <w:rPr>
           <w:rFonts w:eastAsiaTheme="minorEastAsia"/>
@@ -6429,6 +6456,7 @@
       <w:r>
         <w:rPr>
           <w:rFonts w:eastAsiaTheme="minorEastAsia" w:cs="Times New Roman"/>
+          <w:noProof/>
           <w:rtl/>
         </w:rPr>
         <w:drawing>
@@ -6490,7 +6518,7 @@
     </w:p>
     <w:p>
       <w:pPr>
-        <w:pStyle w:val="Heading3"/>
+        <w:pStyle w:val="3"/>
         <w:jc w:val="both"/>
         <w:rPr>
           <w:rFonts w:eastAsiaTheme="minorEastAsia"/>
@@ -7295,7 +7323,7 @@
     </w:p>
     <w:p>
       <w:pPr>
-        <w:pStyle w:val="Heading3"/>
+        <w:pStyle w:val="3"/>
         <w:jc w:val="both"/>
         <w:rPr>
           <w:rtl/>
@@ -7465,13 +7493,13 @@
     </w:p>
     <w:p>
       <w:pPr>
-        <w:pStyle w:val="Heading3"/>
+        <w:pStyle w:val="3"/>
         <w:jc w:val="both"/>
         <w:rPr>
           <w:rtl/>
         </w:rPr>
       </w:pPr>
-      <w:commentRangeStart w:id="3"/>
+      <w:commentRangeStart w:id="4"/>
       <w:r>
         <w:rPr>
           <w:rFonts w:hint="cs"/>
@@ -7479,28 +7507,28 @@
         </w:rPr>
         <w:t>סעיף א'</w:t>
       </w:r>
-      <w:commentRangeEnd w:id="3"/>
-      <w:r>
-        <w:rPr>
-          <w:rStyle w:val="CommentReference"/>
+      <w:commentRangeEnd w:id="4"/>
+      <w:r>
+        <w:rPr>
+          <w:rStyle w:val="a9"/>
           <w:rFonts w:asciiTheme="minorHAnsi" w:eastAsiaTheme="minorHAnsi" w:hAnsiTheme="minorHAnsi" w:cstheme="minorBidi"/>
           <w:color w:val="auto"/>
           <w:rtl/>
         </w:rPr>
-        <w:commentReference w:id="3"/>
+        <w:commentReference w:id="4"/>
       </w:r>
     </w:p>
     <w:p>
       <w:pPr>
         <w:jc w:val="center"/>
         <w:rPr>
-          <w:rFonts w:hint="cs"/>
           <w:rtl/>
         </w:rPr>
       </w:pPr>
       <w:r>
         <w:rPr>
           <w:rFonts w:cs="Arial"/>
+          <w:noProof/>
           <w:rtl/>
         </w:rPr>
         <w:drawing>
@@ -7542,7 +7570,7 @@
     </w:p>
     <w:p>
       <w:pPr>
-        <w:pStyle w:val="Heading3"/>
+        <w:pStyle w:val="3"/>
         <w:jc w:val="center"/>
       </w:pPr>
     </w:p>
@@ -7567,13 +7595,13 @@
     </w:p>
     <w:p>
       <w:pPr>
-        <w:pStyle w:val="Heading3"/>
+        <w:pStyle w:val="3"/>
         <w:jc w:val="both"/>
         <w:rPr>
           <w:rtl/>
         </w:rPr>
       </w:pPr>
-      <w:commentRangeStart w:id="4"/>
+      <w:commentRangeStart w:id="5"/>
       <w:r>
         <w:rPr>
           <w:rFonts w:hint="cs"/>
@@ -7582,15 +7610,15 @@
         <w:lastRenderedPageBreak/>
         <w:t>סעיף ב'</w:t>
       </w:r>
-      <w:commentRangeEnd w:id="4"/>
-      <w:r>
-        <w:rPr>
-          <w:rStyle w:val="CommentReference"/>
+      <w:commentRangeEnd w:id="5"/>
+      <w:r>
+        <w:rPr>
+          <w:rStyle w:val="a9"/>
           <w:rFonts w:asciiTheme="minorHAnsi" w:eastAsiaTheme="minorHAnsi" w:hAnsiTheme="minorHAnsi" w:cstheme="minorBidi"/>
           <w:color w:val="auto"/>
           <w:rtl/>
         </w:rPr>
-        <w:commentReference w:id="4"/>
+        <w:commentReference w:id="5"/>
       </w:r>
     </w:p>
     <w:p>
@@ -8267,15 +8295,7 @@
                       <w:sz w:val="24"/>
                       <w:szCs w:val="24"/>
                     </w:rPr>
-                    <m:t>+</m:t>
-                  </m:r>
-                  <m:r>
-                    <w:rPr>
-                      <w:rFonts w:ascii="Cambria Math" w:hAnsi="Cambria Math" w:cs="David"/>
-                      <w:sz w:val="24"/>
-                      <w:szCs w:val="24"/>
-                    </w:rPr>
-                    <m:t>δ(ω+</m:t>
+                    <m:t>+δ(ω+</m:t>
                   </m:r>
                   <m:f>
                     <m:fPr>
@@ -8437,15 +8457,7 @@
                       <w:sz w:val="24"/>
                       <w:szCs w:val="24"/>
                     </w:rPr>
-                    <m:t>+</m:t>
-                  </m:r>
-                  <m:r>
-                    <w:rPr>
-                      <w:rFonts w:ascii="Cambria Math" w:hAnsi="Cambria Math" w:cs="David"/>
-                      <w:sz w:val="24"/>
-                      <w:szCs w:val="24"/>
-                    </w:rPr>
-                    <m:t>δ</m:t>
+                    <m:t>+δ</m:t>
                   </m:r>
                   <m:d>
                     <m:dPr>
@@ -8527,7 +8539,7 @@
     <w:p>
       <w:pPr>
         <w:rPr>
-          <w:rFonts w:ascii="David" w:eastAsiaTheme="minorEastAsia" w:hAnsi="David" w:cs="David" w:hint="cs"/>
+          <w:rFonts w:ascii="David" w:eastAsiaTheme="minorEastAsia" w:hAnsi="David" w:cs="David"/>
           <w:i/>
           <w:sz w:val="24"/>
           <w:szCs w:val="24"/>
@@ -8832,15 +8844,7 @@
                       <w:sz w:val="20"/>
                       <w:szCs w:val="20"/>
                     </w:rPr>
-                    <m:t>+</m:t>
-                  </m:r>
-                  <m:r>
-                    <w:rPr>
-                      <w:rFonts w:ascii="Cambria Math" w:hAnsi="Cambria Math" w:cs="David"/>
-                      <w:sz w:val="20"/>
-                      <w:szCs w:val="20"/>
-                    </w:rPr>
-                    <m:t>δ</m:t>
+                    <m:t>+δ</m:t>
                   </m:r>
                   <m:d>
                     <m:dPr>
@@ -8910,15 +8914,7 @@
                       <w:sz w:val="20"/>
                       <w:szCs w:val="20"/>
                     </w:rPr>
-                    <m:t>+</m:t>
-                  </m:r>
-                  <m:r>
-                    <w:rPr>
-                      <w:rFonts w:ascii="Cambria Math" w:hAnsi="Cambria Math" w:cs="David"/>
-                      <w:sz w:val="20"/>
-                      <w:szCs w:val="20"/>
-                    </w:rPr>
-                    <m:t>δ</m:t>
+                    <m:t>+δ</m:t>
                   </m:r>
                   <m:d>
                     <m:dPr>
@@ -8992,7 +8988,7 @@
     <w:p>
       <w:pPr>
         <w:rPr>
-          <w:rFonts w:ascii="David" w:hAnsi="David" w:cs="David" w:hint="cs"/>
+          <w:rFonts w:ascii="David" w:hAnsi="David" w:cs="David"/>
           <w:i/>
           <w:sz w:val="24"/>
           <w:szCs w:val="24"/>
@@ -9002,7 +8998,7 @@
     </w:p>
     <w:p>
       <w:pPr>
-        <w:pStyle w:val="Heading3"/>
+        <w:pStyle w:val="3"/>
         <w:jc w:val="center"/>
         <w:rPr>
           <w:rtl/>
@@ -9053,7 +9049,7 @@
     </w:p>
     <w:p>
       <w:pPr>
-        <w:pStyle w:val="Heading3"/>
+        <w:pStyle w:val="3"/>
         <w:jc w:val="center"/>
         <w:rPr>
           <w:rtl/>
@@ -9080,12 +9076,12 @@
     </w:p>
     <w:p>
       <w:pPr>
-        <w:pStyle w:val="Heading3"/>
+        <w:pStyle w:val="3"/>
         <w:rPr>
           <w:rtl/>
         </w:rPr>
       </w:pPr>
-      <w:commentRangeStart w:id="5"/>
+      <w:commentRangeStart w:id="6"/>
       <w:r>
         <w:rPr>
           <w:rFonts w:hint="cs"/>
@@ -9094,15 +9090,15 @@
         <w:lastRenderedPageBreak/>
         <w:t>סעיף ג'</w:t>
       </w:r>
-      <w:commentRangeEnd w:id="5"/>
-      <w:r>
-        <w:rPr>
-          <w:rStyle w:val="CommentReference"/>
+      <w:commentRangeEnd w:id="6"/>
+      <w:r>
+        <w:rPr>
+          <w:rStyle w:val="a9"/>
           <w:rFonts w:asciiTheme="minorHAnsi" w:eastAsiaTheme="minorHAnsi" w:hAnsiTheme="minorHAnsi" w:cstheme="minorBidi"/>
           <w:color w:val="auto"/>
           <w:rtl/>
         </w:rPr>
-        <w:commentReference w:id="5"/>
+        <w:commentReference w:id="6"/>
       </w:r>
     </w:p>
     <w:p>
@@ -9254,15 +9250,7 @@
               <w:sz w:val="24"/>
               <w:szCs w:val="24"/>
             </w:rPr>
-            <m:t>*</m:t>
-          </m:r>
-          <m:r>
-            <w:rPr>
-              <w:rFonts w:ascii="Cambria Math" w:hAnsi="Cambria Math" w:cs="David"/>
-              <w:sz w:val="24"/>
-              <w:szCs w:val="24"/>
-            </w:rPr>
-            <m:t>h[n]</m:t>
+            <m:t>*h[n]</m:t>
           </m:r>
         </m:oMath>
       </m:oMathPara>
@@ -9602,7 +9590,27 @@
           <w:szCs w:val="24"/>
           <w:rtl/>
         </w:rPr>
-        <w:t xml:space="preserve"> נשים לב כי לעשות קונבולוציה של אות הכניסה עם </w:t>
+        <w:t xml:space="preserve"> נשים לב כי לעשות </w:t>
+      </w:r>
+      <w:proofErr w:type="spellStart"/>
+      <w:r>
+        <w:rPr>
+          <w:rFonts w:ascii="David" w:hAnsi="David" w:cs="David" w:hint="cs"/>
+          <w:sz w:val="24"/>
+          <w:szCs w:val="24"/>
+          <w:rtl/>
+        </w:rPr>
+        <w:t>קונבולוציה</w:t>
+      </w:r>
+      <w:proofErr w:type="spellEnd"/>
+      <w:r>
+        <w:rPr>
+          <w:rFonts w:ascii="David" w:hAnsi="David" w:cs="David" w:hint="cs"/>
+          <w:sz w:val="24"/>
+          <w:szCs w:val="24"/>
+          <w:rtl/>
+        </w:rPr>
+        <w:t xml:space="preserve"> של אות הכניסה עם </w:t>
       </w:r>
       <m:oMath>
         <m:r>
@@ -10175,15 +10183,7 @@
                       <w:sz w:val="20"/>
                       <w:szCs w:val="20"/>
                     </w:rPr>
-                    <m:t>+</m:t>
-                  </m:r>
-                  <m:r>
-                    <w:rPr>
-                      <w:rFonts w:ascii="Cambria Math" w:hAnsi="Cambria Math" w:cs="David"/>
-                      <w:sz w:val="20"/>
-                      <w:szCs w:val="20"/>
-                    </w:rPr>
-                    <m:t>δ</m:t>
+                    <m:t>+δ</m:t>
                   </m:r>
                   <m:d>
                     <m:dPr>
@@ -10253,15 +10253,7 @@
                       <w:sz w:val="20"/>
                       <w:szCs w:val="20"/>
                     </w:rPr>
-                    <m:t>+</m:t>
-                  </m:r>
-                  <m:r>
-                    <w:rPr>
-                      <w:rFonts w:ascii="Cambria Math" w:hAnsi="Cambria Math" w:cs="David"/>
-                      <w:sz w:val="20"/>
-                      <w:szCs w:val="20"/>
-                    </w:rPr>
-                    <m:t>δ</m:t>
+                    <m:t>+δ</m:t>
                   </m:r>
                   <m:d>
                     <m:dPr>
@@ -10336,7 +10328,7 @@
       <w:pPr>
         <w:jc w:val="both"/>
         <w:rPr>
-          <w:rFonts w:ascii="David" w:eastAsiaTheme="minorEastAsia" w:hAnsi="David" w:cs="David" w:hint="cs"/>
+          <w:rFonts w:ascii="David" w:eastAsiaTheme="minorEastAsia" w:hAnsi="David" w:cs="David"/>
           <w:sz w:val="24"/>
           <w:szCs w:val="24"/>
           <w:rtl/>
@@ -10624,7 +10616,7 @@
       <w:pPr>
         <w:jc w:val="both"/>
         <w:rPr>
-          <w:rFonts w:ascii="David" w:hAnsi="David" w:cs="David" w:hint="cs"/>
+          <w:rFonts w:ascii="David" w:hAnsi="David" w:cs="David"/>
           <w:sz w:val="24"/>
           <w:szCs w:val="24"/>
           <w:rtl/>
@@ -10692,15 +10684,7 @@
               <w:sz w:val="24"/>
               <w:szCs w:val="24"/>
             </w:rPr>
-            <m:t>=</m:t>
-          </m:r>
-          <m:r>
-            <w:rPr>
-              <w:rFonts w:ascii="Cambria Math" w:hAnsi="Cambria Math" w:cs="David"/>
-              <w:sz w:val="24"/>
-              <w:szCs w:val="24"/>
-            </w:rPr>
-            <m:t>π⋅</m:t>
+            <m:t>=π⋅</m:t>
           </m:r>
           <m:d>
             <m:dPr>
@@ -10805,15 +10789,7 @@
                         <w:sz w:val="24"/>
                         <w:szCs w:val="24"/>
                       </w:rPr>
-                      <m:t>+</m:t>
-                    </m:r>
-                    <m:r>
-                      <w:rPr>
-                        <w:rFonts w:ascii="Cambria Math" w:hAnsi="Cambria Math" w:cs="David"/>
-                        <w:sz w:val="24"/>
-                        <w:szCs w:val="24"/>
-                      </w:rPr>
-                      <m:t>δ</m:t>
+                      <m:t>+δ</m:t>
                     </m:r>
                     <m:d>
                       <m:dPr>
@@ -10833,15 +10809,7 @@
                             <w:sz w:val="24"/>
                             <w:szCs w:val="24"/>
                           </w:rPr>
-                          <m:t>ω</m:t>
-                        </m:r>
-                        <m:r>
-                          <w:rPr>
-                            <w:rFonts w:ascii="Cambria Math" w:hAnsi="Cambria Math" w:cs="David"/>
-                            <w:sz w:val="24"/>
-                            <w:szCs w:val="24"/>
-                          </w:rPr>
-                          <m:t>+</m:t>
+                          <m:t>ω+</m:t>
                         </m:r>
                         <m:f>
                           <m:fPr>
@@ -10923,15 +10891,7 @@
                                 <w:sz w:val="24"/>
                                 <w:szCs w:val="24"/>
                               </w:rPr>
-                              <m:t>2</m:t>
-                            </m:r>
-                            <m:r>
-                              <w:rPr>
-                                <w:rFonts w:ascii="Cambria Math" w:hAnsi="Cambria Math" w:cs="David"/>
-                                <w:sz w:val="24"/>
-                                <w:szCs w:val="24"/>
-                              </w:rPr>
-                              <m:t>π</m:t>
+                              <m:t>2π</m:t>
                             </m:r>
                           </m:num>
                           <m:den>
@@ -10973,15 +10933,7 @@
                             <w:sz w:val="24"/>
                             <w:szCs w:val="24"/>
                           </w:rPr>
-                          <m:t>ω</m:t>
-                        </m:r>
-                        <m:r>
-                          <w:rPr>
-                            <w:rFonts w:ascii="Cambria Math" w:hAnsi="Cambria Math" w:cs="David"/>
-                            <w:sz w:val="24"/>
-                            <w:szCs w:val="24"/>
-                          </w:rPr>
-                          <m:t>+</m:t>
+                          <m:t>ω+</m:t>
                         </m:r>
                         <m:f>
                           <m:fPr>
@@ -11001,15 +10953,7 @@
                                 <w:sz w:val="24"/>
                                 <w:szCs w:val="24"/>
                               </w:rPr>
-                              <m:t>2</m:t>
-                            </m:r>
-                            <m:r>
-                              <w:rPr>
-                                <w:rFonts w:ascii="Cambria Math" w:hAnsi="Cambria Math" w:cs="David"/>
-                                <w:sz w:val="24"/>
-                                <w:szCs w:val="24"/>
-                              </w:rPr>
-                              <m:t>π</m:t>
+                              <m:t>2π</m:t>
                             </m:r>
                           </m:num>
                           <m:den>
@@ -11518,7 +11462,7 @@
       <w:pPr>
         <w:jc w:val="both"/>
         <w:rPr>
-          <w:rFonts w:ascii="David" w:hAnsi="David" w:cs="David" w:hint="cs"/>
+          <w:rFonts w:ascii="David" w:hAnsi="David" w:cs="David"/>
           <w:sz w:val="24"/>
           <w:szCs w:val="24"/>
           <w:rtl/>
@@ -11533,6 +11477,9 @@
       </w:r>
       <m:oMath>
         <m:r>
+          <m:rPr>
+            <m:sty m:val="p"/>
+          </m:rPr>
           <w:rPr>
             <w:rFonts w:ascii="Cambria Math" w:hAnsi="Cambria Math" w:cs="David"/>
             <w:sz w:val="24"/>
@@ -11739,15 +11686,7 @@
                                     <w:sz w:val="24"/>
                                     <w:szCs w:val="24"/>
                                   </w:rPr>
-                                  <m:t>2</m:t>
-                                </m:r>
-                                <m:r>
-                                  <w:rPr>
-                                    <w:rFonts w:ascii="Cambria Math" w:hAnsi="Cambria Math" w:cs="David"/>
-                                    <w:sz w:val="24"/>
-                                    <w:szCs w:val="24"/>
-                                  </w:rPr>
-                                  <m:t>π</m:t>
+                                  <m:t>2π</m:t>
                                 </m:r>
                               </m:num>
                               <m:den>
@@ -12167,12 +12106,12 @@
     </w:p>
     <w:p>
       <w:pPr>
-        <w:pStyle w:val="Heading3"/>
+        <w:pStyle w:val="3"/>
         <w:rPr>
           <w:rtl/>
         </w:rPr>
       </w:pPr>
-      <w:commentRangeStart w:id="6"/>
+      <w:commentRangeStart w:id="7"/>
       <w:r>
         <w:rPr>
           <w:rFonts w:hint="cs"/>
@@ -12181,20 +12120,20 @@
         <w:lastRenderedPageBreak/>
         <w:t>סעיף ד'</w:t>
       </w:r>
-      <w:commentRangeEnd w:id="6"/>
-      <w:r>
-        <w:rPr>
-          <w:rStyle w:val="CommentReference"/>
+      <w:commentRangeEnd w:id="7"/>
+      <w:r>
+        <w:rPr>
+          <w:rStyle w:val="a9"/>
           <w:rFonts w:asciiTheme="minorHAnsi" w:eastAsiaTheme="minorHAnsi" w:hAnsiTheme="minorHAnsi" w:cstheme="minorBidi"/>
           <w:color w:val="auto"/>
           <w:rtl/>
         </w:rPr>
-        <w:commentReference w:id="6"/>
+        <w:commentReference w:id="7"/>
       </w:r>
     </w:p>
     <w:p>
       <w:pPr>
-        <w:pStyle w:val="Heading3"/>
+        <w:pStyle w:val="3"/>
         <w:jc w:val="center"/>
         <w:rPr>
           <w:rtl/>
@@ -12203,6 +12142,7 @@
       <w:r>
         <w:rPr>
           <w:rFonts w:cs="Times New Roman"/>
+          <w:noProof/>
           <w:rtl/>
         </w:rPr>
         <w:drawing>
@@ -12870,7 +12810,7 @@
       <w:pPr>
         <w:jc w:val="both"/>
         <w:rPr>
-          <w:rFonts w:ascii="David" w:hAnsi="David" w:cs="David" w:hint="cs"/>
+          <w:rFonts w:ascii="David" w:hAnsi="David" w:cs="David"/>
           <w:sz w:val="24"/>
           <w:szCs w:val="24"/>
           <w:rtl/>
@@ -13077,8 +13017,19 @@
           <w:szCs w:val="24"/>
           <w:rtl/>
         </w:rPr>
-        <w:t xml:space="preserve"> ארבעת ההלמים</w:t>
-      </w:r>
+        <w:t xml:space="preserve"> ארבעת </w:t>
+      </w:r>
+      <w:proofErr w:type="spellStart"/>
+      <w:r>
+        <w:rPr>
+          <w:rFonts w:ascii="David" w:hAnsi="David" w:cs="David" w:hint="cs"/>
+          <w:sz w:val="24"/>
+          <w:szCs w:val="24"/>
+          <w:rtl/>
+        </w:rPr>
+        <w:t>ההלמים</w:t>
+      </w:r>
+      <w:proofErr w:type="spellEnd"/>
       <w:r>
         <w:rPr>
           <w:rFonts w:ascii="David" w:hAnsi="David" w:cs="David" w:hint="cs"/>
@@ -13184,7 +13135,7 @@
       <w:pPr>
         <w:jc w:val="both"/>
         <w:rPr>
-          <w:rFonts w:ascii="David" w:eastAsiaTheme="minorEastAsia" w:hAnsi="David" w:cs="David" w:hint="cs"/>
+          <w:rFonts w:ascii="David" w:eastAsiaTheme="minorEastAsia" w:hAnsi="David" w:cs="David"/>
           <w:sz w:val="24"/>
           <w:szCs w:val="24"/>
           <w:rtl/>
@@ -13817,16 +13768,7 @@
           <w:szCs w:val="24"/>
           <w:rtl/>
         </w:rPr>
-        <w:t xml:space="preserve"> תהיה </w:t>
-      </w:r>
-      <w:r>
-        <w:rPr>
-          <w:rFonts w:ascii="David" w:hAnsi="David" w:cs="David" w:hint="cs"/>
-          <w:sz w:val="24"/>
-          <w:szCs w:val="24"/>
-          <w:rtl/>
-        </w:rPr>
-        <w:t>שני ההלמים ב</w:t>
+        <w:t xml:space="preserve"> תהיה שני ההלמים ב</w:t>
       </w:r>
       <w:r>
         <w:rPr>
@@ -13949,16 +13891,7 @@
           <w:szCs w:val="24"/>
           <w:rtl/>
         </w:rPr>
-        <w:t xml:space="preserve"> </w:t>
-      </w:r>
-      <w:r>
-        <w:rPr>
-          <w:rFonts w:ascii="David" w:eastAsiaTheme="minorEastAsia" w:hAnsi="David" w:cs="David" w:hint="cs"/>
-          <w:sz w:val="24"/>
-          <w:szCs w:val="24"/>
-          <w:rtl/>
-        </w:rPr>
-        <w:t>מסנן את כל התדרים הגדולים בערך מוחלט מ</w:t>
+        <w:t xml:space="preserve"> מסנן את כל התדרים הגדולים בערך מוחלט מ</w:t>
       </w:r>
       <m:oMath>
         <m:d>
@@ -14017,16 +13950,7 @@
           <w:szCs w:val="24"/>
           <w:rtl/>
         </w:rPr>
-        <w:t>,</w:t>
-      </w:r>
-      <w:r>
-        <w:rPr>
-          <w:rFonts w:ascii="David" w:hAnsi="David" w:cs="David" w:hint="cs"/>
-          <w:sz w:val="24"/>
-          <w:szCs w:val="24"/>
-          <w:rtl/>
-        </w:rPr>
-        <w:t xml:space="preserve"> נשים לב כי מתקיים </w:t>
+        <w:t xml:space="preserve">, נשים לב כי מתקיים </w:t>
       </w:r>
       <m:oMath>
         <m:d>
@@ -14262,25 +14186,7 @@
           <w:szCs w:val="24"/>
           <w:rtl/>
         </w:rPr>
-        <w:t xml:space="preserve"> תהיה </w:t>
-      </w:r>
-      <w:r>
-        <w:rPr>
-          <w:rFonts w:ascii="David" w:hAnsi="David" w:cs="David" w:hint="cs"/>
-          <w:sz w:val="24"/>
-          <w:szCs w:val="24"/>
-          <w:rtl/>
-        </w:rPr>
-        <w:t>כלום</w:t>
-      </w:r>
-      <w:r>
-        <w:rPr>
-          <w:rFonts w:ascii="David" w:hAnsi="David" w:cs="David" w:hint="cs"/>
-          <w:sz w:val="24"/>
-          <w:szCs w:val="24"/>
-          <w:rtl/>
-        </w:rPr>
-        <w:t>.</w:t>
+        <w:t xml:space="preserve"> תהיה כלום.</w:t>
       </w:r>
     </w:p>
     <w:p>
@@ -14305,7 +14211,7 @@
     </w:p>
     <w:p>
       <w:pPr>
-        <w:pStyle w:val="Heading3"/>
+        <w:pStyle w:val="3"/>
         <w:rPr>
           <w:rtl/>
         </w:rPr>
@@ -14322,7 +14228,6 @@
     <w:p>
       <w:pPr>
         <w:rPr>
-          <w:rFonts w:hint="cs"/>
           <w:rtl/>
         </w:rPr>
       </w:pPr>
@@ -14331,7 +14236,7 @@
       <w:pPr>
         <w:jc w:val="both"/>
         <w:rPr>
-          <w:rFonts w:ascii="David" w:hAnsi="David" w:cs="David" w:hint="cs"/>
+          <w:rFonts w:ascii="David" w:hAnsi="David" w:cs="David"/>
           <w:sz w:val="24"/>
           <w:szCs w:val="24"/>
           <w:rtl/>
@@ -14358,7 +14263,7 @@
     </w:p>
     <w:p>
       <w:pPr>
-        <w:pStyle w:val="Heading2"/>
+        <w:pStyle w:val="2"/>
         <w:jc w:val="both"/>
         <w:rPr>
           <w:sz w:val="40"/>
@@ -14379,13 +14284,13 @@
     </w:p>
     <w:p>
       <w:pPr>
-        <w:pStyle w:val="Heading3"/>
+        <w:pStyle w:val="3"/>
         <w:jc w:val="both"/>
         <w:rPr>
           <w:rtl/>
         </w:rPr>
       </w:pPr>
-      <w:commentRangeStart w:id="7"/>
+      <w:commentRangeStart w:id="8"/>
       <w:r>
         <w:rPr>
           <w:rFonts w:hint="cs"/>
@@ -14393,15 +14298,15 @@
         </w:rPr>
         <w:t>סעיף א'</w:t>
       </w:r>
-      <w:commentRangeEnd w:id="7"/>
-      <w:r>
-        <w:rPr>
-          <w:rStyle w:val="CommentReference"/>
+      <w:commentRangeEnd w:id="8"/>
+      <w:r>
+        <w:rPr>
+          <w:rStyle w:val="a9"/>
           <w:rFonts w:asciiTheme="minorHAnsi" w:eastAsiaTheme="minorHAnsi" w:hAnsiTheme="minorHAnsi" w:cstheme="minorBidi"/>
           <w:color w:val="auto"/>
           <w:rtl/>
         </w:rPr>
-        <w:commentReference w:id="7"/>
+        <w:commentReference w:id="8"/>
       </w:r>
     </w:p>
     <w:p>
@@ -14960,6 +14865,7 @@
         <w:rPr>
           <w:rFonts w:eastAsiaTheme="minorEastAsia" w:cs="Arial"/>
           <w:i/>
+          <w:noProof/>
           <w:rtl/>
         </w:rPr>
         <w:drawing>
@@ -15008,10 +14914,12 @@
           <w:rtl/>
         </w:rPr>
       </w:pPr>
+      <w:commentRangeStart w:id="9"/>
       <w:r>
         <w:rPr>
           <w:rFonts w:eastAsiaTheme="minorEastAsia" w:cs="Arial"/>
           <w:i/>
+          <w:noProof/>
           <w:rtl/>
         </w:rPr>
         <w:drawing>
@@ -15050,6 +14958,14 @@
           </wp:inline>
         </w:drawing>
       </w:r>
+      <w:commentRangeEnd w:id="9"/>
+      <w:r>
+        <w:rPr>
+          <w:rStyle w:val="a9"/>
+          <w:rtl/>
+        </w:rPr>
+        <w:commentReference w:id="9"/>
+      </w:r>
     </w:p>
     <w:p>
       <w:pPr>
@@ -15105,7 +15021,7 @@
       <w:pPr>
         <w:jc w:val="center"/>
         <w:rPr>
-          <w:rFonts w:eastAsiaTheme="minorEastAsia" w:hint="cs"/>
+          <w:rFonts w:eastAsiaTheme="minorEastAsia"/>
           <w:i/>
         </w:rPr>
       </w:pPr>
@@ -16241,6 +16157,7 @@
           <w:b/>
           <w:bCs/>
           <w:i/>
+          <w:noProof/>
           <w:rtl/>
         </w:rPr>
         <w:drawing>
@@ -16284,7 +16201,7 @@
       <w:pPr>
         <w:jc w:val="center"/>
         <w:rPr>
-          <w:rFonts w:eastAsiaTheme="minorEastAsia" w:hint="cs"/>
+          <w:rFonts w:eastAsiaTheme="minorEastAsia"/>
           <w:b/>
           <w:bCs/>
           <w:i/>
@@ -16297,6 +16214,7 @@
           <w:b/>
           <w:bCs/>
           <w:i/>
+          <w:noProof/>
           <w:rtl/>
         </w:rPr>
         <w:drawing>
@@ -16360,7 +16278,7 @@
     </w:p>
     <w:p>
       <w:pPr>
-        <w:pStyle w:val="Heading3"/>
+        <w:pStyle w:val="3"/>
         <w:jc w:val="both"/>
         <w:rPr>
           <w:rtl/>
@@ -16512,7 +16430,7 @@
     </w:p>
     <w:p>
       <w:pPr>
-        <w:pStyle w:val="ListParagraph"/>
+        <w:pStyle w:val="a8"/>
         <w:numPr>
           <w:ilvl w:val="0"/>
           <w:numId w:val="1"/>
@@ -16695,7 +16613,7 @@
     </w:p>
     <w:p>
       <w:pPr>
-        <w:pStyle w:val="ListParagraph"/>
+        <w:pStyle w:val="a8"/>
         <w:numPr>
           <w:ilvl w:val="0"/>
           <w:numId w:val="1"/>
@@ -16994,7 +16912,7 @@
     </w:p>
     <w:p>
       <w:pPr>
-        <w:pStyle w:val="Heading3"/>
+        <w:pStyle w:val="3"/>
         <w:jc w:val="both"/>
         <w:rPr>
           <w:rtl/>
@@ -19682,15 +19600,15 @@
     </w:p>
     <w:p>
       <w:pPr>
-        <w:pStyle w:val="Heading3"/>
+        <w:pStyle w:val="3"/>
         <w:jc w:val="both"/>
         <w:rPr>
-          <w:rFonts w:hint="cs"/>
           <w:rtl/>
           <w:lang w:val="en-GB"/>
         </w:rPr>
       </w:pPr>
-      <w:commentRangeStart w:id="8"/>
+      <w:commentRangeStart w:id="10"/>
+      <w:commentRangeStart w:id="11"/>
       <w:r>
         <w:rPr>
           <w:rFonts w:hint="cs"/>
@@ -19700,15 +19618,25 @@
         <w:lastRenderedPageBreak/>
         <w:t>סעיף ד'</w:t>
       </w:r>
-      <w:commentRangeEnd w:id="8"/>
-      <w:r>
-        <w:rPr>
-          <w:rStyle w:val="CommentReference"/>
+      <w:commentRangeEnd w:id="10"/>
+      <w:r>
+        <w:rPr>
+          <w:rStyle w:val="a9"/>
           <w:rFonts w:asciiTheme="minorHAnsi" w:eastAsiaTheme="minorHAnsi" w:hAnsiTheme="minorHAnsi" w:cstheme="minorBidi"/>
           <w:color w:val="auto"/>
           <w:rtl/>
         </w:rPr>
-        <w:commentReference w:id="8"/>
+        <w:commentReference w:id="10"/>
+      </w:r>
+      <w:commentRangeEnd w:id="11"/>
+      <w:r>
+        <w:rPr>
+          <w:rStyle w:val="a9"/>
+          <w:rFonts w:asciiTheme="minorHAnsi" w:eastAsiaTheme="minorHAnsi" w:hAnsiTheme="minorHAnsi" w:cstheme="minorBidi"/>
+          <w:color w:val="auto"/>
+          <w:rtl/>
+        </w:rPr>
+        <w:commentReference w:id="11"/>
       </w:r>
     </w:p>
     <w:p>
@@ -19775,7 +19703,7 @@
     </w:p>
     <w:p>
       <w:pPr>
-        <w:pStyle w:val="Heading3"/>
+        <w:pStyle w:val="3"/>
         <w:jc w:val="center"/>
         <w:rPr>
           <w:rtl/>
@@ -19899,15 +19827,15 @@
     </w:p>
     <w:p>
       <w:pPr>
-        <w:pStyle w:val="Heading3"/>
+        <w:pStyle w:val="3"/>
         <w:jc w:val="both"/>
         <w:rPr>
           <w:rtl/>
           <w:lang w:val="en-GB"/>
         </w:rPr>
       </w:pPr>
-      <w:commentRangeStart w:id="9"/>
-      <w:commentRangeStart w:id="10"/>
+      <w:commentRangeStart w:id="12"/>
+      <w:commentRangeStart w:id="13"/>
       <w:r>
         <w:rPr>
           <w:rFonts w:hint="cs"/>
@@ -19917,25 +19845,25 @@
         <w:lastRenderedPageBreak/>
         <w:t>סעיף ה'</w:t>
       </w:r>
-      <w:commentRangeEnd w:id="9"/>
-      <w:r>
-        <w:rPr>
-          <w:rStyle w:val="CommentReference"/>
+      <w:commentRangeEnd w:id="12"/>
+      <w:r>
+        <w:rPr>
+          <w:rStyle w:val="a9"/>
           <w:rFonts w:asciiTheme="minorHAnsi" w:eastAsiaTheme="minorHAnsi" w:hAnsiTheme="minorHAnsi" w:cstheme="minorBidi"/>
           <w:color w:val="auto"/>
           <w:rtl/>
         </w:rPr>
-        <w:commentReference w:id="9"/>
-      </w:r>
-      <w:commentRangeEnd w:id="10"/>
-      <w:r>
-        <w:rPr>
-          <w:rStyle w:val="CommentReference"/>
+        <w:commentReference w:id="12"/>
+      </w:r>
+      <w:commentRangeEnd w:id="13"/>
+      <w:r>
+        <w:rPr>
+          <w:rStyle w:val="a9"/>
           <w:rFonts w:asciiTheme="minorHAnsi" w:eastAsiaTheme="minorHAnsi" w:hAnsiTheme="minorHAnsi" w:cstheme="minorBidi"/>
           <w:color w:val="auto"/>
           <w:rtl/>
         </w:rPr>
-        <w:commentReference w:id="10"/>
+        <w:commentReference w:id="13"/>
       </w:r>
     </w:p>
     <w:p>
@@ -19981,6 +19909,7 @@
       <w:r>
         <w:rPr>
           <w:rFonts w:cs="Arial"/>
+          <w:noProof/>
           <w:rtl/>
           <w:lang w:val="en-GB"/>
         </w:rPr>
@@ -20032,6 +19961,7 @@
       <w:r>
         <w:rPr>
           <w:rFonts w:cs="Arial"/>
+          <w:noProof/>
           <w:rtl/>
           <w:lang w:val="en-GB"/>
         </w:rPr>
@@ -20151,6 +20081,7 @@
       <w:r>
         <w:rPr>
           <w:rFonts w:ascii="David" w:hAnsi="David" w:cs="David"/>
+          <w:noProof/>
           <w:sz w:val="24"/>
           <w:szCs w:val="24"/>
           <w:rtl/>
@@ -20207,6 +20138,7 @@
       <w:r>
         <w:rPr>
           <w:rFonts w:ascii="David" w:hAnsi="David" w:cs="David"/>
+          <w:noProof/>
           <w:sz w:val="24"/>
           <w:szCs w:val="24"/>
           <w:rtl/>
@@ -20286,7 +20218,7 @@
     </w:p>
     <w:p>
       <w:pPr>
-        <w:pStyle w:val="Heading3"/>
+        <w:pStyle w:val="3"/>
         <w:jc w:val="both"/>
         <w:rPr>
           <w:rtl/>
@@ -20321,11 +20253,11 @@
   <w:comment w:id="0" w:author="Shaked Lubin" w:date="2021-06-11T17:47:00Z" w:initials="SL">
     <w:p>
       <w:pPr>
-        <w:pStyle w:val="CommentText"/>
+        <w:pStyle w:val="aa"/>
       </w:pPr>
       <w:r>
         <w:rPr>
-          <w:rStyle w:val="CommentReference"/>
+          <w:rStyle w:val="a9"/>
         </w:rPr>
         <w:annotationRef/>
       </w:r>
@@ -20341,11 +20273,11 @@
   <w:comment w:id="1" w:author="Shaked Lubin" w:date="2021-06-11T17:49:00Z" w:initials="SL">
     <w:p>
       <w:pPr>
-        <w:pStyle w:val="CommentText"/>
+        <w:pStyle w:val="aa"/>
       </w:pPr>
       <w:r>
         <w:rPr>
-          <w:rStyle w:val="CommentReference"/>
+          <w:rStyle w:val="a9"/>
         </w:rPr>
         <w:annotationRef/>
       </w:r>
@@ -20361,11 +20293,16 @@
   <w:comment w:id="2" w:author="Shaked Lubin" w:date="2021-06-11T17:56:00Z" w:initials="SL">
     <w:p>
       <w:pPr>
-        <w:pStyle w:val="CommentText"/>
+        <w:pStyle w:val="aa"/>
+        <w:rPr>
+          <w:rFonts w:hint="cs"/>
+          <w:rtl/>
+          <w:lang w:val="en-GB"/>
+        </w:rPr>
       </w:pPr>
       <w:r>
         <w:rPr>
-          <w:rStyle w:val="CommentReference"/>
+          <w:rStyle w:val="a9"/>
         </w:rPr>
         <w:annotationRef/>
       </w:r>
@@ -20381,34 +20318,57 @@
       </w:r>
     </w:p>
   </w:comment>
-  <w:comment w:id="3" w:author="Shaked Lubin" w:date="2021-06-11T16:32:00Z" w:initials="SL">
+  <w:comment w:id="3" w:author="RON FE" w:date="2021-06-11T22:38:00Z" w:initials="RF">
     <w:p>
       <w:pPr>
-        <w:pStyle w:val="CommentText"/>
+        <w:pStyle w:val="aa"/>
+        <w:jc w:val="right"/>
       </w:pPr>
       <w:r>
         <w:rPr>
-          <w:rStyle w:val="CommentReference"/>
+          <w:rStyle w:val="a9"/>
         </w:rPr>
         <w:annotationRef/>
       </w:r>
       <w:r>
         <w:rPr>
-          <w:rFonts w:hint="cs"/>
-          <w:rtl/>
-        </w:rPr>
-        <w:t>להוסיף קוד</w:t>
+          <w:rFonts w:hint="eastAsia"/>
+          <w:rtl/>
+        </w:rPr>
+        <w:t>בגלל</w:t>
+      </w:r>
+      <w:r>
+        <w:rPr>
+          <w:rtl/>
+        </w:rPr>
+        <w:t xml:space="preserve"> </w:t>
+      </w:r>
+      <w:r>
+        <w:rPr>
+          <w:rFonts w:hint="eastAsia"/>
+          <w:rtl/>
+        </w:rPr>
+        <w:t>שהכל</w:t>
+      </w:r>
+      <w:r>
+        <w:rPr>
+          <w:rtl/>
+        </w:rPr>
+        <w:t xml:space="preserve"> בדיד בסעיף הזה אני חושב שיותר נכון פה </w:t>
+      </w:r>
+      <w:r>
+        <w:t>stem</w:t>
       </w:r>
     </w:p>
   </w:comment>
-  <w:comment w:id="4" w:author="Shaked Lubin" w:date="2021-06-11T15:00:00Z" w:initials="SL">
+  <w:comment w:id="4" w:author="Shaked Lubin" w:date="2021-06-11T16:32:00Z" w:initials="SL">
     <w:p>
       <w:pPr>
-        <w:pStyle w:val="CommentText"/>
+        <w:pStyle w:val="aa"/>
       </w:pPr>
       <w:r>
         <w:rPr>
-          <w:rStyle w:val="CommentReference"/>
+          <w:rStyle w:val="a9"/>
         </w:rPr>
         <w:annotationRef/>
       </w:r>
@@ -20417,18 +20377,18 @@
           <w:rFonts w:hint="cs"/>
           <w:rtl/>
         </w:rPr>
-        <w:t>להוסיף את הקוד</w:t>
+        <w:t>להוסיף קוד</w:t>
       </w:r>
     </w:p>
   </w:comment>
-  <w:comment w:id="5" w:author="Shaked Lubin" w:date="2021-06-11T16:47:00Z" w:initials="SL">
+  <w:comment w:id="5" w:author="Shaked Lubin" w:date="2021-06-11T15:00:00Z" w:initials="SL">
     <w:p>
       <w:pPr>
-        <w:pStyle w:val="CommentText"/>
+        <w:pStyle w:val="aa"/>
       </w:pPr>
       <w:r>
         <w:rPr>
-          <w:rStyle w:val="CommentReference"/>
+          <w:rStyle w:val="a9"/>
         </w:rPr>
         <w:annotationRef/>
       </w:r>
@@ -20437,25 +20397,18 @@
           <w:rFonts w:hint="cs"/>
           <w:rtl/>
         </w:rPr>
-        <w:t xml:space="preserve">רון </w:t>
-      </w:r>
-      <w:r>
-        <w:rPr>
-          <w:rFonts w:hint="cs"/>
-          <w:rtl/>
-        </w:rPr>
-        <w:t>תבדוק אותי</w:t>
+        <w:t>להוסיף את הקוד</w:t>
       </w:r>
     </w:p>
   </w:comment>
-  <w:comment w:id="6" w:author="Shaked Lubin" w:date="2021-06-11T16:31:00Z" w:initials="SL">
+  <w:comment w:id="6" w:author="Shaked Lubin" w:date="2021-06-11T16:47:00Z" w:initials="SL">
     <w:p>
       <w:pPr>
-        <w:pStyle w:val="CommentText"/>
+        <w:pStyle w:val="aa"/>
       </w:pPr>
       <w:r>
         <w:rPr>
-          <w:rStyle w:val="CommentReference"/>
+          <w:rStyle w:val="a9"/>
         </w:rPr>
         <w:annotationRef/>
       </w:r>
@@ -20464,18 +20417,25 @@
           <w:rFonts w:hint="cs"/>
           <w:rtl/>
         </w:rPr>
-        <w:t>להוסיף את הקוד</w:t>
+        <w:t xml:space="preserve">רון </w:t>
+      </w:r>
+      <w:r>
+        <w:rPr>
+          <w:rFonts w:hint="cs"/>
+          <w:rtl/>
+        </w:rPr>
+        <w:t>תבדוק אותי</w:t>
       </w:r>
     </w:p>
   </w:comment>
-  <w:comment w:id="7" w:author="Shaked Lubin" w:date="2021-06-11T18:10:00Z" w:initials="SL">
+  <w:comment w:id="7" w:author="Shaked Lubin" w:date="2021-06-11T16:31:00Z" w:initials="SL">
     <w:p>
       <w:pPr>
-        <w:pStyle w:val="CommentText"/>
+        <w:pStyle w:val="aa"/>
       </w:pPr>
       <w:r>
         <w:rPr>
-          <w:rStyle w:val="CommentReference"/>
+          <w:rStyle w:val="a9"/>
         </w:rPr>
         <w:annotationRef/>
       </w:r>
@@ -20484,79 +20444,172 @@
           <w:rFonts w:hint="cs"/>
           <w:rtl/>
         </w:rPr>
-        <w:t>החלפתי לגרפים שנוצרים מהמטלאב ולא מהחישוב שלנו, נראה לי שזה מה שהתכוונו. בכל מקרה שמרתי בקוד את האופציה הראשונה.</w:t>
+        <w:t>להוסיף את הקוד</w:t>
       </w:r>
     </w:p>
   </w:comment>
-  <w:comment w:id="8" w:author="Shaked Lubin" w:date="2021-06-11T18:28:00Z" w:initials="SL">
+  <w:comment w:id="8" w:author="Shaked Lubin" w:date="2021-06-11T18:10:00Z" w:initials="SL">
     <w:p>
       <w:pPr>
-        <w:pStyle w:val="CommentText"/>
+        <w:pStyle w:val="aa"/>
+      </w:pPr>
+      <w:r>
+        <w:rPr>
+          <w:rStyle w:val="a9"/>
+        </w:rPr>
+        <w:annotationRef/>
+      </w:r>
+      <w:r>
         <w:rPr>
           <w:rFonts w:hint="cs"/>
           <w:rtl/>
-          <w:lang w:val="en-CA"/>
-        </w:rPr>
-      </w:pPr>
-      <w:r>
-        <w:rPr>
-          <w:rStyle w:val="CommentReference"/>
-        </w:rPr>
-        <w:annotationRef/>
-      </w:r>
-      <w:r>
-        <w:rPr>
-          <w:rFonts w:hint="cs"/>
-          <w:rtl/>
-        </w:rPr>
-        <w:t xml:space="preserve">נראה לי צריך להיות עם </w:t>
-      </w:r>
-      <w:r>
-        <w:t>stem</w:t>
-      </w:r>
-      <w:r>
-        <w:rPr>
-          <w:rFonts w:hint="cs"/>
-          <w:rtl/>
-          <w:lang w:val="en-CA"/>
-        </w:rPr>
-        <w:t>, אבל לא הצלחתי</w:t>
+        </w:rPr>
+        <w:t>החלפתי לגרפים שנוצרים מהמטלאב ולא מהחישוב שלנו, נראה לי שזה מה שהתכוונו. בכל מקרה שמרתי בקוד את האופציה הראשונה.</w:t>
       </w:r>
     </w:p>
   </w:comment>
-  <w:comment w:id="9" w:author="Shaked Lubin" w:date="2021-06-11T18:41:00Z" w:initials="SL">
+  <w:comment w:id="9" w:author="RON FE" w:date="2021-06-11T22:40:00Z" w:initials="RF">
     <w:p>
       <w:pPr>
-        <w:pStyle w:val="CommentText"/>
+        <w:pStyle w:val="aa"/>
+        <w:jc w:val="right"/>
       </w:pPr>
       <w:r>
         <w:rPr>
-          <w:rStyle w:val="CommentReference"/>
+          <w:rStyle w:val="a9"/>
         </w:rPr>
         <w:annotationRef/>
       </w:r>
       <w:r>
         <w:rPr>
-          <w:rFonts w:hint="cs"/>
-          <w:rtl/>
-        </w:rPr>
-        <w:t>מה זה שחזור אידיאלי? כי הם מבקשים לשרטט את השחזורים עם המקורי, כלומר, אידיאלי זה משהו נפרד. בנוסף, פיצלתי לגרפים שונים כי שלושה שחזוריתם והאות המקורי זה יותר מדי לגרף אחד.</w:t>
+          <w:rFonts w:hint="eastAsia"/>
+          <w:rtl/>
+        </w:rPr>
+        <w:t>הקוד</w:t>
+      </w:r>
+      <w:r>
+        <w:rPr>
+          <w:rtl/>
+        </w:rPr>
+        <w:t xml:space="preserve"> הזה מתאים לגרף ? או שצריך לשים פה קוד </w:t>
+      </w:r>
+      <w:r>
+        <w:rPr>
+          <w:rFonts w:hint="eastAsia"/>
+          <w:rtl/>
+        </w:rPr>
+        <w:t>מטלאב</w:t>
+      </w:r>
+      <w:r>
+        <w:rPr>
+          <w:rtl/>
+        </w:rPr>
+        <w:t xml:space="preserve"> ?</w:t>
       </w:r>
     </w:p>
   </w:comment>
-  <w:comment w:id="10" w:author="Shaked Lubin" w:date="2021-06-11T18:43:00Z" w:initials="SL">
+  <w:comment w:id="10" w:author="Shaked Lubin" w:date="2021-06-11T18:28:00Z" w:initials="SL">
     <w:p>
       <w:pPr>
-        <w:pStyle w:val="CommentText"/>
+        <w:pStyle w:val="aa"/>
+        <w:rPr>
+          <w:lang w:val="en-GB"/>
+        </w:rPr>
+      </w:pPr>
+      <w:r>
+        <w:rPr>
+          <w:rStyle w:val="a9"/>
+        </w:rPr>
+        <w:annotationRef/>
+      </w:r>
+      <w:r>
         <w:rPr>
           <w:rFonts w:hint="cs"/>
           <w:rtl/>
+        </w:rPr>
+        <w:t xml:space="preserve">נראה לי צריך להיות עם </w:t>
+      </w:r>
+      <w:r>
+        <w:t>stem</w:t>
+      </w:r>
+      <w:r>
+        <w:rPr>
+          <w:rFonts w:hint="cs"/>
+          <w:rtl/>
           <w:lang w:val="en-CA"/>
         </w:rPr>
+        <w:t>, אבל לא הצלחתי</w:t>
+      </w:r>
+    </w:p>
+  </w:comment>
+  <w:comment w:id="11" w:author="RON FE" w:date="2021-06-11T22:42:00Z" w:initials="RF">
+    <w:p>
+      <w:pPr>
+        <w:pStyle w:val="aa"/>
+        <w:jc w:val="right"/>
       </w:pPr>
       <w:r>
         <w:rPr>
-          <w:rStyle w:val="CommentReference"/>
+          <w:rStyle w:val="a9"/>
+        </w:rPr>
+        <w:annotationRef/>
+      </w:r>
+      <w:r>
+        <w:rPr>
+          <w:rFonts w:hint="eastAsia"/>
+          <w:rtl/>
+        </w:rPr>
+        <w:t>בגלל</w:t>
+      </w:r>
+      <w:r>
+        <w:rPr>
+          <w:rtl/>
+        </w:rPr>
+        <w:t xml:space="preserve"> שמגדירים וקטור באורך 20 אלף, </w:t>
+      </w:r>
+      <w:r>
+        <w:t>stem</w:t>
+      </w:r>
+      <w:r>
+        <w:rPr>
+          <w:rtl/>
+        </w:rPr>
+        <w:t xml:space="preserve"> לא יהיה מוצלח פה כי תהיה כמות מפגרת של מקלות ולא יצליחו לראות כלום</w:t>
+      </w:r>
+    </w:p>
+  </w:comment>
+  <w:comment w:id="12" w:author="Shaked Lubin" w:date="2021-06-11T18:41:00Z" w:initials="SL">
+    <w:p>
+      <w:pPr>
+        <w:pStyle w:val="aa"/>
+      </w:pPr>
+      <w:r>
+        <w:rPr>
+          <w:rStyle w:val="a9"/>
+        </w:rPr>
+        <w:annotationRef/>
+      </w:r>
+      <w:r>
+        <w:rPr>
+          <w:rFonts w:hint="cs"/>
+          <w:rtl/>
+        </w:rPr>
+        <w:t>מה זה שחזור אידיאלי? כי הם מבקשים לשרטט את השחזורים עם המקורי, כלומר, אידיאלי זה משהו נפרד. בנוסף, פיצלתי לגרפים שונים כי שלושה שחזוריתם והאות המקורי זה יותר מדי לגרף אחד.</w:t>
+      </w:r>
+    </w:p>
+  </w:comment>
+  <w:comment w:id="13" w:author="Shaked Lubin" w:date="2021-06-11T18:43:00Z" w:initials="SL">
+    <w:p>
+      <w:pPr>
+        <w:pStyle w:val="aa"/>
+        <w:rPr>
+          <w:rtl/>
+          <w:lang w:val="en-CA"/>
+        </w:rPr>
+      </w:pPr>
+      <w:r>
+        <w:rPr>
+          <w:rStyle w:val="a9"/>
         </w:rPr>
         <w:annotationRef/>
       </w:r>
@@ -20578,12 +20631,15 @@
   <w15:commentEx w15:paraId="151B2049" w15:done="0"/>
   <w15:commentEx w15:paraId="6859C1F8" w15:done="0"/>
   <w15:commentEx w15:paraId="15680ACF" w15:done="0"/>
+  <w15:commentEx w15:paraId="17D8274E" w15:paraIdParent="15680ACF" w15:done="0"/>
   <w15:commentEx w15:paraId="3F334902" w15:done="0"/>
   <w15:commentEx w15:paraId="52285D3E" w15:done="0"/>
   <w15:commentEx w15:paraId="2086A40B" w15:done="0"/>
   <w15:commentEx w15:paraId="7090D653" w15:done="0"/>
   <w15:commentEx w15:paraId="4406B25C" w15:done="0"/>
+  <w15:commentEx w15:paraId="59B25E55" w15:done="0"/>
   <w15:commentEx w15:paraId="518495A5" w15:done="0"/>
+  <w15:commentEx w15:paraId="7EDAC5F4" w15:paraIdParent="518495A5" w15:done="0"/>
   <w15:commentEx w15:paraId="395E15DF" w15:done="0"/>
   <w15:commentEx w15:paraId="22E7E588" w15:done="0"/>
 </w15:commentsEx>
@@ -20594,12 +20650,15 @@
   <w16cex:commentExtensible w16cex:durableId="246E2023" w16cex:dateUtc="2021-06-11T14:47:00Z"/>
   <w16cex:commentExtensible w16cex:durableId="246E20C5" w16cex:dateUtc="2021-06-11T14:49:00Z"/>
   <w16cex:commentExtensible w16cex:durableId="246E2255" w16cex:dateUtc="2021-06-11T14:56:00Z"/>
+  <w16cex:commentExtensible w16cex:durableId="246E6481" w16cex:dateUtc="2021-06-11T19:38:00Z"/>
   <w16cex:commentExtensible w16cex:durableId="246E0EB1" w16cex:dateUtc="2021-06-11T13:32:00Z"/>
   <w16cex:commentExtensible w16cex:durableId="246DF914" w16cex:dateUtc="2021-06-11T12:00:00Z"/>
   <w16cex:commentExtensible w16cex:durableId="246E1224" w16cex:dateUtc="2021-06-11T13:47:00Z"/>
   <w16cex:commentExtensible w16cex:durableId="246E0E68" w16cex:dateUtc="2021-06-11T13:31:00Z"/>
   <w16cex:commentExtensible w16cex:durableId="246E257A" w16cex:dateUtc="2021-06-11T15:10:00Z"/>
+  <w16cex:commentExtensible w16cex:durableId="246E64F5" w16cex:dateUtc="2021-06-11T19:40:00Z"/>
   <w16cex:commentExtensible w16cex:durableId="246E29BC" w16cex:dateUtc="2021-06-11T15:28:00Z"/>
+  <w16cex:commentExtensible w16cex:durableId="246E6553" w16cex:dateUtc="2021-06-11T19:42:00Z"/>
   <w16cex:commentExtensible w16cex:durableId="246E2CCE" w16cex:dateUtc="2021-06-11T15:41:00Z"/>
   <w16cex:commentExtensible w16cex:durableId="246E2D48" w16cex:dateUtc="2021-06-11T15:43:00Z"/>
 </w16cex:commentsExtensible>
@@ -20610,12 +20669,15 @@
   <w16cid:commentId w16cid:paraId="151B2049" w16cid:durableId="246E2023"/>
   <w16cid:commentId w16cid:paraId="6859C1F8" w16cid:durableId="246E20C5"/>
   <w16cid:commentId w16cid:paraId="15680ACF" w16cid:durableId="246E2255"/>
+  <w16cid:commentId w16cid:paraId="17D8274E" w16cid:durableId="246E6481"/>
   <w16cid:commentId w16cid:paraId="3F334902" w16cid:durableId="246E0EB1"/>
   <w16cid:commentId w16cid:paraId="52285D3E" w16cid:durableId="246DF914"/>
   <w16cid:commentId w16cid:paraId="2086A40B" w16cid:durableId="246E1224"/>
   <w16cid:commentId w16cid:paraId="7090D653" w16cid:durableId="246E0E68"/>
   <w16cid:commentId w16cid:paraId="4406B25C" w16cid:durableId="246E257A"/>
+  <w16cid:commentId w16cid:paraId="59B25E55" w16cid:durableId="246E64F5"/>
   <w16cid:commentId w16cid:paraId="518495A5" w16cid:durableId="246E29BC"/>
+  <w16cid:commentId w16cid:paraId="7EDAC5F4" w16cid:durableId="246E6553"/>
   <w16cid:commentId w16cid:paraId="395E15DF" w16cid:durableId="246E2CCE"/>
   <w16cid:commentId w16cid:paraId="22E7E588" w16cid:durableId="246E2D48"/>
 </w16cid:commentsIds>
@@ -20663,7 +20725,7 @@
     <w:sdtContent>
       <w:p>
         <w:pPr>
-          <w:pStyle w:val="Footer"/>
+          <w:pStyle w:val="a6"/>
           <w:jc w:val="center"/>
         </w:pPr>
         <w:r>
@@ -20690,7 +20752,7 @@
   </w:sdt>
   <w:p>
     <w:pPr>
-      <w:pStyle w:val="Footer"/>
+      <w:pStyle w:val="a6"/>
     </w:pPr>
   </w:p>
 </w:ftr>
@@ -20845,6 +20907,9 @@
 <w15:people xmlns:wpc="http://schemas.microsoft.com/office/word/2010/wordprocessingCanvas" xmlns:cx="http://schemas.microsoft.com/office/drawing/2014/chartex" xmlns:cx1="http://schemas.microsoft.com/office/drawing/2015/9/8/chartex" xmlns:cx2="http://schemas.microsoft.com/office/drawing/2015/10/21/chartex" xmlns:cx3="http://schemas.microsoft.com/office/drawing/2016/5/9/chartex" xmlns:cx4="http://schemas.microsoft.com/office/drawing/2016/5/10/chartex" xmlns:cx5="http://schemas.microsoft.com/office/drawing/2016/5/11/chartex" xmlns:cx6="http://schemas.microsoft.com/office/drawing/2016/5/12/chartex" xmlns:cx7="http://schemas.microsoft.com/office/drawing/2016/5/13/chartex" xmlns:cx8="http://schemas.microsoft.com/office/drawing/2016/5/14/chartex" xmlns:mc="http://schemas.openxmlformats.org/markup-compatibility/2006" xmlns:aink="http://schemas.microsoft.com/office/drawing/2016/ink" xmlns:am3d="http://schemas.microsoft.com/office/drawing/2017/model3d" xmlns:o="urn:schemas-microsoft-com:office:office" xmlns:r="http://schemas.openxmlformats.org/officeDocument/2006/relationships" xmlns:m="http://schemas.openxmlformats.org/officeDocument/2006/math" xmlns:v="urn:schemas-microsoft-com:vml" xmlns:wp14="http://schemas.microsoft.com/office/word/2010/wordprocessingDrawing" xmlns:wp="http://schemas.openxmlformats.org/drawingml/2006/wordprocessingDrawing" xmlns:w10="urn:schemas-microsoft-com:office:word" xmlns:w="http://schemas.openxmlformats.org/wordprocessingml/2006/main" xmlns:w14="http://schemas.microsoft.com/office/word/2010/wordml" xmlns:w15="http://schemas.microsoft.com/office/word/2012/wordml" xmlns:w16cex="http://schemas.microsoft.com/office/word/2018/wordml/cex" xmlns:w16cid="http://schemas.microsoft.com/office/word/2016/wordml/cid" xmlns:w16="http://schemas.microsoft.com/office/word/2018/wordml" xmlns:w16sdtdh="http://schemas.microsoft.com/office/word/2020/wordml/sdtdatahash" xmlns:w16se="http://schemas.microsoft.com/office/word/2015/wordml/symex" xmlns:wpg="http://schemas.microsoft.com/office/word/2010/wordprocessingGroup" xmlns:wpi="http://schemas.microsoft.com/office/word/2010/wordprocessingInk" xmlns:wne="http://schemas.microsoft.com/office/word/2006/wordml" xmlns:wps="http://schemas.microsoft.com/office/word/2010/wordprocessingShape" mc:Ignorable="w14 w15 w16se w16cid w16 w16cex w16sdtdh wp14">
   <w15:person w15:author="Shaked Lubin">
     <w15:presenceInfo w15:providerId="Windows Live" w15:userId="b8927da1f13c2969"/>
+  </w15:person>
+  <w15:person w15:author="RON FE">
+    <w15:presenceInfo w15:providerId="Windows Live" w15:userId="f2f16bc11b385546"/>
   </w15:person>
 </w15:people>
 </file>
@@ -21244,18 +21309,18 @@
     <w:lsdException w:name="Unresolved Mention" w:semiHidden="1" w:unhideWhenUsed="1"/>
     <w:lsdException w:name="Smart Link" w:semiHidden="1" w:unhideWhenUsed="1"/>
   </w:latentStyles>
-  <w:style w:type="paragraph" w:default="1" w:styleId="Normal">
+  <w:style w:type="paragraph" w:default="1" w:styleId="a">
     <w:name w:val="Normal"/>
     <w:qFormat/>
     <w:pPr>
       <w:bidi/>
     </w:pPr>
   </w:style>
-  <w:style w:type="paragraph" w:styleId="Heading1">
+  <w:style w:type="paragraph" w:styleId="1">
     <w:name w:val="heading 1"/>
-    <w:basedOn w:val="Normal"/>
-    <w:next w:val="Normal"/>
-    <w:link w:val="Heading1Char"/>
+    <w:basedOn w:val="a"/>
+    <w:next w:val="a"/>
+    <w:link w:val="10"/>
     <w:uiPriority w:val="9"/>
     <w:qFormat/>
     <w:rsid w:val="00E72104"/>
@@ -21272,11 +21337,11 @@
       <w:szCs w:val="32"/>
     </w:rPr>
   </w:style>
-  <w:style w:type="paragraph" w:styleId="Heading2">
+  <w:style w:type="paragraph" w:styleId="2">
     <w:name w:val="heading 2"/>
-    <w:basedOn w:val="Normal"/>
-    <w:next w:val="Normal"/>
-    <w:link w:val="Heading2Char"/>
+    <w:basedOn w:val="a"/>
+    <w:next w:val="a"/>
+    <w:link w:val="20"/>
     <w:uiPriority w:val="9"/>
     <w:unhideWhenUsed/>
     <w:qFormat/>
@@ -21294,11 +21359,11 @@
       <w:szCs w:val="26"/>
     </w:rPr>
   </w:style>
-  <w:style w:type="paragraph" w:styleId="Heading3">
+  <w:style w:type="paragraph" w:styleId="3">
     <w:name w:val="heading 3"/>
-    <w:basedOn w:val="Normal"/>
-    <w:next w:val="Normal"/>
-    <w:link w:val="Heading3Char"/>
+    <w:basedOn w:val="a"/>
+    <w:next w:val="a"/>
+    <w:link w:val="30"/>
     <w:uiPriority w:val="9"/>
     <w:unhideWhenUsed/>
     <w:qFormat/>
@@ -21316,13 +21381,13 @@
       <w:szCs w:val="24"/>
     </w:rPr>
   </w:style>
-  <w:style w:type="character" w:default="1" w:styleId="DefaultParagraphFont">
+  <w:style w:type="character" w:default="1" w:styleId="a0">
     <w:name w:val="Default Paragraph Font"/>
     <w:uiPriority w:val="1"/>
     <w:semiHidden/>
     <w:unhideWhenUsed/>
   </w:style>
-  <w:style w:type="table" w:default="1" w:styleId="TableNormal">
+  <w:style w:type="table" w:default="1" w:styleId="a1">
     <w:name w:val="Normal Table"/>
     <w:uiPriority w:val="99"/>
     <w:semiHidden/>
@@ -21337,16 +21402,16 @@
       </w:tblCellMar>
     </w:tblPr>
   </w:style>
-  <w:style w:type="numbering" w:default="1" w:styleId="NoList">
+  <w:style w:type="numbering" w:default="1" w:styleId="a2">
     <w:name w:val="No List"/>
     <w:uiPriority w:val="99"/>
     <w:semiHidden/>
     <w:unhideWhenUsed/>
   </w:style>
-  <w:style w:type="character" w:customStyle="1" w:styleId="Heading1Char">
-    <w:name w:val="Heading 1 Char"/>
-    <w:basedOn w:val="DefaultParagraphFont"/>
-    <w:link w:val="Heading1"/>
+  <w:style w:type="character" w:customStyle="1" w:styleId="10">
+    <w:name w:val="כותרת 1 תו"/>
+    <w:basedOn w:val="a0"/>
+    <w:link w:val="1"/>
     <w:uiPriority w:val="9"/>
     <w:rsid w:val="00E72104"/>
     <w:rPr>
@@ -21356,10 +21421,10 @@
       <w:szCs w:val="32"/>
     </w:rPr>
   </w:style>
-  <w:style w:type="character" w:customStyle="1" w:styleId="Heading2Char">
-    <w:name w:val="Heading 2 Char"/>
-    <w:basedOn w:val="DefaultParagraphFont"/>
-    <w:link w:val="Heading2"/>
+  <w:style w:type="character" w:customStyle="1" w:styleId="20">
+    <w:name w:val="כותרת 2 תו"/>
+    <w:basedOn w:val="a0"/>
+    <w:link w:val="2"/>
     <w:uiPriority w:val="9"/>
     <w:rsid w:val="00E72104"/>
     <w:rPr>
@@ -21369,10 +21434,10 @@
       <w:szCs w:val="26"/>
     </w:rPr>
   </w:style>
-  <w:style w:type="character" w:customStyle="1" w:styleId="Heading3Char">
-    <w:name w:val="Heading 3 Char"/>
-    <w:basedOn w:val="DefaultParagraphFont"/>
-    <w:link w:val="Heading3"/>
+  <w:style w:type="character" w:customStyle="1" w:styleId="30">
+    <w:name w:val="כותרת 3 תו"/>
+    <w:basedOn w:val="a0"/>
+    <w:link w:val="3"/>
     <w:uiPriority w:val="9"/>
     <w:rsid w:val="00A3689A"/>
     <w:rPr>
@@ -21382,9 +21447,9 @@
       <w:szCs w:val="24"/>
     </w:rPr>
   </w:style>
-  <w:style w:type="character" w:styleId="PlaceholderText">
+  <w:style w:type="character" w:styleId="a3">
     <w:name w:val="Placeholder Text"/>
-    <w:basedOn w:val="DefaultParagraphFont"/>
+    <w:basedOn w:val="a0"/>
     <w:uiPriority w:val="99"/>
     <w:semiHidden/>
     <w:rsid w:val="006757AA"/>
@@ -21392,10 +21457,10 @@
       <w:color w:val="808080"/>
     </w:rPr>
   </w:style>
-  <w:style w:type="paragraph" w:styleId="Header">
+  <w:style w:type="paragraph" w:styleId="a4">
     <w:name w:val="header"/>
-    <w:basedOn w:val="Normal"/>
-    <w:link w:val="HeaderChar"/>
+    <w:basedOn w:val="a"/>
+    <w:link w:val="a5"/>
     <w:uiPriority w:val="99"/>
     <w:unhideWhenUsed/>
     <w:rsid w:val="00B85716"/>
@@ -21407,17 +21472,17 @@
       <w:spacing w:after="0" w:line="240" w:lineRule="auto"/>
     </w:pPr>
   </w:style>
-  <w:style w:type="character" w:customStyle="1" w:styleId="HeaderChar">
-    <w:name w:val="Header Char"/>
-    <w:basedOn w:val="DefaultParagraphFont"/>
-    <w:link w:val="Header"/>
+  <w:style w:type="character" w:customStyle="1" w:styleId="a5">
+    <w:name w:val="כותרת עליונה תו"/>
+    <w:basedOn w:val="a0"/>
+    <w:link w:val="a4"/>
     <w:uiPriority w:val="99"/>
     <w:rsid w:val="00B85716"/>
   </w:style>
-  <w:style w:type="paragraph" w:styleId="Footer">
+  <w:style w:type="paragraph" w:styleId="a6">
     <w:name w:val="footer"/>
-    <w:basedOn w:val="Normal"/>
-    <w:link w:val="FooterChar"/>
+    <w:basedOn w:val="a"/>
+    <w:link w:val="a7"/>
     <w:uiPriority w:val="99"/>
     <w:unhideWhenUsed/>
     <w:rsid w:val="00B85716"/>
@@ -21429,16 +21494,16 @@
       <w:spacing w:after="0" w:line="240" w:lineRule="auto"/>
     </w:pPr>
   </w:style>
-  <w:style w:type="character" w:customStyle="1" w:styleId="FooterChar">
-    <w:name w:val="Footer Char"/>
-    <w:basedOn w:val="DefaultParagraphFont"/>
-    <w:link w:val="Footer"/>
+  <w:style w:type="character" w:customStyle="1" w:styleId="a7">
+    <w:name w:val="כותרת תחתונה תו"/>
+    <w:basedOn w:val="a0"/>
+    <w:link w:val="a6"/>
     <w:uiPriority w:val="99"/>
     <w:rsid w:val="00B85716"/>
   </w:style>
-  <w:style w:type="paragraph" w:styleId="ListParagraph">
+  <w:style w:type="paragraph" w:styleId="a8">
     <w:name w:val="List Paragraph"/>
-    <w:basedOn w:val="Normal"/>
+    <w:basedOn w:val="a"/>
     <w:uiPriority w:val="34"/>
     <w:qFormat/>
     <w:rsid w:val="005573FD"/>
@@ -21447,9 +21512,9 @@
       <w:contextualSpacing/>
     </w:pPr>
   </w:style>
-  <w:style w:type="character" w:styleId="CommentReference">
+  <w:style w:type="character" w:styleId="a9">
     <w:name w:val="annotation reference"/>
-    <w:basedOn w:val="DefaultParagraphFont"/>
+    <w:basedOn w:val="a0"/>
     <w:uiPriority w:val="99"/>
     <w:semiHidden/>
     <w:unhideWhenUsed/>
@@ -21459,12 +21524,11 @@
       <w:szCs w:val="16"/>
     </w:rPr>
   </w:style>
-  <w:style w:type="paragraph" w:styleId="CommentText">
+  <w:style w:type="paragraph" w:styleId="aa">
     <w:name w:val="annotation text"/>
-    <w:basedOn w:val="Normal"/>
-    <w:link w:val="CommentTextChar"/>
+    <w:basedOn w:val="a"/>
+    <w:link w:val="ab"/>
     <w:uiPriority w:val="99"/>
-    <w:semiHidden/>
     <w:unhideWhenUsed/>
     <w:rsid w:val="00910CDA"/>
     <w:pPr>
@@ -21475,23 +21539,22 @@
       <w:szCs w:val="20"/>
     </w:rPr>
   </w:style>
-  <w:style w:type="character" w:customStyle="1" w:styleId="CommentTextChar">
-    <w:name w:val="Comment Text Char"/>
-    <w:basedOn w:val="DefaultParagraphFont"/>
-    <w:link w:val="CommentText"/>
+  <w:style w:type="character" w:customStyle="1" w:styleId="ab">
+    <w:name w:val="טקסט הערה תו"/>
+    <w:basedOn w:val="a0"/>
+    <w:link w:val="aa"/>
     <w:uiPriority w:val="99"/>
-    <w:semiHidden/>
     <w:rsid w:val="00910CDA"/>
     <w:rPr>
       <w:sz w:val="20"/>
       <w:szCs w:val="20"/>
     </w:rPr>
   </w:style>
-  <w:style w:type="paragraph" w:styleId="CommentSubject">
+  <w:style w:type="paragraph" w:styleId="ac">
     <w:name w:val="annotation subject"/>
-    <w:basedOn w:val="CommentText"/>
-    <w:next w:val="CommentText"/>
-    <w:link w:val="CommentSubjectChar"/>
+    <w:basedOn w:val="aa"/>
+    <w:next w:val="aa"/>
+    <w:link w:val="ad"/>
     <w:uiPriority w:val="99"/>
     <w:semiHidden/>
     <w:unhideWhenUsed/>
@@ -21501,10 +21564,10 @@
       <w:bCs/>
     </w:rPr>
   </w:style>
-  <w:style w:type="character" w:customStyle="1" w:styleId="CommentSubjectChar">
-    <w:name w:val="Comment Subject Char"/>
-    <w:basedOn w:val="CommentTextChar"/>
-    <w:link w:val="CommentSubject"/>
+  <w:style w:type="character" w:customStyle="1" w:styleId="ad">
+    <w:name w:val="נושא הערה תו"/>
+    <w:basedOn w:val="ab"/>
+    <w:link w:val="ac"/>
     <w:uiPriority w:val="99"/>
     <w:semiHidden/>
     <w:rsid w:val="00910CDA"/>

</xml_diff>

<commit_message>
Revert "not real progress :("
This reverts commit 9b37cd3348de611eb0e516ad20c94f6c00e2764e.
</commit_message>
<xml_diff>
--- a/אותות ומערכות - תרגיל מסכם.docx
+++ b/אותות ומערכות - תרגיל מסכם.docx
@@ -4,7 +4,7 @@
   <w:body>
     <w:p>
       <w:pPr>
-        <w:pStyle w:val="1"/>
+        <w:pStyle w:val="Heading1"/>
         <w:jc w:val="center"/>
         <w:rPr>
           <w:rtl/>
@@ -33,7 +33,7 @@
     </w:p>
     <w:p>
       <w:pPr>
-        <w:pStyle w:val="2"/>
+        <w:pStyle w:val="Heading2"/>
         <w:jc w:val="center"/>
         <w:rPr>
           <w:rtl/>
@@ -73,34 +73,12 @@
           <w:szCs w:val="26"/>
           <w:rtl/>
         </w:rPr>
-        <w:t xml:space="preserve">שקד </w:t>
-      </w:r>
-      <w:proofErr w:type="spellStart"/>
-      <w:r>
-        <w:rPr>
-          <w:rFonts w:asciiTheme="majorHAnsi" w:eastAsiaTheme="majorEastAsia" w:hAnsiTheme="majorHAnsi" w:cstheme="majorBidi" w:hint="cs"/>
-          <w:color w:val="2F5496" w:themeColor="accent1" w:themeShade="BF"/>
-          <w:sz w:val="26"/>
-          <w:szCs w:val="26"/>
-          <w:rtl/>
-        </w:rPr>
-        <w:t>לובין</w:t>
-      </w:r>
-      <w:proofErr w:type="spellEnd"/>
-      <w:r>
-        <w:rPr>
-          <w:rFonts w:asciiTheme="majorHAnsi" w:eastAsiaTheme="majorEastAsia" w:hAnsiTheme="majorHAnsi" w:cstheme="majorBidi" w:hint="cs"/>
-          <w:color w:val="2F5496" w:themeColor="accent1" w:themeShade="BF"/>
-          <w:sz w:val="26"/>
-          <w:szCs w:val="26"/>
-          <w:rtl/>
-        </w:rPr>
-        <w:t xml:space="preserve"> 208728139</w:t>
+        <w:t>שקד לובין 208728139</w:t>
       </w:r>
     </w:p>
     <w:p>
       <w:pPr>
-        <w:pStyle w:val="2"/>
+        <w:pStyle w:val="Heading2"/>
         <w:jc w:val="both"/>
         <w:rPr>
           <w:sz w:val="40"/>
@@ -352,7 +330,7 @@
     </w:p>
     <w:p>
       <w:pPr>
-        <w:pStyle w:val="3"/>
+        <w:pStyle w:val="Heading3"/>
         <w:jc w:val="both"/>
         <w:rPr>
           <w:rtl/>
@@ -1542,7 +1520,7 @@
       <w:commentRangeEnd w:id="0"/>
       <w:r>
         <w:rPr>
-          <w:rStyle w:val="a9"/>
+          <w:rStyle w:val="CommentReference"/>
           <w:rtl/>
         </w:rPr>
         <w:commentReference w:id="0"/>
@@ -1602,7 +1580,7 @@
     </w:p>
     <w:p>
       <w:pPr>
-        <w:pStyle w:val="3"/>
+        <w:pStyle w:val="Heading3"/>
         <w:jc w:val="both"/>
         <w:rPr>
           <w:rtl/>
@@ -1619,7 +1597,7 @@
       <w:commentRangeEnd w:id="1"/>
       <w:r>
         <w:rPr>
-          <w:rStyle w:val="a9"/>
+          <w:rStyle w:val="CommentReference"/>
           <w:rFonts w:asciiTheme="minorHAnsi" w:eastAsiaTheme="minorHAnsi" w:hAnsiTheme="minorHAnsi" w:cstheme="minorBidi"/>
           <w:color w:val="auto"/>
           <w:rtl/>
@@ -3529,7 +3507,13 @@
                 <w:rPr>
                   <w:rFonts w:ascii="Cambria Math" w:hAnsi="Cambria Math"/>
                 </w:rPr>
-                <m:t>z-</m:t>
+                <m:t>z</m:t>
+              </m:r>
+              <m:r>
+                <w:rPr>
+                  <w:rFonts w:ascii="Cambria Math" w:hAnsi="Cambria Math"/>
+                </w:rPr>
+                <m:t>-</m:t>
               </m:r>
               <m:f>
                 <m:fPr>
@@ -4424,7 +4408,7 @@
     </w:p>
     <w:p>
       <w:pPr>
-        <w:pStyle w:val="3"/>
+        <w:pStyle w:val="Heading3"/>
         <w:jc w:val="both"/>
         <w:rPr>
           <w:rtl/>
@@ -4445,7 +4429,7 @@
       <w:pPr>
         <w:jc w:val="both"/>
         <w:rPr>
-          <w:rFonts w:ascii="David" w:hAnsi="David" w:cs="David"/>
+          <w:rFonts w:ascii="David" w:hAnsi="David" w:cs="David" w:hint="cs"/>
           <w:sz w:val="24"/>
           <w:szCs w:val="24"/>
           <w:rtl/>
@@ -6354,14 +6338,14 @@
     </w:p>
     <w:p>
       <w:pPr>
-        <w:pStyle w:val="3"/>
+        <w:pStyle w:val="Heading3"/>
         <w:jc w:val="both"/>
         <w:rPr>
+          <w:rFonts w:hint="cs"/>
           <w:rtl/>
         </w:rPr>
       </w:pPr>
       <w:commentRangeStart w:id="2"/>
-      <w:commentRangeStart w:id="3"/>
       <w:r>
         <w:rPr>
           <w:rFonts w:hint="cs"/>
@@ -6373,38 +6357,27 @@
       <w:commentRangeEnd w:id="2"/>
       <w:r>
         <w:rPr>
-          <w:rStyle w:val="a9"/>
+          <w:rStyle w:val="CommentReference"/>
           <w:rFonts w:asciiTheme="minorHAnsi" w:eastAsiaTheme="minorHAnsi" w:hAnsiTheme="minorHAnsi" w:cstheme="minorBidi"/>
           <w:color w:val="auto"/>
           <w:rtl/>
         </w:rPr>
         <w:commentReference w:id="2"/>
-      </w:r>
-      <w:commentRangeEnd w:id="3"/>
-      <w:r>
-        <w:rPr>
-          <w:rStyle w:val="a9"/>
-          <w:rFonts w:asciiTheme="minorHAnsi" w:eastAsiaTheme="minorHAnsi" w:hAnsiTheme="minorHAnsi" w:cstheme="minorBidi"/>
-          <w:color w:val="auto"/>
-          <w:rtl/>
-        </w:rPr>
-        <w:commentReference w:id="3"/>
       </w:r>
     </w:p>
     <w:p>
       <w:pPr>
         <w:jc w:val="center"/>
         <w:rPr>
+          <w:rFonts w:ascii="David" w:eastAsiaTheme="minorEastAsia" w:hAnsi="David" w:cs="David" w:hint="cs"/>
+          <w:i/>
+          <w:rtl/>
+        </w:rPr>
+      </w:pPr>
+      <w:r>
+        <w:rPr>
           <w:rFonts w:ascii="David" w:eastAsiaTheme="minorEastAsia" w:hAnsi="David" w:cs="David"/>
           <w:i/>
-          <w:rtl/>
-        </w:rPr>
-      </w:pPr>
-      <w:r>
-        <w:rPr>
-          <w:rFonts w:ascii="David" w:eastAsiaTheme="minorEastAsia" w:hAnsi="David" w:cs="David"/>
-          <w:i/>
-          <w:noProof/>
           <w:rtl/>
         </w:rPr>
         <w:drawing>
@@ -6446,7 +6419,7 @@
     </w:p>
     <w:p>
       <w:pPr>
-        <w:pStyle w:val="3"/>
+        <w:pStyle w:val="Heading3"/>
         <w:jc w:val="center"/>
         <w:rPr>
           <w:rFonts w:eastAsiaTheme="minorEastAsia"/>
@@ -6456,7 +6429,6 @@
       <w:r>
         <w:rPr>
           <w:rFonts w:eastAsiaTheme="minorEastAsia" w:cs="Times New Roman"/>
-          <w:noProof/>
           <w:rtl/>
         </w:rPr>
         <w:drawing>
@@ -6518,7 +6490,7 @@
     </w:p>
     <w:p>
       <w:pPr>
-        <w:pStyle w:val="3"/>
+        <w:pStyle w:val="Heading3"/>
         <w:jc w:val="both"/>
         <w:rPr>
           <w:rFonts w:eastAsiaTheme="minorEastAsia"/>
@@ -7323,7 +7295,7 @@
     </w:p>
     <w:p>
       <w:pPr>
-        <w:pStyle w:val="3"/>
+        <w:pStyle w:val="Heading3"/>
         <w:jc w:val="both"/>
         <w:rPr>
           <w:rtl/>
@@ -7493,13 +7465,13 @@
     </w:p>
     <w:p>
       <w:pPr>
-        <w:pStyle w:val="3"/>
+        <w:pStyle w:val="Heading3"/>
         <w:jc w:val="both"/>
         <w:rPr>
           <w:rtl/>
         </w:rPr>
       </w:pPr>
-      <w:commentRangeStart w:id="4"/>
+      <w:commentRangeStart w:id="3"/>
       <w:r>
         <w:rPr>
           <w:rFonts w:hint="cs"/>
@@ -7507,28 +7479,28 @@
         </w:rPr>
         <w:t>סעיף א'</w:t>
       </w:r>
-      <w:commentRangeEnd w:id="4"/>
-      <w:r>
-        <w:rPr>
-          <w:rStyle w:val="a9"/>
+      <w:commentRangeEnd w:id="3"/>
+      <w:r>
+        <w:rPr>
+          <w:rStyle w:val="CommentReference"/>
           <w:rFonts w:asciiTheme="minorHAnsi" w:eastAsiaTheme="minorHAnsi" w:hAnsiTheme="minorHAnsi" w:cstheme="minorBidi"/>
           <w:color w:val="auto"/>
           <w:rtl/>
         </w:rPr>
-        <w:commentReference w:id="4"/>
+        <w:commentReference w:id="3"/>
       </w:r>
     </w:p>
     <w:p>
       <w:pPr>
         <w:jc w:val="center"/>
         <w:rPr>
+          <w:rFonts w:hint="cs"/>
           <w:rtl/>
         </w:rPr>
       </w:pPr>
       <w:r>
         <w:rPr>
           <w:rFonts w:cs="Arial"/>
-          <w:noProof/>
           <w:rtl/>
         </w:rPr>
         <w:drawing>
@@ -7570,7 +7542,7 @@
     </w:p>
     <w:p>
       <w:pPr>
-        <w:pStyle w:val="3"/>
+        <w:pStyle w:val="Heading3"/>
         <w:jc w:val="center"/>
       </w:pPr>
     </w:p>
@@ -7595,13 +7567,13 @@
     </w:p>
     <w:p>
       <w:pPr>
-        <w:pStyle w:val="3"/>
+        <w:pStyle w:val="Heading3"/>
         <w:jc w:val="both"/>
         <w:rPr>
           <w:rtl/>
         </w:rPr>
       </w:pPr>
-      <w:commentRangeStart w:id="5"/>
+      <w:commentRangeStart w:id="4"/>
       <w:r>
         <w:rPr>
           <w:rFonts w:hint="cs"/>
@@ -7610,15 +7582,15 @@
         <w:lastRenderedPageBreak/>
         <w:t>סעיף ב'</w:t>
       </w:r>
-      <w:commentRangeEnd w:id="5"/>
-      <w:r>
-        <w:rPr>
-          <w:rStyle w:val="a9"/>
+      <w:commentRangeEnd w:id="4"/>
+      <w:r>
+        <w:rPr>
+          <w:rStyle w:val="CommentReference"/>
           <w:rFonts w:asciiTheme="minorHAnsi" w:eastAsiaTheme="minorHAnsi" w:hAnsiTheme="minorHAnsi" w:cstheme="minorBidi"/>
           <w:color w:val="auto"/>
           <w:rtl/>
         </w:rPr>
-        <w:commentReference w:id="5"/>
+        <w:commentReference w:id="4"/>
       </w:r>
     </w:p>
     <w:p>
@@ -8295,7 +8267,15 @@
                       <w:sz w:val="24"/>
                       <w:szCs w:val="24"/>
                     </w:rPr>
-                    <m:t>+δ(ω+</m:t>
+                    <m:t>+</m:t>
+                  </m:r>
+                  <m:r>
+                    <w:rPr>
+                      <w:rFonts w:ascii="Cambria Math" w:hAnsi="Cambria Math" w:cs="David"/>
+                      <w:sz w:val="24"/>
+                      <w:szCs w:val="24"/>
+                    </w:rPr>
+                    <m:t>δ(ω+</m:t>
                   </m:r>
                   <m:f>
                     <m:fPr>
@@ -8457,7 +8437,15 @@
                       <w:sz w:val="24"/>
                       <w:szCs w:val="24"/>
                     </w:rPr>
-                    <m:t>+δ</m:t>
+                    <m:t>+</m:t>
+                  </m:r>
+                  <m:r>
+                    <w:rPr>
+                      <w:rFonts w:ascii="Cambria Math" w:hAnsi="Cambria Math" w:cs="David"/>
+                      <w:sz w:val="24"/>
+                      <w:szCs w:val="24"/>
+                    </w:rPr>
+                    <m:t>δ</m:t>
                   </m:r>
                   <m:d>
                     <m:dPr>
@@ -8539,7 +8527,7 @@
     <w:p>
       <w:pPr>
         <w:rPr>
-          <w:rFonts w:ascii="David" w:eastAsiaTheme="minorEastAsia" w:hAnsi="David" w:cs="David"/>
+          <w:rFonts w:ascii="David" w:eastAsiaTheme="minorEastAsia" w:hAnsi="David" w:cs="David" w:hint="cs"/>
           <w:i/>
           <w:sz w:val="24"/>
           <w:szCs w:val="24"/>
@@ -8844,7 +8832,15 @@
                       <w:sz w:val="20"/>
                       <w:szCs w:val="20"/>
                     </w:rPr>
-                    <m:t>+δ</m:t>
+                    <m:t>+</m:t>
+                  </m:r>
+                  <m:r>
+                    <w:rPr>
+                      <w:rFonts w:ascii="Cambria Math" w:hAnsi="Cambria Math" w:cs="David"/>
+                      <w:sz w:val="20"/>
+                      <w:szCs w:val="20"/>
+                    </w:rPr>
+                    <m:t>δ</m:t>
                   </m:r>
                   <m:d>
                     <m:dPr>
@@ -8914,7 +8910,15 @@
                       <w:sz w:val="20"/>
                       <w:szCs w:val="20"/>
                     </w:rPr>
-                    <m:t>+δ</m:t>
+                    <m:t>+</m:t>
+                  </m:r>
+                  <m:r>
+                    <w:rPr>
+                      <w:rFonts w:ascii="Cambria Math" w:hAnsi="Cambria Math" w:cs="David"/>
+                      <w:sz w:val="20"/>
+                      <w:szCs w:val="20"/>
+                    </w:rPr>
+                    <m:t>δ</m:t>
                   </m:r>
                   <m:d>
                     <m:dPr>
@@ -8988,7 +8992,7 @@
     <w:p>
       <w:pPr>
         <w:rPr>
-          <w:rFonts w:ascii="David" w:hAnsi="David" w:cs="David"/>
+          <w:rFonts w:ascii="David" w:hAnsi="David" w:cs="David" w:hint="cs"/>
           <w:i/>
           <w:sz w:val="24"/>
           <w:szCs w:val="24"/>
@@ -8998,7 +9002,7 @@
     </w:p>
     <w:p>
       <w:pPr>
-        <w:pStyle w:val="3"/>
+        <w:pStyle w:val="Heading3"/>
         <w:jc w:val="center"/>
         <w:rPr>
           <w:rtl/>
@@ -9049,7 +9053,7 @@
     </w:p>
     <w:p>
       <w:pPr>
-        <w:pStyle w:val="3"/>
+        <w:pStyle w:val="Heading3"/>
         <w:jc w:val="center"/>
         <w:rPr>
           <w:rtl/>
@@ -9076,12 +9080,12 @@
     </w:p>
     <w:p>
       <w:pPr>
-        <w:pStyle w:val="3"/>
+        <w:pStyle w:val="Heading3"/>
         <w:rPr>
           <w:rtl/>
         </w:rPr>
       </w:pPr>
-      <w:commentRangeStart w:id="6"/>
+      <w:commentRangeStart w:id="5"/>
       <w:r>
         <w:rPr>
           <w:rFonts w:hint="cs"/>
@@ -9090,15 +9094,15 @@
         <w:lastRenderedPageBreak/>
         <w:t>סעיף ג'</w:t>
       </w:r>
-      <w:commentRangeEnd w:id="6"/>
-      <w:r>
-        <w:rPr>
-          <w:rStyle w:val="a9"/>
+      <w:commentRangeEnd w:id="5"/>
+      <w:r>
+        <w:rPr>
+          <w:rStyle w:val="CommentReference"/>
           <w:rFonts w:asciiTheme="minorHAnsi" w:eastAsiaTheme="minorHAnsi" w:hAnsiTheme="minorHAnsi" w:cstheme="minorBidi"/>
           <w:color w:val="auto"/>
           <w:rtl/>
         </w:rPr>
-        <w:commentReference w:id="6"/>
+        <w:commentReference w:id="5"/>
       </w:r>
     </w:p>
     <w:p>
@@ -9250,7 +9254,15 @@
               <w:sz w:val="24"/>
               <w:szCs w:val="24"/>
             </w:rPr>
-            <m:t>*h[n]</m:t>
+            <m:t>*</m:t>
+          </m:r>
+          <m:r>
+            <w:rPr>
+              <w:rFonts w:ascii="Cambria Math" w:hAnsi="Cambria Math" w:cs="David"/>
+              <w:sz w:val="24"/>
+              <w:szCs w:val="24"/>
+            </w:rPr>
+            <m:t>h[n]</m:t>
           </m:r>
         </m:oMath>
       </m:oMathPara>
@@ -9590,27 +9602,7 @@
           <w:szCs w:val="24"/>
           <w:rtl/>
         </w:rPr>
-        <w:t xml:space="preserve"> נשים לב כי לעשות </w:t>
-      </w:r>
-      <w:proofErr w:type="spellStart"/>
-      <w:r>
-        <w:rPr>
-          <w:rFonts w:ascii="David" w:hAnsi="David" w:cs="David" w:hint="cs"/>
-          <w:sz w:val="24"/>
-          <w:szCs w:val="24"/>
-          <w:rtl/>
-        </w:rPr>
-        <w:t>קונבולוציה</w:t>
-      </w:r>
-      <w:proofErr w:type="spellEnd"/>
-      <w:r>
-        <w:rPr>
-          <w:rFonts w:ascii="David" w:hAnsi="David" w:cs="David" w:hint="cs"/>
-          <w:sz w:val="24"/>
-          <w:szCs w:val="24"/>
-          <w:rtl/>
-        </w:rPr>
-        <w:t xml:space="preserve"> של אות הכניסה עם </w:t>
+        <w:t xml:space="preserve"> נשים לב כי לעשות קונבולוציה של אות הכניסה עם </w:t>
       </w:r>
       <m:oMath>
         <m:r>
@@ -10183,7 +10175,15 @@
                       <w:sz w:val="20"/>
                       <w:szCs w:val="20"/>
                     </w:rPr>
-                    <m:t>+δ</m:t>
+                    <m:t>+</m:t>
+                  </m:r>
+                  <m:r>
+                    <w:rPr>
+                      <w:rFonts w:ascii="Cambria Math" w:hAnsi="Cambria Math" w:cs="David"/>
+                      <w:sz w:val="20"/>
+                      <w:szCs w:val="20"/>
+                    </w:rPr>
+                    <m:t>δ</m:t>
                   </m:r>
                   <m:d>
                     <m:dPr>
@@ -10253,7 +10253,15 @@
                       <w:sz w:val="20"/>
                       <w:szCs w:val="20"/>
                     </w:rPr>
-                    <m:t>+δ</m:t>
+                    <m:t>+</m:t>
+                  </m:r>
+                  <m:r>
+                    <w:rPr>
+                      <w:rFonts w:ascii="Cambria Math" w:hAnsi="Cambria Math" w:cs="David"/>
+                      <w:sz w:val="20"/>
+                      <w:szCs w:val="20"/>
+                    </w:rPr>
+                    <m:t>δ</m:t>
                   </m:r>
                   <m:d>
                     <m:dPr>
@@ -10328,7 +10336,7 @@
       <w:pPr>
         <w:jc w:val="both"/>
         <w:rPr>
-          <w:rFonts w:ascii="David" w:eastAsiaTheme="minorEastAsia" w:hAnsi="David" w:cs="David"/>
+          <w:rFonts w:ascii="David" w:eastAsiaTheme="minorEastAsia" w:hAnsi="David" w:cs="David" w:hint="cs"/>
           <w:sz w:val="24"/>
           <w:szCs w:val="24"/>
           <w:rtl/>
@@ -10616,7 +10624,7 @@
       <w:pPr>
         <w:jc w:val="both"/>
         <w:rPr>
-          <w:rFonts w:ascii="David" w:hAnsi="David" w:cs="David"/>
+          <w:rFonts w:ascii="David" w:hAnsi="David" w:cs="David" w:hint="cs"/>
           <w:sz w:val="24"/>
           <w:szCs w:val="24"/>
           <w:rtl/>
@@ -10684,7 +10692,15 @@
               <w:sz w:val="24"/>
               <w:szCs w:val="24"/>
             </w:rPr>
-            <m:t>=π⋅</m:t>
+            <m:t>=</m:t>
+          </m:r>
+          <m:r>
+            <w:rPr>
+              <w:rFonts w:ascii="Cambria Math" w:hAnsi="Cambria Math" w:cs="David"/>
+              <w:sz w:val="24"/>
+              <w:szCs w:val="24"/>
+            </w:rPr>
+            <m:t>π⋅</m:t>
           </m:r>
           <m:d>
             <m:dPr>
@@ -10789,7 +10805,15 @@
                         <w:sz w:val="24"/>
                         <w:szCs w:val="24"/>
                       </w:rPr>
-                      <m:t>+δ</m:t>
+                      <m:t>+</m:t>
+                    </m:r>
+                    <m:r>
+                      <w:rPr>
+                        <w:rFonts w:ascii="Cambria Math" w:hAnsi="Cambria Math" w:cs="David"/>
+                        <w:sz w:val="24"/>
+                        <w:szCs w:val="24"/>
+                      </w:rPr>
+                      <m:t>δ</m:t>
                     </m:r>
                     <m:d>
                       <m:dPr>
@@ -10809,7 +10833,15 @@
                             <w:sz w:val="24"/>
                             <w:szCs w:val="24"/>
                           </w:rPr>
-                          <m:t>ω+</m:t>
+                          <m:t>ω</m:t>
+                        </m:r>
+                        <m:r>
+                          <w:rPr>
+                            <w:rFonts w:ascii="Cambria Math" w:hAnsi="Cambria Math" w:cs="David"/>
+                            <w:sz w:val="24"/>
+                            <w:szCs w:val="24"/>
+                          </w:rPr>
+                          <m:t>+</m:t>
                         </m:r>
                         <m:f>
                           <m:fPr>
@@ -10891,7 +10923,15 @@
                                 <w:sz w:val="24"/>
                                 <w:szCs w:val="24"/>
                               </w:rPr>
-                              <m:t>2π</m:t>
+                              <m:t>2</m:t>
+                            </m:r>
+                            <m:r>
+                              <w:rPr>
+                                <w:rFonts w:ascii="Cambria Math" w:hAnsi="Cambria Math" w:cs="David"/>
+                                <w:sz w:val="24"/>
+                                <w:szCs w:val="24"/>
+                              </w:rPr>
+                              <m:t>π</m:t>
                             </m:r>
                           </m:num>
                           <m:den>
@@ -10933,7 +10973,15 @@
                             <w:sz w:val="24"/>
                             <w:szCs w:val="24"/>
                           </w:rPr>
-                          <m:t>ω+</m:t>
+                          <m:t>ω</m:t>
+                        </m:r>
+                        <m:r>
+                          <w:rPr>
+                            <w:rFonts w:ascii="Cambria Math" w:hAnsi="Cambria Math" w:cs="David"/>
+                            <w:sz w:val="24"/>
+                            <w:szCs w:val="24"/>
+                          </w:rPr>
+                          <m:t>+</m:t>
                         </m:r>
                         <m:f>
                           <m:fPr>
@@ -10953,7 +11001,15 @@
                                 <w:sz w:val="24"/>
                                 <w:szCs w:val="24"/>
                               </w:rPr>
-                              <m:t>2π</m:t>
+                              <m:t>2</m:t>
+                            </m:r>
+                            <m:r>
+                              <w:rPr>
+                                <w:rFonts w:ascii="Cambria Math" w:hAnsi="Cambria Math" w:cs="David"/>
+                                <w:sz w:val="24"/>
+                                <w:szCs w:val="24"/>
+                              </w:rPr>
+                              <m:t>π</m:t>
                             </m:r>
                           </m:num>
                           <m:den>
@@ -11462,7 +11518,7 @@
       <w:pPr>
         <w:jc w:val="both"/>
         <w:rPr>
-          <w:rFonts w:ascii="David" w:hAnsi="David" w:cs="David"/>
+          <w:rFonts w:ascii="David" w:hAnsi="David" w:cs="David" w:hint="cs"/>
           <w:sz w:val="24"/>
           <w:szCs w:val="24"/>
           <w:rtl/>
@@ -11477,9 +11533,6 @@
       </w:r>
       <m:oMath>
         <m:r>
-          <m:rPr>
-            <m:sty m:val="p"/>
-          </m:rPr>
           <w:rPr>
             <w:rFonts w:ascii="Cambria Math" w:hAnsi="Cambria Math" w:cs="David"/>
             <w:sz w:val="24"/>
@@ -11686,7 +11739,15 @@
                                     <w:sz w:val="24"/>
                                     <w:szCs w:val="24"/>
                                   </w:rPr>
-                                  <m:t>2π</m:t>
+                                  <m:t>2</m:t>
+                                </m:r>
+                                <m:r>
+                                  <w:rPr>
+                                    <w:rFonts w:ascii="Cambria Math" w:hAnsi="Cambria Math" w:cs="David"/>
+                                    <w:sz w:val="24"/>
+                                    <w:szCs w:val="24"/>
+                                  </w:rPr>
+                                  <m:t>π</m:t>
                                 </m:r>
                               </m:num>
                               <m:den>
@@ -12106,12 +12167,12 @@
     </w:p>
     <w:p>
       <w:pPr>
-        <w:pStyle w:val="3"/>
+        <w:pStyle w:val="Heading3"/>
         <w:rPr>
           <w:rtl/>
         </w:rPr>
       </w:pPr>
-      <w:commentRangeStart w:id="7"/>
+      <w:commentRangeStart w:id="6"/>
       <w:r>
         <w:rPr>
           <w:rFonts w:hint="cs"/>
@@ -12120,20 +12181,20 @@
         <w:lastRenderedPageBreak/>
         <w:t>סעיף ד'</w:t>
       </w:r>
-      <w:commentRangeEnd w:id="7"/>
-      <w:r>
-        <w:rPr>
-          <w:rStyle w:val="a9"/>
+      <w:commentRangeEnd w:id="6"/>
+      <w:r>
+        <w:rPr>
+          <w:rStyle w:val="CommentReference"/>
           <w:rFonts w:asciiTheme="minorHAnsi" w:eastAsiaTheme="minorHAnsi" w:hAnsiTheme="minorHAnsi" w:cstheme="minorBidi"/>
           <w:color w:val="auto"/>
           <w:rtl/>
         </w:rPr>
-        <w:commentReference w:id="7"/>
+        <w:commentReference w:id="6"/>
       </w:r>
     </w:p>
     <w:p>
       <w:pPr>
-        <w:pStyle w:val="3"/>
+        <w:pStyle w:val="Heading3"/>
         <w:jc w:val="center"/>
         <w:rPr>
           <w:rtl/>
@@ -12142,7 +12203,6 @@
       <w:r>
         <w:rPr>
           <w:rFonts w:cs="Times New Roman"/>
-          <w:noProof/>
           <w:rtl/>
         </w:rPr>
         <w:drawing>
@@ -12810,7 +12870,7 @@
       <w:pPr>
         <w:jc w:val="both"/>
         <w:rPr>
-          <w:rFonts w:ascii="David" w:hAnsi="David" w:cs="David"/>
+          <w:rFonts w:ascii="David" w:hAnsi="David" w:cs="David" w:hint="cs"/>
           <w:sz w:val="24"/>
           <w:szCs w:val="24"/>
           <w:rtl/>
@@ -13017,19 +13077,8 @@
           <w:szCs w:val="24"/>
           <w:rtl/>
         </w:rPr>
-        <w:t xml:space="preserve"> ארבעת </w:t>
-      </w:r>
-      <w:proofErr w:type="spellStart"/>
-      <w:r>
-        <w:rPr>
-          <w:rFonts w:ascii="David" w:hAnsi="David" w:cs="David" w:hint="cs"/>
-          <w:sz w:val="24"/>
-          <w:szCs w:val="24"/>
-          <w:rtl/>
-        </w:rPr>
-        <w:t>ההלמים</w:t>
-      </w:r>
-      <w:proofErr w:type="spellEnd"/>
+        <w:t xml:space="preserve"> ארבעת ההלמים</w:t>
+      </w:r>
       <w:r>
         <w:rPr>
           <w:rFonts w:ascii="David" w:hAnsi="David" w:cs="David" w:hint="cs"/>
@@ -13135,7 +13184,7 @@
       <w:pPr>
         <w:jc w:val="both"/>
         <w:rPr>
-          <w:rFonts w:ascii="David" w:eastAsiaTheme="minorEastAsia" w:hAnsi="David" w:cs="David"/>
+          <w:rFonts w:ascii="David" w:eastAsiaTheme="minorEastAsia" w:hAnsi="David" w:cs="David" w:hint="cs"/>
           <w:sz w:val="24"/>
           <w:szCs w:val="24"/>
           <w:rtl/>
@@ -13768,7 +13817,16 @@
           <w:szCs w:val="24"/>
           <w:rtl/>
         </w:rPr>
-        <w:t xml:space="preserve"> תהיה שני ההלמים ב</w:t>
+        <w:t xml:space="preserve"> תהיה </w:t>
+      </w:r>
+      <w:r>
+        <w:rPr>
+          <w:rFonts w:ascii="David" w:hAnsi="David" w:cs="David" w:hint="cs"/>
+          <w:sz w:val="24"/>
+          <w:szCs w:val="24"/>
+          <w:rtl/>
+        </w:rPr>
+        <w:t>שני ההלמים ב</w:t>
       </w:r>
       <w:r>
         <w:rPr>
@@ -13891,7 +13949,16 @@
           <w:szCs w:val="24"/>
           <w:rtl/>
         </w:rPr>
-        <w:t xml:space="preserve"> מסנן את כל התדרים הגדולים בערך מוחלט מ</w:t>
+        <w:t xml:space="preserve"> </w:t>
+      </w:r>
+      <w:r>
+        <w:rPr>
+          <w:rFonts w:ascii="David" w:eastAsiaTheme="minorEastAsia" w:hAnsi="David" w:cs="David" w:hint="cs"/>
+          <w:sz w:val="24"/>
+          <w:szCs w:val="24"/>
+          <w:rtl/>
+        </w:rPr>
+        <w:t>מסנן את כל התדרים הגדולים בערך מוחלט מ</w:t>
       </w:r>
       <m:oMath>
         <m:d>
@@ -13950,7 +14017,16 @@
           <w:szCs w:val="24"/>
           <w:rtl/>
         </w:rPr>
-        <w:t xml:space="preserve">, נשים לב כי מתקיים </w:t>
+        <w:t>,</w:t>
+      </w:r>
+      <w:r>
+        <w:rPr>
+          <w:rFonts w:ascii="David" w:hAnsi="David" w:cs="David" w:hint="cs"/>
+          <w:sz w:val="24"/>
+          <w:szCs w:val="24"/>
+          <w:rtl/>
+        </w:rPr>
+        <w:t xml:space="preserve"> נשים לב כי מתקיים </w:t>
       </w:r>
       <m:oMath>
         <m:d>
@@ -14186,7 +14262,25 @@
           <w:szCs w:val="24"/>
           <w:rtl/>
         </w:rPr>
-        <w:t xml:space="preserve"> תהיה כלום.</w:t>
+        <w:t xml:space="preserve"> תהיה </w:t>
+      </w:r>
+      <w:r>
+        <w:rPr>
+          <w:rFonts w:ascii="David" w:hAnsi="David" w:cs="David" w:hint="cs"/>
+          <w:sz w:val="24"/>
+          <w:szCs w:val="24"/>
+          <w:rtl/>
+        </w:rPr>
+        <w:t>כלום</w:t>
+      </w:r>
+      <w:r>
+        <w:rPr>
+          <w:rFonts w:ascii="David" w:hAnsi="David" w:cs="David" w:hint="cs"/>
+          <w:sz w:val="24"/>
+          <w:szCs w:val="24"/>
+          <w:rtl/>
+        </w:rPr>
+        <w:t>.</w:t>
       </w:r>
     </w:p>
     <w:p>
@@ -14211,7 +14305,7 @@
     </w:p>
     <w:p>
       <w:pPr>
-        <w:pStyle w:val="3"/>
+        <w:pStyle w:val="Heading3"/>
         <w:rPr>
           <w:rtl/>
         </w:rPr>
@@ -14228,6 +14322,7 @@
     <w:p>
       <w:pPr>
         <w:rPr>
+          <w:rFonts w:hint="cs"/>
           <w:rtl/>
         </w:rPr>
       </w:pPr>
@@ -14236,7 +14331,7 @@
       <w:pPr>
         <w:jc w:val="both"/>
         <w:rPr>
-          <w:rFonts w:ascii="David" w:hAnsi="David" w:cs="David"/>
+          <w:rFonts w:ascii="David" w:hAnsi="David" w:cs="David" w:hint="cs"/>
           <w:sz w:val="24"/>
           <w:szCs w:val="24"/>
           <w:rtl/>
@@ -14263,7 +14358,7 @@
     </w:p>
     <w:p>
       <w:pPr>
-        <w:pStyle w:val="2"/>
+        <w:pStyle w:val="Heading2"/>
         <w:jc w:val="both"/>
         <w:rPr>
           <w:sz w:val="40"/>
@@ -14284,13 +14379,13 @@
     </w:p>
     <w:p>
       <w:pPr>
-        <w:pStyle w:val="3"/>
+        <w:pStyle w:val="Heading3"/>
         <w:jc w:val="both"/>
         <w:rPr>
           <w:rtl/>
         </w:rPr>
       </w:pPr>
-      <w:commentRangeStart w:id="8"/>
+      <w:commentRangeStart w:id="7"/>
       <w:r>
         <w:rPr>
           <w:rFonts w:hint="cs"/>
@@ -14298,15 +14393,15 @@
         </w:rPr>
         <w:t>סעיף א'</w:t>
       </w:r>
-      <w:commentRangeEnd w:id="8"/>
-      <w:r>
-        <w:rPr>
-          <w:rStyle w:val="a9"/>
+      <w:commentRangeEnd w:id="7"/>
+      <w:r>
+        <w:rPr>
+          <w:rStyle w:val="CommentReference"/>
           <w:rFonts w:asciiTheme="minorHAnsi" w:eastAsiaTheme="minorHAnsi" w:hAnsiTheme="minorHAnsi" w:cstheme="minorBidi"/>
           <w:color w:val="auto"/>
           <w:rtl/>
         </w:rPr>
-        <w:commentReference w:id="8"/>
+        <w:commentReference w:id="7"/>
       </w:r>
     </w:p>
     <w:p>
@@ -14865,7 +14960,6 @@
         <w:rPr>
           <w:rFonts w:eastAsiaTheme="minorEastAsia" w:cs="Arial"/>
           <w:i/>
-          <w:noProof/>
           <w:rtl/>
         </w:rPr>
         <w:drawing>
@@ -14914,12 +15008,10 @@
           <w:rtl/>
         </w:rPr>
       </w:pPr>
-      <w:commentRangeStart w:id="9"/>
       <w:r>
         <w:rPr>
           <w:rFonts w:eastAsiaTheme="minorEastAsia" w:cs="Arial"/>
           <w:i/>
-          <w:noProof/>
           <w:rtl/>
         </w:rPr>
         <w:drawing>
@@ -14958,14 +15050,6 @@
           </wp:inline>
         </w:drawing>
       </w:r>
-      <w:commentRangeEnd w:id="9"/>
-      <w:r>
-        <w:rPr>
-          <w:rStyle w:val="a9"/>
-          <w:rtl/>
-        </w:rPr>
-        <w:commentReference w:id="9"/>
-      </w:r>
     </w:p>
     <w:p>
       <w:pPr>
@@ -15021,7 +15105,7 @@
       <w:pPr>
         <w:jc w:val="center"/>
         <w:rPr>
-          <w:rFonts w:eastAsiaTheme="minorEastAsia"/>
+          <w:rFonts w:eastAsiaTheme="minorEastAsia" w:hint="cs"/>
           <w:i/>
         </w:rPr>
       </w:pPr>
@@ -16157,7 +16241,6 @@
           <w:b/>
           <w:bCs/>
           <w:i/>
-          <w:noProof/>
           <w:rtl/>
         </w:rPr>
         <w:drawing>
@@ -16201,7 +16284,7 @@
       <w:pPr>
         <w:jc w:val="center"/>
         <w:rPr>
-          <w:rFonts w:eastAsiaTheme="minorEastAsia"/>
+          <w:rFonts w:eastAsiaTheme="minorEastAsia" w:hint="cs"/>
           <w:b/>
           <w:bCs/>
           <w:i/>
@@ -16214,7 +16297,6 @@
           <w:b/>
           <w:bCs/>
           <w:i/>
-          <w:noProof/>
           <w:rtl/>
         </w:rPr>
         <w:drawing>
@@ -16278,7 +16360,7 @@
     </w:p>
     <w:p>
       <w:pPr>
-        <w:pStyle w:val="3"/>
+        <w:pStyle w:val="Heading3"/>
         <w:jc w:val="both"/>
         <w:rPr>
           <w:rtl/>
@@ -16430,7 +16512,7 @@
     </w:p>
     <w:p>
       <w:pPr>
-        <w:pStyle w:val="a8"/>
+        <w:pStyle w:val="ListParagraph"/>
         <w:numPr>
           <w:ilvl w:val="0"/>
           <w:numId w:val="1"/>
@@ -16613,7 +16695,7 @@
     </w:p>
     <w:p>
       <w:pPr>
-        <w:pStyle w:val="a8"/>
+        <w:pStyle w:val="ListParagraph"/>
         <w:numPr>
           <w:ilvl w:val="0"/>
           <w:numId w:val="1"/>
@@ -16912,7 +16994,7 @@
     </w:p>
     <w:p>
       <w:pPr>
-        <w:pStyle w:val="3"/>
+        <w:pStyle w:val="Heading3"/>
         <w:jc w:val="both"/>
         <w:rPr>
           <w:rtl/>
@@ -19600,15 +19682,15 @@
     </w:p>
     <w:p>
       <w:pPr>
-        <w:pStyle w:val="3"/>
+        <w:pStyle w:val="Heading3"/>
         <w:jc w:val="both"/>
         <w:rPr>
+          <w:rFonts w:hint="cs"/>
           <w:rtl/>
           <w:lang w:val="en-GB"/>
         </w:rPr>
       </w:pPr>
-      <w:commentRangeStart w:id="10"/>
-      <w:commentRangeStart w:id="11"/>
+      <w:commentRangeStart w:id="8"/>
       <w:r>
         <w:rPr>
           <w:rFonts w:hint="cs"/>
@@ -19618,25 +19700,15 @@
         <w:lastRenderedPageBreak/>
         <w:t>סעיף ד'</w:t>
       </w:r>
-      <w:commentRangeEnd w:id="10"/>
-      <w:r>
-        <w:rPr>
-          <w:rStyle w:val="a9"/>
+      <w:commentRangeEnd w:id="8"/>
+      <w:r>
+        <w:rPr>
+          <w:rStyle w:val="CommentReference"/>
           <w:rFonts w:asciiTheme="minorHAnsi" w:eastAsiaTheme="minorHAnsi" w:hAnsiTheme="minorHAnsi" w:cstheme="minorBidi"/>
           <w:color w:val="auto"/>
           <w:rtl/>
         </w:rPr>
-        <w:commentReference w:id="10"/>
-      </w:r>
-      <w:commentRangeEnd w:id="11"/>
-      <w:r>
-        <w:rPr>
-          <w:rStyle w:val="a9"/>
-          <w:rFonts w:asciiTheme="minorHAnsi" w:eastAsiaTheme="minorHAnsi" w:hAnsiTheme="minorHAnsi" w:cstheme="minorBidi"/>
-          <w:color w:val="auto"/>
-          <w:rtl/>
-        </w:rPr>
-        <w:commentReference w:id="11"/>
+        <w:commentReference w:id="8"/>
       </w:r>
     </w:p>
     <w:p>
@@ -19703,7 +19775,7 @@
     </w:p>
     <w:p>
       <w:pPr>
-        <w:pStyle w:val="3"/>
+        <w:pStyle w:val="Heading3"/>
         <w:jc w:val="center"/>
         <w:rPr>
           <w:rtl/>
@@ -19827,15 +19899,15 @@
     </w:p>
     <w:p>
       <w:pPr>
-        <w:pStyle w:val="3"/>
+        <w:pStyle w:val="Heading3"/>
         <w:jc w:val="both"/>
         <w:rPr>
           <w:rtl/>
           <w:lang w:val="en-GB"/>
         </w:rPr>
       </w:pPr>
-      <w:commentRangeStart w:id="12"/>
-      <w:commentRangeStart w:id="13"/>
+      <w:commentRangeStart w:id="9"/>
+      <w:commentRangeStart w:id="10"/>
       <w:r>
         <w:rPr>
           <w:rFonts w:hint="cs"/>
@@ -19845,25 +19917,25 @@
         <w:lastRenderedPageBreak/>
         <w:t>סעיף ה'</w:t>
       </w:r>
-      <w:commentRangeEnd w:id="12"/>
-      <w:r>
-        <w:rPr>
-          <w:rStyle w:val="a9"/>
+      <w:commentRangeEnd w:id="9"/>
+      <w:r>
+        <w:rPr>
+          <w:rStyle w:val="CommentReference"/>
           <w:rFonts w:asciiTheme="minorHAnsi" w:eastAsiaTheme="minorHAnsi" w:hAnsiTheme="minorHAnsi" w:cstheme="minorBidi"/>
           <w:color w:val="auto"/>
           <w:rtl/>
         </w:rPr>
-        <w:commentReference w:id="12"/>
-      </w:r>
-      <w:commentRangeEnd w:id="13"/>
-      <w:r>
-        <w:rPr>
-          <w:rStyle w:val="a9"/>
+        <w:commentReference w:id="9"/>
+      </w:r>
+      <w:commentRangeEnd w:id="10"/>
+      <w:r>
+        <w:rPr>
+          <w:rStyle w:val="CommentReference"/>
           <w:rFonts w:asciiTheme="minorHAnsi" w:eastAsiaTheme="minorHAnsi" w:hAnsiTheme="minorHAnsi" w:cstheme="minorBidi"/>
           <w:color w:val="auto"/>
           <w:rtl/>
         </w:rPr>
-        <w:commentReference w:id="13"/>
+        <w:commentReference w:id="10"/>
       </w:r>
     </w:p>
     <w:p>
@@ -19909,7 +19981,6 @@
       <w:r>
         <w:rPr>
           <w:rFonts w:cs="Arial"/>
-          <w:noProof/>
           <w:rtl/>
           <w:lang w:val="en-GB"/>
         </w:rPr>
@@ -19961,7 +20032,6 @@
       <w:r>
         <w:rPr>
           <w:rFonts w:cs="Arial"/>
-          <w:noProof/>
           <w:rtl/>
           <w:lang w:val="en-GB"/>
         </w:rPr>
@@ -20081,7 +20151,6 @@
       <w:r>
         <w:rPr>
           <w:rFonts w:ascii="David" w:hAnsi="David" w:cs="David"/>
-          <w:noProof/>
           <w:sz w:val="24"/>
           <w:szCs w:val="24"/>
           <w:rtl/>
@@ -20138,7 +20207,6 @@
       <w:r>
         <w:rPr>
           <w:rFonts w:ascii="David" w:hAnsi="David" w:cs="David"/>
-          <w:noProof/>
           <w:sz w:val="24"/>
           <w:szCs w:val="24"/>
           <w:rtl/>
@@ -20218,7 +20286,7 @@
     </w:p>
     <w:p>
       <w:pPr>
-        <w:pStyle w:val="3"/>
+        <w:pStyle w:val="Heading3"/>
         <w:jc w:val="both"/>
         <w:rPr>
           <w:rtl/>
@@ -20253,11 +20321,11 @@
   <w:comment w:id="0" w:author="Shaked Lubin" w:date="2021-06-11T17:47:00Z" w:initials="SL">
     <w:p>
       <w:pPr>
-        <w:pStyle w:val="aa"/>
+        <w:pStyle w:val="CommentText"/>
       </w:pPr>
       <w:r>
         <w:rPr>
-          <w:rStyle w:val="a9"/>
+          <w:rStyle w:val="CommentReference"/>
         </w:rPr>
         <w:annotationRef/>
       </w:r>
@@ -20273,11 +20341,11 @@
   <w:comment w:id="1" w:author="Shaked Lubin" w:date="2021-06-11T17:49:00Z" w:initials="SL">
     <w:p>
       <w:pPr>
-        <w:pStyle w:val="aa"/>
+        <w:pStyle w:val="CommentText"/>
       </w:pPr>
       <w:r>
         <w:rPr>
-          <w:rStyle w:val="a9"/>
+          <w:rStyle w:val="CommentReference"/>
         </w:rPr>
         <w:annotationRef/>
       </w:r>
@@ -20293,16 +20361,11 @@
   <w:comment w:id="2" w:author="Shaked Lubin" w:date="2021-06-11T17:56:00Z" w:initials="SL">
     <w:p>
       <w:pPr>
-        <w:pStyle w:val="aa"/>
-        <w:rPr>
-          <w:rFonts w:hint="cs"/>
-          <w:rtl/>
-          <w:lang w:val="en-GB"/>
-        </w:rPr>
+        <w:pStyle w:val="CommentText"/>
       </w:pPr>
       <w:r>
         <w:rPr>
-          <w:rStyle w:val="a9"/>
+          <w:rStyle w:val="CommentReference"/>
         </w:rPr>
         <w:annotationRef/>
       </w:r>
@@ -20318,57 +20381,34 @@
       </w:r>
     </w:p>
   </w:comment>
-  <w:comment w:id="3" w:author="RON FE" w:date="2021-06-11T22:38:00Z" w:initials="RF">
+  <w:comment w:id="3" w:author="Shaked Lubin" w:date="2021-06-11T16:32:00Z" w:initials="SL">
     <w:p>
       <w:pPr>
-        <w:pStyle w:val="aa"/>
-        <w:jc w:val="right"/>
+        <w:pStyle w:val="CommentText"/>
       </w:pPr>
       <w:r>
         <w:rPr>
-          <w:rStyle w:val="a9"/>
+          <w:rStyle w:val="CommentReference"/>
         </w:rPr>
         <w:annotationRef/>
       </w:r>
       <w:r>
         <w:rPr>
-          <w:rFonts w:hint="eastAsia"/>
-          <w:rtl/>
-        </w:rPr>
-        <w:t>בגלל</w:t>
-      </w:r>
-      <w:r>
-        <w:rPr>
-          <w:rtl/>
-        </w:rPr>
-        <w:t xml:space="preserve"> </w:t>
-      </w:r>
-      <w:r>
-        <w:rPr>
-          <w:rFonts w:hint="eastAsia"/>
-          <w:rtl/>
-        </w:rPr>
-        <w:t>שהכל</w:t>
-      </w:r>
-      <w:r>
-        <w:rPr>
-          <w:rtl/>
-        </w:rPr>
-        <w:t xml:space="preserve"> בדיד בסעיף הזה אני חושב שיותר נכון פה </w:t>
-      </w:r>
-      <w:r>
-        <w:t>stem</w:t>
+          <w:rFonts w:hint="cs"/>
+          <w:rtl/>
+        </w:rPr>
+        <w:t>להוסיף קוד</w:t>
       </w:r>
     </w:p>
   </w:comment>
-  <w:comment w:id="4" w:author="Shaked Lubin" w:date="2021-06-11T16:32:00Z" w:initials="SL">
+  <w:comment w:id="4" w:author="Shaked Lubin" w:date="2021-06-11T15:00:00Z" w:initials="SL">
     <w:p>
       <w:pPr>
-        <w:pStyle w:val="aa"/>
+        <w:pStyle w:val="CommentText"/>
       </w:pPr>
       <w:r>
         <w:rPr>
-          <w:rStyle w:val="a9"/>
+          <w:rStyle w:val="CommentReference"/>
         </w:rPr>
         <w:annotationRef/>
       </w:r>
@@ -20377,18 +20417,18 @@
           <w:rFonts w:hint="cs"/>
           <w:rtl/>
         </w:rPr>
-        <w:t>להוסיף קוד</w:t>
+        <w:t>להוסיף את הקוד</w:t>
       </w:r>
     </w:p>
   </w:comment>
-  <w:comment w:id="5" w:author="Shaked Lubin" w:date="2021-06-11T15:00:00Z" w:initials="SL">
+  <w:comment w:id="5" w:author="Shaked Lubin" w:date="2021-06-11T16:47:00Z" w:initials="SL">
     <w:p>
       <w:pPr>
-        <w:pStyle w:val="aa"/>
+        <w:pStyle w:val="CommentText"/>
       </w:pPr>
       <w:r>
         <w:rPr>
-          <w:rStyle w:val="a9"/>
+          <w:rStyle w:val="CommentReference"/>
         </w:rPr>
         <w:annotationRef/>
       </w:r>
@@ -20397,18 +20437,25 @@
           <w:rFonts w:hint="cs"/>
           <w:rtl/>
         </w:rPr>
-        <w:t>להוסיף את הקוד</w:t>
+        <w:t xml:space="preserve">רון </w:t>
+      </w:r>
+      <w:r>
+        <w:rPr>
+          <w:rFonts w:hint="cs"/>
+          <w:rtl/>
+        </w:rPr>
+        <w:t>תבדוק אותי</w:t>
       </w:r>
     </w:p>
   </w:comment>
-  <w:comment w:id="6" w:author="Shaked Lubin" w:date="2021-06-11T16:47:00Z" w:initials="SL">
+  <w:comment w:id="6" w:author="Shaked Lubin" w:date="2021-06-11T16:31:00Z" w:initials="SL">
     <w:p>
       <w:pPr>
-        <w:pStyle w:val="aa"/>
+        <w:pStyle w:val="CommentText"/>
       </w:pPr>
       <w:r>
         <w:rPr>
-          <w:rStyle w:val="a9"/>
+          <w:rStyle w:val="CommentReference"/>
         </w:rPr>
         <w:annotationRef/>
       </w:r>
@@ -20417,25 +20464,18 @@
           <w:rFonts w:hint="cs"/>
           <w:rtl/>
         </w:rPr>
-        <w:t xml:space="preserve">רון </w:t>
-      </w:r>
-      <w:r>
-        <w:rPr>
-          <w:rFonts w:hint="cs"/>
-          <w:rtl/>
-        </w:rPr>
-        <w:t>תבדוק אותי</w:t>
+        <w:t>להוסיף את הקוד</w:t>
       </w:r>
     </w:p>
   </w:comment>
-  <w:comment w:id="7" w:author="Shaked Lubin" w:date="2021-06-11T16:31:00Z" w:initials="SL">
+  <w:comment w:id="7" w:author="Shaked Lubin" w:date="2021-06-11T18:10:00Z" w:initials="SL">
     <w:p>
       <w:pPr>
-        <w:pStyle w:val="aa"/>
+        <w:pStyle w:val="CommentText"/>
       </w:pPr>
       <w:r>
         <w:rPr>
-          <w:rStyle w:val="a9"/>
+          <w:rStyle w:val="CommentReference"/>
         </w:rPr>
         <w:annotationRef/>
       </w:r>
@@ -20444,18 +20484,23 @@
           <w:rFonts w:hint="cs"/>
           <w:rtl/>
         </w:rPr>
-        <w:t>להוסיף את הקוד</w:t>
+        <w:t>החלפתי לגרפים שנוצרים מהמטלאב ולא מהחישוב שלנו, נראה לי שזה מה שהתכוונו. בכל מקרה שמרתי בקוד את האופציה הראשונה.</w:t>
       </w:r>
     </w:p>
   </w:comment>
-  <w:comment w:id="8" w:author="Shaked Lubin" w:date="2021-06-11T18:10:00Z" w:initials="SL">
+  <w:comment w:id="8" w:author="Shaked Lubin" w:date="2021-06-11T18:28:00Z" w:initials="SL">
     <w:p>
       <w:pPr>
-        <w:pStyle w:val="aa"/>
+        <w:pStyle w:val="CommentText"/>
+        <w:rPr>
+          <w:rFonts w:hint="cs"/>
+          <w:rtl/>
+          <w:lang w:val="en-CA"/>
+        </w:rPr>
       </w:pPr>
       <w:r>
         <w:rPr>
-          <w:rStyle w:val="a9"/>
+          <w:rStyle w:val="CommentReference"/>
         </w:rPr>
         <w:annotationRef/>
       </w:r>
@@ -20464,152 +20509,54 @@
           <w:rFonts w:hint="cs"/>
           <w:rtl/>
         </w:rPr>
-        <w:t>החלפתי לגרפים שנוצרים מהמטלאב ולא מהחישוב שלנו, נראה לי שזה מה שהתכוונו. בכל מקרה שמרתי בקוד את האופציה הראשונה.</w:t>
+        <w:t xml:space="preserve">נראה לי צריך להיות עם </w:t>
+      </w:r>
+      <w:r>
+        <w:t>stem</w:t>
+      </w:r>
+      <w:r>
+        <w:rPr>
+          <w:rFonts w:hint="cs"/>
+          <w:rtl/>
+          <w:lang w:val="en-CA"/>
+        </w:rPr>
+        <w:t>, אבל לא הצלחתי</w:t>
       </w:r>
     </w:p>
   </w:comment>
-  <w:comment w:id="9" w:author="RON FE" w:date="2021-06-11T22:40:00Z" w:initials="RF">
+  <w:comment w:id="9" w:author="Shaked Lubin" w:date="2021-06-11T18:41:00Z" w:initials="SL">
     <w:p>
       <w:pPr>
-        <w:pStyle w:val="aa"/>
-        <w:jc w:val="right"/>
+        <w:pStyle w:val="CommentText"/>
       </w:pPr>
       <w:r>
         <w:rPr>
-          <w:rStyle w:val="a9"/>
+          <w:rStyle w:val="CommentReference"/>
         </w:rPr>
         <w:annotationRef/>
       </w:r>
       <w:r>
         <w:rPr>
-          <w:rFonts w:hint="eastAsia"/>
-          <w:rtl/>
-        </w:rPr>
-        <w:t>הקוד</w:t>
-      </w:r>
-      <w:r>
-        <w:rPr>
-          <w:rtl/>
-        </w:rPr>
-        <w:t xml:space="preserve"> הזה מתאים לגרף ? או שצריך לשים פה קוד </w:t>
-      </w:r>
-      <w:r>
-        <w:rPr>
-          <w:rFonts w:hint="eastAsia"/>
-          <w:rtl/>
-        </w:rPr>
-        <w:t>מטלאב</w:t>
-      </w:r>
-      <w:r>
-        <w:rPr>
-          <w:rtl/>
-        </w:rPr>
-        <w:t xml:space="preserve"> ?</w:t>
+          <w:rFonts w:hint="cs"/>
+          <w:rtl/>
+        </w:rPr>
+        <w:t>מה זה שחזור אידיאלי? כי הם מבקשים לשרטט את השחזורים עם המקורי, כלומר, אידיאלי זה משהו נפרד. בנוסף, פיצלתי לגרפים שונים כי שלושה שחזוריתם והאות המקורי זה יותר מדי לגרף אחד.</w:t>
       </w:r>
     </w:p>
   </w:comment>
-  <w:comment w:id="10" w:author="Shaked Lubin" w:date="2021-06-11T18:28:00Z" w:initials="SL">
+  <w:comment w:id="10" w:author="Shaked Lubin" w:date="2021-06-11T18:43:00Z" w:initials="SL">
     <w:p>
       <w:pPr>
-        <w:pStyle w:val="aa"/>
-        <w:rPr>
-          <w:lang w:val="en-GB"/>
+        <w:pStyle w:val="CommentText"/>
+        <w:rPr>
+          <w:rFonts w:hint="cs"/>
+          <w:rtl/>
+          <w:lang w:val="en-CA"/>
         </w:rPr>
       </w:pPr>
       <w:r>
         <w:rPr>
-          <w:rStyle w:val="a9"/>
-        </w:rPr>
-        <w:annotationRef/>
-      </w:r>
-      <w:r>
-        <w:rPr>
-          <w:rFonts w:hint="cs"/>
-          <w:rtl/>
-        </w:rPr>
-        <w:t xml:space="preserve">נראה לי צריך להיות עם </w:t>
-      </w:r>
-      <w:r>
-        <w:t>stem</w:t>
-      </w:r>
-      <w:r>
-        <w:rPr>
-          <w:rFonts w:hint="cs"/>
-          <w:rtl/>
-          <w:lang w:val="en-CA"/>
-        </w:rPr>
-        <w:t>, אבל לא הצלחתי</w:t>
-      </w:r>
-    </w:p>
-  </w:comment>
-  <w:comment w:id="11" w:author="RON FE" w:date="2021-06-11T22:42:00Z" w:initials="RF">
-    <w:p>
-      <w:pPr>
-        <w:pStyle w:val="aa"/>
-        <w:jc w:val="right"/>
-      </w:pPr>
-      <w:r>
-        <w:rPr>
-          <w:rStyle w:val="a9"/>
-        </w:rPr>
-        <w:annotationRef/>
-      </w:r>
-      <w:r>
-        <w:rPr>
-          <w:rFonts w:hint="eastAsia"/>
-          <w:rtl/>
-        </w:rPr>
-        <w:t>בגלל</w:t>
-      </w:r>
-      <w:r>
-        <w:rPr>
-          <w:rtl/>
-        </w:rPr>
-        <w:t xml:space="preserve"> שמגדירים וקטור באורך 20 אלף, </w:t>
-      </w:r>
-      <w:r>
-        <w:t>stem</w:t>
-      </w:r>
-      <w:r>
-        <w:rPr>
-          <w:rtl/>
-        </w:rPr>
-        <w:t xml:space="preserve"> לא יהיה מוצלח פה כי תהיה כמות מפגרת של מקלות ולא יצליחו לראות כלום</w:t>
-      </w:r>
-    </w:p>
-  </w:comment>
-  <w:comment w:id="12" w:author="Shaked Lubin" w:date="2021-06-11T18:41:00Z" w:initials="SL">
-    <w:p>
-      <w:pPr>
-        <w:pStyle w:val="aa"/>
-      </w:pPr>
-      <w:r>
-        <w:rPr>
-          <w:rStyle w:val="a9"/>
-        </w:rPr>
-        <w:annotationRef/>
-      </w:r>
-      <w:r>
-        <w:rPr>
-          <w:rFonts w:hint="cs"/>
-          <w:rtl/>
-        </w:rPr>
-        <w:t>מה זה שחזור אידיאלי? כי הם מבקשים לשרטט את השחזורים עם המקורי, כלומר, אידיאלי זה משהו נפרד. בנוסף, פיצלתי לגרפים שונים כי שלושה שחזוריתם והאות המקורי זה יותר מדי לגרף אחד.</w:t>
-      </w:r>
-    </w:p>
-  </w:comment>
-  <w:comment w:id="13" w:author="Shaked Lubin" w:date="2021-06-11T18:43:00Z" w:initials="SL">
-    <w:p>
-      <w:pPr>
-        <w:pStyle w:val="aa"/>
-        <w:rPr>
-          <w:rtl/>
-          <w:lang w:val="en-CA"/>
-        </w:rPr>
-      </w:pPr>
-      <w:r>
-        <w:rPr>
-          <w:rStyle w:val="a9"/>
+          <w:rStyle w:val="CommentReference"/>
         </w:rPr>
         <w:annotationRef/>
       </w:r>
@@ -20631,15 +20578,12 @@
   <w15:commentEx w15:paraId="151B2049" w15:done="0"/>
   <w15:commentEx w15:paraId="6859C1F8" w15:done="0"/>
   <w15:commentEx w15:paraId="15680ACF" w15:done="0"/>
-  <w15:commentEx w15:paraId="17D8274E" w15:paraIdParent="15680ACF" w15:done="0"/>
   <w15:commentEx w15:paraId="3F334902" w15:done="0"/>
   <w15:commentEx w15:paraId="52285D3E" w15:done="0"/>
   <w15:commentEx w15:paraId="2086A40B" w15:done="0"/>
   <w15:commentEx w15:paraId="7090D653" w15:done="0"/>
   <w15:commentEx w15:paraId="4406B25C" w15:done="0"/>
-  <w15:commentEx w15:paraId="59B25E55" w15:done="0"/>
   <w15:commentEx w15:paraId="518495A5" w15:done="0"/>
-  <w15:commentEx w15:paraId="7EDAC5F4" w15:paraIdParent="518495A5" w15:done="0"/>
   <w15:commentEx w15:paraId="395E15DF" w15:done="0"/>
   <w15:commentEx w15:paraId="22E7E588" w15:done="0"/>
 </w15:commentsEx>
@@ -20650,15 +20594,12 @@
   <w16cex:commentExtensible w16cex:durableId="246E2023" w16cex:dateUtc="2021-06-11T14:47:00Z"/>
   <w16cex:commentExtensible w16cex:durableId="246E20C5" w16cex:dateUtc="2021-06-11T14:49:00Z"/>
   <w16cex:commentExtensible w16cex:durableId="246E2255" w16cex:dateUtc="2021-06-11T14:56:00Z"/>
-  <w16cex:commentExtensible w16cex:durableId="246E6481" w16cex:dateUtc="2021-06-11T19:38:00Z"/>
   <w16cex:commentExtensible w16cex:durableId="246E0EB1" w16cex:dateUtc="2021-06-11T13:32:00Z"/>
   <w16cex:commentExtensible w16cex:durableId="246DF914" w16cex:dateUtc="2021-06-11T12:00:00Z"/>
   <w16cex:commentExtensible w16cex:durableId="246E1224" w16cex:dateUtc="2021-06-11T13:47:00Z"/>
   <w16cex:commentExtensible w16cex:durableId="246E0E68" w16cex:dateUtc="2021-06-11T13:31:00Z"/>
   <w16cex:commentExtensible w16cex:durableId="246E257A" w16cex:dateUtc="2021-06-11T15:10:00Z"/>
-  <w16cex:commentExtensible w16cex:durableId="246E64F5" w16cex:dateUtc="2021-06-11T19:40:00Z"/>
   <w16cex:commentExtensible w16cex:durableId="246E29BC" w16cex:dateUtc="2021-06-11T15:28:00Z"/>
-  <w16cex:commentExtensible w16cex:durableId="246E6553" w16cex:dateUtc="2021-06-11T19:42:00Z"/>
   <w16cex:commentExtensible w16cex:durableId="246E2CCE" w16cex:dateUtc="2021-06-11T15:41:00Z"/>
   <w16cex:commentExtensible w16cex:durableId="246E2D48" w16cex:dateUtc="2021-06-11T15:43:00Z"/>
 </w16cex:commentsExtensible>
@@ -20669,15 +20610,12 @@
   <w16cid:commentId w16cid:paraId="151B2049" w16cid:durableId="246E2023"/>
   <w16cid:commentId w16cid:paraId="6859C1F8" w16cid:durableId="246E20C5"/>
   <w16cid:commentId w16cid:paraId="15680ACF" w16cid:durableId="246E2255"/>
-  <w16cid:commentId w16cid:paraId="17D8274E" w16cid:durableId="246E6481"/>
   <w16cid:commentId w16cid:paraId="3F334902" w16cid:durableId="246E0EB1"/>
   <w16cid:commentId w16cid:paraId="52285D3E" w16cid:durableId="246DF914"/>
   <w16cid:commentId w16cid:paraId="2086A40B" w16cid:durableId="246E1224"/>
   <w16cid:commentId w16cid:paraId="7090D653" w16cid:durableId="246E0E68"/>
   <w16cid:commentId w16cid:paraId="4406B25C" w16cid:durableId="246E257A"/>
-  <w16cid:commentId w16cid:paraId="59B25E55" w16cid:durableId="246E64F5"/>
   <w16cid:commentId w16cid:paraId="518495A5" w16cid:durableId="246E29BC"/>
-  <w16cid:commentId w16cid:paraId="7EDAC5F4" w16cid:durableId="246E6553"/>
   <w16cid:commentId w16cid:paraId="395E15DF" w16cid:durableId="246E2CCE"/>
   <w16cid:commentId w16cid:paraId="22E7E588" w16cid:durableId="246E2D48"/>
 </w16cid:commentsIds>
@@ -20725,7 +20663,7 @@
     <w:sdtContent>
       <w:p>
         <w:pPr>
-          <w:pStyle w:val="a6"/>
+          <w:pStyle w:val="Footer"/>
           <w:jc w:val="center"/>
         </w:pPr>
         <w:r>
@@ -20752,7 +20690,7 @@
   </w:sdt>
   <w:p>
     <w:pPr>
-      <w:pStyle w:val="a6"/>
+      <w:pStyle w:val="Footer"/>
     </w:pPr>
   </w:p>
 </w:ftr>
@@ -20907,9 +20845,6 @@
 <w15:people xmlns:wpc="http://schemas.microsoft.com/office/word/2010/wordprocessingCanvas" xmlns:cx="http://schemas.microsoft.com/office/drawing/2014/chartex" xmlns:cx1="http://schemas.microsoft.com/office/drawing/2015/9/8/chartex" xmlns:cx2="http://schemas.microsoft.com/office/drawing/2015/10/21/chartex" xmlns:cx3="http://schemas.microsoft.com/office/drawing/2016/5/9/chartex" xmlns:cx4="http://schemas.microsoft.com/office/drawing/2016/5/10/chartex" xmlns:cx5="http://schemas.microsoft.com/office/drawing/2016/5/11/chartex" xmlns:cx6="http://schemas.microsoft.com/office/drawing/2016/5/12/chartex" xmlns:cx7="http://schemas.microsoft.com/office/drawing/2016/5/13/chartex" xmlns:cx8="http://schemas.microsoft.com/office/drawing/2016/5/14/chartex" xmlns:mc="http://schemas.openxmlformats.org/markup-compatibility/2006" xmlns:aink="http://schemas.microsoft.com/office/drawing/2016/ink" xmlns:am3d="http://schemas.microsoft.com/office/drawing/2017/model3d" xmlns:o="urn:schemas-microsoft-com:office:office" xmlns:r="http://schemas.openxmlformats.org/officeDocument/2006/relationships" xmlns:m="http://schemas.openxmlformats.org/officeDocument/2006/math" xmlns:v="urn:schemas-microsoft-com:vml" xmlns:wp14="http://schemas.microsoft.com/office/word/2010/wordprocessingDrawing" xmlns:wp="http://schemas.openxmlformats.org/drawingml/2006/wordprocessingDrawing" xmlns:w10="urn:schemas-microsoft-com:office:word" xmlns:w="http://schemas.openxmlformats.org/wordprocessingml/2006/main" xmlns:w14="http://schemas.microsoft.com/office/word/2010/wordml" xmlns:w15="http://schemas.microsoft.com/office/word/2012/wordml" xmlns:w16cex="http://schemas.microsoft.com/office/word/2018/wordml/cex" xmlns:w16cid="http://schemas.microsoft.com/office/word/2016/wordml/cid" xmlns:w16="http://schemas.microsoft.com/office/word/2018/wordml" xmlns:w16sdtdh="http://schemas.microsoft.com/office/word/2020/wordml/sdtdatahash" xmlns:w16se="http://schemas.microsoft.com/office/word/2015/wordml/symex" xmlns:wpg="http://schemas.microsoft.com/office/word/2010/wordprocessingGroup" xmlns:wpi="http://schemas.microsoft.com/office/word/2010/wordprocessingInk" xmlns:wne="http://schemas.microsoft.com/office/word/2006/wordml" xmlns:wps="http://schemas.microsoft.com/office/word/2010/wordprocessingShape" mc:Ignorable="w14 w15 w16se w16cid w16 w16cex w16sdtdh wp14">
   <w15:person w15:author="Shaked Lubin">
     <w15:presenceInfo w15:providerId="Windows Live" w15:userId="b8927da1f13c2969"/>
-  </w15:person>
-  <w15:person w15:author="RON FE">
-    <w15:presenceInfo w15:providerId="Windows Live" w15:userId="f2f16bc11b385546"/>
   </w15:person>
 </w15:people>
 </file>
@@ -21309,18 +21244,18 @@
     <w:lsdException w:name="Unresolved Mention" w:semiHidden="1" w:unhideWhenUsed="1"/>
     <w:lsdException w:name="Smart Link" w:semiHidden="1" w:unhideWhenUsed="1"/>
   </w:latentStyles>
-  <w:style w:type="paragraph" w:default="1" w:styleId="a">
+  <w:style w:type="paragraph" w:default="1" w:styleId="Normal">
     <w:name w:val="Normal"/>
     <w:qFormat/>
     <w:pPr>
       <w:bidi/>
     </w:pPr>
   </w:style>
-  <w:style w:type="paragraph" w:styleId="1">
+  <w:style w:type="paragraph" w:styleId="Heading1">
     <w:name w:val="heading 1"/>
-    <w:basedOn w:val="a"/>
-    <w:next w:val="a"/>
-    <w:link w:val="10"/>
+    <w:basedOn w:val="Normal"/>
+    <w:next w:val="Normal"/>
+    <w:link w:val="Heading1Char"/>
     <w:uiPriority w:val="9"/>
     <w:qFormat/>
     <w:rsid w:val="00E72104"/>
@@ -21337,11 +21272,11 @@
       <w:szCs w:val="32"/>
     </w:rPr>
   </w:style>
-  <w:style w:type="paragraph" w:styleId="2">
+  <w:style w:type="paragraph" w:styleId="Heading2">
     <w:name w:val="heading 2"/>
-    <w:basedOn w:val="a"/>
-    <w:next w:val="a"/>
-    <w:link w:val="20"/>
+    <w:basedOn w:val="Normal"/>
+    <w:next w:val="Normal"/>
+    <w:link w:val="Heading2Char"/>
     <w:uiPriority w:val="9"/>
     <w:unhideWhenUsed/>
     <w:qFormat/>
@@ -21359,11 +21294,11 @@
       <w:szCs w:val="26"/>
     </w:rPr>
   </w:style>
-  <w:style w:type="paragraph" w:styleId="3">
+  <w:style w:type="paragraph" w:styleId="Heading3">
     <w:name w:val="heading 3"/>
-    <w:basedOn w:val="a"/>
-    <w:next w:val="a"/>
-    <w:link w:val="30"/>
+    <w:basedOn w:val="Normal"/>
+    <w:next w:val="Normal"/>
+    <w:link w:val="Heading3Char"/>
     <w:uiPriority w:val="9"/>
     <w:unhideWhenUsed/>
     <w:qFormat/>
@@ -21381,13 +21316,13 @@
       <w:szCs w:val="24"/>
     </w:rPr>
   </w:style>
-  <w:style w:type="character" w:default="1" w:styleId="a0">
+  <w:style w:type="character" w:default="1" w:styleId="DefaultParagraphFont">
     <w:name w:val="Default Paragraph Font"/>
     <w:uiPriority w:val="1"/>
     <w:semiHidden/>
     <w:unhideWhenUsed/>
   </w:style>
-  <w:style w:type="table" w:default="1" w:styleId="a1">
+  <w:style w:type="table" w:default="1" w:styleId="TableNormal">
     <w:name w:val="Normal Table"/>
     <w:uiPriority w:val="99"/>
     <w:semiHidden/>
@@ -21402,16 +21337,16 @@
       </w:tblCellMar>
     </w:tblPr>
   </w:style>
-  <w:style w:type="numbering" w:default="1" w:styleId="a2">
+  <w:style w:type="numbering" w:default="1" w:styleId="NoList">
     <w:name w:val="No List"/>
     <w:uiPriority w:val="99"/>
     <w:semiHidden/>
     <w:unhideWhenUsed/>
   </w:style>
-  <w:style w:type="character" w:customStyle="1" w:styleId="10">
-    <w:name w:val="כותרת 1 תו"/>
-    <w:basedOn w:val="a0"/>
-    <w:link w:val="1"/>
+  <w:style w:type="character" w:customStyle="1" w:styleId="Heading1Char">
+    <w:name w:val="Heading 1 Char"/>
+    <w:basedOn w:val="DefaultParagraphFont"/>
+    <w:link w:val="Heading1"/>
     <w:uiPriority w:val="9"/>
     <w:rsid w:val="00E72104"/>
     <w:rPr>
@@ -21421,10 +21356,10 @@
       <w:szCs w:val="32"/>
     </w:rPr>
   </w:style>
-  <w:style w:type="character" w:customStyle="1" w:styleId="20">
-    <w:name w:val="כותרת 2 תו"/>
-    <w:basedOn w:val="a0"/>
-    <w:link w:val="2"/>
+  <w:style w:type="character" w:customStyle="1" w:styleId="Heading2Char">
+    <w:name w:val="Heading 2 Char"/>
+    <w:basedOn w:val="DefaultParagraphFont"/>
+    <w:link w:val="Heading2"/>
     <w:uiPriority w:val="9"/>
     <w:rsid w:val="00E72104"/>
     <w:rPr>
@@ -21434,10 +21369,10 @@
       <w:szCs w:val="26"/>
     </w:rPr>
   </w:style>
-  <w:style w:type="character" w:customStyle="1" w:styleId="30">
-    <w:name w:val="כותרת 3 תו"/>
-    <w:basedOn w:val="a0"/>
-    <w:link w:val="3"/>
+  <w:style w:type="character" w:customStyle="1" w:styleId="Heading3Char">
+    <w:name w:val="Heading 3 Char"/>
+    <w:basedOn w:val="DefaultParagraphFont"/>
+    <w:link w:val="Heading3"/>
     <w:uiPriority w:val="9"/>
     <w:rsid w:val="00A3689A"/>
     <w:rPr>
@@ -21447,9 +21382,9 @@
       <w:szCs w:val="24"/>
     </w:rPr>
   </w:style>
-  <w:style w:type="character" w:styleId="a3">
+  <w:style w:type="character" w:styleId="PlaceholderText">
     <w:name w:val="Placeholder Text"/>
-    <w:basedOn w:val="a0"/>
+    <w:basedOn w:val="DefaultParagraphFont"/>
     <w:uiPriority w:val="99"/>
     <w:semiHidden/>
     <w:rsid w:val="006757AA"/>
@@ -21457,10 +21392,10 @@
       <w:color w:val="808080"/>
     </w:rPr>
   </w:style>
-  <w:style w:type="paragraph" w:styleId="a4">
+  <w:style w:type="paragraph" w:styleId="Header">
     <w:name w:val="header"/>
-    <w:basedOn w:val="a"/>
-    <w:link w:val="a5"/>
+    <w:basedOn w:val="Normal"/>
+    <w:link w:val="HeaderChar"/>
     <w:uiPriority w:val="99"/>
     <w:unhideWhenUsed/>
     <w:rsid w:val="00B85716"/>
@@ -21472,17 +21407,17 @@
       <w:spacing w:after="0" w:line="240" w:lineRule="auto"/>
     </w:pPr>
   </w:style>
-  <w:style w:type="character" w:customStyle="1" w:styleId="a5">
-    <w:name w:val="כותרת עליונה תו"/>
-    <w:basedOn w:val="a0"/>
-    <w:link w:val="a4"/>
+  <w:style w:type="character" w:customStyle="1" w:styleId="HeaderChar">
+    <w:name w:val="Header Char"/>
+    <w:basedOn w:val="DefaultParagraphFont"/>
+    <w:link w:val="Header"/>
     <w:uiPriority w:val="99"/>
     <w:rsid w:val="00B85716"/>
   </w:style>
-  <w:style w:type="paragraph" w:styleId="a6">
+  <w:style w:type="paragraph" w:styleId="Footer">
     <w:name w:val="footer"/>
-    <w:basedOn w:val="a"/>
-    <w:link w:val="a7"/>
+    <w:basedOn w:val="Normal"/>
+    <w:link w:val="FooterChar"/>
     <w:uiPriority w:val="99"/>
     <w:unhideWhenUsed/>
     <w:rsid w:val="00B85716"/>
@@ -21494,16 +21429,16 @@
       <w:spacing w:after="0" w:line="240" w:lineRule="auto"/>
     </w:pPr>
   </w:style>
-  <w:style w:type="character" w:customStyle="1" w:styleId="a7">
-    <w:name w:val="כותרת תחתונה תו"/>
-    <w:basedOn w:val="a0"/>
-    <w:link w:val="a6"/>
+  <w:style w:type="character" w:customStyle="1" w:styleId="FooterChar">
+    <w:name w:val="Footer Char"/>
+    <w:basedOn w:val="DefaultParagraphFont"/>
+    <w:link w:val="Footer"/>
     <w:uiPriority w:val="99"/>
     <w:rsid w:val="00B85716"/>
   </w:style>
-  <w:style w:type="paragraph" w:styleId="a8">
+  <w:style w:type="paragraph" w:styleId="ListParagraph">
     <w:name w:val="List Paragraph"/>
-    <w:basedOn w:val="a"/>
+    <w:basedOn w:val="Normal"/>
     <w:uiPriority w:val="34"/>
     <w:qFormat/>
     <w:rsid w:val="005573FD"/>
@@ -21512,9 +21447,9 @@
       <w:contextualSpacing/>
     </w:pPr>
   </w:style>
-  <w:style w:type="character" w:styleId="a9">
+  <w:style w:type="character" w:styleId="CommentReference">
     <w:name w:val="annotation reference"/>
-    <w:basedOn w:val="a0"/>
+    <w:basedOn w:val="DefaultParagraphFont"/>
     <w:uiPriority w:val="99"/>
     <w:semiHidden/>
     <w:unhideWhenUsed/>
@@ -21524,11 +21459,12 @@
       <w:szCs w:val="16"/>
     </w:rPr>
   </w:style>
-  <w:style w:type="paragraph" w:styleId="aa">
+  <w:style w:type="paragraph" w:styleId="CommentText">
     <w:name w:val="annotation text"/>
-    <w:basedOn w:val="a"/>
-    <w:link w:val="ab"/>
+    <w:basedOn w:val="Normal"/>
+    <w:link w:val="CommentTextChar"/>
     <w:uiPriority w:val="99"/>
+    <w:semiHidden/>
     <w:unhideWhenUsed/>
     <w:rsid w:val="00910CDA"/>
     <w:pPr>
@@ -21539,22 +21475,23 @@
       <w:szCs w:val="20"/>
     </w:rPr>
   </w:style>
-  <w:style w:type="character" w:customStyle="1" w:styleId="ab">
-    <w:name w:val="טקסט הערה תו"/>
-    <w:basedOn w:val="a0"/>
-    <w:link w:val="aa"/>
+  <w:style w:type="character" w:customStyle="1" w:styleId="CommentTextChar">
+    <w:name w:val="Comment Text Char"/>
+    <w:basedOn w:val="DefaultParagraphFont"/>
+    <w:link w:val="CommentText"/>
     <w:uiPriority w:val="99"/>
+    <w:semiHidden/>
     <w:rsid w:val="00910CDA"/>
     <w:rPr>
       <w:sz w:val="20"/>
       <w:szCs w:val="20"/>
     </w:rPr>
   </w:style>
-  <w:style w:type="paragraph" w:styleId="ac">
+  <w:style w:type="paragraph" w:styleId="CommentSubject">
     <w:name w:val="annotation subject"/>
-    <w:basedOn w:val="aa"/>
-    <w:next w:val="aa"/>
-    <w:link w:val="ad"/>
+    <w:basedOn w:val="CommentText"/>
+    <w:next w:val="CommentText"/>
+    <w:link w:val="CommentSubjectChar"/>
     <w:uiPriority w:val="99"/>
     <w:semiHidden/>
     <w:unhideWhenUsed/>
@@ -21564,10 +21501,10 @@
       <w:bCs/>
     </w:rPr>
   </w:style>
-  <w:style w:type="character" w:customStyle="1" w:styleId="ad">
-    <w:name w:val="נושא הערה תו"/>
-    <w:basedOn w:val="ab"/>
-    <w:link w:val="ac"/>
+  <w:style w:type="character" w:customStyle="1" w:styleId="CommentSubjectChar">
+    <w:name w:val="Comment Subject Char"/>
+    <w:basedOn w:val="CommentTextChar"/>
+    <w:link w:val="CommentSubject"/>
     <w:uiPriority w:val="99"/>
     <w:semiHidden/>
     <w:rsid w:val="00910CDA"/>

</xml_diff>

<commit_message>
Added most of the code to the doc
</commit_message>
<xml_diff>
--- a/אותות ומערכות - תרגיל מסכם.docx
+++ b/אותות ומערכות - תרגיל מסכם.docx
@@ -44,7 +44,23 @@
           <w:rFonts w:hint="cs"/>
           <w:rtl/>
         </w:rPr>
-        <w:t>רון פדרמן 2093392</w:t>
+        <w:t xml:space="preserve">רון </w:t>
+      </w:r>
+      <w:proofErr w:type="spellStart"/>
+      <w:r>
+        <w:rPr>
+          <w:rFonts w:hint="cs"/>
+          <w:rtl/>
+        </w:rPr>
+        <w:t>פדרמן</w:t>
+      </w:r>
+      <w:proofErr w:type="spellEnd"/>
+      <w:r>
+        <w:rPr>
+          <w:rFonts w:hint="cs"/>
+          <w:rtl/>
+        </w:rPr>
+        <w:t xml:space="preserve"> 2093392</w:t>
       </w:r>
       <w:r>
         <w:rPr>
@@ -6352,10 +6368,10 @@
           <w:noProof/>
         </w:rPr>
         <w:drawing>
-          <wp:inline distT="0" distB="0" distL="0" distR="0" wp14:anchorId="0DC8F804" wp14:editId="0C6357F5">
-            <wp:extent cx="4169410" cy="2991775"/>
-            <wp:effectExtent l="0" t="0" r="2540" b="0"/>
-            <wp:docPr id="1" name="Picture 1" descr="Chart, scatter chart&#10;&#10;Description automatically generated"/>
+          <wp:inline distT="0" distB="0" distL="0" distR="0" wp14:anchorId="1FBA3CA8" wp14:editId="1A664591">
+            <wp:extent cx="4591327" cy="3060700"/>
+            <wp:effectExtent l="0" t="0" r="0" b="6350"/>
+            <wp:docPr id="18" name="Picture 18" descr="Chart, scatter chart&#10;&#10;Description automatically generated"/>
             <wp:cNvGraphicFramePr>
               <a:graphicFrameLocks xmlns:a="http://schemas.openxmlformats.org/drawingml/2006/main" noChangeAspect="1"/>
             </wp:cNvGraphicFramePr>
@@ -6363,23 +6379,36 @@
               <a:graphicData uri="http://schemas.openxmlformats.org/drawingml/2006/picture">
                 <pic:pic xmlns:pic="http://schemas.openxmlformats.org/drawingml/2006/picture">
                   <pic:nvPicPr>
-                    <pic:cNvPr id="1" name="Picture 1" descr="Chart, scatter chart&#10;&#10;Description automatically generated"/>
-                    <pic:cNvPicPr/>
+                    <pic:cNvPr id="18" name="Picture 18" descr="Chart, scatter chart&#10;&#10;Description automatically generated"/>
+                    <pic:cNvPicPr>
+                      <a:picLocks noChangeAspect="1" noChangeArrowheads="1"/>
+                    </pic:cNvPicPr>
                   </pic:nvPicPr>
                   <pic:blipFill>
-                    <a:blip r:embed="rId12"/>
+                    <a:blip r:embed="rId12">
+                      <a:extLst>
+                        <a:ext uri="{28A0092B-C50C-407E-A947-70E740481C1C}">
+                          <a14:useLocalDpi xmlns:a14="http://schemas.microsoft.com/office/drawing/2010/main" val="0"/>
+                        </a:ext>
+                      </a:extLst>
+                    </a:blip>
+                    <a:srcRect/>
                     <a:stretch>
                       <a:fillRect/>
                     </a:stretch>
                   </pic:blipFill>
-                  <pic:spPr>
+                  <pic:spPr bwMode="auto">
                     <a:xfrm>
                       <a:off x="0" y="0"/>
-                      <a:ext cx="4171139" cy="2993016"/>
+                      <a:ext cx="4602250" cy="3067981"/>
                     </a:xfrm>
                     <a:prstGeom prst="rect">
                       <a:avLst/>
                     </a:prstGeom>
+                    <a:noFill/>
+                    <a:ln>
+                      <a:noFill/>
+                    </a:ln>
                   </pic:spPr>
                 </pic:pic>
               </a:graphicData>
@@ -6390,11 +6419,30 @@
     </w:p>
     <w:p>
       <w:pPr>
+        <w:rPr>
+          <w:rFonts w:ascii="David" w:eastAsiaTheme="minorEastAsia" w:hAnsi="David" w:cs="David" w:hint="cs"/>
+          <w:i/>
+          <w:rtl/>
+        </w:rPr>
+      </w:pPr>
+      <w:r>
+        <w:rPr>
+          <w:rFonts w:ascii="David" w:hAnsi="David" w:cs="David" w:hint="cs"/>
+          <w:i/>
+          <w:sz w:val="24"/>
+          <w:szCs w:val="24"/>
+          <w:rtl/>
+          <w:lang w:val="en-GB"/>
+        </w:rPr>
+        <w:t>הקוד:</w:t>
+      </w:r>
+    </w:p>
+    <w:p>
+      <w:pPr>
         <w:pStyle w:val="Heading3"/>
         <w:jc w:val="center"/>
         <w:rPr>
           <w:rFonts w:eastAsiaTheme="minorEastAsia"/>
-          <w:rtl/>
         </w:rPr>
       </w:pPr>
       <w:r>
@@ -6402,10 +6450,10 @@
           <w:noProof/>
         </w:rPr>
         <w:drawing>
-          <wp:inline distT="0" distB="0" distL="0" distR="0" wp14:anchorId="1EBC24E9" wp14:editId="39533EC9">
-            <wp:extent cx="5274310" cy="1282065"/>
+          <wp:inline distT="0" distB="0" distL="0" distR="0" wp14:anchorId="0C02E440" wp14:editId="462DBB1E">
+            <wp:extent cx="4950460" cy="1951933"/>
             <wp:effectExtent l="0" t="0" r="2540" b="0"/>
-            <wp:docPr id="2" name="Picture 2" descr="Text&#10;&#10;Description automatically generated"/>
+            <wp:docPr id="1" name="Picture 1" descr="Text&#10;&#10;Description automatically generated"/>
             <wp:cNvGraphicFramePr>
               <a:graphicFrameLocks xmlns:a="http://schemas.openxmlformats.org/drawingml/2006/main" noChangeAspect="1"/>
             </wp:cNvGraphicFramePr>
@@ -6413,7 +6461,7 @@
               <a:graphicData uri="http://schemas.openxmlformats.org/drawingml/2006/picture">
                 <pic:pic xmlns:pic="http://schemas.openxmlformats.org/drawingml/2006/picture">
                   <pic:nvPicPr>
-                    <pic:cNvPr id="2" name="Picture 2" descr="Text&#10;&#10;Description automatically generated"/>
+                    <pic:cNvPr id="1" name="Picture 1" descr="Text&#10;&#10;Description automatically generated"/>
                     <pic:cNvPicPr/>
                   </pic:nvPicPr>
                   <pic:blipFill>
@@ -6425,7 +6473,7 @@
                   <pic:spPr>
                     <a:xfrm>
                       <a:off x="0" y="0"/>
-                      <a:ext cx="5274310" cy="1282065"/>
+                      <a:ext cx="4956023" cy="1954127"/>
                     </a:xfrm>
                     <a:prstGeom prst="rect">
                       <a:avLst/>
@@ -7201,6 +7249,38 @@
           </m:f>
         </m:oMath>
       </m:oMathPara>
+    </w:p>
+    <w:p>
+      <w:pPr>
+        <w:jc w:val="center"/>
+        <w:rPr>
+          <w:i/>
+          <w:rtl/>
+        </w:rPr>
+      </w:pPr>
+    </w:p>
+    <w:p>
+      <w:pPr>
+        <w:rPr>
+          <w:rFonts w:ascii="David" w:hAnsi="David" w:cs="David" w:hint="cs"/>
+          <w:i/>
+          <w:sz w:val="24"/>
+          <w:szCs w:val="24"/>
+          <w:rtl/>
+          <w:lang w:val="en-GB"/>
+        </w:rPr>
+      </w:pPr>
+      <w:r>
+        <w:rPr>
+          <w:rFonts w:ascii="David" w:hAnsi="David" w:cs="David" w:hint="cs"/>
+          <w:i/>
+          <w:sz w:val="24"/>
+          <w:szCs w:val="24"/>
+          <w:rtl/>
+          <w:lang w:val="en-GB"/>
+        </w:rPr>
+        <w:t>הקוד:</w:t>
+      </w:r>
     </w:p>
     <w:p>
       <w:pPr>
@@ -7267,16 +7347,24 @@
       <w:pPr>
         <w:pStyle w:val="Heading3"/>
         <w:jc w:val="both"/>
-        <w:rPr>
-          <w:rtl/>
-        </w:rPr>
       </w:pPr>
+      <w:commentRangeStart w:id="1"/>
       <w:r>
         <w:rPr>
           <w:rFonts w:hint="cs"/>
           <w:rtl/>
         </w:rPr>
         <w:t>סעיף ו'</w:t>
+      </w:r>
+      <w:commentRangeEnd w:id="1"/>
+      <w:r>
+        <w:rPr>
+          <w:rStyle w:val="CommentReference"/>
+          <w:rFonts w:asciiTheme="minorHAnsi" w:eastAsiaTheme="minorHAnsi" w:hAnsiTheme="minorHAnsi" w:cstheme="minorBidi"/>
+          <w:color w:val="auto"/>
+          <w:rtl/>
+        </w:rPr>
+        <w:commentReference w:id="1"/>
       </w:r>
     </w:p>
     <w:p>
@@ -7291,10 +7379,10 @@
           <w:noProof/>
         </w:rPr>
         <w:drawing>
-          <wp:inline distT="0" distB="0" distL="0" distR="0" wp14:anchorId="76986E96" wp14:editId="67218886">
-            <wp:extent cx="4019088" cy="3015042"/>
-            <wp:effectExtent l="0" t="0" r="635" b="0"/>
-            <wp:docPr id="4" name="תמונה 4"/>
+          <wp:inline distT="0" distB="0" distL="0" distR="0" wp14:anchorId="702BEC6E" wp14:editId="2A8ACE74">
+            <wp:extent cx="4410340" cy="2940050"/>
+            <wp:effectExtent l="0" t="0" r="9525" b="0"/>
+            <wp:docPr id="22" name="Picture 22" descr="Chart&#10;&#10;Description automatically generated"/>
             <wp:cNvGraphicFramePr>
               <a:graphicFrameLocks xmlns:a="http://schemas.openxmlformats.org/drawingml/2006/main" noChangeAspect="1"/>
             </wp:cNvGraphicFramePr>
@@ -7302,7 +7390,7 @@
               <a:graphicData uri="http://schemas.openxmlformats.org/drawingml/2006/picture">
                 <pic:pic xmlns:pic="http://schemas.openxmlformats.org/drawingml/2006/picture">
                   <pic:nvPicPr>
-                    <pic:cNvPr id="4" name="תמונה 4"/>
+                    <pic:cNvPr id="22" name="Picture 22" descr="Chart&#10;&#10;Description automatically generated"/>
                     <pic:cNvPicPr>
                       <a:picLocks noChangeAspect="1" noChangeArrowheads="1"/>
                     </pic:cNvPicPr>
@@ -7323,7 +7411,7 @@
                   <pic:spPr bwMode="auto">
                     <a:xfrm>
                       <a:off x="0" y="0"/>
-                      <a:ext cx="4032181" cy="3024864"/>
+                      <a:ext cx="4419819" cy="2946369"/>
                     </a:xfrm>
                     <a:prstGeom prst="rect">
                       <a:avLst/>
@@ -7342,19 +7430,43 @@
     </w:p>
     <w:p>
       <w:pPr>
+        <w:rPr>
+          <w:rFonts w:ascii="David" w:hAnsi="David" w:cs="David"/>
+          <w:i/>
+          <w:sz w:val="24"/>
+          <w:szCs w:val="24"/>
+          <w:rtl/>
+          <w:lang w:val="en-GB"/>
+        </w:rPr>
+      </w:pPr>
+      <w:r>
+        <w:rPr>
+          <w:rFonts w:ascii="David" w:hAnsi="David" w:cs="David" w:hint="cs"/>
+          <w:i/>
+          <w:sz w:val="24"/>
+          <w:szCs w:val="24"/>
+          <w:rtl/>
+          <w:lang w:val="en-GB"/>
+        </w:rPr>
+        <w:t>הקוד:</w:t>
+      </w:r>
+    </w:p>
+    <w:p>
+      <w:pPr>
         <w:jc w:val="center"/>
+        <w:rPr>
+          <w:rFonts w:hint="cs"/>
+        </w:rPr>
       </w:pPr>
       <w:r>
         <w:rPr>
-          <w:rFonts w:cs="Arial"/>
           <w:noProof/>
-          <w:rtl/>
         </w:rPr>
         <w:drawing>
-          <wp:inline distT="0" distB="0" distL="0" distR="0" wp14:anchorId="0B738434" wp14:editId="70B01F50">
-            <wp:extent cx="6157134" cy="863600"/>
-            <wp:effectExtent l="0" t="0" r="0" b="0"/>
-            <wp:docPr id="17" name="Picture 17" descr="Graphical user interface, text&#10;&#10;Description automatically generated"/>
+          <wp:inline distT="0" distB="0" distL="0" distR="0" wp14:anchorId="56031025" wp14:editId="0495DFCD">
+            <wp:extent cx="5881597" cy="781050"/>
+            <wp:effectExtent l="0" t="0" r="5080" b="0"/>
+            <wp:docPr id="19" name="Picture 19" descr="A screenshot of a computer&#10;&#10;Description automatically generated with medium confidence"/>
             <wp:cNvGraphicFramePr>
               <a:graphicFrameLocks xmlns:a="http://schemas.openxmlformats.org/drawingml/2006/main" noChangeAspect="1"/>
             </wp:cNvGraphicFramePr>
@@ -7362,7 +7474,7 @@
               <a:graphicData uri="http://schemas.openxmlformats.org/drawingml/2006/picture">
                 <pic:pic xmlns:pic="http://schemas.openxmlformats.org/drawingml/2006/picture">
                   <pic:nvPicPr>
-                    <pic:cNvPr id="17" name="Picture 17" descr="Graphical user interface, text&#10;&#10;Description automatically generated"/>
+                    <pic:cNvPr id="19" name="Picture 19" descr="A screenshot of a computer&#10;&#10;Description automatically generated with medium confidence"/>
                     <pic:cNvPicPr/>
                   </pic:nvPicPr>
                   <pic:blipFill>
@@ -7374,7 +7486,7 @@
                   <pic:spPr>
                     <a:xfrm>
                       <a:off x="0" y="0"/>
-                      <a:ext cx="6162166" cy="864306"/>
+                      <a:ext cx="5886133" cy="781652"/>
                     </a:xfrm>
                     <a:prstGeom prst="rect">
                       <a:avLst/>
@@ -7397,21 +7509,6 @@
     </w:p>
     <w:p>
       <w:pPr>
-        <w:bidi w:val="0"/>
-        <w:jc w:val="both"/>
-        <w:rPr>
-          <w:rtl/>
-        </w:rPr>
-      </w:pPr>
-      <w:r>
-        <w:rPr>
-          <w:rtl/>
-        </w:rPr>
-        <w:br w:type="page"/>
-      </w:r>
-    </w:p>
-    <w:p>
-      <w:pPr>
         <w:jc w:val="both"/>
         <w:rPr>
           <w:rFonts w:asciiTheme="majorHAnsi" w:eastAsiaTheme="majorEastAsia" w:hAnsiTheme="majorHAnsi" w:cstheme="majorBidi"/>
@@ -7441,29 +7538,19 @@
           <w:rtl/>
         </w:rPr>
       </w:pPr>
-      <w:commentRangeStart w:id="1"/>
       <w:r>
         <w:rPr>
           <w:rFonts w:hint="cs"/>
           <w:rtl/>
         </w:rPr>
         <w:t>סעיף א'</w:t>
-      </w:r>
-      <w:commentRangeEnd w:id="1"/>
-      <w:r>
-        <w:rPr>
-          <w:rStyle w:val="CommentReference"/>
-          <w:rFonts w:asciiTheme="minorHAnsi" w:eastAsiaTheme="minorHAnsi" w:hAnsiTheme="minorHAnsi" w:cstheme="minorBidi"/>
-          <w:color w:val="auto"/>
-          <w:rtl/>
-        </w:rPr>
-        <w:commentReference w:id="1"/>
       </w:r>
     </w:p>
     <w:p>
       <w:pPr>
         <w:jc w:val="center"/>
         <w:rPr>
+          <w:noProof/>
           <w:rtl/>
         </w:rPr>
       </w:pPr>
@@ -7509,12 +7596,88 @@
           </wp:inline>
         </w:drawing>
       </w:r>
+      <w:r>
+        <w:t xml:space="preserve"> </w:t>
+      </w:r>
     </w:p>
     <w:p>
       <w:pPr>
-        <w:pStyle w:val="Heading3"/>
+        <w:rPr>
+          <w:rFonts w:ascii="David" w:hAnsi="David" w:cs="David"/>
+          <w:sz w:val="24"/>
+          <w:szCs w:val="24"/>
+        </w:rPr>
+      </w:pPr>
+      <w:r>
+        <w:rPr>
+          <w:rFonts w:ascii="David" w:hAnsi="David" w:cs="David"/>
+          <w:sz w:val="24"/>
+          <w:szCs w:val="24"/>
+          <w:rtl/>
+        </w:rPr>
+        <w:t>הקוד:</w:t>
+      </w:r>
+    </w:p>
+    <w:p>
+      <w:pPr>
         <w:jc w:val="center"/>
+        <w:rPr>
+          <w:rFonts w:hint="cs"/>
+        </w:rPr>
       </w:pPr>
+      <w:r>
+        <w:rPr>
+          <w:noProof/>
+        </w:rPr>
+        <w:drawing>
+          <wp:inline distT="0" distB="0" distL="0" distR="0" wp14:anchorId="77FBF1A5" wp14:editId="1F30EF83">
+            <wp:extent cx="5930231" cy="3587696"/>
+            <wp:effectExtent l="0" t="0" r="0" b="0"/>
+            <wp:docPr id="54" name="Picture 54" descr="Text&#10;&#10;Description automatically generated with medium confidence"/>
+            <wp:cNvGraphicFramePr>
+              <a:graphicFrameLocks xmlns:a="http://schemas.openxmlformats.org/drawingml/2006/main" noChangeAspect="1"/>
+            </wp:cNvGraphicFramePr>
+            <a:graphic xmlns:a="http://schemas.openxmlformats.org/drawingml/2006/main">
+              <a:graphicData uri="http://schemas.openxmlformats.org/drawingml/2006/picture">
+                <pic:pic xmlns:pic="http://schemas.openxmlformats.org/drawingml/2006/picture">
+                  <pic:nvPicPr>
+                    <pic:cNvPr id="54" name="Picture 54" descr="Text&#10;&#10;Description automatically generated with medium confidence"/>
+                    <pic:cNvPicPr>
+                      <a:picLocks noChangeAspect="1" noChangeArrowheads="1"/>
+                    </pic:cNvPicPr>
+                  </pic:nvPicPr>
+                  <pic:blipFill>
+                    <a:blip r:embed="rId18">
+                      <a:extLst>
+                        <a:ext uri="{28A0092B-C50C-407E-A947-70E740481C1C}">
+                          <a14:useLocalDpi xmlns:a14="http://schemas.microsoft.com/office/drawing/2010/main" val="0"/>
+                        </a:ext>
+                      </a:extLst>
+                    </a:blip>
+                    <a:srcRect/>
+                    <a:stretch>
+                      <a:fillRect/>
+                    </a:stretch>
+                  </pic:blipFill>
+                  <pic:spPr bwMode="auto">
+                    <a:xfrm>
+                      <a:off x="0" y="0"/>
+                      <a:ext cx="5951726" cy="3600700"/>
+                    </a:xfrm>
+                    <a:prstGeom prst="rect">
+                      <a:avLst/>
+                    </a:prstGeom>
+                    <a:noFill/>
+                    <a:ln>
+                      <a:noFill/>
+                    </a:ln>
+                  </pic:spPr>
+                </pic:pic>
+              </a:graphicData>
+            </a:graphic>
+          </wp:inline>
+        </w:drawing>
+      </w:r>
     </w:p>
     <w:p>
       <w:pPr>
@@ -7543,7 +7706,6 @@
           <w:rtl/>
         </w:rPr>
       </w:pPr>
-      <w:commentRangeStart w:id="2"/>
       <w:r>
         <w:rPr>
           <w:rFonts w:hint="cs"/>
@@ -7551,16 +7713,6 @@
         </w:rPr>
         <w:lastRenderedPageBreak/>
         <w:t>סעיף ב'</w:t>
-      </w:r>
-      <w:commentRangeEnd w:id="2"/>
-      <w:r>
-        <w:rPr>
-          <w:rStyle w:val="CommentReference"/>
-          <w:rFonts w:asciiTheme="minorHAnsi" w:eastAsiaTheme="minorHAnsi" w:hAnsiTheme="minorHAnsi" w:cstheme="minorBidi"/>
-          <w:color w:val="auto"/>
-          <w:rtl/>
-        </w:rPr>
-        <w:commentReference w:id="2"/>
       </w:r>
     </w:p>
     <w:p>
@@ -8929,17 +9081,6 @@
     </w:p>
     <w:p>
       <w:pPr>
-        <w:rPr>
-          <w:rFonts w:ascii="David" w:hAnsi="David" w:cs="David"/>
-          <w:i/>
-          <w:sz w:val="24"/>
-          <w:szCs w:val="24"/>
-          <w:rtl/>
-        </w:rPr>
-      </w:pPr>
-    </w:p>
-    <w:p>
-      <w:pPr>
         <w:pStyle w:val="Heading3"/>
         <w:jc w:val="center"/>
         <w:rPr>
@@ -8953,9 +9094,9 @@
           <w:rtl/>
         </w:rPr>
         <w:drawing>
-          <wp:inline distT="0" distB="0" distL="0" distR="0" wp14:anchorId="44C323EA" wp14:editId="0D45A3E0">
-            <wp:extent cx="4229317" cy="3397425"/>
-            <wp:effectExtent l="0" t="0" r="0" b="0"/>
+          <wp:inline distT="0" distB="0" distL="0" distR="0" wp14:anchorId="44C323EA" wp14:editId="0328C003">
+            <wp:extent cx="3175000" cy="2550489"/>
+            <wp:effectExtent l="0" t="0" r="6350" b="2540"/>
             <wp:docPr id="20" name="Picture 20"/>
             <wp:cNvGraphicFramePr>
               <a:graphicFrameLocks xmlns:a="http://schemas.openxmlformats.org/drawingml/2006/main" noChangeAspect="1"/>
@@ -8968,7 +9109,7 @@
                     <pic:cNvPicPr/>
                   </pic:nvPicPr>
                   <pic:blipFill>
-                    <a:blip r:embed="rId18"/>
+                    <a:blip r:embed="rId19"/>
                     <a:stretch>
                       <a:fillRect/>
                     </a:stretch>
@@ -8976,7 +9117,7 @@
                   <pic:spPr>
                     <a:xfrm>
                       <a:off x="0" y="0"/>
-                      <a:ext cx="4229317" cy="3397425"/>
+                      <a:ext cx="3185946" cy="2559282"/>
                     </a:xfrm>
                     <a:prstGeom prst="rect">
                       <a:avLst/>
@@ -8991,29 +9132,65 @@
     </w:p>
     <w:p>
       <w:pPr>
-        <w:pStyle w:val="Heading3"/>
-        <w:jc w:val="center"/>
-        <w:rPr>
-          <w:rtl/>
+        <w:rPr>
+          <w:rFonts w:ascii="David" w:hAnsi="David" w:cs="David"/>
+          <w:sz w:val="24"/>
+          <w:szCs w:val="24"/>
         </w:rPr>
       </w:pPr>
+      <w:r>
+        <w:rPr>
+          <w:rFonts w:ascii="David" w:hAnsi="David" w:cs="David"/>
+          <w:sz w:val="24"/>
+          <w:szCs w:val="24"/>
+          <w:rtl/>
+        </w:rPr>
+        <w:t>הקוד:</w:t>
+      </w:r>
     </w:p>
     <w:p>
       <w:pPr>
-        <w:bidi w:val="0"/>
-        <w:rPr>
-          <w:rFonts w:asciiTheme="majorHAnsi" w:eastAsiaTheme="majorEastAsia" w:hAnsiTheme="majorHAnsi" w:cstheme="majorBidi"/>
-          <w:color w:val="1F3763" w:themeColor="accent1" w:themeShade="7F"/>
-          <w:sz w:val="24"/>
-          <w:szCs w:val="24"/>
-          <w:rtl/>
-        </w:rPr>
+        <w:jc w:val="center"/>
       </w:pPr>
       <w:r>
         <w:rPr>
-          <w:rtl/>
-        </w:rPr>
-        <w:br w:type="page"/>
+          <w:noProof/>
+        </w:rPr>
+        <w:drawing>
+          <wp:inline distT="0" distB="0" distL="0" distR="0" wp14:anchorId="6311850B" wp14:editId="0FDF24E4">
+            <wp:extent cx="2910230" cy="2882900"/>
+            <wp:effectExtent l="0" t="0" r="4445" b="0"/>
+            <wp:docPr id="55" name="Picture 55" descr="Graphical user interface, text, application&#10;&#10;Description automatically generated"/>
+            <wp:cNvGraphicFramePr>
+              <a:graphicFrameLocks xmlns:a="http://schemas.openxmlformats.org/drawingml/2006/main" noChangeAspect="1"/>
+            </wp:cNvGraphicFramePr>
+            <a:graphic xmlns:a="http://schemas.openxmlformats.org/drawingml/2006/main">
+              <a:graphicData uri="http://schemas.openxmlformats.org/drawingml/2006/picture">
+                <pic:pic xmlns:pic="http://schemas.openxmlformats.org/drawingml/2006/picture">
+                  <pic:nvPicPr>
+                    <pic:cNvPr id="55" name="Picture 55" descr="Graphical user interface, text, application&#10;&#10;Description automatically generated"/>
+                    <pic:cNvPicPr/>
+                  </pic:nvPicPr>
+                  <pic:blipFill>
+                    <a:blip r:embed="rId20"/>
+                    <a:stretch>
+                      <a:fillRect/>
+                    </a:stretch>
+                  </pic:blipFill>
+                  <pic:spPr>
+                    <a:xfrm>
+                      <a:off x="0" y="0"/>
+                      <a:ext cx="2914106" cy="2886740"/>
+                    </a:xfrm>
+                    <a:prstGeom prst="rect">
+                      <a:avLst/>
+                    </a:prstGeom>
+                  </pic:spPr>
+                </pic:pic>
+              </a:graphicData>
+            </a:graphic>
+          </wp:inline>
+        </w:drawing>
       </w:r>
     </w:p>
     <w:p>
@@ -9023,8 +9200,8 @@
           <w:rtl/>
         </w:rPr>
       </w:pPr>
+      <w:commentRangeStart w:id="2"/>
       <w:commentRangeStart w:id="3"/>
-      <w:commentRangeStart w:id="4"/>
       <w:r>
         <w:rPr>
           <w:rFonts w:hint="cs"/>
@@ -9033,7 +9210,7 @@
         <w:lastRenderedPageBreak/>
         <w:t>סעיף ג'</w:t>
       </w:r>
-      <w:commentRangeEnd w:id="3"/>
+      <w:commentRangeEnd w:id="2"/>
       <w:r>
         <w:rPr>
           <w:rStyle w:val="CommentReference"/>
@@ -9041,9 +9218,9 @@
           <w:color w:val="auto"/>
           <w:rtl/>
         </w:rPr>
-        <w:commentReference w:id="3"/>
-      </w:r>
-      <w:commentRangeEnd w:id="4"/>
+        <w:commentReference w:id="2"/>
+      </w:r>
+      <w:commentRangeEnd w:id="3"/>
       <w:r>
         <w:rPr>
           <w:rStyle w:val="CommentReference"/>
@@ -9051,7 +9228,7 @@
           <w:color w:val="auto"/>
           <w:rtl/>
         </w:rPr>
-        <w:commentReference w:id="4"/>
+        <w:commentReference w:id="3"/>
       </w:r>
     </w:p>
     <w:p>
@@ -9543,7 +9720,27 @@
           <w:szCs w:val="24"/>
           <w:rtl/>
         </w:rPr>
-        <w:t xml:space="preserve"> נשים לב כי לעשות קונבולוציה של אות הכניסה עם </w:t>
+        <w:t xml:space="preserve"> נשים לב כי לעשות </w:t>
+      </w:r>
+      <w:proofErr w:type="spellStart"/>
+      <w:r>
+        <w:rPr>
+          <w:rFonts w:ascii="David" w:hAnsi="David" w:cs="David" w:hint="cs"/>
+          <w:sz w:val="24"/>
+          <w:szCs w:val="24"/>
+          <w:rtl/>
+        </w:rPr>
+        <w:t>קונבולוציה</w:t>
+      </w:r>
+      <w:proofErr w:type="spellEnd"/>
+      <w:r>
+        <w:rPr>
+          <w:rFonts w:ascii="David" w:hAnsi="David" w:cs="David" w:hint="cs"/>
+          <w:sz w:val="24"/>
+          <w:szCs w:val="24"/>
+          <w:rtl/>
+        </w:rPr>
+        <w:t xml:space="preserve"> של אות הכניסה עם </w:t>
       </w:r>
       <m:oMath>
         <m:r>
@@ -12089,7 +12286,6 @@
           <w:rtl/>
         </w:rPr>
       </w:pPr>
-      <w:commentRangeStart w:id="5"/>
       <w:r>
         <w:rPr>
           <w:rFonts w:hint="cs"/>
@@ -12097,16 +12293,6 @@
         </w:rPr>
         <w:lastRenderedPageBreak/>
         <w:t>סעיף ד'</w:t>
-      </w:r>
-      <w:commentRangeEnd w:id="5"/>
-      <w:r>
-        <w:rPr>
-          <w:rStyle w:val="CommentReference"/>
-          <w:rFonts w:asciiTheme="minorHAnsi" w:eastAsiaTheme="minorHAnsi" w:hAnsiTheme="minorHAnsi" w:cstheme="minorBidi"/>
-          <w:color w:val="auto"/>
-          <w:rtl/>
-        </w:rPr>
-        <w:commentReference w:id="5"/>
       </w:r>
     </w:p>
     <w:p>
@@ -12139,7 +12325,7 @@
                     <pic:cNvPicPr/>
                   </pic:nvPicPr>
                   <pic:blipFill>
-                    <a:blip r:embed="rId19"/>
+                    <a:blip r:embed="rId21"/>
                     <a:stretch>
                       <a:fillRect/>
                     </a:stretch>
@@ -12995,8 +13181,19 @@
           <w:szCs w:val="24"/>
           <w:rtl/>
         </w:rPr>
-        <w:t xml:space="preserve"> ארבעת ההלמים</w:t>
-      </w:r>
+        <w:t xml:space="preserve"> ארבעת </w:t>
+      </w:r>
+      <w:proofErr w:type="spellStart"/>
+      <w:r>
+        <w:rPr>
+          <w:rFonts w:ascii="David" w:hAnsi="David" w:cs="David" w:hint="cs"/>
+          <w:sz w:val="24"/>
+          <w:szCs w:val="24"/>
+          <w:rtl/>
+        </w:rPr>
+        <w:t>ההלמים</w:t>
+      </w:r>
+      <w:proofErr w:type="spellEnd"/>
       <w:r>
         <w:rPr>
           <w:rFonts w:ascii="David" w:hAnsi="David" w:cs="David" w:hint="cs"/>
@@ -14256,6 +14453,114 @@
           <w:sz w:val="24"/>
           <w:szCs w:val="24"/>
           <w:rtl/>
+          <w:lang w:val="en-GB"/>
+        </w:rPr>
+      </w:pPr>
+      <w:r>
+        <w:rPr>
+          <w:rFonts w:ascii="David" w:hAnsi="David" w:cs="David"/>
+          <w:sz w:val="24"/>
+          <w:szCs w:val="24"/>
+          <w:rtl/>
+          <w:lang w:val="en-GB"/>
+        </w:rPr>
+        <w:br w:type="page"/>
+      </w:r>
+    </w:p>
+    <w:p>
+      <w:pPr>
+        <w:rPr>
+          <w:rFonts w:ascii="David" w:hAnsi="David" w:cs="David"/>
+          <w:sz w:val="24"/>
+          <w:szCs w:val="24"/>
+        </w:rPr>
+      </w:pPr>
+      <w:r>
+        <w:rPr>
+          <w:rFonts w:ascii="David" w:hAnsi="David" w:cs="David"/>
+          <w:sz w:val="24"/>
+          <w:szCs w:val="24"/>
+          <w:rtl/>
+        </w:rPr>
+        <w:lastRenderedPageBreak/>
+        <w:t>הקוד:</w:t>
+      </w:r>
+    </w:p>
+    <w:p>
+      <w:pPr>
+        <w:jc w:val="center"/>
+        <w:rPr>
+          <w:rFonts w:ascii="David" w:hAnsi="David" w:cs="David" w:hint="cs"/>
+          <w:sz w:val="24"/>
+          <w:szCs w:val="24"/>
+          <w:rtl/>
+        </w:rPr>
+      </w:pPr>
+      <w:r>
+        <w:rPr>
+          <w:noProof/>
+        </w:rPr>
+        <w:drawing>
+          <wp:inline distT="0" distB="0" distL="0" distR="0" wp14:anchorId="0DA99547" wp14:editId="6D2D3971">
+            <wp:extent cx="5143500" cy="3711025"/>
+            <wp:effectExtent l="0" t="0" r="0" b="3810"/>
+            <wp:docPr id="56" name="Picture 56" descr="Text&#10;&#10;Description automatically generated with low confidence"/>
+            <wp:cNvGraphicFramePr>
+              <a:graphicFrameLocks xmlns:a="http://schemas.openxmlformats.org/drawingml/2006/main" noChangeAspect="1"/>
+            </wp:cNvGraphicFramePr>
+            <a:graphic xmlns:a="http://schemas.openxmlformats.org/drawingml/2006/main">
+              <a:graphicData uri="http://schemas.openxmlformats.org/drawingml/2006/picture">
+                <pic:pic xmlns:pic="http://schemas.openxmlformats.org/drawingml/2006/picture">
+                  <pic:nvPicPr>
+                    <pic:cNvPr id="56" name="Picture 56" descr="Text&#10;&#10;Description automatically generated with low confidence"/>
+                    <pic:cNvPicPr>
+                      <a:picLocks noChangeAspect="1" noChangeArrowheads="1"/>
+                    </pic:cNvPicPr>
+                  </pic:nvPicPr>
+                  <pic:blipFill rotWithShape="1">
+                    <a:blip r:embed="rId22">
+                      <a:extLst>
+                        <a:ext uri="{28A0092B-C50C-407E-A947-70E740481C1C}">
+                          <a14:useLocalDpi xmlns:a14="http://schemas.microsoft.com/office/drawing/2010/main" val="0"/>
+                        </a:ext>
+                      </a:extLst>
+                    </a:blip>
+                    <a:srcRect r="16148"/>
+                    <a:stretch/>
+                  </pic:blipFill>
+                  <pic:spPr bwMode="auto">
+                    <a:xfrm>
+                      <a:off x="0" y="0"/>
+                      <a:ext cx="5158152" cy="3721596"/>
+                    </a:xfrm>
+                    <a:prstGeom prst="rect">
+                      <a:avLst/>
+                    </a:prstGeom>
+                    <a:noFill/>
+                    <a:ln>
+                      <a:noFill/>
+                    </a:ln>
+                    <a:extLst>
+                      <a:ext uri="{53640926-AAD7-44D8-BBD7-CCE9431645EC}">
+                        <a14:shadowObscured xmlns:a14="http://schemas.microsoft.com/office/drawing/2010/main"/>
+                      </a:ext>
+                    </a:extLst>
+                  </pic:spPr>
+                </pic:pic>
+              </a:graphicData>
+            </a:graphic>
+          </wp:inline>
+        </w:drawing>
+      </w:r>
+    </w:p>
+    <w:p>
+      <w:pPr>
+        <w:bidi w:val="0"/>
+        <w:rPr>
+          <w:rFonts w:ascii="David" w:hAnsi="David" w:cs="David"/>
+          <w:sz w:val="24"/>
+          <w:szCs w:val="24"/>
+          <w:rtl/>
         </w:rPr>
       </w:pPr>
       <w:r>
@@ -14275,7 +14580,7 @@
           <w:rtl/>
         </w:rPr>
       </w:pPr>
-      <w:commentRangeStart w:id="6"/>
+      <w:commentRangeStart w:id="4"/>
       <w:r>
         <w:rPr>
           <w:rFonts w:hint="cs"/>
@@ -14284,14 +14589,14 @@
         <w:lastRenderedPageBreak/>
         <w:t>סעיף ה'</w:t>
       </w:r>
-      <w:commentRangeEnd w:id="6"/>
+      <w:commentRangeEnd w:id="4"/>
       <w:r>
         <w:rPr>
           <w:rStyle w:val="CommentReference"/>
           <w:rFonts w:asciiTheme="minorHAnsi" w:eastAsiaTheme="minorHAnsi" w:hAnsiTheme="minorHAnsi" w:cstheme="minorBidi"/>
           <w:color w:val="auto"/>
         </w:rPr>
-        <w:commentReference w:id="6"/>
+        <w:commentReference w:id="4"/>
       </w:r>
     </w:p>
     <w:p>
@@ -14321,7 +14626,7 @@
                     <pic:cNvPicPr/>
                   </pic:nvPicPr>
                   <pic:blipFill>
-                    <a:blip r:embed="rId20"/>
+                    <a:blip r:embed="rId23"/>
                     <a:stretch>
                       <a:fillRect/>
                     </a:stretch>
@@ -14369,7 +14674,7 @@
                     <pic:cNvPicPr/>
                   </pic:nvPicPr>
                   <pic:blipFill>
-                    <a:blip r:embed="rId21"/>
+                    <a:blip r:embed="rId24"/>
                     <a:stretch>
                       <a:fillRect/>
                     </a:stretch>
@@ -14430,6 +14735,113 @@
     </w:p>
     <w:p>
       <w:pPr>
+        <w:bidi w:val="0"/>
+        <w:rPr>
+          <w:rFonts w:ascii="David" w:hAnsi="David" w:cs="David"/>
+          <w:sz w:val="24"/>
+          <w:szCs w:val="24"/>
+          <w:rtl/>
+        </w:rPr>
+      </w:pPr>
+      <w:r>
+        <w:rPr>
+          <w:rFonts w:ascii="David" w:hAnsi="David" w:cs="David"/>
+          <w:sz w:val="24"/>
+          <w:szCs w:val="24"/>
+          <w:rtl/>
+        </w:rPr>
+        <w:br w:type="page"/>
+      </w:r>
+    </w:p>
+    <w:p>
+      <w:pPr>
+        <w:jc w:val="both"/>
+        <w:rPr>
+          <w:rFonts w:ascii="David" w:hAnsi="David" w:cs="David" w:hint="cs"/>
+          <w:sz w:val="24"/>
+          <w:szCs w:val="24"/>
+          <w:rtl/>
+        </w:rPr>
+      </w:pPr>
+      <w:r>
+        <w:rPr>
+          <w:rFonts w:ascii="David" w:hAnsi="David" w:cs="David" w:hint="cs"/>
+          <w:sz w:val="24"/>
+          <w:szCs w:val="24"/>
+          <w:rtl/>
+        </w:rPr>
+        <w:lastRenderedPageBreak/>
+        <w:t>הקוד:</w:t>
+      </w:r>
+    </w:p>
+    <w:p>
+      <w:pPr>
+        <w:jc w:val="center"/>
+        <w:rPr>
+          <w:rFonts w:ascii="David" w:hAnsi="David" w:cs="David"/>
+          <w:sz w:val="24"/>
+          <w:szCs w:val="24"/>
+        </w:rPr>
+      </w:pPr>
+      <w:r>
+        <w:rPr>
+          <w:noProof/>
+        </w:rPr>
+        <w:drawing>
+          <wp:inline distT="0" distB="0" distL="0" distR="0" wp14:anchorId="2A4766EE" wp14:editId="082E4446">
+            <wp:extent cx="4933950" cy="2963147"/>
+            <wp:effectExtent l="0" t="0" r="0" b="8890"/>
+            <wp:docPr id="57" name="Picture 57" descr="A picture containing text&#10;&#10;Description automatically generated"/>
+            <wp:cNvGraphicFramePr>
+              <a:graphicFrameLocks xmlns:a="http://schemas.openxmlformats.org/drawingml/2006/main" noChangeAspect="1"/>
+            </wp:cNvGraphicFramePr>
+            <a:graphic xmlns:a="http://schemas.openxmlformats.org/drawingml/2006/main">
+              <a:graphicData uri="http://schemas.openxmlformats.org/drawingml/2006/picture">
+                <pic:pic xmlns:pic="http://schemas.openxmlformats.org/drawingml/2006/picture">
+                  <pic:nvPicPr>
+                    <pic:cNvPr id="57" name="Picture 57" descr="A picture containing text&#10;&#10;Description automatically generated"/>
+                    <pic:cNvPicPr>
+                      <a:picLocks noChangeAspect="1" noChangeArrowheads="1"/>
+                    </pic:cNvPicPr>
+                  </pic:nvPicPr>
+                  <pic:blipFill rotWithShape="1">
+                    <a:blip r:embed="rId25">
+                      <a:extLst>
+                        <a:ext uri="{28A0092B-C50C-407E-A947-70E740481C1C}">
+                          <a14:useLocalDpi xmlns:a14="http://schemas.microsoft.com/office/drawing/2010/main" val="0"/>
+                        </a:ext>
+                      </a:extLst>
+                    </a:blip>
+                    <a:srcRect r="26323" b="26861"/>
+                    <a:stretch/>
+                  </pic:blipFill>
+                  <pic:spPr bwMode="auto">
+                    <a:xfrm>
+                      <a:off x="0" y="0"/>
+                      <a:ext cx="4947274" cy="2971149"/>
+                    </a:xfrm>
+                    <a:prstGeom prst="rect">
+                      <a:avLst/>
+                    </a:prstGeom>
+                    <a:noFill/>
+                    <a:ln>
+                      <a:noFill/>
+                    </a:ln>
+                    <a:extLst>
+                      <a:ext uri="{53640926-AAD7-44D8-BBD7-CCE9431645EC}">
+                        <a14:shadowObscured xmlns:a14="http://schemas.microsoft.com/office/drawing/2010/main"/>
+                      </a:ext>
+                    </a:extLst>
+                  </pic:spPr>
+                </pic:pic>
+              </a:graphicData>
+            </a:graphic>
+          </wp:inline>
+        </w:drawing>
+      </w:r>
+    </w:p>
+    <w:p>
+      <w:pPr>
         <w:jc w:val="both"/>
         <w:rPr>
           <w:rFonts w:ascii="David" w:hAnsi="David" w:cs="David"/>
@@ -14492,6 +14904,24 @@
           <w:rtl/>
         </w:rPr>
         <w:t>סעיף א'</w:t>
+      </w:r>
+    </w:p>
+    <w:p>
+      <w:pPr>
+        <w:rPr>
+          <w:rtl/>
+        </w:rPr>
+      </w:pPr>
+      <w:r>
+        <w:rPr>
+          <w:rFonts w:ascii="David" w:hAnsi="David" w:cs="David" w:hint="cs"/>
+          <w:i/>
+          <w:sz w:val="24"/>
+          <w:szCs w:val="24"/>
+          <w:rtl/>
+          <w:lang w:val="en-GB"/>
+        </w:rPr>
+        <w:t>האות הראשון הינו:</w:t>
       </w:r>
     </w:p>
     <w:p>
@@ -14722,6 +15152,17 @@
       </w:pPr>
       <w:r>
         <w:rPr>
+          <w:rFonts w:ascii="David" w:hAnsi="David" w:cs="David" w:hint="cs"/>
+          <w:i/>
+          <w:sz w:val="24"/>
+          <w:szCs w:val="24"/>
+          <w:rtl/>
+          <w:lang w:val="en-GB"/>
+        </w:rPr>
+        <w:t xml:space="preserve">ההתמרה </w:t>
+      </w:r>
+      <w:r>
+        <w:rPr>
           <w:rFonts w:ascii="David" w:hAnsi="David" w:cs="David"/>
           <w:i/>
           <w:sz w:val="24"/>
@@ -14729,7 +15170,29 @@
           <w:rtl/>
           <w:lang w:val="en-GB"/>
         </w:rPr>
-        <w:t>לפי הדף נוסחאות :</w:t>
+        <w:t xml:space="preserve">לפי הדף נוסחאות </w:t>
+      </w:r>
+      <w:r>
+        <w:rPr>
+          <w:rFonts w:ascii="David" w:hAnsi="David" w:cs="David" w:hint="cs"/>
+          <w:i/>
+          <w:sz w:val="24"/>
+          <w:szCs w:val="24"/>
+          <w:rtl/>
+          <w:lang w:val="en-GB"/>
+        </w:rPr>
+        <w:t>תהיה</w:t>
+      </w:r>
+      <w:r>
+        <w:rPr>
+          <w:rFonts w:ascii="David" w:hAnsi="David" w:cs="David"/>
+          <w:i/>
+          <w:sz w:val="24"/>
+          <w:szCs w:val="24"/>
+          <w:rtl/>
+          <w:lang w:val="en-GB"/>
+        </w:rPr>
+        <w:t>:</w:t>
       </w:r>
     </w:p>
     <w:p>
@@ -15048,16 +15511,13 @@
       </w:pPr>
       <w:r>
         <w:rPr>
-          <w:rFonts w:eastAsiaTheme="minorEastAsia" w:cs="Arial"/>
-          <w:i/>
           <w:noProof/>
-          <w:rtl/>
         </w:rPr>
         <w:drawing>
-          <wp:inline distT="0" distB="0" distL="0" distR="0" wp14:anchorId="757F336A" wp14:editId="14B5EDF8">
-            <wp:extent cx="3684142" cy="2705100"/>
-            <wp:effectExtent l="0" t="0" r="0" b="0"/>
-            <wp:docPr id="25" name="Picture 25" descr="Chart&#10;&#10;Description automatically generated"/>
+          <wp:inline distT="0" distB="0" distL="0" distR="0" wp14:anchorId="0E13334F" wp14:editId="0302FEC8">
+            <wp:extent cx="3966210" cy="2643981"/>
+            <wp:effectExtent l="0" t="0" r="0" b="4445"/>
+            <wp:docPr id="24" name="Picture 24" descr="Chart&#10;&#10;Description automatically generated"/>
             <wp:cNvGraphicFramePr>
               <a:graphicFrameLocks xmlns:a="http://schemas.openxmlformats.org/drawingml/2006/main" noChangeAspect="1"/>
             </wp:cNvGraphicFramePr>
@@ -15065,23 +15525,36 @@
               <a:graphicData uri="http://schemas.openxmlformats.org/drawingml/2006/picture">
                 <pic:pic xmlns:pic="http://schemas.openxmlformats.org/drawingml/2006/picture">
                   <pic:nvPicPr>
-                    <pic:cNvPr id="25" name="Picture 25" descr="Chart&#10;&#10;Description automatically generated"/>
-                    <pic:cNvPicPr/>
+                    <pic:cNvPr id="24" name="Picture 24" descr="Chart&#10;&#10;Description automatically generated"/>
+                    <pic:cNvPicPr>
+                      <a:picLocks noChangeAspect="1" noChangeArrowheads="1"/>
+                    </pic:cNvPicPr>
                   </pic:nvPicPr>
                   <pic:blipFill>
-                    <a:blip r:embed="rId22"/>
+                    <a:blip r:embed="rId26">
+                      <a:extLst>
+                        <a:ext uri="{28A0092B-C50C-407E-A947-70E740481C1C}">
+                          <a14:useLocalDpi xmlns:a14="http://schemas.microsoft.com/office/drawing/2010/main" val="0"/>
+                        </a:ext>
+                      </a:extLst>
+                    </a:blip>
+                    <a:srcRect/>
                     <a:stretch>
                       <a:fillRect/>
                     </a:stretch>
                   </pic:blipFill>
-                  <pic:spPr>
+                  <pic:spPr bwMode="auto">
                     <a:xfrm>
                       <a:off x="0" y="0"/>
-                      <a:ext cx="3685344" cy="2705983"/>
+                      <a:ext cx="3976989" cy="2651166"/>
                     </a:xfrm>
                     <a:prstGeom prst="rect">
                       <a:avLst/>
                     </a:prstGeom>
+                    <a:noFill/>
+                    <a:ln>
+                      <a:noFill/>
+                    </a:ln>
                   </pic:spPr>
                 </pic:pic>
               </a:graphicData>
@@ -15092,115 +15565,69 @@
     </w:p>
     <w:p>
       <w:pPr>
-        <w:jc w:val="center"/>
-        <w:rPr>
-          <w:rFonts w:eastAsiaTheme="minorEastAsia"/>
+        <w:bidi w:val="0"/>
+        <w:rPr>
+          <w:rFonts w:ascii="David" w:hAnsi="David" w:cs="David"/>
           <w:i/>
-          <w:rtl/>
+          <w:sz w:val="24"/>
+          <w:szCs w:val="24"/>
+          <w:rtl/>
+          <w:lang w:val="en-GB"/>
         </w:rPr>
       </w:pPr>
       <w:r>
         <w:rPr>
-          <w:rFonts w:eastAsiaTheme="minorEastAsia" w:cs="Arial"/>
+          <w:rFonts w:ascii="David" w:hAnsi="David" w:cs="David"/>
           <w:i/>
-          <w:noProof/>
-          <w:rtl/>
-        </w:rPr>
-        <w:drawing>
-          <wp:inline distT="0" distB="0" distL="0" distR="0" wp14:anchorId="2C04EDB1" wp14:editId="39015D97">
-            <wp:extent cx="3664138" cy="1816193"/>
-            <wp:effectExtent l="0" t="0" r="0" b="0"/>
-            <wp:docPr id="28" name="Picture 28" descr="Text&#10;&#10;Description automatically generated"/>
-            <wp:cNvGraphicFramePr>
-              <a:graphicFrameLocks xmlns:a="http://schemas.openxmlformats.org/drawingml/2006/main" noChangeAspect="1"/>
-            </wp:cNvGraphicFramePr>
-            <a:graphic xmlns:a="http://schemas.openxmlformats.org/drawingml/2006/main">
-              <a:graphicData uri="http://schemas.openxmlformats.org/drawingml/2006/picture">
-                <pic:pic xmlns:pic="http://schemas.openxmlformats.org/drawingml/2006/picture">
-                  <pic:nvPicPr>
-                    <pic:cNvPr id="28" name="Picture 28" descr="Text&#10;&#10;Description automatically generated"/>
-                    <pic:cNvPicPr/>
-                  </pic:nvPicPr>
-                  <pic:blipFill>
-                    <a:blip r:embed="rId23"/>
-                    <a:stretch>
-                      <a:fillRect/>
-                    </a:stretch>
-                  </pic:blipFill>
-                  <pic:spPr>
-                    <a:xfrm>
-                      <a:off x="0" y="0"/>
-                      <a:ext cx="3664138" cy="1816193"/>
-                    </a:xfrm>
-                    <a:prstGeom prst="rect">
-                      <a:avLst/>
-                    </a:prstGeom>
-                  </pic:spPr>
-                </pic:pic>
-              </a:graphicData>
-            </a:graphic>
-          </wp:inline>
-        </w:drawing>
+          <w:sz w:val="24"/>
+          <w:szCs w:val="24"/>
+          <w:rtl/>
+          <w:lang w:val="en-GB"/>
+        </w:rPr>
+        <w:br w:type="page"/>
       </w:r>
     </w:p>
     <w:p>
       <w:pPr>
-        <w:jc w:val="center"/>
         <w:rPr>
           <w:rFonts w:eastAsiaTheme="minorEastAsia"/>
           <w:i/>
-          <w:rtl/>
         </w:rPr>
       </w:pPr>
-    </w:p>
-    <w:p>
-      <w:pPr>
-        <w:jc w:val="center"/>
-        <w:rPr>
-          <w:rFonts w:eastAsiaTheme="minorEastAsia"/>
+      <w:r>
+        <w:rPr>
+          <w:rFonts w:ascii="David" w:hAnsi="David" w:cs="David" w:hint="cs"/>
           <w:i/>
-          <w:rtl/>
-        </w:rPr>
-      </w:pPr>
-    </w:p>
-    <w:p>
-      <w:pPr>
-        <w:jc w:val="center"/>
-        <w:rPr>
-          <w:rFonts w:eastAsiaTheme="minorEastAsia"/>
+          <w:sz w:val="24"/>
+          <w:szCs w:val="24"/>
+          <w:rtl/>
+          <w:lang w:val="en-GB"/>
+        </w:rPr>
+        <w:lastRenderedPageBreak/>
+        <w:t xml:space="preserve">האות </w:t>
+      </w:r>
+      <w:r>
+        <w:rPr>
+          <w:rFonts w:ascii="David" w:hAnsi="David" w:cs="David" w:hint="cs"/>
           <w:i/>
-          <w:rtl/>
-        </w:rPr>
-      </w:pPr>
-    </w:p>
-    <w:p>
-      <w:pPr>
-        <w:jc w:val="center"/>
-        <w:rPr>
-          <w:rFonts w:eastAsiaTheme="minorEastAsia"/>
+          <w:sz w:val="24"/>
+          <w:szCs w:val="24"/>
+          <w:rtl/>
+          <w:lang w:val="en-GB"/>
+        </w:rPr>
+        <w:t>השני</w:t>
+      </w:r>
+      <w:r>
+        <w:rPr>
+          <w:rFonts w:ascii="David" w:hAnsi="David" w:cs="David" w:hint="cs"/>
           <w:i/>
-          <w:rtl/>
-        </w:rPr>
-      </w:pPr>
-    </w:p>
-    <w:p>
-      <w:pPr>
-        <w:jc w:val="center"/>
-        <w:rPr>
-          <w:rFonts w:eastAsiaTheme="minorEastAsia"/>
-          <w:i/>
-          <w:rtl/>
-        </w:rPr>
-      </w:pPr>
-    </w:p>
-    <w:p>
-      <w:pPr>
-        <w:jc w:val="center"/>
-        <w:rPr>
-          <w:rFonts w:eastAsiaTheme="minorEastAsia"/>
-          <w:i/>
-        </w:rPr>
-      </w:pPr>
+          <w:sz w:val="24"/>
+          <w:szCs w:val="24"/>
+          <w:rtl/>
+          <w:lang w:val="en-GB"/>
+        </w:rPr>
+        <w:t xml:space="preserve"> הינו:</w:t>
+      </w:r>
     </w:p>
     <w:p>
       <w:pPr>
@@ -15793,6 +16220,17 @@
       </w:pPr>
       <w:r>
         <w:rPr>
+          <w:rFonts w:ascii="David" w:hAnsi="David" w:cs="David" w:hint="cs"/>
+          <w:i/>
+          <w:sz w:val="24"/>
+          <w:szCs w:val="24"/>
+          <w:rtl/>
+          <w:lang w:val="en-GB"/>
+        </w:rPr>
+        <w:t xml:space="preserve">ההתמרה </w:t>
+      </w:r>
+      <w:r>
+        <w:rPr>
           <w:rFonts w:ascii="David" w:hAnsi="David" w:cs="David"/>
           <w:i/>
           <w:sz w:val="24"/>
@@ -15800,7 +16238,29 @@
           <w:rtl/>
           <w:lang w:val="en-GB"/>
         </w:rPr>
-        <w:t>לפי הדף נוסחאות :</w:t>
+        <w:t xml:space="preserve">לפי הדף נוסחאות </w:t>
+      </w:r>
+      <w:r>
+        <w:rPr>
+          <w:rFonts w:ascii="David" w:hAnsi="David" w:cs="David" w:hint="cs"/>
+          <w:i/>
+          <w:sz w:val="24"/>
+          <w:szCs w:val="24"/>
+          <w:rtl/>
+          <w:lang w:val="en-GB"/>
+        </w:rPr>
+        <w:t>תהיה</w:t>
+      </w:r>
+      <w:r>
+        <w:rPr>
+          <w:rFonts w:ascii="David" w:hAnsi="David" w:cs="David"/>
+          <w:i/>
+          <w:sz w:val="24"/>
+          <w:szCs w:val="24"/>
+          <w:rtl/>
+          <w:lang w:val="en-GB"/>
+        </w:rPr>
+        <w:t>:</w:t>
       </w:r>
     </w:p>
     <w:p>
@@ -16329,18 +16789,13 @@
       </w:pPr>
       <w:r>
         <w:rPr>
-          <w:rFonts w:eastAsiaTheme="minorEastAsia" w:cs="Arial"/>
-          <w:b/>
-          <w:bCs/>
-          <w:i/>
           <w:noProof/>
-          <w:rtl/>
         </w:rPr>
         <w:drawing>
-          <wp:inline distT="0" distB="0" distL="0" distR="0" wp14:anchorId="0DC07BF0" wp14:editId="1F2257A8">
-            <wp:extent cx="3838125" cy="2743200"/>
-            <wp:effectExtent l="0" t="0" r="0" b="0"/>
-            <wp:docPr id="27" name="Picture 27" descr="Chart, histogram&#10;&#10;Description automatically generated"/>
+          <wp:inline distT="0" distB="0" distL="0" distR="0" wp14:anchorId="63044608" wp14:editId="73D4FE36">
+            <wp:extent cx="3965854" cy="2643744"/>
+            <wp:effectExtent l="0" t="0" r="0" b="4445"/>
+            <wp:docPr id="26" name="Picture 26" descr="Chart&#10;&#10;Description automatically generated"/>
             <wp:cNvGraphicFramePr>
               <a:graphicFrameLocks xmlns:a="http://schemas.openxmlformats.org/drawingml/2006/main" noChangeAspect="1"/>
             </wp:cNvGraphicFramePr>
@@ -16348,11 +16803,92 @@
               <a:graphicData uri="http://schemas.openxmlformats.org/drawingml/2006/picture">
                 <pic:pic xmlns:pic="http://schemas.openxmlformats.org/drawingml/2006/picture">
                   <pic:nvPicPr>
-                    <pic:cNvPr id="27" name="Picture 27" descr="Chart, histogram&#10;&#10;Description automatically generated"/>
+                    <pic:cNvPr id="26" name="Picture 26" descr="Chart&#10;&#10;Description automatically generated"/>
+                    <pic:cNvPicPr>
+                      <a:picLocks noChangeAspect="1" noChangeArrowheads="1"/>
+                    </pic:cNvPicPr>
+                  </pic:nvPicPr>
+                  <pic:blipFill>
+                    <a:blip r:embed="rId27">
+                      <a:extLst>
+                        <a:ext uri="{28A0092B-C50C-407E-A947-70E740481C1C}">
+                          <a14:useLocalDpi xmlns:a14="http://schemas.microsoft.com/office/drawing/2010/main" val="0"/>
+                        </a:ext>
+                      </a:extLst>
+                    </a:blip>
+                    <a:srcRect/>
+                    <a:stretch>
+                      <a:fillRect/>
+                    </a:stretch>
+                  </pic:blipFill>
+                  <pic:spPr bwMode="auto">
+                    <a:xfrm>
+                      <a:off x="0" y="0"/>
+                      <a:ext cx="3970448" cy="2646806"/>
+                    </a:xfrm>
+                    <a:prstGeom prst="rect">
+                      <a:avLst/>
+                    </a:prstGeom>
+                    <a:noFill/>
+                    <a:ln>
+                      <a:noFill/>
+                    </a:ln>
+                  </pic:spPr>
+                </pic:pic>
+              </a:graphicData>
+            </a:graphic>
+          </wp:inline>
+        </w:drawing>
+      </w:r>
+    </w:p>
+    <w:p>
+      <w:pPr>
+        <w:rPr>
+          <w:rFonts w:ascii="David" w:hAnsi="David" w:cs="David" w:hint="cs"/>
+          <w:i/>
+          <w:sz w:val="24"/>
+          <w:szCs w:val="24"/>
+          <w:rtl/>
+          <w:lang w:val="en-GB"/>
+        </w:rPr>
+      </w:pPr>
+      <w:r>
+        <w:rPr>
+          <w:rFonts w:ascii="David" w:hAnsi="David" w:cs="David" w:hint="cs"/>
+          <w:i/>
+          <w:sz w:val="24"/>
+          <w:szCs w:val="24"/>
+          <w:rtl/>
+          <w:lang w:val="en-GB"/>
+        </w:rPr>
+        <w:t>הקוד:</w:t>
+      </w:r>
+    </w:p>
+    <w:p>
+      <w:pPr>
+        <w:jc w:val="center"/>
+      </w:pPr>
+      <w:r>
+        <w:rPr>
+          <w:noProof/>
+        </w:rPr>
+        <w:drawing>
+          <wp:inline distT="0" distB="0" distL="0" distR="0" wp14:anchorId="0ABA8817" wp14:editId="56C7E81E">
+            <wp:extent cx="3810635" cy="3953775"/>
+            <wp:effectExtent l="0" t="0" r="0" b="8890"/>
+            <wp:docPr id="34" name="Picture 34" descr="Text&#10;&#10;Description automatically generated"/>
+            <wp:cNvGraphicFramePr>
+              <a:graphicFrameLocks xmlns:a="http://schemas.openxmlformats.org/drawingml/2006/main" noChangeAspect="1"/>
+            </wp:cNvGraphicFramePr>
+            <a:graphic xmlns:a="http://schemas.openxmlformats.org/drawingml/2006/main">
+              <a:graphicData uri="http://schemas.openxmlformats.org/drawingml/2006/picture">
+                <pic:pic xmlns:pic="http://schemas.openxmlformats.org/drawingml/2006/picture">
+                  <pic:nvPicPr>
+                    <pic:cNvPr id="34" name="Picture 34" descr="Text&#10;&#10;Description automatically generated"/>
                     <pic:cNvPicPr/>
                   </pic:nvPicPr>
                   <pic:blipFill>
-                    <a:blip r:embed="rId24"/>
+                    <a:blip r:embed="rId28"/>
                     <a:stretch>
                       <a:fillRect/>
                     </a:stretch>
@@ -16360,7 +16896,7 @@
                   <pic:spPr>
                     <a:xfrm>
                       <a:off x="0" y="0"/>
-                      <a:ext cx="3839428" cy="2744131"/>
+                      <a:ext cx="3814921" cy="3958222"/>
                     </a:xfrm>
                     <a:prstGeom prst="rect">
                       <a:avLst/>
@@ -16372,68 +16908,6 @@
           </wp:inline>
         </w:drawing>
       </w:r>
-    </w:p>
-    <w:p>
-      <w:pPr>
-        <w:jc w:val="center"/>
-        <w:rPr>
-          <w:rFonts w:eastAsiaTheme="minorEastAsia"/>
-          <w:b/>
-          <w:bCs/>
-          <w:i/>
-          <w:rtl/>
-        </w:rPr>
-      </w:pPr>
-      <w:r>
-        <w:rPr>
-          <w:rFonts w:eastAsiaTheme="minorEastAsia" w:cs="Arial"/>
-          <w:b/>
-          <w:bCs/>
-          <w:i/>
-          <w:noProof/>
-          <w:rtl/>
-        </w:rPr>
-        <w:drawing>
-          <wp:inline distT="0" distB="0" distL="0" distR="0" wp14:anchorId="77824CDA" wp14:editId="1E65B99B">
-            <wp:extent cx="4197566" cy="1835244"/>
-            <wp:effectExtent l="0" t="0" r="0" b="0"/>
-            <wp:docPr id="29" name="Picture 29" descr="Text&#10;&#10;Description automatically generated"/>
-            <wp:cNvGraphicFramePr>
-              <a:graphicFrameLocks xmlns:a="http://schemas.openxmlformats.org/drawingml/2006/main" noChangeAspect="1"/>
-            </wp:cNvGraphicFramePr>
-            <a:graphic xmlns:a="http://schemas.openxmlformats.org/drawingml/2006/main">
-              <a:graphicData uri="http://schemas.openxmlformats.org/drawingml/2006/picture">
-                <pic:pic xmlns:pic="http://schemas.openxmlformats.org/drawingml/2006/picture">
-                  <pic:nvPicPr>
-                    <pic:cNvPr id="29" name="Picture 29" descr="Text&#10;&#10;Description automatically generated"/>
-                    <pic:cNvPicPr/>
-                  </pic:nvPicPr>
-                  <pic:blipFill>
-                    <a:blip r:embed="rId25"/>
-                    <a:stretch>
-                      <a:fillRect/>
-                    </a:stretch>
-                  </pic:blipFill>
-                  <pic:spPr>
-                    <a:xfrm>
-                      <a:off x="0" y="0"/>
-                      <a:ext cx="4197566" cy="1835244"/>
-                    </a:xfrm>
-                    <a:prstGeom prst="rect">
-                      <a:avLst/>
-                    </a:prstGeom>
-                  </pic:spPr>
-                </pic:pic>
-              </a:graphicData>
-            </a:graphic>
-          </wp:inline>
-        </w:drawing>
-      </w:r>
-    </w:p>
-    <w:p>
-      <w:pPr>
-        <w:jc w:val="center"/>
-      </w:pPr>
       <w:r>
         <w:rPr>
           <w:rtl/>
@@ -17108,7 +17582,7 @@
       <w:pPr>
         <w:jc w:val="both"/>
         <w:rPr>
-          <w:rFonts w:ascii="David" w:hAnsi="David" w:cs="David" w:hint="cs"/>
+          <w:rFonts w:ascii="David" w:hAnsi="David" w:cs="David"/>
           <w:sz w:val="24"/>
           <w:szCs w:val="24"/>
           <w:u w:val="single"/>
@@ -17208,8 +17682,20 @@
           <w:rtl/>
           <w:lang w:val="en-GB"/>
         </w:rPr>
-        <w:t>ראשית נמצא את האות הדגום</w:t>
-      </w:r>
+        <w:t xml:space="preserve">ראשית נמצא את האות </w:t>
+      </w:r>
+      <w:proofErr w:type="spellStart"/>
+      <w:r>
+        <w:rPr>
+          <w:rFonts w:ascii="David" w:hAnsi="David" w:cs="David"/>
+          <w:sz w:val="24"/>
+          <w:szCs w:val="24"/>
+          <w:rtl/>
+          <w:lang w:val="en-GB"/>
+        </w:rPr>
+        <w:t>הדגום</w:t>
+      </w:r>
+      <w:proofErr w:type="spellEnd"/>
       <w:r>
         <w:rPr>
           <w:rFonts w:ascii="David" w:hAnsi="David" w:cs="David" w:hint="cs"/>
@@ -17646,7 +18132,31 @@
           <w:rtl/>
           <w:lang w:val="en-GB"/>
         </w:rPr>
-        <w:t>לפי הנוסחה לספקטרום של האות הדגום נקבל :</w:t>
+        <w:t xml:space="preserve">לפי הנוסחה לספקטרום של האות </w:t>
+      </w:r>
+      <w:proofErr w:type="spellStart"/>
+      <w:r>
+        <w:rPr>
+          <w:rFonts w:ascii="David" w:hAnsi="David" w:cs="David"/>
+          <w:i/>
+          <w:sz w:val="24"/>
+          <w:szCs w:val="24"/>
+          <w:rtl/>
+          <w:lang w:val="en-GB"/>
+        </w:rPr>
+        <w:t>הדגום</w:t>
+      </w:r>
+      <w:proofErr w:type="spellEnd"/>
+      <w:r>
+        <w:rPr>
+          <w:rFonts w:ascii="David" w:hAnsi="David" w:cs="David"/>
+          <w:i/>
+          <w:sz w:val="24"/>
+          <w:szCs w:val="24"/>
+          <w:rtl/>
+          <w:lang w:val="en-GB"/>
+        </w:rPr>
+        <w:t xml:space="preserve"> נקבל :</w:t>
       </w:r>
     </w:p>
     <w:p>
@@ -18544,7 +19054,7 @@
       <w:pPr>
         <w:jc w:val="both"/>
         <w:rPr>
-          <w:rFonts w:ascii="David" w:hAnsi="David" w:cs="David" w:hint="cs"/>
+          <w:rFonts w:ascii="David" w:hAnsi="David" w:cs="David"/>
           <w:sz w:val="24"/>
           <w:szCs w:val="24"/>
           <w:u w:val="single"/>
@@ -19962,8 +20472,7 @@
           <w:lang w:val="en-GB"/>
         </w:rPr>
       </w:pPr>
-      <w:commentRangeStart w:id="7"/>
-      <w:commentRangeStart w:id="8"/>
+      <w:commentRangeStart w:id="5"/>
       <w:r>
         <w:rPr>
           <w:rFonts w:hint="cs"/>
@@ -19973,7 +20482,7 @@
         <w:lastRenderedPageBreak/>
         <w:t>סעיף ד'</w:t>
       </w:r>
-      <w:commentRangeEnd w:id="7"/>
+      <w:commentRangeEnd w:id="5"/>
       <w:r>
         <w:rPr>
           <w:rStyle w:val="CommentReference"/>
@@ -19981,17 +20490,7 @@
           <w:color w:val="auto"/>
           <w:rtl/>
         </w:rPr>
-        <w:commentReference w:id="7"/>
-      </w:r>
-      <w:commentRangeEnd w:id="8"/>
-      <w:r>
-        <w:rPr>
-          <w:rStyle w:val="CommentReference"/>
-          <w:rFonts w:asciiTheme="minorHAnsi" w:eastAsiaTheme="minorHAnsi" w:hAnsiTheme="minorHAnsi" w:cstheme="minorBidi"/>
-          <w:color w:val="auto"/>
-          <w:rtl/>
-        </w:rPr>
-        <w:commentReference w:id="8"/>
+        <w:commentReference w:id="5"/>
       </w:r>
     </w:p>
     <w:p>
@@ -20007,10 +20506,10 @@
           <w:noProof/>
         </w:rPr>
         <w:drawing>
-          <wp:inline distT="0" distB="0" distL="0" distR="0" wp14:anchorId="3B2E2A08" wp14:editId="2CD29872">
-            <wp:extent cx="3269445" cy="2451100"/>
-            <wp:effectExtent l="0" t="0" r="7620" b="6350"/>
-            <wp:docPr id="5" name="תמונה 5"/>
+          <wp:inline distT="0" distB="0" distL="0" distR="0" wp14:anchorId="36F988C7" wp14:editId="4D124298">
+            <wp:extent cx="3810229" cy="2540000"/>
+            <wp:effectExtent l="0" t="0" r="0" b="0"/>
+            <wp:docPr id="35" name="Picture 35" descr="Chart, histogram&#10;&#10;Description automatically generated"/>
             <wp:cNvGraphicFramePr>
               <a:graphicFrameLocks xmlns:a="http://schemas.openxmlformats.org/drawingml/2006/main" noChangeAspect="1"/>
             </wp:cNvGraphicFramePr>
@@ -20018,13 +20517,13 @@
               <a:graphicData uri="http://schemas.openxmlformats.org/drawingml/2006/picture">
                 <pic:pic xmlns:pic="http://schemas.openxmlformats.org/drawingml/2006/picture">
                   <pic:nvPicPr>
-                    <pic:cNvPr id="0" name="Picture 3"/>
+                    <pic:cNvPr id="35" name="Picture 35" descr="Chart, histogram&#10;&#10;Description automatically generated"/>
                     <pic:cNvPicPr>
                       <a:picLocks noChangeAspect="1" noChangeArrowheads="1"/>
                     </pic:cNvPicPr>
                   </pic:nvPicPr>
                   <pic:blipFill>
-                    <a:blip r:embed="rId26">
+                    <a:blip r:embed="rId29">
                       <a:extLst>
                         <a:ext uri="{28A0092B-C50C-407E-A947-70E740481C1C}">
                           <a14:useLocalDpi xmlns:a14="http://schemas.microsoft.com/office/drawing/2010/main" val="0"/>
@@ -20039,7 +20538,7 @@
                   <pic:spPr bwMode="auto">
                     <a:xfrm>
                       <a:off x="0" y="0"/>
-                      <a:ext cx="3280659" cy="2459507"/>
+                      <a:ext cx="3819556" cy="2546217"/>
                     </a:xfrm>
                     <a:prstGeom prst="rect">
                       <a:avLst/>
@@ -20058,10 +20557,8 @@
     </w:p>
     <w:p>
       <w:pPr>
-        <w:pStyle w:val="Heading3"/>
         <w:jc w:val="center"/>
         <w:rPr>
-          <w:rtl/>
           <w:lang w:val="en-GB"/>
         </w:rPr>
       </w:pPr>
@@ -20070,10 +20567,10 @@
           <w:noProof/>
         </w:rPr>
         <w:drawing>
-          <wp:inline distT="0" distB="0" distL="0" distR="0" wp14:anchorId="017BD69D" wp14:editId="0669FA68">
-            <wp:extent cx="3584509" cy="2689460"/>
-            <wp:effectExtent l="0" t="0" r="0" b="0"/>
-            <wp:docPr id="6" name="תמונה 6"/>
+          <wp:inline distT="0" distB="0" distL="0" distR="0" wp14:anchorId="6F38B987" wp14:editId="6518B8F2">
+            <wp:extent cx="3857858" cy="2571750"/>
+            <wp:effectExtent l="0" t="0" r="9525" b="0"/>
+            <wp:docPr id="36" name="Picture 36" descr="Chart, histogram&#10;&#10;Description automatically generated"/>
             <wp:cNvGraphicFramePr>
               <a:graphicFrameLocks xmlns:a="http://schemas.openxmlformats.org/drawingml/2006/main" noChangeAspect="1"/>
             </wp:cNvGraphicFramePr>
@@ -20081,13 +20578,13 @@
               <a:graphicData uri="http://schemas.openxmlformats.org/drawingml/2006/picture">
                 <pic:pic xmlns:pic="http://schemas.openxmlformats.org/drawingml/2006/picture">
                   <pic:nvPicPr>
-                    <pic:cNvPr id="0" name="Picture 5"/>
+                    <pic:cNvPr id="36" name="Picture 36" descr="Chart, histogram&#10;&#10;Description automatically generated"/>
                     <pic:cNvPicPr>
                       <a:picLocks noChangeAspect="1" noChangeArrowheads="1"/>
                     </pic:cNvPicPr>
                   </pic:nvPicPr>
                   <pic:blipFill>
-                    <a:blip r:embed="rId27">
+                    <a:blip r:embed="rId30">
                       <a:extLst>
                         <a:ext uri="{28A0092B-C50C-407E-A947-70E740481C1C}">
                           <a14:useLocalDpi xmlns:a14="http://schemas.microsoft.com/office/drawing/2010/main" val="0"/>
@@ -20102,7 +20599,7 @@
                   <pic:spPr bwMode="auto">
                     <a:xfrm>
                       <a:off x="0" y="0"/>
-                      <a:ext cx="3592432" cy="2695405"/>
+                      <a:ext cx="3865556" cy="2576882"/>
                     </a:xfrm>
                     <a:prstGeom prst="rect">
                       <a:avLst/>
@@ -20121,26 +20618,43 @@
     </w:p>
     <w:p>
       <w:pPr>
+        <w:rPr>
+          <w:rFonts w:ascii="David" w:hAnsi="David" w:cs="David"/>
+          <w:sz w:val="24"/>
+          <w:szCs w:val="24"/>
+          <w:rtl/>
+        </w:rPr>
+      </w:pPr>
+      <w:r>
+        <w:rPr>
+          <w:rFonts w:ascii="David" w:hAnsi="David" w:cs="David"/>
+          <w:sz w:val="24"/>
+          <w:szCs w:val="24"/>
+          <w:rtl/>
+          <w:lang w:val="en-GB"/>
+        </w:rPr>
+        <w:t>הקוד:</w:t>
+      </w:r>
+    </w:p>
+    <w:p>
+      <w:pPr>
         <w:jc w:val="center"/>
         <w:rPr>
-          <w:rFonts w:asciiTheme="majorHAnsi" w:eastAsiaTheme="majorEastAsia" w:hAnsiTheme="majorHAnsi" w:cstheme="majorBidi"/>
-          <w:color w:val="1F3763" w:themeColor="accent1" w:themeShade="7F"/>
-          <w:sz w:val="24"/>
-          <w:szCs w:val="24"/>
-          <w:rtl/>
-          <w:lang w:val="en-GB"/>
+          <w:rFonts w:ascii="David" w:hAnsi="David" w:cs="David" w:hint="cs"/>
+          <w:sz w:val="24"/>
+          <w:szCs w:val="24"/>
+          <w:rtl/>
         </w:rPr>
       </w:pPr>
       <w:r>
         <w:rPr>
           <w:noProof/>
-          <w:lang w:val="en-GB"/>
         </w:rPr>
         <w:drawing>
-          <wp:inline distT="0" distB="0" distL="0" distR="0" wp14:anchorId="10D14237" wp14:editId="3ACF3CBF">
-            <wp:extent cx="3733165" cy="3313184"/>
-            <wp:effectExtent l="0" t="0" r="635" b="1905"/>
-            <wp:docPr id="9" name="Picture 9" descr="Text&#10;&#10;Description automatically generated"/>
+          <wp:inline distT="0" distB="0" distL="0" distR="0" wp14:anchorId="7F8E3F86" wp14:editId="39EDDBC0">
+            <wp:extent cx="3869878" cy="2876550"/>
+            <wp:effectExtent l="0" t="0" r="0" b="0"/>
+            <wp:docPr id="41" name="Picture 41" descr="Text&#10;&#10;Description automatically generated"/>
             <wp:cNvGraphicFramePr>
               <a:graphicFrameLocks xmlns:a="http://schemas.openxmlformats.org/drawingml/2006/main" noChangeAspect="1"/>
             </wp:cNvGraphicFramePr>
@@ -20148,335 +20662,7 @@
               <a:graphicData uri="http://schemas.openxmlformats.org/drawingml/2006/picture">
                 <pic:pic xmlns:pic="http://schemas.openxmlformats.org/drawingml/2006/picture">
                   <pic:nvPicPr>
-                    <pic:cNvPr id="9" name="Picture 9" descr="Text&#10;&#10;Description automatically generated"/>
-                    <pic:cNvPicPr/>
-                  </pic:nvPicPr>
-                  <pic:blipFill>
-                    <a:blip r:embed="rId28"/>
-                    <a:stretch>
-                      <a:fillRect/>
-                    </a:stretch>
-                  </pic:blipFill>
-                  <pic:spPr>
-                    <a:xfrm>
-                      <a:off x="0" y="0"/>
-                      <a:ext cx="3762152" cy="3338910"/>
-                    </a:xfrm>
-                    <a:prstGeom prst="rect">
-                      <a:avLst/>
-                    </a:prstGeom>
-                  </pic:spPr>
-                </pic:pic>
-              </a:graphicData>
-            </a:graphic>
-          </wp:inline>
-        </w:drawing>
-      </w:r>
-      <w:r>
-        <w:rPr>
-          <w:rtl/>
-          <w:lang w:val="en-GB"/>
-        </w:rPr>
-        <w:br w:type="page"/>
-      </w:r>
-    </w:p>
-    <w:p>
-      <w:pPr>
-        <w:pStyle w:val="Heading3"/>
-        <w:jc w:val="both"/>
-        <w:rPr>
-          <w:rtl/>
-          <w:lang w:val="en-GB"/>
-        </w:rPr>
-      </w:pPr>
-      <w:commentRangeStart w:id="9"/>
-      <w:commentRangeStart w:id="10"/>
-      <w:commentRangeStart w:id="11"/>
-      <w:commentRangeStart w:id="12"/>
-      <w:r>
-        <w:rPr>
-          <w:rFonts w:hint="cs"/>
-          <w:rtl/>
-          <w:lang w:val="en-GB"/>
-        </w:rPr>
-        <w:lastRenderedPageBreak/>
-        <w:t>סעיף ה'</w:t>
-      </w:r>
-      <w:commentRangeEnd w:id="9"/>
-      <w:r>
-        <w:rPr>
-          <w:rStyle w:val="CommentReference"/>
-          <w:rFonts w:asciiTheme="minorHAnsi" w:eastAsiaTheme="minorHAnsi" w:hAnsiTheme="minorHAnsi" w:cstheme="minorBidi"/>
-          <w:color w:val="auto"/>
-          <w:rtl/>
-        </w:rPr>
-        <w:commentReference w:id="9"/>
-      </w:r>
-      <w:commentRangeEnd w:id="10"/>
-      <w:commentRangeEnd w:id="11"/>
-      <w:r>
-        <w:rPr>
-          <w:rStyle w:val="CommentReference"/>
-          <w:rFonts w:asciiTheme="minorHAnsi" w:eastAsiaTheme="minorHAnsi" w:hAnsiTheme="minorHAnsi" w:cstheme="minorBidi"/>
-          <w:color w:val="auto"/>
-          <w:rtl/>
-        </w:rPr>
-        <w:commentReference w:id="10"/>
-      </w:r>
-      <w:r>
-        <w:rPr>
-          <w:rStyle w:val="CommentReference"/>
-          <w:rFonts w:asciiTheme="minorHAnsi" w:eastAsiaTheme="minorHAnsi" w:hAnsiTheme="minorHAnsi" w:cstheme="minorBidi"/>
-          <w:color w:val="auto"/>
-          <w:rtl/>
-        </w:rPr>
-        <w:commentReference w:id="11"/>
-      </w:r>
-      <w:commentRangeEnd w:id="12"/>
-      <w:r>
-        <w:rPr>
-          <w:rStyle w:val="CommentReference"/>
-          <w:rFonts w:asciiTheme="minorHAnsi" w:eastAsiaTheme="minorHAnsi" w:hAnsiTheme="minorHAnsi" w:cstheme="minorBidi"/>
-          <w:color w:val="auto"/>
-          <w:rtl/>
-        </w:rPr>
-        <w:commentReference w:id="12"/>
-      </w:r>
-    </w:p>
-    <w:p>
-      <w:pPr>
-        <w:jc w:val="both"/>
-        <w:rPr>
-          <w:rFonts w:ascii="David" w:hAnsi="David" w:cs="David"/>
-          <w:sz w:val="24"/>
-          <w:szCs w:val="24"/>
-          <w:rtl/>
-          <w:lang w:val="en-GB"/>
-        </w:rPr>
-      </w:pPr>
-      <w:r>
-        <w:rPr>
-          <w:rFonts w:ascii="David" w:hAnsi="David" w:cs="David"/>
-          <w:sz w:val="24"/>
-          <w:szCs w:val="24"/>
-          <w:rtl/>
-          <w:lang w:val="en-GB"/>
-        </w:rPr>
-        <w:t>עבור האות הראשון</w:t>
-      </w:r>
-      <w:r>
-        <w:rPr>
-          <w:rFonts w:ascii="David" w:hAnsi="David" w:cs="David"/>
-          <w:sz w:val="24"/>
-          <w:szCs w:val="24"/>
-          <w:rtl/>
-          <w:lang w:val="en-GB"/>
-        </w:rPr>
-        <w:t>:</w:t>
-      </w:r>
-    </w:p>
-    <w:p>
-      <w:pPr>
-        <w:jc w:val="center"/>
-        <w:rPr>
-          <w:rtl/>
-          <w:lang w:val="en-GB"/>
-        </w:rPr>
-      </w:pPr>
-      <w:r>
-        <w:rPr>
-          <w:rFonts w:cs="Arial"/>
-          <w:noProof/>
-          <w:rtl/>
-          <w:lang w:val="en-GB"/>
-        </w:rPr>
-        <w:drawing>
-          <wp:inline distT="0" distB="0" distL="0" distR="0" wp14:anchorId="1C52F325" wp14:editId="5F63B667">
-            <wp:extent cx="3854450" cy="2726187"/>
-            <wp:effectExtent l="0" t="0" r="0" b="0"/>
-            <wp:docPr id="30" name="Picture 30" descr="Chart, line chart, histogram&#10;&#10;Description automatically generated"/>
-            <wp:cNvGraphicFramePr>
-              <a:graphicFrameLocks xmlns:a="http://schemas.openxmlformats.org/drawingml/2006/main" noChangeAspect="1"/>
-            </wp:cNvGraphicFramePr>
-            <a:graphic xmlns:a="http://schemas.openxmlformats.org/drawingml/2006/main">
-              <a:graphicData uri="http://schemas.openxmlformats.org/drawingml/2006/picture">
-                <pic:pic xmlns:pic="http://schemas.openxmlformats.org/drawingml/2006/picture">
-                  <pic:nvPicPr>
-                    <pic:cNvPr id="30" name="Picture 30" descr="Chart, line chart, histogram&#10;&#10;Description automatically generated"/>
-                    <pic:cNvPicPr/>
-                  </pic:nvPicPr>
-                  <pic:blipFill>
-                    <a:blip r:embed="rId29"/>
-                    <a:stretch>
-                      <a:fillRect/>
-                    </a:stretch>
-                  </pic:blipFill>
-                  <pic:spPr>
-                    <a:xfrm>
-                      <a:off x="0" y="0"/>
-                      <a:ext cx="3858310" cy="2728917"/>
-                    </a:xfrm>
-                    <a:prstGeom prst="rect">
-                      <a:avLst/>
-                    </a:prstGeom>
-                  </pic:spPr>
-                </pic:pic>
-              </a:graphicData>
-            </a:graphic>
-          </wp:inline>
-        </w:drawing>
-      </w:r>
-    </w:p>
-    <w:p>
-      <w:pPr>
-        <w:jc w:val="center"/>
-        <w:rPr>
-          <w:rtl/>
-          <w:lang w:val="en-GB"/>
-        </w:rPr>
-      </w:pPr>
-      <w:r>
-        <w:rPr>
-          <w:rFonts w:cs="Arial"/>
-          <w:noProof/>
-          <w:rtl/>
-          <w:lang w:val="en-GB"/>
-        </w:rPr>
-        <w:drawing>
-          <wp:inline distT="0" distB="0" distL="0" distR="0" wp14:anchorId="788CCB21" wp14:editId="066DE7D3">
-            <wp:extent cx="3644900" cy="2562661"/>
-            <wp:effectExtent l="0" t="0" r="0" b="9525"/>
-            <wp:docPr id="31" name="Picture 31" descr="Chart, line chart&#10;&#10;Description automatically generated"/>
-            <wp:cNvGraphicFramePr>
-              <a:graphicFrameLocks xmlns:a="http://schemas.openxmlformats.org/drawingml/2006/main" noChangeAspect="1"/>
-            </wp:cNvGraphicFramePr>
-            <a:graphic xmlns:a="http://schemas.openxmlformats.org/drawingml/2006/main">
-              <a:graphicData uri="http://schemas.openxmlformats.org/drawingml/2006/picture">
-                <pic:pic xmlns:pic="http://schemas.openxmlformats.org/drawingml/2006/picture">
-                  <pic:nvPicPr>
-                    <pic:cNvPr id="31" name="Picture 31" descr="Chart, line chart&#10;&#10;Description automatically generated"/>
-                    <pic:cNvPicPr/>
-                  </pic:nvPicPr>
-                  <pic:blipFill>
-                    <a:blip r:embed="rId30"/>
-                    <a:stretch>
-                      <a:fillRect/>
-                    </a:stretch>
-                  </pic:blipFill>
-                  <pic:spPr>
-                    <a:xfrm>
-                      <a:off x="0" y="0"/>
-                      <a:ext cx="3649259" cy="2565726"/>
-                    </a:xfrm>
-                    <a:prstGeom prst="rect">
-                      <a:avLst/>
-                    </a:prstGeom>
-                  </pic:spPr>
-                </pic:pic>
-              </a:graphicData>
-            </a:graphic>
-          </wp:inline>
-        </w:drawing>
-      </w:r>
-    </w:p>
-    <w:p>
-      <w:pPr>
-        <w:bidi w:val="0"/>
-        <w:rPr>
-          <w:rFonts w:ascii="David" w:hAnsi="David" w:cs="David"/>
-          <w:sz w:val="24"/>
-          <w:szCs w:val="24"/>
-          <w:rtl/>
-          <w:lang w:val="en-GB"/>
-        </w:rPr>
-      </w:pPr>
-      <w:r>
-        <w:rPr>
-          <w:rFonts w:ascii="David" w:hAnsi="David" w:cs="David"/>
-          <w:sz w:val="24"/>
-          <w:szCs w:val="24"/>
-          <w:rtl/>
-          <w:lang w:val="en-GB"/>
-        </w:rPr>
-        <w:br w:type="page"/>
-      </w:r>
-    </w:p>
-    <w:p>
-      <w:pPr>
-        <w:jc w:val="both"/>
-        <w:rPr>
-          <w:rFonts w:ascii="David" w:hAnsi="David" w:cs="David"/>
-          <w:sz w:val="24"/>
-          <w:szCs w:val="24"/>
-          <w:rtl/>
-          <w:lang w:val="en-GB"/>
-        </w:rPr>
-      </w:pPr>
-      <w:r>
-        <w:rPr>
-          <w:rFonts w:ascii="David" w:hAnsi="David" w:cs="David"/>
-          <w:sz w:val="24"/>
-          <w:szCs w:val="24"/>
-          <w:rtl/>
-          <w:lang w:val="en-GB"/>
-        </w:rPr>
-        <w:lastRenderedPageBreak/>
-        <w:t>עבור האות ה</w:t>
-      </w:r>
-      <w:r>
-        <w:rPr>
-          <w:rFonts w:ascii="David" w:hAnsi="David" w:cs="David" w:hint="cs"/>
-          <w:sz w:val="24"/>
-          <w:szCs w:val="24"/>
-          <w:rtl/>
-          <w:lang w:val="en-GB"/>
-        </w:rPr>
-        <w:t>שני</w:t>
-      </w:r>
-      <w:r>
-        <w:rPr>
-          <w:rFonts w:ascii="David" w:hAnsi="David" w:cs="David"/>
-          <w:sz w:val="24"/>
-          <w:szCs w:val="24"/>
-          <w:rtl/>
-          <w:lang w:val="en-GB"/>
-        </w:rPr>
-        <w:t>:</w:t>
-      </w:r>
-    </w:p>
-    <w:p>
-      <w:pPr>
-        <w:jc w:val="center"/>
-        <w:rPr>
-          <w:rFonts w:ascii="David" w:hAnsi="David" w:cs="David"/>
-          <w:sz w:val="24"/>
-          <w:szCs w:val="24"/>
-          <w:rtl/>
-          <w:lang w:val="en-GB"/>
-        </w:rPr>
-      </w:pPr>
-      <w:r>
-        <w:rPr>
-          <w:rFonts w:ascii="David" w:hAnsi="David" w:cs="David"/>
-          <w:noProof/>
-          <w:sz w:val="24"/>
-          <w:szCs w:val="24"/>
-          <w:rtl/>
-          <w:lang w:val="en-GB"/>
-        </w:rPr>
-        <w:drawing>
-          <wp:inline distT="0" distB="0" distL="0" distR="0" wp14:anchorId="00F31C89" wp14:editId="1E6776E8">
-            <wp:extent cx="3537076" cy="2482850"/>
-            <wp:effectExtent l="0" t="0" r="6350" b="0"/>
-            <wp:docPr id="32" name="Picture 32" descr="Chart, line chart, histogram&#10;&#10;Description automatically generated"/>
-            <wp:cNvGraphicFramePr>
-              <a:graphicFrameLocks xmlns:a="http://schemas.openxmlformats.org/drawingml/2006/main" noChangeAspect="1"/>
-            </wp:cNvGraphicFramePr>
-            <a:graphic xmlns:a="http://schemas.openxmlformats.org/drawingml/2006/main">
-              <a:graphicData uri="http://schemas.openxmlformats.org/drawingml/2006/picture">
-                <pic:pic xmlns:pic="http://schemas.openxmlformats.org/drawingml/2006/picture">
-                  <pic:nvPicPr>
-                    <pic:cNvPr id="32" name="Picture 32" descr="Chart, line chart, histogram&#10;&#10;Description automatically generated"/>
+                    <pic:cNvPr id="41" name="Picture 41" descr="Text&#10;&#10;Description automatically generated"/>
                     <pic:cNvPicPr/>
                   </pic:nvPicPr>
                   <pic:blipFill>
@@ -20488,7 +20674,7 @@
                   <pic:spPr>
                     <a:xfrm>
                       <a:off x="0" y="0"/>
-                      <a:ext cx="3540438" cy="2485210"/>
+                      <a:ext cx="3871874" cy="2878034"/>
                     </a:xfrm>
                     <a:prstGeom prst="rect">
                       <a:avLst/>
@@ -20503,29 +20689,117 @@
     </w:p>
     <w:p>
       <w:pPr>
+        <w:pStyle w:val="Heading3"/>
+        <w:jc w:val="both"/>
+        <w:rPr>
+          <w:rtl/>
+          <w:lang w:val="en-GB"/>
+        </w:rPr>
+      </w:pPr>
+      <w:commentRangeStart w:id="6"/>
+      <w:commentRangeStart w:id="7"/>
+      <w:commentRangeStart w:id="8"/>
+      <w:commentRangeStart w:id="9"/>
+      <w:r>
+        <w:rPr>
+          <w:rFonts w:hint="cs"/>
+          <w:rtl/>
+          <w:lang w:val="en-GB"/>
+        </w:rPr>
+        <w:lastRenderedPageBreak/>
+        <w:t>סעיף ה'</w:t>
+      </w:r>
+      <w:commentRangeEnd w:id="6"/>
+      <w:r>
+        <w:rPr>
+          <w:rStyle w:val="CommentReference"/>
+          <w:rFonts w:asciiTheme="minorHAnsi" w:eastAsiaTheme="minorHAnsi" w:hAnsiTheme="minorHAnsi" w:cstheme="minorBidi"/>
+          <w:color w:val="auto"/>
+          <w:rtl/>
+        </w:rPr>
+        <w:commentReference w:id="6"/>
+      </w:r>
+      <w:commentRangeEnd w:id="7"/>
+      <w:commentRangeEnd w:id="8"/>
+      <w:r>
+        <w:rPr>
+          <w:rStyle w:val="CommentReference"/>
+          <w:rFonts w:asciiTheme="minorHAnsi" w:eastAsiaTheme="minorHAnsi" w:hAnsiTheme="minorHAnsi" w:cstheme="minorBidi"/>
+          <w:color w:val="auto"/>
+          <w:rtl/>
+        </w:rPr>
+        <w:commentReference w:id="7"/>
+      </w:r>
+      <w:r>
+        <w:rPr>
+          <w:rStyle w:val="CommentReference"/>
+          <w:rFonts w:asciiTheme="minorHAnsi" w:eastAsiaTheme="minorHAnsi" w:hAnsiTheme="minorHAnsi" w:cstheme="minorBidi"/>
+          <w:color w:val="auto"/>
+          <w:rtl/>
+        </w:rPr>
+        <w:commentReference w:id="8"/>
+      </w:r>
+      <w:commentRangeEnd w:id="9"/>
+      <w:r>
+        <w:rPr>
+          <w:rStyle w:val="CommentReference"/>
+          <w:rFonts w:asciiTheme="minorHAnsi" w:eastAsiaTheme="minorHAnsi" w:hAnsiTheme="minorHAnsi" w:cstheme="minorBidi"/>
+          <w:color w:val="auto"/>
+          <w:rtl/>
+        </w:rPr>
+        <w:commentReference w:id="9"/>
+      </w:r>
+    </w:p>
+    <w:p>
+      <w:pPr>
+        <w:jc w:val="both"/>
+        <w:rPr>
+          <w:rFonts w:ascii="David" w:hAnsi="David" w:cs="David"/>
+          <w:sz w:val="24"/>
+          <w:szCs w:val="24"/>
+          <w:rtl/>
+          <w:lang w:val="en-GB"/>
+        </w:rPr>
+      </w:pPr>
+      <w:r>
+        <w:rPr>
+          <w:rFonts w:ascii="David" w:hAnsi="David" w:cs="David"/>
+          <w:sz w:val="24"/>
+          <w:szCs w:val="24"/>
+          <w:rtl/>
+          <w:lang w:val="en-GB"/>
+        </w:rPr>
+        <w:t>עבור האות הראשון</w:t>
+      </w:r>
+      <w:r>
+        <w:rPr>
+          <w:rFonts w:ascii="David" w:hAnsi="David" w:cs="David"/>
+          <w:sz w:val="24"/>
+          <w:szCs w:val="24"/>
+          <w:rtl/>
+          <w:lang w:val="en-GB"/>
+        </w:rPr>
+        <w:t>:</w:t>
+      </w:r>
+    </w:p>
+    <w:p>
+      <w:pPr>
         <w:jc w:val="center"/>
         <w:rPr>
-          <w:rFonts w:ascii="David" w:hAnsi="David" w:cs="David"/>
-          <w:sz w:val="24"/>
-          <w:szCs w:val="24"/>
+          <w:rFonts w:hint="cs"/>
           <w:rtl/>
           <w:lang w:val="en-GB"/>
         </w:rPr>
       </w:pPr>
       <w:r>
         <w:rPr>
-          <w:rFonts w:ascii="David" w:hAnsi="David" w:cs="David"/>
           <w:noProof/>
-          <w:sz w:val="24"/>
-          <w:szCs w:val="24"/>
-          <w:rtl/>
-          <w:lang w:val="en-GB"/>
         </w:rPr>
         <w:drawing>
-          <wp:inline distT="0" distB="0" distL="0" distR="0" wp14:anchorId="5A6AF60F" wp14:editId="7D0CFC39">
-            <wp:extent cx="3615313" cy="2546350"/>
-            <wp:effectExtent l="0" t="0" r="4445" b="6350"/>
-            <wp:docPr id="33" name="Picture 33" descr="Chart, line chart&#10;&#10;Description automatically generated"/>
+          <wp:inline distT="0" distB="0" distL="0" distR="0" wp14:anchorId="3E5C30FB" wp14:editId="7AB411B4">
+            <wp:extent cx="4182110" cy="2787905"/>
+            <wp:effectExtent l="0" t="0" r="8890" b="0"/>
+            <wp:docPr id="45" name="Picture 45" descr="Chart, line chart, histogram&#10;&#10;Description automatically generated"/>
             <wp:cNvGraphicFramePr>
               <a:graphicFrameLocks xmlns:a="http://schemas.openxmlformats.org/drawingml/2006/main" noChangeAspect="1"/>
             </wp:cNvGraphicFramePr>
@@ -20533,23 +20807,293 @@
               <a:graphicData uri="http://schemas.openxmlformats.org/drawingml/2006/picture">
                 <pic:pic xmlns:pic="http://schemas.openxmlformats.org/drawingml/2006/picture">
                   <pic:nvPicPr>
-                    <pic:cNvPr id="33" name="Picture 33" descr="Chart, line chart&#10;&#10;Description automatically generated"/>
-                    <pic:cNvPicPr/>
+                    <pic:cNvPr id="45" name="Picture 45" descr="Chart, line chart, histogram&#10;&#10;Description automatically generated"/>
+                    <pic:cNvPicPr>
+                      <a:picLocks noChangeAspect="1" noChangeArrowheads="1"/>
+                    </pic:cNvPicPr>
                   </pic:nvPicPr>
                   <pic:blipFill>
-                    <a:blip r:embed="rId32"/>
+                    <a:blip r:embed="rId32">
+                      <a:extLst>
+                        <a:ext uri="{28A0092B-C50C-407E-A947-70E740481C1C}">
+                          <a14:useLocalDpi xmlns:a14="http://schemas.microsoft.com/office/drawing/2010/main" val="0"/>
+                        </a:ext>
+                      </a:extLst>
+                    </a:blip>
+                    <a:srcRect/>
                     <a:stretch>
                       <a:fillRect/>
                     </a:stretch>
                   </pic:blipFill>
-                  <pic:spPr>
+                  <pic:spPr bwMode="auto">
                     <a:xfrm>
                       <a:off x="0" y="0"/>
-                      <a:ext cx="3620164" cy="2549767"/>
+                      <a:ext cx="4182959" cy="2788471"/>
                     </a:xfrm>
                     <a:prstGeom prst="rect">
                       <a:avLst/>
                     </a:prstGeom>
+                    <a:noFill/>
+                    <a:ln>
+                      <a:noFill/>
+                    </a:ln>
+                  </pic:spPr>
+                </pic:pic>
+              </a:graphicData>
+            </a:graphic>
+          </wp:inline>
+        </w:drawing>
+      </w:r>
+    </w:p>
+    <w:p>
+      <w:pPr>
+        <w:jc w:val="center"/>
+        <w:rPr>
+          <w:rtl/>
+          <w:lang w:val="en-GB"/>
+        </w:rPr>
+      </w:pPr>
+      <w:r>
+        <w:rPr>
+          <w:noProof/>
+        </w:rPr>
+        <w:drawing>
+          <wp:inline distT="0" distB="0" distL="0" distR="0" wp14:anchorId="11B4F344" wp14:editId="705C6AD8">
+            <wp:extent cx="4309110" cy="2872567"/>
+            <wp:effectExtent l="0" t="0" r="0" b="4445"/>
+            <wp:docPr id="46" name="Picture 46" descr="Chart, line chart&#10;&#10;Description automatically generated"/>
+            <wp:cNvGraphicFramePr>
+              <a:graphicFrameLocks xmlns:a="http://schemas.openxmlformats.org/drawingml/2006/main" noChangeAspect="1"/>
+            </wp:cNvGraphicFramePr>
+            <a:graphic xmlns:a="http://schemas.openxmlformats.org/drawingml/2006/main">
+              <a:graphicData uri="http://schemas.openxmlformats.org/drawingml/2006/picture">
+                <pic:pic xmlns:pic="http://schemas.openxmlformats.org/drawingml/2006/picture">
+                  <pic:nvPicPr>
+                    <pic:cNvPr id="46" name="Picture 46" descr="Chart, line chart&#10;&#10;Description automatically generated"/>
+                    <pic:cNvPicPr>
+                      <a:picLocks noChangeAspect="1" noChangeArrowheads="1"/>
+                    </pic:cNvPicPr>
+                  </pic:nvPicPr>
+                  <pic:blipFill>
+                    <a:blip r:embed="rId33">
+                      <a:extLst>
+                        <a:ext uri="{28A0092B-C50C-407E-A947-70E740481C1C}">
+                          <a14:useLocalDpi xmlns:a14="http://schemas.microsoft.com/office/drawing/2010/main" val="0"/>
+                        </a:ext>
+                      </a:extLst>
+                    </a:blip>
+                    <a:srcRect/>
+                    <a:stretch>
+                      <a:fillRect/>
+                    </a:stretch>
+                  </pic:blipFill>
+                  <pic:spPr bwMode="auto">
+                    <a:xfrm>
+                      <a:off x="0" y="0"/>
+                      <a:ext cx="4318052" cy="2878528"/>
+                    </a:xfrm>
+                    <a:prstGeom prst="rect">
+                      <a:avLst/>
+                    </a:prstGeom>
+                    <a:noFill/>
+                    <a:ln>
+                      <a:noFill/>
+                    </a:ln>
+                  </pic:spPr>
+                </pic:pic>
+              </a:graphicData>
+            </a:graphic>
+          </wp:inline>
+        </w:drawing>
+      </w:r>
+    </w:p>
+    <w:p>
+      <w:pPr>
+        <w:bidi w:val="0"/>
+        <w:rPr>
+          <w:rFonts w:ascii="David" w:hAnsi="David" w:cs="David"/>
+          <w:sz w:val="24"/>
+          <w:szCs w:val="24"/>
+          <w:rtl/>
+          <w:lang w:val="en-GB"/>
+        </w:rPr>
+      </w:pPr>
+      <w:r>
+        <w:rPr>
+          <w:rFonts w:ascii="David" w:hAnsi="David" w:cs="David"/>
+          <w:sz w:val="24"/>
+          <w:szCs w:val="24"/>
+          <w:rtl/>
+          <w:lang w:val="en-GB"/>
+        </w:rPr>
+        <w:br w:type="page"/>
+      </w:r>
+    </w:p>
+    <w:p>
+      <w:pPr>
+        <w:jc w:val="both"/>
+        <w:rPr>
+          <w:rFonts w:ascii="David" w:hAnsi="David" w:cs="David"/>
+          <w:sz w:val="24"/>
+          <w:szCs w:val="24"/>
+          <w:rtl/>
+          <w:lang w:val="en-GB"/>
+        </w:rPr>
+      </w:pPr>
+      <w:r>
+        <w:rPr>
+          <w:rFonts w:ascii="David" w:hAnsi="David" w:cs="David"/>
+          <w:sz w:val="24"/>
+          <w:szCs w:val="24"/>
+          <w:rtl/>
+          <w:lang w:val="en-GB"/>
+        </w:rPr>
+        <w:lastRenderedPageBreak/>
+        <w:t>עבור האות ה</w:t>
+      </w:r>
+      <w:r>
+        <w:rPr>
+          <w:rFonts w:ascii="David" w:hAnsi="David" w:cs="David" w:hint="cs"/>
+          <w:sz w:val="24"/>
+          <w:szCs w:val="24"/>
+          <w:rtl/>
+          <w:lang w:val="en-GB"/>
+        </w:rPr>
+        <w:t>שני</w:t>
+      </w:r>
+      <w:r>
+        <w:rPr>
+          <w:rFonts w:ascii="David" w:hAnsi="David" w:cs="David"/>
+          <w:sz w:val="24"/>
+          <w:szCs w:val="24"/>
+          <w:rtl/>
+          <w:lang w:val="en-GB"/>
+        </w:rPr>
+        <w:t>:</w:t>
+      </w:r>
+    </w:p>
+    <w:p>
+      <w:pPr>
+        <w:jc w:val="center"/>
+        <w:rPr>
+          <w:rFonts w:ascii="David" w:hAnsi="David" w:cs="David"/>
+          <w:sz w:val="24"/>
+          <w:szCs w:val="24"/>
+          <w:rtl/>
+          <w:lang w:val="en-GB"/>
+        </w:rPr>
+      </w:pPr>
+      <w:r>
+        <w:rPr>
+          <w:noProof/>
+        </w:rPr>
+        <w:drawing>
+          <wp:inline distT="0" distB="0" distL="0" distR="0" wp14:anchorId="6081E11A" wp14:editId="2907DF64">
+            <wp:extent cx="3997960" cy="2665146"/>
+            <wp:effectExtent l="0" t="0" r="2540" b="1905"/>
+            <wp:docPr id="47" name="Picture 47" descr="Chart, line chart&#10;&#10;Description automatically generated"/>
+            <wp:cNvGraphicFramePr>
+              <a:graphicFrameLocks xmlns:a="http://schemas.openxmlformats.org/drawingml/2006/main" noChangeAspect="1"/>
+            </wp:cNvGraphicFramePr>
+            <a:graphic xmlns:a="http://schemas.openxmlformats.org/drawingml/2006/main">
+              <a:graphicData uri="http://schemas.openxmlformats.org/drawingml/2006/picture">
+                <pic:pic xmlns:pic="http://schemas.openxmlformats.org/drawingml/2006/picture">
+                  <pic:nvPicPr>
+                    <pic:cNvPr id="47" name="Picture 47" descr="Chart, line chart&#10;&#10;Description automatically generated"/>
+                    <pic:cNvPicPr>
+                      <a:picLocks noChangeAspect="1" noChangeArrowheads="1"/>
+                    </pic:cNvPicPr>
+                  </pic:nvPicPr>
+                  <pic:blipFill>
+                    <a:blip r:embed="rId34">
+                      <a:extLst>
+                        <a:ext uri="{28A0092B-C50C-407E-A947-70E740481C1C}">
+                          <a14:useLocalDpi xmlns:a14="http://schemas.microsoft.com/office/drawing/2010/main" val="0"/>
+                        </a:ext>
+                      </a:extLst>
+                    </a:blip>
+                    <a:srcRect/>
+                    <a:stretch>
+                      <a:fillRect/>
+                    </a:stretch>
+                  </pic:blipFill>
+                  <pic:spPr bwMode="auto">
+                    <a:xfrm>
+                      <a:off x="0" y="0"/>
+                      <a:ext cx="4002948" cy="2668471"/>
+                    </a:xfrm>
+                    <a:prstGeom prst="rect">
+                      <a:avLst/>
+                    </a:prstGeom>
+                    <a:noFill/>
+                    <a:ln>
+                      <a:noFill/>
+                    </a:ln>
+                  </pic:spPr>
+                </pic:pic>
+              </a:graphicData>
+            </a:graphic>
+          </wp:inline>
+        </w:drawing>
+      </w:r>
+    </w:p>
+    <w:p>
+      <w:pPr>
+        <w:jc w:val="center"/>
+        <w:rPr>
+          <w:rFonts w:ascii="David" w:hAnsi="David" w:cs="David"/>
+          <w:sz w:val="24"/>
+          <w:szCs w:val="24"/>
+          <w:rtl/>
+          <w:lang w:val="en-GB"/>
+        </w:rPr>
+      </w:pPr>
+      <w:r>
+        <w:rPr>
+          <w:noProof/>
+        </w:rPr>
+        <w:drawing>
+          <wp:inline distT="0" distB="0" distL="0" distR="0" wp14:anchorId="46FEA438" wp14:editId="2BF6EEA8">
+            <wp:extent cx="4156710" cy="2770973"/>
+            <wp:effectExtent l="0" t="0" r="0" b="0"/>
+            <wp:docPr id="48" name="Picture 48" descr="Chart, line chart&#10;&#10;Description automatically generated"/>
+            <wp:cNvGraphicFramePr>
+              <a:graphicFrameLocks xmlns:a="http://schemas.openxmlformats.org/drawingml/2006/main" noChangeAspect="1"/>
+            </wp:cNvGraphicFramePr>
+            <a:graphic xmlns:a="http://schemas.openxmlformats.org/drawingml/2006/main">
+              <a:graphicData uri="http://schemas.openxmlformats.org/drawingml/2006/picture">
+                <pic:pic xmlns:pic="http://schemas.openxmlformats.org/drawingml/2006/picture">
+                  <pic:nvPicPr>
+                    <pic:cNvPr id="48" name="Picture 48" descr="Chart, line chart&#10;&#10;Description automatically generated"/>
+                    <pic:cNvPicPr>
+                      <a:picLocks noChangeAspect="1" noChangeArrowheads="1"/>
+                    </pic:cNvPicPr>
+                  </pic:nvPicPr>
+                  <pic:blipFill>
+                    <a:blip r:embed="rId35">
+                      <a:extLst>
+                        <a:ext uri="{28A0092B-C50C-407E-A947-70E740481C1C}">
+                          <a14:useLocalDpi xmlns:a14="http://schemas.microsoft.com/office/drawing/2010/main" val="0"/>
+                        </a:ext>
+                      </a:extLst>
+                    </a:blip>
+                    <a:srcRect/>
+                    <a:stretch>
+                      <a:fillRect/>
+                    </a:stretch>
+                  </pic:blipFill>
+                  <pic:spPr bwMode="auto">
+                    <a:xfrm>
+                      <a:off x="0" y="0"/>
+                      <a:ext cx="4162287" cy="2774691"/>
+                    </a:xfrm>
+                    <a:prstGeom prst="rect">
+                      <a:avLst/>
+                    </a:prstGeom>
+                    <a:noFill/>
+                    <a:ln>
+                      <a:noFill/>
+                    </a:ln>
                   </pic:spPr>
                 </pic:pic>
               </a:graphicData>
@@ -20784,7 +21328,7 @@
       <w:pPr>
         <w:jc w:val="both"/>
         <w:rPr>
-          <w:rFonts w:ascii="David" w:hAnsi="David" w:cs="David" w:hint="cs"/>
+          <w:rFonts w:ascii="David" w:hAnsi="David" w:cs="David"/>
           <w:sz w:val="24"/>
           <w:szCs w:val="24"/>
           <w:u w:val="single"/>
@@ -20884,8 +21428,20 @@
           <w:rtl/>
           <w:lang w:val="en-GB"/>
         </w:rPr>
-        <w:t>ראשית נמצא את האות הדגום</w:t>
-      </w:r>
+        <w:t xml:space="preserve">ראשית נמצא את האות </w:t>
+      </w:r>
+      <w:proofErr w:type="spellStart"/>
+      <w:r>
+        <w:rPr>
+          <w:rFonts w:ascii="David" w:hAnsi="David" w:cs="David"/>
+          <w:sz w:val="24"/>
+          <w:szCs w:val="24"/>
+          <w:rtl/>
+          <w:lang w:val="en-GB"/>
+        </w:rPr>
+        <w:t>הדגום</w:t>
+      </w:r>
+      <w:proofErr w:type="spellEnd"/>
       <w:r>
         <w:rPr>
           <w:rFonts w:ascii="David" w:hAnsi="David" w:cs="David" w:hint="cs"/>
@@ -21430,7 +21986,31 @@
           <w:rtl/>
           <w:lang w:val="en-GB"/>
         </w:rPr>
-        <w:t>לפי הנוסחה לספקטרום של האות הדגום נקבל :</w:t>
+        <w:t xml:space="preserve">לפי הנוסחה לספקטרום של האות </w:t>
+      </w:r>
+      <w:proofErr w:type="spellStart"/>
+      <w:r>
+        <w:rPr>
+          <w:rFonts w:ascii="David" w:hAnsi="David" w:cs="David"/>
+          <w:i/>
+          <w:sz w:val="24"/>
+          <w:szCs w:val="24"/>
+          <w:rtl/>
+          <w:lang w:val="en-GB"/>
+        </w:rPr>
+        <w:t>הדגום</w:t>
+      </w:r>
+      <w:proofErr w:type="spellEnd"/>
+      <w:r>
+        <w:rPr>
+          <w:rFonts w:ascii="David" w:hAnsi="David" w:cs="David"/>
+          <w:i/>
+          <w:sz w:val="24"/>
+          <w:szCs w:val="24"/>
+          <w:rtl/>
+          <w:lang w:val="en-GB"/>
+        </w:rPr>
+        <w:t xml:space="preserve"> נקבל :</w:t>
       </w:r>
     </w:p>
     <w:p>
@@ -22698,7 +23278,7 @@
       <w:pPr>
         <w:jc w:val="both"/>
         <w:rPr>
-          <w:rFonts w:ascii="David" w:hAnsi="David" w:cs="David" w:hint="cs"/>
+          <w:rFonts w:ascii="David" w:hAnsi="David" w:cs="David"/>
           <w:sz w:val="24"/>
           <w:szCs w:val="24"/>
           <w:u w:val="single"/>
@@ -23564,7 +24144,7 @@
       <w:pPr>
         <w:jc w:val="both"/>
         <w:rPr>
-          <w:rFonts w:ascii="David" w:eastAsiaTheme="minorEastAsia" w:hAnsi="David" w:cs="David" w:hint="cs"/>
+          <w:rFonts w:ascii="David" w:eastAsiaTheme="minorEastAsia" w:hAnsi="David" w:cs="David"/>
           <w:i/>
           <w:sz w:val="24"/>
           <w:szCs w:val="24"/>
@@ -24138,19 +24718,7 @@
                               <w:szCs w:val="16"/>
                               <w:lang w:val="en-GB"/>
                             </w:rPr>
-                            <m:t>3</m:t>
-                          </m:r>
-                          <m:r>
-                            <m:rPr>
-                              <m:sty m:val="bi"/>
-                            </m:rPr>
-                            <w:rPr>
-                              <w:rFonts w:ascii="Cambria Math" w:hAnsi="Cambria Math"/>
-                              <w:sz w:val="16"/>
-                              <w:szCs w:val="16"/>
-                              <w:lang w:val="en-GB"/>
-                            </w:rPr>
-                            <m:t>π</m:t>
+                            <m:t>3π</m:t>
                           </m:r>
                         </m:num>
                         <m:den>
@@ -24392,6 +24960,7 @@
           <w:lang w:val="en-GB"/>
         </w:rPr>
       </w:pPr>
+      <w:commentRangeStart w:id="10"/>
       <w:r>
         <w:rPr>
           <w:rFonts w:hint="cs"/>
@@ -24399,7 +24968,19 @@
           <w:lang w:val="en-GB"/>
         </w:rPr>
         <w:lastRenderedPageBreak/>
-        <w:t xml:space="preserve">חזרה על סעיף </w:t>
+        <w:t>חז</w:t>
+      </w:r>
+      <w:commentRangeEnd w:id="10"/>
+      <w:r>
+        <w:rPr>
+          <w:rStyle w:val="CommentReference"/>
+          <w:rFonts w:asciiTheme="minorHAnsi" w:eastAsiaTheme="minorHAnsi" w:hAnsiTheme="minorHAnsi" w:cstheme="minorBidi"/>
+          <w:i w:val="0"/>
+          <w:iCs w:val="0"/>
+          <w:color w:val="auto"/>
+          <w:rtl/>
+        </w:rPr>
+        <w:commentReference w:id="10"/>
       </w:r>
       <w:r>
         <w:rPr>
@@ -24407,15 +24988,7 @@
           <w:rtl/>
           <w:lang w:val="en-GB"/>
         </w:rPr>
-        <w:t>ד</w:t>
-      </w:r>
-      <w:r>
-        <w:rPr>
-          <w:rFonts w:hint="cs"/>
-          <w:rtl/>
-          <w:lang w:val="en-GB"/>
-        </w:rPr>
-        <w:t xml:space="preserve">' עבור </w:t>
+        <w:t xml:space="preserve">רה על סעיף ד' עבור </w:t>
       </w:r>
       <m:oMath>
         <m:sSub>
@@ -24477,10 +25050,10 @@
           <w:noProof/>
         </w:rPr>
         <w:drawing>
-          <wp:inline distT="0" distB="0" distL="0" distR="0" wp14:anchorId="7993A651" wp14:editId="0AC59A31">
-            <wp:extent cx="4108450" cy="2960894"/>
-            <wp:effectExtent l="0" t="0" r="6350" b="0"/>
-            <wp:docPr id="8" name="Picture 8" descr="Chart, histogram&#10;&#10;Description automatically generated"/>
+          <wp:inline distT="0" distB="0" distL="0" distR="0" wp14:anchorId="30C72326" wp14:editId="0AFE4A7A">
+            <wp:extent cx="3921760" cy="2614349"/>
+            <wp:effectExtent l="0" t="0" r="2540" b="0"/>
+            <wp:docPr id="42" name="Picture 42" descr="Chart, histogram&#10;&#10;Description automatically generated"/>
             <wp:cNvGraphicFramePr>
               <a:graphicFrameLocks xmlns:a="http://schemas.openxmlformats.org/drawingml/2006/main" noChangeAspect="1"/>
             </wp:cNvGraphicFramePr>
@@ -24488,23 +25061,36 @@
               <a:graphicData uri="http://schemas.openxmlformats.org/drawingml/2006/picture">
                 <pic:pic xmlns:pic="http://schemas.openxmlformats.org/drawingml/2006/picture">
                   <pic:nvPicPr>
-                    <pic:cNvPr id="8" name="Picture 8" descr="Chart, histogram&#10;&#10;Description automatically generated"/>
-                    <pic:cNvPicPr/>
+                    <pic:cNvPr id="42" name="Picture 42" descr="Chart, histogram&#10;&#10;Description automatically generated"/>
+                    <pic:cNvPicPr>
+                      <a:picLocks noChangeAspect="1" noChangeArrowheads="1"/>
+                    </pic:cNvPicPr>
                   </pic:nvPicPr>
                   <pic:blipFill>
-                    <a:blip r:embed="rId33"/>
+                    <a:blip r:embed="rId36">
+                      <a:extLst>
+                        <a:ext uri="{28A0092B-C50C-407E-A947-70E740481C1C}">
+                          <a14:useLocalDpi xmlns:a14="http://schemas.microsoft.com/office/drawing/2010/main" val="0"/>
+                        </a:ext>
+                      </a:extLst>
+                    </a:blip>
+                    <a:srcRect/>
                     <a:stretch>
                       <a:fillRect/>
                     </a:stretch>
                   </pic:blipFill>
-                  <pic:spPr>
+                  <pic:spPr bwMode="auto">
                     <a:xfrm>
                       <a:off x="0" y="0"/>
-                      <a:ext cx="4114549" cy="2965290"/>
+                      <a:ext cx="3927621" cy="2618256"/>
                     </a:xfrm>
                     <a:prstGeom prst="rect">
                       <a:avLst/>
                     </a:prstGeom>
+                    <a:noFill/>
+                    <a:ln>
+                      <a:noFill/>
+                    </a:ln>
                   </pic:spPr>
                 </pic:pic>
               </a:graphicData>
@@ -24527,10 +25113,10 @@
           <w:noProof/>
         </w:rPr>
         <w:drawing>
-          <wp:inline distT="0" distB="0" distL="0" distR="0" wp14:anchorId="0C46E5A1" wp14:editId="5CBD4F23">
-            <wp:extent cx="4321810" cy="2928383"/>
-            <wp:effectExtent l="0" t="0" r="2540" b="5715"/>
-            <wp:docPr id="10" name="Picture 10" descr="Chart, histogram&#10;&#10;Description automatically generated"/>
+          <wp:inline distT="0" distB="0" distL="0" distR="0" wp14:anchorId="566786B3" wp14:editId="61F5C65E">
+            <wp:extent cx="4000741" cy="2667000"/>
+            <wp:effectExtent l="0" t="0" r="0" b="0"/>
+            <wp:docPr id="43" name="Picture 43" descr="Chart, histogram&#10;&#10;Description automatically generated"/>
             <wp:cNvGraphicFramePr>
               <a:graphicFrameLocks xmlns:a="http://schemas.openxmlformats.org/drawingml/2006/main" noChangeAspect="1"/>
             </wp:cNvGraphicFramePr>
@@ -24538,23 +25124,36 @@
               <a:graphicData uri="http://schemas.openxmlformats.org/drawingml/2006/picture">
                 <pic:pic xmlns:pic="http://schemas.openxmlformats.org/drawingml/2006/picture">
                   <pic:nvPicPr>
-                    <pic:cNvPr id="10" name="Picture 10" descr="Chart, histogram&#10;&#10;Description automatically generated"/>
-                    <pic:cNvPicPr/>
+                    <pic:cNvPr id="43" name="Picture 43" descr="Chart, histogram&#10;&#10;Description automatically generated"/>
+                    <pic:cNvPicPr>
+                      <a:picLocks noChangeAspect="1" noChangeArrowheads="1"/>
+                    </pic:cNvPicPr>
                   </pic:nvPicPr>
                   <pic:blipFill>
-                    <a:blip r:embed="rId34"/>
+                    <a:blip r:embed="rId37">
+                      <a:extLst>
+                        <a:ext uri="{28A0092B-C50C-407E-A947-70E740481C1C}">
+                          <a14:useLocalDpi xmlns:a14="http://schemas.microsoft.com/office/drawing/2010/main" val="0"/>
+                        </a:ext>
+                      </a:extLst>
+                    </a:blip>
+                    <a:srcRect/>
                     <a:stretch>
                       <a:fillRect/>
                     </a:stretch>
                   </pic:blipFill>
-                  <pic:spPr>
+                  <pic:spPr bwMode="auto">
                     <a:xfrm>
                       <a:off x="0" y="0"/>
-                      <a:ext cx="4332932" cy="2935919"/>
+                      <a:ext cx="4013197" cy="2675303"/>
                     </a:xfrm>
                     <a:prstGeom prst="rect">
                       <a:avLst/>
                     </a:prstGeom>
+                    <a:noFill/>
+                    <a:ln>
+                      <a:noFill/>
+                    </a:ln>
                   </pic:spPr>
                 </pic:pic>
               </a:graphicData>
@@ -24669,23 +25268,7 @@
           <w:lang w:val="en-GB"/>
         </w:rPr>
         <w:lastRenderedPageBreak/>
-        <w:t xml:space="preserve">חזרה על סעיף </w:t>
-      </w:r>
-      <w:r>
-        <w:rPr>
-          <w:rFonts w:hint="cs"/>
-          <w:rtl/>
-          <w:lang w:val="en-GB"/>
-        </w:rPr>
-        <w:t>ה</w:t>
-      </w:r>
-      <w:r>
-        <w:rPr>
-          <w:rFonts w:hint="cs"/>
-          <w:rtl/>
-          <w:lang w:val="en-GB"/>
-        </w:rPr>
-        <w:t xml:space="preserve">' עבור </w:t>
+        <w:t xml:space="preserve">חזרה על סעיף ה' עבור </w:t>
       </w:r>
       <m:oMath>
         <m:sSub>
@@ -24770,10 +25353,10 @@
           <w:noProof/>
         </w:rPr>
         <w:drawing>
-          <wp:inline distT="0" distB="0" distL="0" distR="0" wp14:anchorId="4D7585D0" wp14:editId="31DCD34A">
-            <wp:extent cx="3629660" cy="2582625"/>
-            <wp:effectExtent l="0" t="0" r="8890" b="8255"/>
-            <wp:docPr id="11" name="Picture 11" descr="Chart, line chart&#10;&#10;Description automatically generated"/>
+          <wp:inline distT="0" distB="0" distL="0" distR="0" wp14:anchorId="3AA51D9A" wp14:editId="748E602B">
+            <wp:extent cx="3947160" cy="2631282"/>
+            <wp:effectExtent l="0" t="0" r="0" b="0"/>
+            <wp:docPr id="49" name="Picture 49" descr="Chart, line chart, histogram&#10;&#10;Description automatically generated"/>
             <wp:cNvGraphicFramePr>
               <a:graphicFrameLocks xmlns:a="http://schemas.openxmlformats.org/drawingml/2006/main" noChangeAspect="1"/>
             </wp:cNvGraphicFramePr>
@@ -24781,23 +25364,36 @@
               <a:graphicData uri="http://schemas.openxmlformats.org/drawingml/2006/picture">
                 <pic:pic xmlns:pic="http://schemas.openxmlformats.org/drawingml/2006/picture">
                   <pic:nvPicPr>
-                    <pic:cNvPr id="11" name="Picture 11" descr="Chart, line chart&#10;&#10;Description automatically generated"/>
-                    <pic:cNvPicPr/>
+                    <pic:cNvPr id="49" name="Picture 49" descr="Chart, line chart, histogram&#10;&#10;Description automatically generated"/>
+                    <pic:cNvPicPr>
+                      <a:picLocks noChangeAspect="1" noChangeArrowheads="1"/>
+                    </pic:cNvPicPr>
                   </pic:nvPicPr>
                   <pic:blipFill>
-                    <a:blip r:embed="rId35"/>
+                    <a:blip r:embed="rId38">
+                      <a:extLst>
+                        <a:ext uri="{28A0092B-C50C-407E-A947-70E740481C1C}">
+                          <a14:useLocalDpi xmlns:a14="http://schemas.microsoft.com/office/drawing/2010/main" val="0"/>
+                        </a:ext>
+                      </a:extLst>
+                    </a:blip>
+                    <a:srcRect/>
                     <a:stretch>
                       <a:fillRect/>
                     </a:stretch>
                   </pic:blipFill>
-                  <pic:spPr>
+                  <pic:spPr bwMode="auto">
                     <a:xfrm>
                       <a:off x="0" y="0"/>
-                      <a:ext cx="3635396" cy="2586706"/>
+                      <a:ext cx="3953013" cy="2635184"/>
                     </a:xfrm>
                     <a:prstGeom prst="rect">
                       <a:avLst/>
                     </a:prstGeom>
+                    <a:noFill/>
+                    <a:ln>
+                      <a:noFill/>
+                    </a:ln>
                   </pic:spPr>
                 </pic:pic>
               </a:graphicData>
@@ -24821,10 +25417,10 @@
           <w:noProof/>
         </w:rPr>
         <w:drawing>
-          <wp:inline distT="0" distB="0" distL="0" distR="0" wp14:anchorId="1DBA7A5C" wp14:editId="62034467">
-            <wp:extent cx="3775710" cy="2657453"/>
-            <wp:effectExtent l="0" t="0" r="0" b="0"/>
-            <wp:docPr id="12" name="Picture 12" descr="Chart, line chart&#10;&#10;Description automatically generated"/>
+          <wp:inline distT="0" distB="0" distL="0" distR="0" wp14:anchorId="3A68FEFD" wp14:editId="3231A708">
+            <wp:extent cx="4137660" cy="2758274"/>
+            <wp:effectExtent l="0" t="0" r="0" b="4445"/>
+            <wp:docPr id="50" name="Picture 50" descr="Chart, line chart&#10;&#10;Description automatically generated"/>
             <wp:cNvGraphicFramePr>
               <a:graphicFrameLocks xmlns:a="http://schemas.openxmlformats.org/drawingml/2006/main" noChangeAspect="1"/>
             </wp:cNvGraphicFramePr>
@@ -24832,23 +25428,36 @@
               <a:graphicData uri="http://schemas.openxmlformats.org/drawingml/2006/picture">
                 <pic:pic xmlns:pic="http://schemas.openxmlformats.org/drawingml/2006/picture">
                   <pic:nvPicPr>
-                    <pic:cNvPr id="12" name="Picture 12" descr="Chart, line chart&#10;&#10;Description automatically generated"/>
-                    <pic:cNvPicPr/>
+                    <pic:cNvPr id="50" name="Picture 50" descr="Chart, line chart&#10;&#10;Description automatically generated"/>
+                    <pic:cNvPicPr>
+                      <a:picLocks noChangeAspect="1" noChangeArrowheads="1"/>
+                    </pic:cNvPicPr>
                   </pic:nvPicPr>
                   <pic:blipFill>
-                    <a:blip r:embed="rId36"/>
+                    <a:blip r:embed="rId39">
+                      <a:extLst>
+                        <a:ext uri="{28A0092B-C50C-407E-A947-70E740481C1C}">
+                          <a14:useLocalDpi xmlns:a14="http://schemas.microsoft.com/office/drawing/2010/main" val="0"/>
+                        </a:ext>
+                      </a:extLst>
+                    </a:blip>
+                    <a:srcRect/>
                     <a:stretch>
                       <a:fillRect/>
                     </a:stretch>
                   </pic:blipFill>
-                  <pic:spPr>
+                  <pic:spPr bwMode="auto">
                     <a:xfrm>
                       <a:off x="0" y="0"/>
-                      <a:ext cx="3788806" cy="2666670"/>
+                      <a:ext cx="4145693" cy="2763629"/>
                     </a:xfrm>
                     <a:prstGeom prst="rect">
                       <a:avLst/>
                     </a:prstGeom>
+                    <a:noFill/>
+                    <a:ln>
+                      <a:noFill/>
+                    </a:ln>
                   </pic:spPr>
                 </pic:pic>
               </a:graphicData>
@@ -24938,10 +25547,10 @@
           <w:noProof/>
         </w:rPr>
         <w:drawing>
-          <wp:inline distT="0" distB="0" distL="0" distR="0" wp14:anchorId="42910F5D" wp14:editId="3A3AABB1">
-            <wp:extent cx="3736346" cy="2622550"/>
-            <wp:effectExtent l="0" t="0" r="0" b="6350"/>
-            <wp:docPr id="14" name="Picture 14" descr="Chart, line chart&#10;&#10;Description automatically generated"/>
+          <wp:inline distT="0" distB="0" distL="0" distR="0" wp14:anchorId="5E6B3B19" wp14:editId="36A3E06E">
+            <wp:extent cx="3800704" cy="2533650"/>
+            <wp:effectExtent l="0" t="0" r="9525" b="0"/>
+            <wp:docPr id="51" name="Picture 51" descr="Chart, line chart&#10;&#10;Description automatically generated"/>
             <wp:cNvGraphicFramePr>
               <a:graphicFrameLocks xmlns:a="http://schemas.openxmlformats.org/drawingml/2006/main" noChangeAspect="1"/>
             </wp:cNvGraphicFramePr>
@@ -24949,23 +25558,36 @@
               <a:graphicData uri="http://schemas.openxmlformats.org/drawingml/2006/picture">
                 <pic:pic xmlns:pic="http://schemas.openxmlformats.org/drawingml/2006/picture">
                   <pic:nvPicPr>
-                    <pic:cNvPr id="14" name="Picture 14" descr="Chart, line chart&#10;&#10;Description automatically generated"/>
-                    <pic:cNvPicPr/>
+                    <pic:cNvPr id="51" name="Picture 51" descr="Chart, line chart&#10;&#10;Description automatically generated"/>
+                    <pic:cNvPicPr>
+                      <a:picLocks noChangeAspect="1" noChangeArrowheads="1"/>
+                    </pic:cNvPicPr>
                   </pic:nvPicPr>
                   <pic:blipFill>
-                    <a:blip r:embed="rId37"/>
+                    <a:blip r:embed="rId40">
+                      <a:extLst>
+                        <a:ext uri="{28A0092B-C50C-407E-A947-70E740481C1C}">
+                          <a14:useLocalDpi xmlns:a14="http://schemas.microsoft.com/office/drawing/2010/main" val="0"/>
+                        </a:ext>
+                      </a:extLst>
+                    </a:blip>
+                    <a:srcRect/>
                     <a:stretch>
                       <a:fillRect/>
                     </a:stretch>
                   </pic:blipFill>
-                  <pic:spPr>
+                  <pic:spPr bwMode="auto">
                     <a:xfrm>
                       <a:off x="0" y="0"/>
-                      <a:ext cx="3742208" cy="2626665"/>
+                      <a:ext cx="3803681" cy="2535635"/>
                     </a:xfrm>
                     <a:prstGeom prst="rect">
                       <a:avLst/>
                     </a:prstGeom>
+                    <a:noFill/>
+                    <a:ln>
+                      <a:noFill/>
+                    </a:ln>
                   </pic:spPr>
                 </pic:pic>
               </a:graphicData>
@@ -24990,10 +25612,10 @@
           <w:noProof/>
         </w:rPr>
         <w:drawing>
-          <wp:inline distT="0" distB="0" distL="0" distR="0" wp14:anchorId="6E101BAF" wp14:editId="4A71C3F6">
-            <wp:extent cx="3991610" cy="2765197"/>
-            <wp:effectExtent l="0" t="0" r="8890" b="0"/>
-            <wp:docPr id="15" name="Picture 15" descr="Chart, line chart&#10;&#10;Description automatically generated"/>
+          <wp:inline distT="0" distB="0" distL="0" distR="0" wp14:anchorId="07E8CC66" wp14:editId="7BE2AFDF">
+            <wp:extent cx="3991610" cy="2660913"/>
+            <wp:effectExtent l="0" t="0" r="8890" b="6350"/>
+            <wp:docPr id="52" name="Picture 52" descr="Chart, line chart&#10;&#10;Description automatically generated"/>
             <wp:cNvGraphicFramePr>
               <a:graphicFrameLocks xmlns:a="http://schemas.openxmlformats.org/drawingml/2006/main" noChangeAspect="1"/>
             </wp:cNvGraphicFramePr>
@@ -25001,23 +25623,36 @@
               <a:graphicData uri="http://schemas.openxmlformats.org/drawingml/2006/picture">
                 <pic:pic xmlns:pic="http://schemas.openxmlformats.org/drawingml/2006/picture">
                   <pic:nvPicPr>
-                    <pic:cNvPr id="15" name="Picture 15" descr="Chart, line chart&#10;&#10;Description automatically generated"/>
-                    <pic:cNvPicPr/>
+                    <pic:cNvPr id="52" name="Picture 52" descr="Chart, line chart&#10;&#10;Description automatically generated"/>
+                    <pic:cNvPicPr>
+                      <a:picLocks noChangeAspect="1" noChangeArrowheads="1"/>
+                    </pic:cNvPicPr>
                   </pic:nvPicPr>
                   <pic:blipFill>
-                    <a:blip r:embed="rId38"/>
+                    <a:blip r:embed="rId41">
+                      <a:extLst>
+                        <a:ext uri="{28A0092B-C50C-407E-A947-70E740481C1C}">
+                          <a14:useLocalDpi xmlns:a14="http://schemas.microsoft.com/office/drawing/2010/main" val="0"/>
+                        </a:ext>
+                      </a:extLst>
+                    </a:blip>
+                    <a:srcRect/>
                     <a:stretch>
                       <a:fillRect/>
                     </a:stretch>
                   </pic:blipFill>
-                  <pic:spPr>
+                  <pic:spPr bwMode="auto">
                     <a:xfrm>
                       <a:off x="0" y="0"/>
-                      <a:ext cx="4006404" cy="2775446"/>
+                      <a:ext cx="3998612" cy="2665580"/>
                     </a:xfrm>
                     <a:prstGeom prst="rect">
                       <a:avLst/>
                     </a:prstGeom>
+                    <a:noFill/>
+                    <a:ln>
+                      <a:noFill/>
+                    </a:ln>
                   </pic:spPr>
                 </pic:pic>
               </a:graphicData>
@@ -25028,9 +25663,92 @@
     </w:p>
     <w:p>
       <w:pPr>
+        <w:jc w:val="both"/>
+        <w:rPr>
+          <w:rFonts w:ascii="David" w:hAnsi="David" w:cs="David"/>
+          <w:sz w:val="24"/>
+          <w:szCs w:val="24"/>
+          <w:rtl/>
+        </w:rPr>
+      </w:pPr>
+      <w:r>
+        <w:rPr>
+          <w:rFonts w:ascii="David" w:hAnsi="David" w:cs="David" w:hint="cs"/>
+          <w:sz w:val="24"/>
+          <w:szCs w:val="24"/>
+          <w:rtl/>
+        </w:rPr>
+        <w:t xml:space="preserve">הקוד הינו אותו קוד מסעיף ד' רק עם הקלט </w:t>
+      </w:r>
+      <m:oMath>
+        <m:sSub>
+          <m:sSubPr>
+            <m:ctrlPr>
+              <w:rPr>
+                <w:rFonts w:ascii="Cambria Math" w:hAnsi="Cambria Math" w:cs="David"/>
+                <w:i/>
+                <w:sz w:val="24"/>
+                <w:szCs w:val="24"/>
+              </w:rPr>
+            </m:ctrlPr>
+          </m:sSubPr>
+          <m:e>
+            <m:r>
+              <w:rPr>
+                <w:rFonts w:ascii="Cambria Math" w:hAnsi="Cambria Math" w:cs="David"/>
+                <w:sz w:val="24"/>
+                <w:szCs w:val="24"/>
+              </w:rPr>
+              <m:t>T</m:t>
+            </m:r>
+          </m:e>
+          <m:sub>
+            <m:r>
+              <w:rPr>
+                <w:rFonts w:ascii="Cambria Math" w:hAnsi="Cambria Math" w:cs="David"/>
+                <w:sz w:val="24"/>
+                <w:szCs w:val="24"/>
+              </w:rPr>
+              <m:t>s</m:t>
+            </m:r>
+          </m:sub>
+        </m:sSub>
+        <m:r>
+          <w:rPr>
+            <w:rFonts w:ascii="Cambria Math" w:hAnsi="Cambria Math" w:cs="David"/>
+            <w:sz w:val="24"/>
+            <w:szCs w:val="24"/>
+          </w:rPr>
+          <m:t>=9</m:t>
+        </m:r>
+      </m:oMath>
+      <w:r>
+        <w:rPr>
+          <w:rFonts w:ascii="David" w:hAnsi="David" w:cs="David" w:hint="cs"/>
+          <w:sz w:val="24"/>
+          <w:szCs w:val="24"/>
+          <w:rtl/>
+        </w:rPr>
+        <w:t>.</w:t>
+      </w:r>
+    </w:p>
+    <w:p>
+      <w:pPr>
         <w:bidi w:val="0"/>
         <w:rPr>
-          <w:rFonts w:ascii="David" w:hAnsi="David" w:cs="David"/>
+          <w:rFonts w:asciiTheme="majorHAnsi" w:eastAsiaTheme="majorEastAsia" w:hAnsiTheme="majorHAnsi" w:cstheme="majorBidi"/>
+          <w:color w:val="1F3763" w:themeColor="accent1" w:themeShade="7F"/>
+          <w:sz w:val="24"/>
+          <w:szCs w:val="24"/>
+        </w:rPr>
+      </w:pPr>
+    </w:p>
+    <w:p>
+      <w:pPr>
+        <w:bidi w:val="0"/>
+        <w:rPr>
+          <w:rFonts w:asciiTheme="majorHAnsi" w:eastAsiaTheme="majorEastAsia" w:hAnsiTheme="majorHAnsi" w:cstheme="majorBidi"/>
+          <w:color w:val="1F3763" w:themeColor="accent1" w:themeShade="7F"/>
           <w:sz w:val="24"/>
           <w:szCs w:val="24"/>
           <w:rtl/>
@@ -25039,9 +25757,6 @@
       </w:pPr>
       <w:r>
         <w:rPr>
-          <w:rFonts w:ascii="David" w:hAnsi="David" w:cs="David"/>
-          <w:sz w:val="24"/>
-          <w:szCs w:val="24"/>
           <w:rtl/>
           <w:lang w:val="en-GB"/>
         </w:rPr>
@@ -25064,23 +25779,7 @@
           <w:lang w:val="en-GB"/>
         </w:rPr>
         <w:lastRenderedPageBreak/>
-        <w:t xml:space="preserve">סעיף </w:t>
-      </w:r>
-      <w:r>
-        <w:rPr>
-          <w:rFonts w:hint="cs"/>
-          <w:rtl/>
-          <w:lang w:val="en-GB"/>
-        </w:rPr>
-        <w:t>ז</w:t>
-      </w:r>
-      <w:r>
-        <w:rPr>
-          <w:rFonts w:hint="cs"/>
-          <w:rtl/>
-          <w:lang w:val="en-GB"/>
-        </w:rPr>
-        <w:t>'</w:t>
+        <w:t>סעיף ז'</w:t>
       </w:r>
     </w:p>
     <w:p>
@@ -25112,7 +25811,29 @@
           <w:rtl/>
           <w:lang w:val="en-GB"/>
         </w:rPr>
-        <w:t>קצב הדגימה המקסימלי העומד בתנאי נייקוויסט הינו</w:t>
+        <w:t xml:space="preserve">קצב הדגימה המקסימלי העומד בתנאי </w:t>
+      </w:r>
+      <w:proofErr w:type="spellStart"/>
+      <w:r>
+        <w:rPr>
+          <w:rFonts w:ascii="David" w:hAnsi="David" w:cs="David" w:hint="cs"/>
+          <w:sz w:val="24"/>
+          <w:szCs w:val="24"/>
+          <w:rtl/>
+          <w:lang w:val="en-GB"/>
+        </w:rPr>
+        <w:t>נייקוויסט</w:t>
+      </w:r>
+      <w:proofErr w:type="spellEnd"/>
+      <w:r>
+        <w:rPr>
+          <w:rFonts w:ascii="David" w:hAnsi="David" w:cs="David" w:hint="cs"/>
+          <w:sz w:val="24"/>
+          <w:szCs w:val="24"/>
+          <w:rtl/>
+          <w:lang w:val="en-GB"/>
+        </w:rPr>
+        <w:t xml:space="preserve"> הינו</w:t>
       </w:r>
       <w:r>
         <w:rPr>
@@ -25341,7 +26062,29 @@
           <w:szCs w:val="24"/>
           <w:rtl/>
         </w:rPr>
-        <w:t>האנכי ויימתח פי 9 בציר האופקי. בנוסף, מכיוון ואנו דוגמים בקצב דגימה הגדול מתדר נייקוויסט אזי</w:t>
+        <w:t xml:space="preserve">האנכי ויימתח פי 9 בציר האופקי. בנוסף, מכיוון ואנו דוגמים בקצב דגימה הגדול מתדר </w:t>
+      </w:r>
+      <w:proofErr w:type="spellStart"/>
+      <w:r>
+        <w:rPr>
+          <w:rFonts w:ascii="David" w:hAnsi="David" w:cs="David" w:hint="cs"/>
+          <w:i/>
+          <w:sz w:val="24"/>
+          <w:szCs w:val="24"/>
+          <w:rtl/>
+        </w:rPr>
+        <w:t>נייקוויסט</w:t>
+      </w:r>
+      <w:proofErr w:type="spellEnd"/>
+      <w:r>
+        <w:rPr>
+          <w:rFonts w:ascii="David" w:hAnsi="David" w:cs="David" w:hint="cs"/>
+          <w:i/>
+          <w:sz w:val="24"/>
+          <w:szCs w:val="24"/>
+          <w:rtl/>
+        </w:rPr>
+        <w:t xml:space="preserve"> אזי</w:t>
       </w:r>
       <w:r>
         <w:rPr>
@@ -25482,7 +26225,27 @@
           <w:szCs w:val="24"/>
           <w:rtl/>
         </w:rPr>
-        <w:t>כי מיקומי ההלמים השתנו כתוצאה ממתיחת התדר.</w:t>
+        <w:t xml:space="preserve">כי מיקומי </w:t>
+      </w:r>
+      <w:proofErr w:type="spellStart"/>
+      <w:r>
+        <w:rPr>
+          <w:rFonts w:ascii="David" w:hAnsi="David" w:cs="David" w:hint="cs"/>
+          <w:sz w:val="24"/>
+          <w:szCs w:val="24"/>
+          <w:rtl/>
+        </w:rPr>
+        <w:t>ההלמים</w:t>
+      </w:r>
+      <w:proofErr w:type="spellEnd"/>
+      <w:r>
+        <w:rPr>
+          <w:rFonts w:ascii="David" w:hAnsi="David" w:cs="David" w:hint="cs"/>
+          <w:sz w:val="24"/>
+          <w:szCs w:val="24"/>
+          <w:rtl/>
+        </w:rPr>
+        <w:t xml:space="preserve"> השתנו כתוצאה ממתיחת התדר.</w:t>
       </w:r>
     </w:p>
     <w:p>
@@ -25569,7 +26332,7 @@
       <w:pPr>
         <w:jc w:val="both"/>
         <w:rPr>
-          <w:rFonts w:ascii="David" w:hAnsi="David" w:cs="David" w:hint="cs"/>
+          <w:rFonts w:ascii="David" w:hAnsi="David" w:cs="David"/>
           <w:sz w:val="24"/>
           <w:szCs w:val="24"/>
           <w:rtl/>
@@ -25580,7 +26343,7 @@
       <w:pPr>
         <w:jc w:val="both"/>
         <w:rPr>
-          <w:rFonts w:ascii="David" w:hAnsi="David" w:cs="David" w:hint="cs"/>
+          <w:rFonts w:ascii="David" w:hAnsi="David" w:cs="David"/>
           <w:sz w:val="24"/>
           <w:szCs w:val="24"/>
           <w:rtl/>
@@ -25588,7 +26351,7 @@
       </w:pPr>
     </w:p>
     <w:sectPr>
-      <w:footerReference w:type="default" r:id="rId39"/>
+      <w:footerReference w:type="default" r:id="rId42"/>
       <w:pgSz w:w="11906" w:h="16838"/>
       <w:pgMar w:top="1440" w:right="1800" w:bottom="1440" w:left="1800" w:header="708" w:footer="708" w:gutter="0"/>
       <w:cols w:space="708"/>
@@ -25622,7 +26385,7 @@
       </w:r>
     </w:p>
   </w:comment>
-  <w:comment w:id="1" w:author="Shaked Lubin" w:date="2021-06-11T16:32:00Z" w:initials="SL">
+  <w:comment w:id="1" w:author="Shaked Lubin" w:date="2021-06-12T12:28:00Z" w:initials="SL">
     <w:p>
       <w:pPr>
         <w:pStyle w:val="CommentText"/>
@@ -25638,14 +26401,18 @@
           <w:rFonts w:hint="cs"/>
           <w:rtl/>
         </w:rPr>
-        <w:t>להוסיף קוד</w:t>
+        <w:t>ניסיתי להוסיף את מעגל היחידה אבל זה לא זרם</w:t>
       </w:r>
     </w:p>
   </w:comment>
-  <w:comment w:id="2" w:author="Shaked Lubin" w:date="2021-06-11T15:00:00Z" w:initials="SL">
+  <w:comment w:id="2" w:author="Shaked Lubin" w:date="2021-06-11T16:47:00Z" w:initials="SL">
     <w:p>
       <w:pPr>
         <w:pStyle w:val="CommentText"/>
+        <w:rPr>
+          <w:rtl/>
+          <w:lang w:val="en-GB"/>
+        </w:rPr>
       </w:pPr>
       <w:r>
         <w:rPr>
@@ -25658,42 +26425,18 @@
           <w:rFonts w:hint="cs"/>
           <w:rtl/>
         </w:rPr>
-        <w:t>להוסיף את הקוד</w:t>
+        <w:t xml:space="preserve">רון </w:t>
+      </w:r>
+      <w:r>
+        <w:rPr>
+          <w:rFonts w:hint="cs"/>
+          <w:rtl/>
+        </w:rPr>
+        <w:t>תבדוק אותי</w:t>
       </w:r>
     </w:p>
   </w:comment>
-  <w:comment w:id="3" w:author="Shaked Lubin" w:date="2021-06-11T16:47:00Z" w:initials="SL">
-    <w:p>
-      <w:pPr>
-        <w:pStyle w:val="CommentText"/>
-        <w:rPr>
-          <w:rtl/>
-          <w:lang w:val="en-GB"/>
-        </w:rPr>
-      </w:pPr>
-      <w:r>
-        <w:rPr>
-          <w:rStyle w:val="CommentReference"/>
-        </w:rPr>
-        <w:annotationRef/>
-      </w:r>
-      <w:r>
-        <w:rPr>
-          <w:rFonts w:hint="cs"/>
-          <w:rtl/>
-        </w:rPr>
-        <w:t xml:space="preserve">רון </w:t>
-      </w:r>
-      <w:r>
-        <w:rPr>
-          <w:rFonts w:hint="cs"/>
-          <w:rtl/>
-        </w:rPr>
-        <w:t>תבדוק אותי</w:t>
-      </w:r>
-    </w:p>
-  </w:comment>
-  <w:comment w:id="4" w:author="RON FE" w:date="2021-06-12T00:20:00Z" w:initials="RF">
+  <w:comment w:id="3" w:author="RON FE" w:date="2021-06-12T00:20:00Z" w:initials="RF">
     <w:p>
       <w:pPr>
         <w:pStyle w:val="CommentText"/>
@@ -25729,7 +26472,53 @@
       </w:r>
     </w:p>
   </w:comment>
-  <w:comment w:id="5" w:author="Shaked Lubin" w:date="2021-06-11T16:31:00Z" w:initials="SL">
+  <w:comment w:id="4" w:author="Shaked Lubin" w:date="2021-06-12T10:02:00Z" w:initials="SL">
+    <w:p>
+      <w:pPr>
+        <w:pStyle w:val="CommentText"/>
+        <w:rPr>
+          <w:rtl/>
+        </w:rPr>
+      </w:pPr>
+      <w:r>
+        <w:rPr>
+          <w:rStyle w:val="CommentReference"/>
+        </w:rPr>
+        <w:annotationRef/>
+      </w:r>
+      <w:r>
+        <w:rPr>
+          <w:rFonts w:hint="cs"/>
+          <w:rtl/>
+        </w:rPr>
+        <w:t>להוסיף קוד</w:t>
+      </w:r>
+    </w:p>
+  </w:comment>
+  <w:comment w:id="5" w:author="Shaked Lubin" w:date="2021-06-11T18:28:00Z" w:initials="SL">
+    <w:p>
+      <w:pPr>
+        <w:pStyle w:val="CommentText"/>
+        <w:rPr>
+          <w:lang w:val="en-GB"/>
+        </w:rPr>
+      </w:pPr>
+      <w:r>
+        <w:rPr>
+          <w:rStyle w:val="CommentReference"/>
+        </w:rPr>
+        <w:annotationRef/>
+      </w:r>
+      <w:r>
+        <w:rPr>
+          <w:rFonts w:hint="cs"/>
+          <w:rtl/>
+        </w:rPr>
+        <w:t>לנסות לברר מה מצופה שיהיה כאן</w:t>
+      </w:r>
+    </w:p>
+  </w:comment>
+  <w:comment w:id="6" w:author="Shaked Lubin" w:date="2021-06-11T18:41:00Z" w:initials="SL">
     <w:p>
       <w:pPr>
         <w:pStyle w:val="CommentText"/>
@@ -25745,69 +26534,27 @@
           <w:rFonts w:hint="cs"/>
           <w:rtl/>
         </w:rPr>
-        <w:t>להוסיף את הקוד</w:t>
+        <w:t xml:space="preserve">מה זה שחזור אידיאלי? כי הם מבקשים לשרטט את השחזורים עם המקורי, כלומר, אידיאלי זה משהו נפרד. בנוסף, פיצלתי לגרפים שונים כי שלושה </w:t>
+      </w:r>
+      <w:proofErr w:type="spellStart"/>
+      <w:r>
+        <w:rPr>
+          <w:rFonts w:hint="cs"/>
+          <w:rtl/>
+        </w:rPr>
+        <w:t>שחזוריתם</w:t>
+      </w:r>
+      <w:proofErr w:type="spellEnd"/>
+      <w:r>
+        <w:rPr>
+          <w:rFonts w:hint="cs"/>
+          <w:rtl/>
+        </w:rPr>
+        <w:t xml:space="preserve"> והאות המקורי זה יותר מדי לגרף אחד.</w:t>
       </w:r>
     </w:p>
   </w:comment>
-  <w:comment w:id="6" w:author="Shaked Lubin" w:date="2021-06-12T10:02:00Z" w:initials="SL">
-    <w:p>
-      <w:pPr>
-        <w:pStyle w:val="CommentText"/>
-        <w:rPr>
-          <w:rtl/>
-        </w:rPr>
-      </w:pPr>
-      <w:r>
-        <w:rPr>
-          <w:rStyle w:val="CommentReference"/>
-        </w:rPr>
-        <w:annotationRef/>
-      </w:r>
-      <w:r>
-        <w:rPr>
-          <w:rFonts w:hint="cs"/>
-          <w:rtl/>
-        </w:rPr>
-        <w:t>להוסיף קוד</w:t>
-      </w:r>
-    </w:p>
-  </w:comment>
-  <w:comment w:id="7" w:author="Shaked Lubin" w:date="2021-06-11T18:28:00Z" w:initials="SL">
-    <w:p>
-      <w:pPr>
-        <w:pStyle w:val="CommentText"/>
-        <w:rPr>
-          <w:rtl/>
-          <w:lang w:val="en-GB"/>
-        </w:rPr>
-      </w:pPr>
-      <w:r>
-        <w:rPr>
-          <w:rStyle w:val="CommentReference"/>
-        </w:rPr>
-        <w:annotationRef/>
-      </w:r>
-      <w:r>
-        <w:rPr>
-          <w:rFonts w:hint="cs"/>
-          <w:rtl/>
-        </w:rPr>
-        <w:t xml:space="preserve">נראה לי צריך להיות עם </w:t>
-      </w:r>
-      <w:r>
-        <w:t>stem</w:t>
-      </w:r>
-      <w:r>
-        <w:rPr>
-          <w:rFonts w:hint="cs"/>
-          <w:rtl/>
-          <w:lang w:val="en-CA"/>
-        </w:rPr>
-        <w:t>, אבל לא הצלחתי</w:t>
-      </w:r>
-    </w:p>
-  </w:comment>
-  <w:comment w:id="8" w:author="RON FE" w:date="2021-06-12T00:26:00Z" w:initials="RF">
+  <w:comment w:id="7" w:author="RON FE" w:date="2021-06-12T00:28:00Z" w:initials="RF">
     <w:p>
       <w:pPr>
         <w:pStyle w:val="CommentText"/>
@@ -25824,36 +26571,24 @@
           <w:rFonts w:hint="eastAsia"/>
           <w:rtl/>
         </w:rPr>
-        <w:t>בגלל</w:t>
-      </w:r>
-      <w:r>
-        <w:rPr>
-          <w:rtl/>
-        </w:rPr>
-        <w:t xml:space="preserve"> שבחלק הזה מנחים לעשות 20 אלף נקודות נראה לי </w:t>
-      </w:r>
-      <w:r>
-        <w:rPr>
-          <w:rFonts w:hint="eastAsia"/>
-          <w:rtl/>
-        </w:rPr>
-        <w:t>ש</w:t>
-      </w:r>
-      <w:r>
-        <w:t>sem</w:t>
-      </w:r>
-      <w:r>
-        <w:rPr>
-          <w:rtl/>
-        </w:rPr>
-        <w:t xml:space="preserve"> ייצא לא מובן בגלל כל המקלות, וכן מתאים גרף רציף פה דווקא.</w:t>
+        <w:t>מפוסט</w:t>
+      </w:r>
+      <w:r>
+        <w:rPr>
+          <w:rtl/>
+        </w:rPr>
+        <w:t xml:space="preserve"> בפורום נראה שזה סבבה לעשות את השחזור ישירות בזמן</w:t>
       </w:r>
     </w:p>
   </w:comment>
-  <w:comment w:id="9" w:author="Shaked Lubin" w:date="2021-06-11T18:41:00Z" w:initials="SL">
+  <w:comment w:id="8" w:author="Shaked Lubin" w:date="2021-06-11T18:43:00Z" w:initials="SL">
     <w:p>
       <w:pPr>
         <w:pStyle w:val="CommentText"/>
+        <w:rPr>
+          <w:rtl/>
+          <w:lang w:val="en-CA"/>
+        </w:rPr>
       </w:pPr>
       <w:r>
         <w:rPr>
@@ -25865,12 +26600,13 @@
         <w:rPr>
           <w:rFonts w:hint="cs"/>
           <w:rtl/>
-        </w:rPr>
-        <w:t>מה זה שחזור אידיאלי? כי הם מבקשים לשרטט את השחזורים עם המקורי, כלומר, אידיאלי זה משהו נפרד. בנוסף, פיצלתי לגרפים שונים כי שלושה שחזוריתם והאות המקורי זה יותר מדי לגרף אחד.</w:t>
+          <w:lang w:val="en-CA"/>
+        </w:rPr>
+        <w:t>להוסיף את הקוד</w:t>
       </w:r>
     </w:p>
   </w:comment>
-  <w:comment w:id="10" w:author="RON FE" w:date="2021-06-12T00:28:00Z" w:initials="RF">
+  <w:comment w:id="9" w:author="RON FE" w:date="2021-06-12T00:26:00Z" w:initials="RF">
     <w:p>
       <w:pPr>
         <w:pStyle w:val="CommentText"/>
@@ -25884,27 +26620,17 @@
       </w:r>
       <w:r>
         <w:rPr>
-          <w:rFonts w:hint="eastAsia"/>
-          <w:rtl/>
-        </w:rPr>
-        <w:t>מפוסט</w:t>
-      </w:r>
-      <w:r>
-        <w:rPr>
-          <w:rtl/>
-        </w:rPr>
-        <w:t xml:space="preserve"> בפורום נראה שזה סבבה לעשות את השחזור ישירות בזמן</w:t>
+          <w:rtl/>
+          <w:lang w:bidi="ar-SA"/>
+        </w:rPr>
+        <w:t xml:space="preserve">  </w:t>
       </w:r>
     </w:p>
   </w:comment>
-  <w:comment w:id="11" w:author="Shaked Lubin" w:date="2021-06-11T18:43:00Z" w:initials="SL">
+  <w:comment w:id="10" w:author="Shaked Lubin" w:date="2021-06-12T12:49:00Z" w:initials="SL">
     <w:p>
       <w:pPr>
         <w:pStyle w:val="CommentText"/>
-        <w:rPr>
-          <w:rtl/>
-          <w:lang w:val="en-CA"/>
-        </w:rPr>
       </w:pPr>
       <w:r>
         <w:rPr>
@@ -25916,30 +26642,8 @@
         <w:rPr>
           <w:rFonts w:hint="cs"/>
           <w:rtl/>
-          <w:lang w:val="en-CA"/>
-        </w:rPr>
-        <w:t>להוסיף את הקוד</w:t>
-      </w:r>
-    </w:p>
-  </w:comment>
-  <w:comment w:id="12" w:author="RON FE" w:date="2021-06-12T00:26:00Z" w:initials="RF">
-    <w:p>
-      <w:pPr>
-        <w:pStyle w:val="CommentText"/>
-        <w:jc w:val="right"/>
-      </w:pPr>
-      <w:r>
-        <w:rPr>
-          <w:rStyle w:val="CommentReference"/>
-        </w:rPr>
-        <w:annotationRef/>
-      </w:r>
-      <w:r>
-        <w:rPr>
-          <w:rtl/>
-          <w:lang w:bidi="ar-SA"/>
-        </w:rPr>
-        <w:t xml:space="preserve">  </w:t>
+        </w:rPr>
+        <w:t>הכותרת של הגרף השני משום מה יוצאת חתוכה</w:t>
       </w:r>
     </w:p>
   </w:comment>
@@ -25949,54 +26653,48 @@
 <file path=word/commentsExtended.xml><?xml version="1.0" encoding="utf-8"?>
 <w15:commentsEx xmlns:wpc="http://schemas.microsoft.com/office/word/2010/wordprocessingCanvas" xmlns:cx="http://schemas.microsoft.com/office/drawing/2014/chartex" xmlns:cx1="http://schemas.microsoft.com/office/drawing/2015/9/8/chartex" xmlns:cx2="http://schemas.microsoft.com/office/drawing/2015/10/21/chartex" xmlns:cx3="http://schemas.microsoft.com/office/drawing/2016/5/9/chartex" xmlns:cx4="http://schemas.microsoft.com/office/drawing/2016/5/10/chartex" xmlns:cx5="http://schemas.microsoft.com/office/drawing/2016/5/11/chartex" xmlns:cx6="http://schemas.microsoft.com/office/drawing/2016/5/12/chartex" xmlns:cx7="http://schemas.microsoft.com/office/drawing/2016/5/13/chartex" xmlns:cx8="http://schemas.microsoft.com/office/drawing/2016/5/14/chartex" xmlns:mc="http://schemas.openxmlformats.org/markup-compatibility/2006" xmlns:aink="http://schemas.microsoft.com/office/drawing/2016/ink" xmlns:am3d="http://schemas.microsoft.com/office/drawing/2017/model3d" xmlns:o="urn:schemas-microsoft-com:office:office" xmlns:r="http://schemas.openxmlformats.org/officeDocument/2006/relationships" xmlns:m="http://schemas.openxmlformats.org/officeDocument/2006/math" xmlns:v="urn:schemas-microsoft-com:vml" xmlns:wp14="http://schemas.microsoft.com/office/word/2010/wordprocessingDrawing" xmlns:wp="http://schemas.openxmlformats.org/drawingml/2006/wordprocessingDrawing" xmlns:w10="urn:schemas-microsoft-com:office:word" xmlns:w="http://schemas.openxmlformats.org/wordprocessingml/2006/main" xmlns:w14="http://schemas.microsoft.com/office/word/2010/wordml" xmlns:w15="http://schemas.microsoft.com/office/word/2012/wordml" xmlns:w16cex="http://schemas.microsoft.com/office/word/2018/wordml/cex" xmlns:w16cid="http://schemas.microsoft.com/office/word/2016/wordml/cid" xmlns:w16="http://schemas.microsoft.com/office/word/2018/wordml" xmlns:w16sdtdh="http://schemas.microsoft.com/office/word/2020/wordml/sdtdatahash" xmlns:w16se="http://schemas.microsoft.com/office/word/2015/wordml/symex" xmlns:wpg="http://schemas.microsoft.com/office/word/2010/wordprocessingGroup" xmlns:wpi="http://schemas.microsoft.com/office/word/2010/wordprocessingInk" xmlns:wne="http://schemas.microsoft.com/office/word/2006/wordml" xmlns:wps="http://schemas.microsoft.com/office/word/2010/wordprocessingShape" mc:Ignorable="w14 w15 w16se w16cid w16 w16cex w16sdtdh wp14">
   <w15:commentEx w15:paraId="6859C1F8" w15:done="0"/>
-  <w15:commentEx w15:paraId="3F334902" w15:done="0"/>
-  <w15:commentEx w15:paraId="52285D3E" w15:done="0"/>
+  <w15:commentEx w15:paraId="4CEE0198" w15:done="0"/>
   <w15:commentEx w15:paraId="2086A40B" w15:done="0"/>
   <w15:commentEx w15:paraId="49BB3F21" w15:paraIdParent="2086A40B" w15:done="0"/>
-  <w15:commentEx w15:paraId="7090D653" w15:done="0"/>
   <w15:commentEx w15:paraId="55229226" w15:done="0"/>
   <w15:commentEx w15:paraId="518495A5" w15:done="0"/>
-  <w15:commentEx w15:paraId="581E14A7" w15:paraIdParent="518495A5" w15:done="0"/>
   <w15:commentEx w15:paraId="395E15DF" w15:done="0"/>
   <w15:commentEx w15:paraId="24C1EB9E" w15:paraIdParent="395E15DF" w15:done="0"/>
   <w15:commentEx w15:paraId="22E7E588" w15:done="0"/>
   <w15:commentEx w15:paraId="0BCFAB20" w15:paraIdParent="22E7E588" w15:done="0"/>
+  <w15:commentEx w15:paraId="49C173D9" w15:done="0"/>
 </w15:commentsEx>
 </file>
 
 <file path=word/commentsExtensible.xml><?xml version="1.0" encoding="utf-8"?>
 <w16cex:commentsExtensible xmlns:wpc="http://schemas.microsoft.com/office/word/2010/wordprocessingCanvas" xmlns:cx="http://schemas.microsoft.com/office/drawing/2014/chartex" xmlns:cx1="http://schemas.microsoft.com/office/drawing/2015/9/8/chartex" xmlns:cx2="http://schemas.microsoft.com/office/drawing/2015/10/21/chartex" xmlns:cx3="http://schemas.microsoft.com/office/drawing/2016/5/9/chartex" xmlns:cx4="http://schemas.microsoft.com/office/drawing/2016/5/10/chartex" xmlns:cx5="http://schemas.microsoft.com/office/drawing/2016/5/11/chartex" xmlns:cx6="http://schemas.microsoft.com/office/drawing/2016/5/12/chartex" xmlns:cx7="http://schemas.microsoft.com/office/drawing/2016/5/13/chartex" xmlns:cx8="http://schemas.microsoft.com/office/drawing/2016/5/14/chartex" xmlns:mc="http://schemas.openxmlformats.org/markup-compatibility/2006" xmlns:aink="http://schemas.microsoft.com/office/drawing/2016/ink" xmlns:am3d="http://schemas.microsoft.com/office/drawing/2017/model3d" xmlns:o="urn:schemas-microsoft-com:office:office" xmlns:r="http://schemas.openxmlformats.org/officeDocument/2006/relationships" xmlns:m="http://schemas.openxmlformats.org/officeDocument/2006/math" xmlns:v="urn:schemas-microsoft-com:vml" xmlns:wp14="http://schemas.microsoft.com/office/word/2010/wordprocessingDrawing" xmlns:wp="http://schemas.openxmlformats.org/drawingml/2006/wordprocessingDrawing" xmlns:w10="urn:schemas-microsoft-com:office:word" xmlns:w="http://schemas.openxmlformats.org/wordprocessingml/2006/main" xmlns:w14="http://schemas.microsoft.com/office/word/2010/wordml" xmlns:w15="http://schemas.microsoft.com/office/word/2012/wordml" xmlns:w16cex="http://schemas.microsoft.com/office/word/2018/wordml/cex" xmlns:w16cid="http://schemas.microsoft.com/office/word/2016/wordml/cid" xmlns:w16="http://schemas.microsoft.com/office/word/2018/wordml" xmlns:w16sdtdh="http://schemas.microsoft.com/office/word/2020/wordml/sdtdatahash" xmlns:w16se="http://schemas.microsoft.com/office/word/2015/wordml/symex" xmlns:wpg="http://schemas.microsoft.com/office/word/2010/wordprocessingGroup" xmlns:wpi="http://schemas.microsoft.com/office/word/2010/wordprocessingInk" xmlns:wne="http://schemas.microsoft.com/office/word/2006/wordml" xmlns:wps="http://schemas.microsoft.com/office/word/2010/wordprocessingShape" mc:Ignorable="w14 w15 w16se w16cid w16 w16cex w16sdtdh wp14">
   <w16cex:commentExtensible w16cex:durableId="246E20C5" w16cex:dateUtc="2021-06-11T14:49:00Z"/>
-  <w16cex:commentExtensible w16cex:durableId="246E0EB1" w16cex:dateUtc="2021-06-11T13:32:00Z"/>
-  <w16cex:commentExtensible w16cex:durableId="246DF914" w16cex:dateUtc="2021-06-11T12:00:00Z"/>
+  <w16cex:commentExtensible w16cex:durableId="246F26F3" w16cex:dateUtc="2021-06-12T09:28:00Z"/>
   <w16cex:commentExtensible w16cex:durableId="246E1224" w16cex:dateUtc="2021-06-11T13:47:00Z"/>
   <w16cex:commentExtensible w16cex:durableId="246E7C65" w16cex:dateUtc="2021-06-11T21:20:00Z"/>
-  <w16cex:commentExtensible w16cex:durableId="246E0E68" w16cex:dateUtc="2021-06-11T13:31:00Z"/>
   <w16cex:commentExtensible w16cex:durableId="246F04CF" w16cex:dateUtc="2021-06-12T07:02:00Z"/>
   <w16cex:commentExtensible w16cex:durableId="246E29BC" w16cex:dateUtc="2021-06-11T15:28:00Z"/>
-  <w16cex:commentExtensible w16cex:durableId="246E7DB9" w16cex:dateUtc="2021-06-11T21:26:00Z"/>
   <w16cex:commentExtensible w16cex:durableId="246E2CCE" w16cex:dateUtc="2021-06-11T15:41:00Z"/>
   <w16cex:commentExtensible w16cex:durableId="246E7E38" w16cex:dateUtc="2021-06-11T21:28:00Z"/>
   <w16cex:commentExtensible w16cex:durableId="246E2D48" w16cex:dateUtc="2021-06-11T15:43:00Z"/>
   <w16cex:commentExtensible w16cex:durableId="246E7DD2" w16cex:dateUtc="2021-06-11T21:26:00Z"/>
+  <w16cex:commentExtensible w16cex:durableId="246F2BC6" w16cex:dateUtc="2021-06-12T09:49:00Z"/>
 </w16cex:commentsExtensible>
 </file>
 
 <file path=word/commentsIds.xml><?xml version="1.0" encoding="utf-8"?>
 <w16cid:commentsIds xmlns:wpc="http://schemas.microsoft.com/office/word/2010/wordprocessingCanvas" xmlns:cx="http://schemas.microsoft.com/office/drawing/2014/chartex" xmlns:cx1="http://schemas.microsoft.com/office/drawing/2015/9/8/chartex" xmlns:cx2="http://schemas.microsoft.com/office/drawing/2015/10/21/chartex" xmlns:cx3="http://schemas.microsoft.com/office/drawing/2016/5/9/chartex" xmlns:cx4="http://schemas.microsoft.com/office/drawing/2016/5/10/chartex" xmlns:cx5="http://schemas.microsoft.com/office/drawing/2016/5/11/chartex" xmlns:cx6="http://schemas.microsoft.com/office/drawing/2016/5/12/chartex" xmlns:cx7="http://schemas.microsoft.com/office/drawing/2016/5/13/chartex" xmlns:cx8="http://schemas.microsoft.com/office/drawing/2016/5/14/chartex" xmlns:mc="http://schemas.openxmlformats.org/markup-compatibility/2006" xmlns:aink="http://schemas.microsoft.com/office/drawing/2016/ink" xmlns:am3d="http://schemas.microsoft.com/office/drawing/2017/model3d" xmlns:o="urn:schemas-microsoft-com:office:office" xmlns:r="http://schemas.openxmlformats.org/officeDocument/2006/relationships" xmlns:m="http://schemas.openxmlformats.org/officeDocument/2006/math" xmlns:v="urn:schemas-microsoft-com:vml" xmlns:wp14="http://schemas.microsoft.com/office/word/2010/wordprocessingDrawing" xmlns:wp="http://schemas.openxmlformats.org/drawingml/2006/wordprocessingDrawing" xmlns:w10="urn:schemas-microsoft-com:office:word" xmlns:w="http://schemas.openxmlformats.org/wordprocessingml/2006/main" xmlns:w14="http://schemas.microsoft.com/office/word/2010/wordml" xmlns:w15="http://schemas.microsoft.com/office/word/2012/wordml" xmlns:w16cex="http://schemas.microsoft.com/office/word/2018/wordml/cex" xmlns:w16cid="http://schemas.microsoft.com/office/word/2016/wordml/cid" xmlns:w16="http://schemas.microsoft.com/office/word/2018/wordml" xmlns:w16sdtdh="http://schemas.microsoft.com/office/word/2020/wordml/sdtdatahash" xmlns:w16se="http://schemas.microsoft.com/office/word/2015/wordml/symex" xmlns:wpg="http://schemas.microsoft.com/office/word/2010/wordprocessingGroup" xmlns:wpi="http://schemas.microsoft.com/office/word/2010/wordprocessingInk" xmlns:wne="http://schemas.microsoft.com/office/word/2006/wordml" xmlns:wps="http://schemas.microsoft.com/office/word/2010/wordprocessingShape" mc:Ignorable="w14 w15 w16se w16cid w16 w16cex w16sdtdh wp14">
   <w16cid:commentId w16cid:paraId="6859C1F8" w16cid:durableId="246E20C5"/>
-  <w16cid:commentId w16cid:paraId="3F334902" w16cid:durableId="246E0EB1"/>
-  <w16cid:commentId w16cid:paraId="52285D3E" w16cid:durableId="246DF914"/>
+  <w16cid:commentId w16cid:paraId="4CEE0198" w16cid:durableId="246F26F3"/>
   <w16cid:commentId w16cid:paraId="2086A40B" w16cid:durableId="246E1224"/>
   <w16cid:commentId w16cid:paraId="49BB3F21" w16cid:durableId="246E7C65"/>
-  <w16cid:commentId w16cid:paraId="7090D653" w16cid:durableId="246E0E68"/>
   <w16cid:commentId w16cid:paraId="55229226" w16cid:durableId="246F04CF"/>
   <w16cid:commentId w16cid:paraId="518495A5" w16cid:durableId="246E29BC"/>
-  <w16cid:commentId w16cid:paraId="581E14A7" w16cid:durableId="246E7DB9"/>
   <w16cid:commentId w16cid:paraId="395E15DF" w16cid:durableId="246E2CCE"/>
   <w16cid:commentId w16cid:paraId="24C1EB9E" w16cid:durableId="246E7E38"/>
   <w16cid:commentId w16cid:paraId="22E7E588" w16cid:durableId="246E2D48"/>
   <w16cid:commentId w16cid:paraId="0BCFAB20" w16cid:durableId="246E7DD2"/>
+  <w16cid:commentId w16cid:paraId="49C173D9" w16cid:durableId="246F2BC6"/>
 </w16cid:commentsIds>
 </file>
 

</xml_diff>

<commit_message>
small changes to Word doc
</commit_message>
<xml_diff>
--- a/אותות ומערכות - תרגיל מסכם.docx
+++ b/אותות ומערכות - תרגיל מסכם.docx
@@ -370,7 +370,7 @@
       <w:pPr>
         <w:jc w:val="both"/>
         <w:rPr>
-          <w:rFonts w:ascii="David" w:hAnsi="David" w:cs="David" w:hint="cs"/>
+          <w:rFonts w:ascii="David" w:hAnsi="David" w:cs="David"/>
           <w:sz w:val="24"/>
           <w:szCs w:val="24"/>
           <w:rtl/>
@@ -6608,106 +6608,275 @@
     </w:p>
     <w:p>
       <w:pPr>
-        <w:jc w:val="both"/>
         <w:rPr>
           <w:rFonts w:ascii="David" w:hAnsi="David" w:cs="David"/>
           <w:sz w:val="24"/>
           <w:szCs w:val="24"/>
           <w:rtl/>
+          <w:lang w:val="en-GB"/>
         </w:rPr>
       </w:pPr>
       <w:r>
         <w:rPr>
-          <w:rFonts w:ascii="David" w:hAnsi="David" w:cs="David"/>
-          <w:sz w:val="24"/>
-          <w:szCs w:val="24"/>
-          <w:rtl/>
-        </w:rPr>
-        <w:t xml:space="preserve">נשתמש בפונקציה </w:t>
-      </w:r>
-      <m:oMath>
-        <m:r>
-          <w:rPr>
-            <w:rFonts w:ascii="Cambria Math" w:hAnsi="Cambria Math" w:cs="David"/>
-            <w:sz w:val="24"/>
-            <w:szCs w:val="24"/>
-          </w:rPr>
-          <m:t>TransferFunction</m:t>
-        </m:r>
-      </m:oMath>
-      <w:r>
-        <w:rPr>
-          <w:rFonts w:ascii="David" w:eastAsiaTheme="minorEastAsia" w:hAnsi="David" w:cs="David"/>
-          <w:sz w:val="24"/>
-          <w:szCs w:val="24"/>
-          <w:rtl/>
-        </w:rPr>
-        <w:t xml:space="preserve"> של החבילה </w:t>
-      </w:r>
-      <m:oMath>
-        <m:r>
-          <w:rPr>
-            <w:rFonts w:ascii="Cambria Math" w:eastAsiaTheme="minorEastAsia" w:hAnsi="Cambria Math" w:cs="David"/>
-            <w:sz w:val="24"/>
-            <w:szCs w:val="24"/>
-          </w:rPr>
-          <m:t>control</m:t>
-        </m:r>
-      </m:oMath>
-      <w:r>
-        <w:rPr>
-          <w:rFonts w:ascii="David" w:hAnsi="David" w:cs="David"/>
-          <w:sz w:val="24"/>
-          <w:szCs w:val="24"/>
-          <w:rtl/>
-        </w:rPr>
-        <w:t xml:space="preserve"> בפייתון על מנת לחשב את ערכי האפסים והקטבים של המערכת</w:t>
-      </w:r>
-      <w:r>
-        <w:rPr>
-          <w:rFonts w:ascii="David" w:hAnsi="David" w:cs="David"/>
-          <w:sz w:val="24"/>
-          <w:szCs w:val="24"/>
-          <w:rtl/>
-        </w:rPr>
-        <w:t xml:space="preserve"> מפונקציית התמסורת שלה</w:t>
-      </w:r>
-      <w:r>
-        <w:rPr>
           <w:rFonts w:ascii="David" w:hAnsi="David" w:cs="David" w:hint="cs"/>
           <w:sz w:val="24"/>
           <w:szCs w:val="24"/>
           <w:rtl/>
-        </w:rPr>
-        <w:t xml:space="preserve"> (פירוק פולינומים לשורשים)</w:t>
-      </w:r>
-      <w:r>
-        <w:rPr>
-          <w:rFonts w:ascii="David" w:hAnsi="David" w:cs="David"/>
-          <w:sz w:val="24"/>
-          <w:szCs w:val="24"/>
-          <w:rtl/>
-        </w:rPr>
-        <w:t>.</w:t>
+          <w:lang w:val="en-GB"/>
+        </w:rPr>
+        <w:t>נשתמש ב</w:t>
+      </w:r>
+      <w:r>
+        <w:rPr>
+          <w:rFonts w:ascii="David" w:hAnsi="David" w:cs="David" w:hint="cs"/>
+          <w:sz w:val="24"/>
+          <w:szCs w:val="24"/>
+          <w:lang w:val="en-GB"/>
+        </w:rPr>
+        <w:t>MATLAB</w:t>
+      </w:r>
+      <w:r>
+        <w:rPr>
+          <w:rFonts w:ascii="David" w:hAnsi="David" w:cs="David" w:hint="cs"/>
+          <w:sz w:val="24"/>
+          <w:szCs w:val="24"/>
+          <w:rtl/>
+          <w:lang w:val="en-GB"/>
+        </w:rPr>
+        <w:t xml:space="preserve"> כדי לחשב את פונקציית התמסורת ונקבל :</w:t>
       </w:r>
     </w:p>
     <w:p>
       <w:pPr>
-        <w:jc w:val="both"/>
-        <w:rPr>
-          <w:i/>
+        <w:rPr>
+          <w:rFonts w:ascii="David" w:hAnsi="David" w:cs="David"/>
+          <w:sz w:val="24"/>
+          <w:szCs w:val="24"/>
           <w:rtl/>
           <w:lang w:val="en-GB"/>
         </w:rPr>
       </w:pPr>
       <m:oMathPara>
         <m:oMath>
+          <m:r>
+            <w:rPr>
+              <w:rFonts w:ascii="Cambria Math" w:hAnsi="Cambria Math" w:cs="David"/>
+              <w:sz w:val="24"/>
+              <w:szCs w:val="24"/>
+              <w:lang w:val="en-GB"/>
+            </w:rPr>
+            <m:t>H</m:t>
+          </m:r>
+          <m:d>
+            <m:dPr>
+              <m:ctrlPr>
+                <w:rPr>
+                  <w:rFonts w:ascii="Cambria Math" w:hAnsi="Cambria Math" w:cs="David"/>
+                  <w:i/>
+                  <w:sz w:val="24"/>
+                  <w:szCs w:val="24"/>
+                  <w:lang w:val="en-GB"/>
+                </w:rPr>
+              </m:ctrlPr>
+            </m:dPr>
+            <m:e>
+              <m:r>
+                <w:rPr>
+                  <w:rFonts w:ascii="Cambria Math" w:hAnsi="Cambria Math" w:cs="David"/>
+                  <w:sz w:val="24"/>
+                  <w:szCs w:val="24"/>
+                  <w:lang w:val="en-GB"/>
+                </w:rPr>
+                <m:t>z</m:t>
+              </m:r>
+            </m:e>
+          </m:d>
+          <m:r>
+            <w:rPr>
+              <w:rFonts w:ascii="Cambria Math" w:hAnsi="Cambria Math" w:cs="David"/>
+              <w:sz w:val="24"/>
+              <w:szCs w:val="24"/>
+              <w:lang w:val="en-GB"/>
+            </w:rPr>
+            <m:t>=</m:t>
+          </m:r>
           <m:f>
             <m:fPr>
               <m:ctrlPr>
                 <w:rPr>
-                  <w:rFonts w:ascii="Cambria Math" w:hAnsi="Cambria Math"/>
+                  <w:rFonts w:ascii="Cambria Math" w:hAnsi="Cambria Math" w:cs="David"/>
                   <w:i/>
+                  <w:sz w:val="24"/>
+                  <w:szCs w:val="24"/>
+                  <w:lang w:val="en-GB"/>
+                </w:rPr>
+              </m:ctrlPr>
+            </m:fPr>
+            <m:num>
+              <m:r>
+                <w:rPr>
+                  <w:rFonts w:ascii="Cambria Math" w:hAnsi="Cambria Math" w:cs="David"/>
+                  <w:sz w:val="24"/>
+                  <w:szCs w:val="24"/>
+                  <w:lang w:val="en-GB"/>
+                </w:rPr>
+                <m:t>32</m:t>
+              </m:r>
+              <m:sSup>
+                <m:sSupPr>
+                  <m:ctrlPr>
+                    <w:rPr>
+                      <w:rFonts w:ascii="Cambria Math" w:hAnsi="Cambria Math" w:cs="David"/>
+                      <w:i/>
+                      <w:sz w:val="24"/>
+                      <w:szCs w:val="24"/>
+                      <w:lang w:val="en-GB"/>
+                    </w:rPr>
+                  </m:ctrlPr>
+                </m:sSupPr>
+                <m:e>
+                  <m:r>
+                    <w:rPr>
+                      <w:rFonts w:ascii="Cambria Math" w:hAnsi="Cambria Math" w:cs="David"/>
+                      <w:sz w:val="24"/>
+                      <w:szCs w:val="24"/>
+                      <w:lang w:val="en-GB"/>
+                    </w:rPr>
+                    <m:t>z</m:t>
+                  </m:r>
+                </m:e>
+                <m:sup>
+                  <m:r>
+                    <w:rPr>
+                      <w:rFonts w:ascii="Cambria Math" w:hAnsi="Cambria Math" w:cs="David"/>
+                      <w:sz w:val="24"/>
+                      <w:szCs w:val="24"/>
+                      <w:lang w:val="en-GB"/>
+                    </w:rPr>
+                    <m:t>3</m:t>
+                  </m:r>
+                </m:sup>
+              </m:sSup>
+              <m:r>
+                <w:rPr>
+                  <w:rFonts w:ascii="Cambria Math" w:hAnsi="Cambria Math" w:cs="David"/>
+                  <w:sz w:val="24"/>
+                  <w:szCs w:val="24"/>
+                  <w:lang w:val="en-GB"/>
+                </w:rPr>
+                <m:t>-24</m:t>
+              </m:r>
+              <m:sSup>
+                <m:sSupPr>
+                  <m:ctrlPr>
+                    <w:rPr>
+                      <w:rFonts w:ascii="Cambria Math" w:hAnsi="Cambria Math" w:cs="David"/>
+                      <w:i/>
+                      <w:sz w:val="24"/>
+                      <w:szCs w:val="24"/>
+                      <w:lang w:val="en-GB"/>
+                    </w:rPr>
+                  </m:ctrlPr>
+                </m:sSupPr>
+                <m:e>
+                  <m:r>
+                    <w:rPr>
+                      <w:rFonts w:ascii="Cambria Math" w:hAnsi="Cambria Math" w:cs="David"/>
+                      <w:sz w:val="24"/>
+                      <w:szCs w:val="24"/>
+                      <w:lang w:val="en-GB"/>
+                    </w:rPr>
+                    <m:t>z</m:t>
+                  </m:r>
+                </m:e>
+                <m:sup>
+                  <m:r>
+                    <w:rPr>
+                      <w:rFonts w:ascii="Cambria Math" w:hAnsi="Cambria Math" w:cs="David"/>
+                      <w:sz w:val="24"/>
+                      <w:szCs w:val="24"/>
+                      <w:lang w:val="en-GB"/>
+                    </w:rPr>
+                    <m:t>2</m:t>
+                  </m:r>
+                </m:sup>
+              </m:sSup>
+              <m:r>
+                <w:rPr>
+                  <w:rFonts w:ascii="Cambria Math" w:hAnsi="Cambria Math" w:cs="David"/>
+                  <w:sz w:val="24"/>
+                  <w:szCs w:val="24"/>
+                  <w:lang w:val="en-GB"/>
+                </w:rPr>
+                <m:t>+18z-9</m:t>
+              </m:r>
+            </m:num>
+            <m:den>
+              <m:r>
+                <w:rPr>
+                  <w:rFonts w:ascii="Cambria Math" w:hAnsi="Cambria Math" w:cs="David"/>
+                  <w:sz w:val="24"/>
+                  <w:szCs w:val="24"/>
+                  <w:lang w:val="en-GB"/>
+                </w:rPr>
+                <m:t>4z(2z-1)(4z-3)</m:t>
+              </m:r>
+            </m:den>
+          </m:f>
+        </m:oMath>
+      </m:oMathPara>
+    </w:p>
+    <w:p>
+      <w:pPr>
+        <w:rPr>
+          <w:rFonts w:ascii="David" w:hAnsi="David" w:cs="David" w:hint="cs"/>
+          <w:sz w:val="24"/>
+          <w:szCs w:val="24"/>
+          <w:rtl/>
+          <w:lang w:val="en-GB"/>
+        </w:rPr>
+      </w:pPr>
+      <w:r>
+        <w:rPr>
+          <w:rFonts w:ascii="David" w:hAnsi="David" w:cs="David" w:hint="cs"/>
+          <w:sz w:val="24"/>
+          <w:szCs w:val="24"/>
+          <w:rtl/>
+          <w:lang w:val="en-GB"/>
+        </w:rPr>
+        <w:t>נציג בצורה ברורה של קטבים ואפסים.</w:t>
+      </w:r>
+    </w:p>
+    <w:p>
+      <w:pPr>
+        <w:rPr>
+          <w:rFonts w:ascii="David" w:hAnsi="David" w:cs="David"/>
+          <w:i/>
+          <w:sz w:val="24"/>
+          <w:szCs w:val="24"/>
+          <w:lang w:val="en-GB"/>
+        </w:rPr>
+      </w:pPr>
+      <m:oMathPara>
+        <m:oMath>
+          <m:r>
+            <w:rPr>
+              <w:rFonts w:ascii="Cambria Math" w:hAnsi="Cambria Math" w:cs="David"/>
+              <w:sz w:val="24"/>
+              <w:szCs w:val="24"/>
+              <w:lang w:val="en-GB"/>
+            </w:rPr>
+            <m:t>=</m:t>
+          </m:r>
+          <m:f>
+            <m:fPr>
+              <m:ctrlPr>
+                <w:rPr>
+                  <w:rFonts w:ascii="Cambria Math" w:hAnsi="Cambria Math" w:cs="David"/>
+                  <w:i/>
+                  <w:sz w:val="24"/>
+                  <w:szCs w:val="24"/>
+                  <w:lang w:val="en-GB"/>
                 </w:rPr>
               </m:ctrlPr>
             </m:fPr>
@@ -6716,15 +6885,30 @@
                 <m:sSupPr>
                   <m:ctrlPr>
                     <w:rPr>
-                      <w:rFonts w:ascii="Cambria Math" w:hAnsi="Cambria Math"/>
+                      <w:rFonts w:ascii="Cambria Math" w:hAnsi="Cambria Math" w:cs="David"/>
                       <w:i/>
+                      <w:sz w:val="24"/>
+                      <w:szCs w:val="24"/>
+                      <w:lang w:val="en-GB"/>
                     </w:rPr>
                   </m:ctrlPr>
                 </m:sSupPr>
                 <m:e>
                   <m:r>
                     <w:rPr>
-                      <w:rFonts w:ascii="Cambria Math" w:hAnsi="Cambria Math"/>
+                      <w:rFonts w:ascii="Cambria Math" w:hAnsi="Cambria Math" w:cs="David"/>
+                      <w:sz w:val="24"/>
+                      <w:szCs w:val="24"/>
+                      <w:lang w:val="en-GB"/>
+                    </w:rPr>
+                    <m:t>32⋅(</m:t>
+                  </m:r>
+                  <m:r>
+                    <w:rPr>
+                      <w:rFonts w:ascii="Cambria Math" w:hAnsi="Cambria Math" w:cs="David"/>
+                      <w:sz w:val="24"/>
+                      <w:szCs w:val="24"/>
+                      <w:lang w:val="en-GB"/>
                     </w:rPr>
                     <m:t>z</m:t>
                   </m:r>
@@ -6732,15 +6916,21 @@
                 <m:sup>
                   <m:r>
                     <w:rPr>
-                      <w:rFonts w:ascii="Cambria Math" w:hAnsi="Cambria Math"/>
-                    </w:rPr>
-                    <m:t>2</m:t>
+                      <w:rFonts w:ascii="Cambria Math" w:hAnsi="Cambria Math" w:cs="David"/>
+                      <w:sz w:val="24"/>
+                      <w:szCs w:val="24"/>
+                      <w:lang w:val="en-GB"/>
+                    </w:rPr>
+                    <m:t>3</m:t>
                   </m:r>
                 </m:sup>
               </m:sSup>
               <m:r>
                 <w:rPr>
-                  <w:rFonts w:ascii="Cambria Math" w:hAnsi="Cambria Math"/>
+                  <w:rFonts w:ascii="Cambria Math" w:hAnsi="Cambria Math" w:cs="David"/>
+                  <w:sz w:val="24"/>
+                  <w:szCs w:val="24"/>
+                  <w:lang w:val="en-GB"/>
                 </w:rPr>
                 <m:t>-</m:t>
               </m:r>
@@ -6748,15 +6938,21 @@
                 <m:fPr>
                   <m:ctrlPr>
                     <w:rPr>
-                      <w:rFonts w:ascii="Cambria Math" w:hAnsi="Cambria Math"/>
+                      <w:rFonts w:ascii="Cambria Math" w:hAnsi="Cambria Math" w:cs="David"/>
                       <w:i/>
+                      <w:sz w:val="24"/>
+                      <w:szCs w:val="24"/>
+                      <w:lang w:val="en-GB"/>
                     </w:rPr>
                   </m:ctrlPr>
                 </m:fPr>
                 <m:num>
                   <m:r>
                     <w:rPr>
-                      <w:rFonts w:ascii="Cambria Math" w:hAnsi="Cambria Math"/>
+                      <w:rFonts w:ascii="Cambria Math" w:hAnsi="Cambria Math" w:cs="David"/>
+                      <w:sz w:val="24"/>
+                      <w:szCs w:val="24"/>
+                      <w:lang w:val="en-GB"/>
                     </w:rPr>
                     <m:t>3</m:t>
                   </m:r>
@@ -6764,73 +6960,12 @@
                 <m:den>
                   <m:r>
                     <w:rPr>
-                      <w:rFonts w:ascii="Cambria Math" w:hAnsi="Cambria Math"/>
+                      <w:rFonts w:ascii="Cambria Math" w:hAnsi="Cambria Math" w:cs="David"/>
+                      <w:sz w:val="24"/>
+                      <w:szCs w:val="24"/>
+                      <w:lang w:val="en-GB"/>
                     </w:rPr>
                     <m:t>4</m:t>
-                  </m:r>
-                </m:den>
-              </m:f>
-              <m:r>
-                <w:rPr>
-                  <w:rFonts w:ascii="Cambria Math" w:hAnsi="Cambria Math"/>
-                </w:rPr>
-                <m:t>z+</m:t>
-              </m:r>
-              <m:f>
-                <m:fPr>
-                  <m:ctrlPr>
-                    <w:rPr>
-                      <w:rFonts w:ascii="Cambria Math" w:hAnsi="Cambria Math"/>
-                      <w:i/>
-                    </w:rPr>
-                  </m:ctrlPr>
-                </m:fPr>
-                <m:num>
-                  <m:r>
-                    <w:rPr>
-                      <w:rFonts w:ascii="Cambria Math" w:hAnsi="Cambria Math"/>
-                    </w:rPr>
-                    <m:t>9</m:t>
-                  </m:r>
-                </m:num>
-                <m:den>
-                  <m:r>
-                    <w:rPr>
-                      <w:rFonts w:ascii="Cambria Math" w:hAnsi="Cambria Math"/>
-                    </w:rPr>
-                    <m:t>16</m:t>
-                  </m:r>
-                </m:den>
-              </m:f>
-              <m:r>
-                <w:rPr>
-                  <w:rFonts w:ascii="Cambria Math" w:hAnsi="Cambria Math"/>
-                </w:rPr>
-                <m:t>-</m:t>
-              </m:r>
-              <m:f>
-                <m:fPr>
-                  <m:ctrlPr>
-                    <w:rPr>
-                      <w:rFonts w:ascii="Cambria Math" w:hAnsi="Cambria Math"/>
-                      <w:i/>
-                    </w:rPr>
-                  </m:ctrlPr>
-                </m:fPr>
-                <m:num>
-                  <m:r>
-                    <w:rPr>
-                      <w:rFonts w:ascii="Cambria Math" w:hAnsi="Cambria Math"/>
-                    </w:rPr>
-                    <m:t>9</m:t>
-                  </m:r>
-                </m:num>
-                <m:den>
-                  <m:r>
-                    <w:rPr>
-                      <w:rFonts w:ascii="Cambria Math" w:hAnsi="Cambria Math"/>
-                    </w:rPr>
-                    <m:t>32</m:t>
                   </m:r>
                 </m:den>
               </m:f>
@@ -6838,15 +6973,21 @@
                 <m:sSupPr>
                   <m:ctrlPr>
                     <w:rPr>
-                      <w:rFonts w:ascii="Cambria Math" w:hAnsi="Cambria Math"/>
+                      <w:rFonts w:ascii="Cambria Math" w:hAnsi="Cambria Math" w:cs="David"/>
                       <w:i/>
+                      <w:sz w:val="24"/>
+                      <w:szCs w:val="24"/>
+                      <w:lang w:val="en-GB"/>
                     </w:rPr>
                   </m:ctrlPr>
                 </m:sSupPr>
                 <m:e>
                   <m:r>
                     <w:rPr>
-                      <w:rFonts w:ascii="Cambria Math" w:hAnsi="Cambria Math"/>
+                      <w:rFonts w:ascii="Cambria Math" w:hAnsi="Cambria Math" w:cs="David"/>
+                      <w:sz w:val="24"/>
+                      <w:szCs w:val="24"/>
+                      <w:lang w:val="en-GB"/>
                     </w:rPr>
                     <m:t>z</m:t>
                   </m:r>
@@ -6854,35 +6995,10 @@
                 <m:sup>
                   <m:r>
                     <w:rPr>
-                      <w:rFonts w:ascii="Cambria Math" w:hAnsi="Cambria Math"/>
-                    </w:rPr>
-                    <m:t>-1</m:t>
-                  </m:r>
-                </m:sup>
-              </m:sSup>
-            </m:num>
-            <m:den>
-              <m:sSup>
-                <m:sSupPr>
-                  <m:ctrlPr>
-                    <w:rPr>
-                      <w:rFonts w:ascii="Cambria Math" w:hAnsi="Cambria Math"/>
-                      <w:i/>
-                    </w:rPr>
-                  </m:ctrlPr>
-                </m:sSupPr>
-                <m:e>
-                  <m:r>
-                    <w:rPr>
-                      <w:rFonts w:ascii="Cambria Math" w:hAnsi="Cambria Math"/>
-                    </w:rPr>
-                    <m:t>z</m:t>
-                  </m:r>
-                </m:e>
-                <m:sup>
-                  <m:r>
-                    <w:rPr>
-                      <w:rFonts w:ascii="Cambria Math" w:hAnsi="Cambria Math"/>
+                      <w:rFonts w:ascii="Cambria Math" w:hAnsi="Cambria Math" w:cs="David"/>
+                      <w:sz w:val="24"/>
+                      <w:szCs w:val="24"/>
+                      <w:lang w:val="en-GB"/>
                     </w:rPr>
                     <m:t>2</m:t>
                   </m:r>
@@ -6890,181 +7006,10 @@
               </m:sSup>
               <m:r>
                 <w:rPr>
-                  <w:rFonts w:ascii="Cambria Math" w:hAnsi="Cambria Math"/>
-                </w:rPr>
-                <m:t>-</m:t>
-              </m:r>
-              <m:f>
-                <m:fPr>
-                  <m:ctrlPr>
-                    <w:rPr>
-                      <w:rFonts w:ascii="Cambria Math" w:hAnsi="Cambria Math"/>
-                      <w:i/>
-                    </w:rPr>
-                  </m:ctrlPr>
-                </m:fPr>
-                <m:num>
-                  <m:r>
-                    <w:rPr>
-                      <w:rFonts w:ascii="Cambria Math" w:hAnsi="Cambria Math"/>
-                    </w:rPr>
-                    <m:t>5</m:t>
-                  </m:r>
-                </m:num>
-                <m:den>
-                  <m:r>
-                    <w:rPr>
-                      <w:rFonts w:ascii="Cambria Math" w:hAnsi="Cambria Math"/>
-                    </w:rPr>
-                    <m:t>4</m:t>
-                  </m:r>
-                </m:den>
-              </m:f>
-              <m:r>
-                <w:rPr>
-                  <w:rFonts w:ascii="Cambria Math" w:hAnsi="Cambria Math"/>
-                </w:rPr>
-                <m:t>z+</m:t>
-              </m:r>
-              <m:f>
-                <m:fPr>
-                  <m:ctrlPr>
-                    <w:rPr>
-                      <w:rFonts w:ascii="Cambria Math" w:hAnsi="Cambria Math"/>
-                      <w:i/>
-                    </w:rPr>
-                  </m:ctrlPr>
-                </m:fPr>
-                <m:num>
-                  <m:r>
-                    <w:rPr>
-                      <w:rFonts w:ascii="Cambria Math" w:hAnsi="Cambria Math"/>
-                    </w:rPr>
-                    <m:t>3</m:t>
-                  </m:r>
-                </m:num>
-                <m:den>
-                  <m:r>
-                    <w:rPr>
-                      <w:rFonts w:ascii="Cambria Math" w:hAnsi="Cambria Math"/>
-                    </w:rPr>
-                    <m:t>8</m:t>
-                  </m:r>
-                </m:den>
-              </m:f>
-            </m:den>
-          </m:f>
-          <m:r>
-            <w:rPr>
-              <w:rFonts w:ascii="Cambria Math" w:hAnsi="Cambria Math"/>
-            </w:rPr>
-            <m:t>=</m:t>
-          </m:r>
-          <m:f>
-            <m:fPr>
-              <m:ctrlPr>
-                <w:rPr>
-                  <w:rFonts w:ascii="Cambria Math" w:hAnsi="Cambria Math"/>
-                  <w:i/>
-                </w:rPr>
-              </m:ctrlPr>
-            </m:fPr>
-            <m:num>
-              <m:sSup>
-                <m:sSupPr>
-                  <m:ctrlPr>
-                    <w:rPr>
-                      <w:rFonts w:ascii="Cambria Math" w:hAnsi="Cambria Math"/>
-                      <w:i/>
-                    </w:rPr>
-                  </m:ctrlPr>
-                </m:sSupPr>
-                <m:e>
-                  <m:r>
-                    <w:rPr>
-                      <w:rFonts w:ascii="Cambria Math" w:hAnsi="Cambria Math"/>
-                    </w:rPr>
-                    <m:t>z</m:t>
-                  </m:r>
-                </m:e>
-                <m:sup>
-                  <m:r>
-                    <w:rPr>
-                      <w:rFonts w:ascii="Cambria Math" w:hAnsi="Cambria Math"/>
-                    </w:rPr>
-                    <m:t>3</m:t>
-                  </m:r>
-                </m:sup>
-              </m:sSup>
-              <m:r>
-                <w:rPr>
-                  <w:rFonts w:ascii="Cambria Math" w:hAnsi="Cambria Math"/>
-                </w:rPr>
-                <m:t>-</m:t>
-              </m:r>
-              <m:f>
-                <m:fPr>
-                  <m:ctrlPr>
-                    <w:rPr>
-                      <w:rFonts w:ascii="Cambria Math" w:hAnsi="Cambria Math"/>
-                      <w:i/>
-                    </w:rPr>
-                  </m:ctrlPr>
-                </m:fPr>
-                <m:num>
-                  <m:r>
-                    <w:rPr>
-                      <w:rFonts w:ascii="Cambria Math" w:hAnsi="Cambria Math"/>
-                    </w:rPr>
-                    <m:t>3</m:t>
-                  </m:r>
-                </m:num>
-                <m:den>
-                  <m:r>
-                    <w:rPr>
-                      <w:rFonts w:ascii="Cambria Math" w:hAnsi="Cambria Math"/>
-                    </w:rPr>
-                    <m:t>4</m:t>
-                  </m:r>
-                </m:den>
-              </m:f>
-              <m:sSup>
-                <m:sSupPr>
-                  <m:ctrlPr>
-                    <w:rPr>
-                      <w:rFonts w:ascii="Cambria Math" w:hAnsi="Cambria Math"/>
-                      <w:i/>
-                      <w:lang w:val="en-GB"/>
-                    </w:rPr>
-                  </m:ctrlPr>
-                </m:sSupPr>
-                <m:e>
-                  <m:r>
-                    <w:rPr>
-                      <w:rFonts w:ascii="Cambria Math" w:hAnsi="Cambria Math"/>
-                    </w:rPr>
-                    <m:t>z</m:t>
-                  </m:r>
-                  <m:ctrlPr>
-                    <w:rPr>
-                      <w:rFonts w:ascii="Cambria Math" w:hAnsi="Cambria Math"/>
-                      <w:i/>
-                    </w:rPr>
-                  </m:ctrlPr>
-                </m:e>
-                <m:sup>
-                  <m:r>
-                    <w:rPr>
-                      <w:rFonts w:ascii="Cambria Math" w:hAnsi="Cambria Math"/>
-                      <w:lang w:val="en-GB"/>
-                    </w:rPr>
-                    <m:t>2</m:t>
-                  </m:r>
-                </m:sup>
-              </m:sSup>
-              <m:r>
-                <w:rPr>
-                  <w:rFonts w:ascii="Cambria Math" w:hAnsi="Cambria Math"/>
+                  <w:rFonts w:ascii="Cambria Math" w:hAnsi="Cambria Math" w:cs="David"/>
+                  <w:sz w:val="24"/>
+                  <w:szCs w:val="24"/>
+                  <w:lang w:val="en-GB"/>
                 </w:rPr>
                 <m:t>+</m:t>
               </m:r>
@@ -7072,15 +7017,21 @@
                 <m:fPr>
                   <m:ctrlPr>
                     <w:rPr>
-                      <w:rFonts w:ascii="Cambria Math" w:hAnsi="Cambria Math"/>
+                      <w:rFonts w:ascii="Cambria Math" w:hAnsi="Cambria Math" w:cs="David"/>
                       <w:i/>
+                      <w:sz w:val="24"/>
+                      <w:szCs w:val="24"/>
+                      <w:lang w:val="en-GB"/>
                     </w:rPr>
                   </m:ctrlPr>
                 </m:fPr>
                 <m:num>
                   <m:r>
                     <w:rPr>
-                      <w:rFonts w:ascii="Cambria Math" w:hAnsi="Cambria Math"/>
+                      <w:rFonts w:ascii="Cambria Math" w:hAnsi="Cambria Math" w:cs="David"/>
+                      <w:sz w:val="24"/>
+                      <w:szCs w:val="24"/>
+                      <w:lang w:val="en-GB"/>
                     </w:rPr>
                     <m:t>9</m:t>
                   </m:r>
@@ -7088,7 +7039,10 @@
                 <m:den>
                   <m:r>
                     <w:rPr>
-                      <w:rFonts w:ascii="Cambria Math" w:hAnsi="Cambria Math"/>
+                      <w:rFonts w:ascii="Cambria Math" w:hAnsi="Cambria Math" w:cs="David"/>
+                      <w:sz w:val="24"/>
+                      <w:szCs w:val="24"/>
+                      <w:lang w:val="en-GB"/>
                     </w:rPr>
                     <m:t>16</m:t>
                   </m:r>
@@ -7096,7 +7050,10 @@
               </m:f>
               <m:r>
                 <w:rPr>
-                  <w:rFonts w:ascii="Cambria Math" w:hAnsi="Cambria Math"/>
+                  <w:rFonts w:ascii="Cambria Math" w:hAnsi="Cambria Math" w:cs="David"/>
+                  <w:sz w:val="24"/>
+                  <w:szCs w:val="24"/>
+                  <w:lang w:val="en-GB"/>
                 </w:rPr>
                 <m:t>z-</m:t>
               </m:r>
@@ -7104,15 +7061,21 @@
                 <m:fPr>
                   <m:ctrlPr>
                     <w:rPr>
-                      <w:rFonts w:ascii="Cambria Math" w:hAnsi="Cambria Math"/>
+                      <w:rFonts w:ascii="Cambria Math" w:hAnsi="Cambria Math" w:cs="David"/>
                       <w:i/>
+                      <w:sz w:val="24"/>
+                      <w:szCs w:val="24"/>
+                      <w:lang w:val="en-GB"/>
                     </w:rPr>
                   </m:ctrlPr>
                 </m:fPr>
                 <m:num>
                   <m:r>
                     <w:rPr>
-                      <w:rFonts w:ascii="Cambria Math" w:hAnsi="Cambria Math"/>
+                      <w:rFonts w:ascii="Cambria Math" w:hAnsi="Cambria Math" w:cs="David"/>
+                      <w:sz w:val="24"/>
+                      <w:szCs w:val="24"/>
+                      <w:lang w:val="en-GB"/>
                     </w:rPr>
                     <m:t>9</m:t>
                   </m:r>
@@ -7120,117 +7083,107 @@
                 <m:den>
                   <m:r>
                     <w:rPr>
-                      <w:rFonts w:ascii="Cambria Math" w:hAnsi="Cambria Math"/>
+                      <w:rFonts w:ascii="Cambria Math" w:hAnsi="Cambria Math" w:cs="David"/>
+                      <w:sz w:val="24"/>
+                      <w:szCs w:val="24"/>
+                      <w:lang w:val="en-GB"/>
                     </w:rPr>
                     <m:t>32</m:t>
                   </m:r>
                 </m:den>
               </m:f>
+              <m:r>
+                <w:rPr>
+                  <w:rFonts w:ascii="Cambria Math" w:hAnsi="Cambria Math" w:cs="David"/>
+                  <w:sz w:val="24"/>
+                  <w:szCs w:val="24"/>
+                  <w:lang w:val="en-GB"/>
+                </w:rPr>
+                <m:t xml:space="preserve"> )</m:t>
+              </m:r>
             </m:num>
             <m:den>
-              <m:sSup>
-                <m:sSupPr>
-                  <m:ctrlPr>
-                    <w:rPr>
-                      <w:rFonts w:ascii="Cambria Math" w:hAnsi="Cambria Math"/>
-                      <w:i/>
-                    </w:rPr>
-                  </m:ctrlPr>
-                </m:sSupPr>
-                <m:e>
-                  <m:r>
-                    <w:rPr>
-                      <w:rFonts w:ascii="Cambria Math" w:hAnsi="Cambria Math"/>
-                    </w:rPr>
-                    <m:t>z</m:t>
-                  </m:r>
-                </m:e>
-                <m:sup>
-                  <m:r>
-                    <w:rPr>
-                      <w:rFonts w:ascii="Cambria Math" w:hAnsi="Cambria Math"/>
-                    </w:rPr>
-                    <m:t>3</m:t>
-                  </m:r>
-                </m:sup>
-              </m:sSup>
               <m:r>
                 <w:rPr>
-                  <w:rFonts w:ascii="Cambria Math" w:hAnsi="Cambria Math"/>
-                </w:rPr>
-                <m:t>-</m:t>
+                  <w:rFonts w:ascii="Cambria Math" w:hAnsi="Cambria Math" w:cs="David"/>
+                  <w:sz w:val="24"/>
+                  <w:szCs w:val="24"/>
+                  <w:lang w:val="en-GB"/>
+                </w:rPr>
+                <m:t>32⋅</m:t>
+              </m:r>
+              <m:r>
+                <w:rPr>
+                  <w:rFonts w:ascii="Cambria Math" w:hAnsi="Cambria Math" w:cs="David"/>
+                  <w:sz w:val="24"/>
+                  <w:szCs w:val="24"/>
+                  <w:lang w:val="en-GB"/>
+                </w:rPr>
+                <m:t>z(z-</m:t>
               </m:r>
               <m:f>
                 <m:fPr>
                   <m:ctrlPr>
                     <w:rPr>
-                      <w:rFonts w:ascii="Cambria Math" w:hAnsi="Cambria Math"/>
+                      <w:rFonts w:ascii="Cambria Math" w:hAnsi="Cambria Math" w:cs="David"/>
                       <w:i/>
+                      <w:sz w:val="24"/>
+                      <w:szCs w:val="24"/>
+                      <w:lang w:val="en-GB"/>
                     </w:rPr>
                   </m:ctrlPr>
                 </m:fPr>
                 <m:num>
                   <m:r>
                     <w:rPr>
-                      <w:rFonts w:ascii="Cambria Math" w:hAnsi="Cambria Math"/>
-                    </w:rPr>
-                    <m:t>5</m:t>
+                      <w:rFonts w:ascii="Cambria Math" w:hAnsi="Cambria Math" w:cs="David"/>
+                      <w:sz w:val="24"/>
+                      <w:szCs w:val="24"/>
+                      <w:lang w:val="en-GB"/>
+                    </w:rPr>
+                    <m:t>1</m:t>
                   </m:r>
                 </m:num>
                 <m:den>
                   <m:r>
                     <w:rPr>
-                      <w:rFonts w:ascii="Cambria Math" w:hAnsi="Cambria Math"/>
-                    </w:rPr>
-                    <m:t>4</m:t>
+                      <w:rFonts w:ascii="Cambria Math" w:hAnsi="Cambria Math" w:cs="David"/>
+                      <w:sz w:val="24"/>
+                      <w:szCs w:val="24"/>
+                      <w:lang w:val="en-GB"/>
+                    </w:rPr>
+                    <m:t>2</m:t>
                   </m:r>
                 </m:den>
               </m:f>
-              <m:sSup>
-                <m:sSupPr>
-                  <m:ctrlPr>
-                    <w:rPr>
-                      <w:rFonts w:ascii="Cambria Math" w:hAnsi="Cambria Math"/>
-                      <w:i/>
-                    </w:rPr>
-                  </m:ctrlPr>
-                </m:sSupPr>
-                <m:e>
-                  <m:r>
-                    <w:rPr>
-                      <w:rFonts w:ascii="Cambria Math" w:hAnsi="Cambria Math"/>
-                    </w:rPr>
-                    <m:t>z</m:t>
-                  </m:r>
-                </m:e>
-                <m:sup>
-                  <m:r>
-                    <w:rPr>
-                      <w:rFonts w:ascii="Cambria Math" w:hAnsi="Cambria Math"/>
-                    </w:rPr>
-                    <m:t>2</m:t>
-                  </m:r>
-                </m:sup>
-              </m:sSup>
               <m:r>
                 <w:rPr>
-                  <w:rFonts w:ascii="Cambria Math" w:hAnsi="Cambria Math"/>
-                </w:rPr>
-                <m:t>+</m:t>
+                  <w:rFonts w:ascii="Cambria Math" w:hAnsi="Cambria Math" w:cs="David"/>
+                  <w:sz w:val="24"/>
+                  <w:szCs w:val="24"/>
+                  <w:lang w:val="en-GB"/>
+                </w:rPr>
+                <m:t>)(z-</m:t>
               </m:r>
               <m:f>
                 <m:fPr>
                   <m:ctrlPr>
                     <w:rPr>
-                      <w:rFonts w:ascii="Cambria Math" w:hAnsi="Cambria Math"/>
+                      <w:rFonts w:ascii="Cambria Math" w:hAnsi="Cambria Math" w:cs="David"/>
                       <w:i/>
+                      <w:sz w:val="24"/>
+                      <w:szCs w:val="24"/>
+                      <w:lang w:val="en-GB"/>
                     </w:rPr>
                   </m:ctrlPr>
                 </m:fPr>
                 <m:num>
                   <m:r>
                     <w:rPr>
-                      <w:rFonts w:ascii="Cambria Math" w:hAnsi="Cambria Math"/>
+                      <w:rFonts w:ascii="Cambria Math" w:hAnsi="Cambria Math" w:cs="David"/>
+                      <w:sz w:val="24"/>
+                      <w:szCs w:val="24"/>
+                      <w:lang w:val="en-GB"/>
                     </w:rPr>
                     <m:t>3</m:t>
                   </m:r>
@@ -7238,23 +7191,32 @@
                 <m:den>
                   <m:r>
                     <w:rPr>
-                      <w:rFonts w:ascii="Cambria Math" w:hAnsi="Cambria Math"/>
-                    </w:rPr>
-                    <m:t>8</m:t>
+                      <w:rFonts w:ascii="Cambria Math" w:hAnsi="Cambria Math" w:cs="David"/>
+                      <w:sz w:val="24"/>
+                      <w:szCs w:val="24"/>
+                      <w:lang w:val="en-GB"/>
+                    </w:rPr>
+                    <m:t>4</m:t>
                   </m:r>
                 </m:den>
               </m:f>
               <m:r>
                 <w:rPr>
-                  <w:rFonts w:ascii="Cambria Math" w:hAnsi="Cambria Math"/>
-                </w:rPr>
-                <m:t>z</m:t>
+                  <w:rFonts w:ascii="Cambria Math" w:hAnsi="Cambria Math" w:cs="David"/>
+                  <w:sz w:val="24"/>
+                  <w:szCs w:val="24"/>
+                  <w:lang w:val="en-GB"/>
+                </w:rPr>
+                <m:t>)</m:t>
               </m:r>
             </m:den>
           </m:f>
           <m:r>
             <w:rPr>
-              <w:rFonts w:ascii="Cambria Math" w:hAnsi="Cambria Math"/>
+              <w:rFonts w:ascii="Cambria Math" w:hAnsi="Cambria Math" w:cs="David"/>
+              <w:sz w:val="24"/>
+              <w:szCs w:val="24"/>
+              <w:lang w:val="en-GB"/>
             </w:rPr>
             <m:t>=</m:t>
           </m:r>
@@ -7343,15 +7305,6 @@
     </w:p>
     <w:p>
       <w:pPr>
-        <w:jc w:val="center"/>
-        <w:rPr>
-          <w:i/>
-          <w:rtl/>
-        </w:rPr>
-      </w:pPr>
-    </w:p>
-    <w:p>
-      <w:pPr>
         <w:rPr>
           <w:rFonts w:ascii="David" w:hAnsi="David" w:cs="David"/>
           <w:i/>
@@ -7383,16 +7336,13 @@
       </w:pPr>
       <w:r>
         <w:rPr>
-          <w:rFonts w:cs="Arial"/>
-          <w:i/>
           <w:noProof/>
-          <w:rtl/>
         </w:rPr>
         <w:drawing>
-          <wp:inline distT="0" distB="0" distL="0" distR="0" wp14:anchorId="23B1FB2E" wp14:editId="73D3BEF0">
-            <wp:extent cx="5706932" cy="1574800"/>
-            <wp:effectExtent l="0" t="0" r="8255" b="6350"/>
-            <wp:docPr id="16" name="Picture 16" descr="Text&#10;&#10;Description automatically generated"/>
+          <wp:inline distT="0" distB="0" distL="0" distR="0" wp14:anchorId="6821770E" wp14:editId="1BB305C4">
+            <wp:extent cx="5274310" cy="1043305"/>
+            <wp:effectExtent l="0" t="0" r="2540" b="4445"/>
+            <wp:docPr id="8" name="תמונה 8"/>
             <wp:cNvGraphicFramePr>
               <a:graphicFrameLocks xmlns:a="http://schemas.openxmlformats.org/drawingml/2006/main" noChangeAspect="1"/>
             </wp:cNvGraphicFramePr>
@@ -7400,23 +7350,36 @@
               <a:graphicData uri="http://schemas.openxmlformats.org/drawingml/2006/picture">
                 <pic:pic xmlns:pic="http://schemas.openxmlformats.org/drawingml/2006/picture">
                   <pic:nvPicPr>
-                    <pic:cNvPr id="16" name="Picture 16" descr="Text&#10;&#10;Description automatically generated"/>
-                    <pic:cNvPicPr/>
+                    <pic:cNvPr id="0" name="Picture 1"/>
+                    <pic:cNvPicPr>
+                      <a:picLocks noChangeAspect="1" noChangeArrowheads="1"/>
+                    </pic:cNvPicPr>
                   </pic:nvPicPr>
                   <pic:blipFill>
-                    <a:blip r:embed="rId14"/>
+                    <a:blip r:embed="rId14">
+                      <a:extLst>
+                        <a:ext uri="{28A0092B-C50C-407E-A947-70E740481C1C}">
+                          <a14:useLocalDpi xmlns:a14="http://schemas.microsoft.com/office/drawing/2010/main" val="0"/>
+                        </a:ext>
+                      </a:extLst>
+                    </a:blip>
+                    <a:srcRect/>
                     <a:stretch>
                       <a:fillRect/>
                     </a:stretch>
                   </pic:blipFill>
-                  <pic:spPr>
+                  <pic:spPr bwMode="auto">
                     <a:xfrm>
                       <a:off x="0" y="0"/>
-                      <a:ext cx="5708121" cy="1575128"/>
+                      <a:ext cx="5274310" cy="1043305"/>
                     </a:xfrm>
                     <a:prstGeom prst="rect">
                       <a:avLst/>
                     </a:prstGeom>
+                    <a:noFill/>
+                    <a:ln>
+                      <a:noFill/>
+                    </a:ln>
                   </pic:spPr>
                 </pic:pic>
               </a:graphicData>
@@ -7589,11 +7552,17 @@
     </w:p>
     <w:p>
       <w:pPr>
-        <w:jc w:val="both"/>
+        <w:bidi w:val="0"/>
         <w:rPr>
           <w:rtl/>
         </w:rPr>
       </w:pPr>
+      <w:r>
+        <w:rPr>
+          <w:rtl/>
+        </w:rPr>
+        <w:br w:type="page"/>
+      </w:r>
     </w:p>
     <w:p>
       <w:pPr>
@@ -7615,6 +7584,16 @@
           <w:rtl/>
         </w:rPr>
         <w:lastRenderedPageBreak/>
+        <w:t xml:space="preserve"> </w:t>
+      </w:r>
+      <w:r>
+        <w:rPr>
+          <w:rFonts w:asciiTheme="majorHAnsi" w:eastAsiaTheme="majorEastAsia" w:hAnsiTheme="majorHAnsi" w:cstheme="majorBidi" w:hint="cs"/>
+          <w:color w:val="2F5496" w:themeColor="accent1" w:themeShade="BF"/>
+          <w:sz w:val="40"/>
+          <w:szCs w:val="40"/>
+          <w:rtl/>
+        </w:rPr>
         <w:t>חלק ב'</w:t>
       </w:r>
     </w:p>
@@ -17501,6 +17480,246 @@
       <w:pPr>
         <w:jc w:val="both"/>
         <w:rPr>
+          <w:rFonts w:ascii="David" w:hAnsi="David" w:cs="David" w:hint="cs"/>
+          <w:i/>
+          <w:sz w:val="24"/>
+          <w:szCs w:val="24"/>
+          <w:rtl/>
+          <w:lang w:val="en-GB"/>
+        </w:rPr>
+      </w:pPr>
+      <w:r>
+        <w:rPr>
+          <w:rFonts w:ascii="David" w:hAnsi="David" w:cs="David" w:hint="cs"/>
+          <w:i/>
+          <w:sz w:val="24"/>
+          <w:szCs w:val="24"/>
+          <w:rtl/>
+          <w:lang w:val="en-GB"/>
+        </w:rPr>
+        <w:t xml:space="preserve">נשים לב ששני האותות אינם מתאפסים בנקודות הגבול בה </w:t>
+      </w:r>
+      <m:oMath>
+        <m:r>
+          <m:rPr>
+            <m:sty m:val="p"/>
+          </m:rPr>
+          <w:rPr>
+            <w:rFonts w:ascii="Cambria Math" w:hAnsi="Cambria Math" w:cs="David"/>
+            <w:sz w:val="24"/>
+            <w:szCs w:val="24"/>
+            <w:lang w:val="en-GB"/>
+          </w:rPr>
+          <m:t>Ω</m:t>
+        </m:r>
+        <m:r>
+          <w:rPr>
+            <w:rFonts w:ascii="Cambria Math" w:hAnsi="Cambria Math" w:cs="David"/>
+            <w:sz w:val="24"/>
+            <w:szCs w:val="24"/>
+            <w:lang w:val="en-GB"/>
+          </w:rPr>
+          <m:t>=</m:t>
+        </m:r>
+        <m:sSub>
+          <m:sSubPr>
+            <m:ctrlPr>
+              <w:rPr>
+                <w:rFonts w:ascii="Cambria Math" w:hAnsi="Cambria Math" w:cs="David"/>
+                <w:i/>
+                <w:sz w:val="24"/>
+                <w:szCs w:val="24"/>
+                <w:lang w:val="en-GB"/>
+              </w:rPr>
+            </m:ctrlPr>
+          </m:sSubPr>
+          <m:e>
+            <m:r>
+              <m:rPr>
+                <m:sty m:val="p"/>
+              </m:rPr>
+              <w:rPr>
+                <w:rFonts w:ascii="Cambria Math" w:hAnsi="Cambria Math" w:cs="David"/>
+                <w:sz w:val="24"/>
+                <w:szCs w:val="24"/>
+                <w:lang w:val="en-GB"/>
+              </w:rPr>
+              <m:t>Ω</m:t>
+            </m:r>
+            <m:ctrlPr>
+              <w:rPr>
+                <w:rFonts w:ascii="Cambria Math" w:hAnsi="Cambria Math" w:cs="David"/>
+                <w:sz w:val="24"/>
+                <w:szCs w:val="24"/>
+                <w:lang w:val="en-GB"/>
+              </w:rPr>
+            </m:ctrlPr>
+          </m:e>
+          <m:sub>
+            <m:r>
+              <w:rPr>
+                <w:rFonts w:ascii="Cambria Math" w:hAnsi="Cambria Math" w:cs="David"/>
+                <w:sz w:val="24"/>
+                <w:szCs w:val="24"/>
+                <w:lang w:val="en-GB"/>
+              </w:rPr>
+              <m:t>max</m:t>
+            </m:r>
+          </m:sub>
+        </m:sSub>
+      </m:oMath>
+      <w:r>
+        <w:rPr>
+          <w:rFonts w:ascii="David" w:hAnsi="David" w:cs="David" w:hint="cs"/>
+          <w:i/>
+          <w:sz w:val="24"/>
+          <w:szCs w:val="24"/>
+          <w:rtl/>
+          <w:lang w:val="en-GB"/>
+        </w:rPr>
+        <w:t xml:space="preserve"> כלומר הדרישה על קצת הדגימה היא אי שוויון חזק </w:t>
+      </w:r>
+      <w:r>
+        <w:rPr>
+          <w:rFonts w:ascii="David" w:hAnsi="David" w:cs="David"/>
+          <w:i/>
+          <w:sz w:val="24"/>
+          <w:szCs w:val="24"/>
+          <w:rtl/>
+          <w:lang w:val="en-GB"/>
+        </w:rPr>
+        <w:t>–</w:t>
+      </w:r>
+      <w:r>
+        <w:rPr>
+          <w:rFonts w:ascii="David" w:hAnsi="David" w:cs="David" w:hint="cs"/>
+          <w:i/>
+          <w:sz w:val="24"/>
+          <w:szCs w:val="24"/>
+          <w:rtl/>
+          <w:lang w:val="en-GB"/>
+        </w:rPr>
+        <w:t xml:space="preserve"> נדרוש שזמן בין דגימות יהיה </w:t>
+      </w:r>
+      <m:oMath>
+        <m:sSub>
+          <m:sSubPr>
+            <m:ctrlPr>
+              <w:rPr>
+                <w:rFonts w:ascii="Cambria Math" w:hAnsi="Cambria Math" w:cs="David"/>
+                <w:i/>
+                <w:sz w:val="24"/>
+                <w:szCs w:val="24"/>
+                <w:lang w:val="en-GB"/>
+              </w:rPr>
+            </m:ctrlPr>
+          </m:sSubPr>
+          <m:e>
+            <m:r>
+              <w:rPr>
+                <w:rFonts w:ascii="Cambria Math" w:hAnsi="Cambria Math" w:cs="David"/>
+                <w:sz w:val="24"/>
+                <w:szCs w:val="24"/>
+                <w:lang w:val="en-GB"/>
+              </w:rPr>
+              <m:t>T</m:t>
+            </m:r>
+          </m:e>
+          <m:sub>
+            <m:r>
+              <w:rPr>
+                <w:rFonts w:ascii="Cambria Math" w:hAnsi="Cambria Math" w:cs="David"/>
+                <w:sz w:val="24"/>
+                <w:szCs w:val="24"/>
+                <w:lang w:val="en-GB"/>
+              </w:rPr>
+              <m:t>s</m:t>
+            </m:r>
+          </m:sub>
+        </m:sSub>
+        <m:r>
+          <w:rPr>
+            <w:rFonts w:ascii="Cambria Math" w:hAnsi="Cambria Math" w:cs="David"/>
+            <w:sz w:val="24"/>
+            <w:szCs w:val="24"/>
+            <w:lang w:val="en-GB"/>
+          </w:rPr>
+          <m:t>&lt;</m:t>
+        </m:r>
+        <m:sSub>
+          <m:sSubPr>
+            <m:ctrlPr>
+              <w:rPr>
+                <w:rFonts w:ascii="Cambria Math" w:hAnsi="Cambria Math" w:cs="David"/>
+                <w:i/>
+                <w:sz w:val="24"/>
+                <w:szCs w:val="24"/>
+                <w:lang w:val="en-GB"/>
+              </w:rPr>
+            </m:ctrlPr>
+          </m:sSubPr>
+          <m:e>
+            <m:r>
+              <w:rPr>
+                <w:rFonts w:ascii="Cambria Math" w:hAnsi="Cambria Math" w:cs="David"/>
+                <w:sz w:val="24"/>
+                <w:szCs w:val="24"/>
+                <w:lang w:val="en-GB"/>
+              </w:rPr>
+              <m:t>T</m:t>
+            </m:r>
+          </m:e>
+          <m:sub>
+            <m:r>
+              <w:rPr>
+                <w:rFonts w:ascii="Cambria Math" w:hAnsi="Cambria Math" w:cs="David"/>
+                <w:sz w:val="24"/>
+                <w:szCs w:val="24"/>
+                <w:lang w:val="en-GB"/>
+              </w:rPr>
+              <m:t>max</m:t>
+            </m:r>
+          </m:sub>
+        </m:sSub>
+      </m:oMath>
+      <w:r>
+        <w:rPr>
+          <w:rFonts w:ascii="David" w:hAnsi="David" w:cs="David" w:hint="cs"/>
+          <w:i/>
+          <w:sz w:val="24"/>
+          <w:szCs w:val="24"/>
+          <w:rtl/>
+          <w:lang w:val="en-GB"/>
+        </w:rPr>
+        <w:t xml:space="preserve"> כדי להימנע מ</w:t>
+      </w:r>
+      <m:oMath>
+        <m:r>
+          <w:rPr>
+            <w:rFonts w:ascii="Cambria Math" w:hAnsi="Cambria Math" w:cs="David"/>
+            <w:sz w:val="24"/>
+            <w:szCs w:val="24"/>
+            <w:lang w:val="en-GB"/>
+          </w:rPr>
+          <m:t>aliasing</m:t>
+        </m:r>
+      </m:oMath>
+      <w:r>
+        <w:rPr>
+          <w:rFonts w:ascii="David" w:hAnsi="David" w:cs="David" w:hint="cs"/>
+          <w:i/>
+          <w:sz w:val="24"/>
+          <w:szCs w:val="24"/>
+          <w:rtl/>
+          <w:lang w:val="en-GB"/>
+        </w:rPr>
+        <w:t>.</w:t>
+      </w:r>
+    </w:p>
+    <w:p>
+      <w:pPr>
+        <w:jc w:val="both"/>
+        <w:rPr>
           <w:rFonts w:ascii="David" w:eastAsiaTheme="minorEastAsia" w:hAnsi="David" w:cs="David"/>
           <w:i/>
           <w:sz w:val="24"/>
@@ -17599,19 +17818,6 @@
         </w:rPr>
         <w:t>.</w:t>
       </w:r>
-    </w:p>
-    <w:p>
-      <w:pPr>
-        <w:jc w:val="both"/>
-        <w:rPr>
-          <w:rFonts w:ascii="David" w:eastAsiaTheme="minorEastAsia" w:hAnsi="David" w:cs="David"/>
-          <w:i/>
-          <w:sz w:val="24"/>
-          <w:szCs w:val="24"/>
-          <w:rtl/>
-          <w:lang w:val="en-GB"/>
-        </w:rPr>
-      </w:pPr>
     </w:p>
     <w:p>
       <w:pPr>
@@ -25291,6 +25497,15 @@
           <w:rtl/>
         </w:rPr>
         <w:t>.</w:t>
+      </w:r>
+      <w:r>
+        <w:rPr>
+          <w:rFonts w:ascii="David" w:hAnsi="David" w:cs="David" w:hint="cs"/>
+          <w:sz w:val="24"/>
+          <w:szCs w:val="24"/>
+          <w:rtl/>
+        </w:rPr>
+        <w:t xml:space="preserve"> (הסבר בסעיף ז').</w:t>
       </w:r>
     </w:p>
     <w:p>

</xml_diff>